<commit_message>
updated MindMap and draft document
</commit_message>
<xml_diff>
--- a/Keeping Architectures Relevant - Draft.docx
+++ b/Keeping Architectures Relevant - Draft.docx
@@ -4,6 +4,29 @@
   <w:body>
     <w:p>
       <w:pPr>
+        <w:pStyle w:val="ListParagraph"/>
+        <w:numPr>
+          <w:ilvl w:val="0"/>
+          <w:numId w:val="3"/>
+        </w:numPr>
+        <w:rPr>
+          <w:b/>
+        </w:rPr>
+      </w:pPr>
+      <w:r>
+        <w:rPr>
+          <w:b/>
+        </w:rPr>
+        <w:t>Introduction</w:t>
+      </w:r>
+    </w:p>
+    <w:p>
+      <w:pPr>
+        <w:pStyle w:val="ListParagraph"/>
+        <w:numPr>
+          <w:ilvl w:val="0"/>
+          <w:numId w:val="3"/>
+        </w:numPr>
         <w:rPr>
           <w:b/>
         </w:rPr>
@@ -13,6 +36,40 @@
           <w:b/>
         </w:rPr>
         <w:t>Ubiquitous Language</w:t>
+      </w:r>
+    </w:p>
+    <w:p>
+      <w:pPr>
+        <w:ind w:left="720"/>
+        <w:rPr>
+          <w:b/>
+        </w:rPr>
+      </w:pPr>
+      <w:r>
+        <w:rPr>
+          <w:b/>
+        </w:rPr>
+        <w:t xml:space="preserve">The </w:t>
+      </w:r>
+      <w:r>
+        <w:rPr>
+          <w:b/>
+        </w:rPr>
+        <w:t>Cost of Translation</w:t>
+      </w:r>
+    </w:p>
+    <w:p>
+      <w:pPr>
+        <w:ind w:left="720"/>
+        <w:rPr>
+          <w:b/>
+        </w:rPr>
+      </w:pPr>
+      <w:r>
+        <w:rPr>
+          <w:b/>
+        </w:rPr>
+        <w:t>TODO: Graphic Here</w:t>
       </w:r>
     </w:p>
     <w:p>
@@ -46,24 +103,13 @@
         <w:ind w:firstLine="720"/>
       </w:pPr>
       <w:r>
-        <w:t xml:space="preserve">The Ubiquitous Language should drive every piece of communication between a development team and the business domain, from spoken and written communication to models, diagrams and the code itself. Nothing should be </w:t>
-      </w:r>
-      <w:r>
-        <w:t>allowed to bypass</w:t>
-      </w:r>
-      <w:r>
-        <w:t xml:space="preserve"> the requirement that the shared and codified language of the domain permeate through all aspects of a software project.</w:t>
+        <w:t>The Ubiquitous Language should drive every piece of communication between a development team and the business domain, from spoken and written communication to models, diagrams and the code itself. Nothing should be allowed to bypass the requirement that the shared and codified language of the domain permeate through all aspects of a software project.</w:t>
       </w:r>
     </w:p>
     <w:p>
       <w:r>
         <w:tab/>
-      </w:r>
-      <w:r>
-        <w:t>In keeping with Eric Evans</w:t>
-      </w:r>
-      <w:r>
-        <w:t xml:space="preserve"> definition</w:t>
+        <w:t>In keeping with Eric Evans definition</w:t>
       </w:r>
       <w:r>
         <w:rPr>
@@ -232,35 +278,35 @@
         <w:rPr>
           <w:b/>
         </w:rPr>
-        <w:t>Architect</w:t>
-      </w:r>
-      <w:r>
-        <w:t xml:space="preserve">: okay, </w:t>
-      </w:r>
-      <w:r>
-        <w:t>so the POLICY BUILDER will need to be able to support the addition and/or replacement of POLICY RULES by a POLICY ANALYST?</w:t>
-      </w:r>
-    </w:p>
-    <w:p>
-      <w:r>
-        <w:rPr>
-          <w:b/>
-        </w:rPr>
-        <w:t>Expert</w:t>
-      </w:r>
-      <w:r>
-        <w:t>: Yeah, exactly. We call it the Policy Wizard, but I like your term better.</w:t>
-      </w:r>
-    </w:p>
-    <w:p>
-      <w:r>
-        <w:rPr>
-          <w:b/>
-        </w:rPr>
         <w:lastRenderedPageBreak/>
         <w:t>Architect</w:t>
       </w:r>
       <w:r>
+        <w:t xml:space="preserve">: okay, </w:t>
+      </w:r>
+      <w:r>
+        <w:t>so the POLICY BUILDER will need to be able to support the addition and/or replacement of POLICY RULES by a POLICY ANALYST?</w:t>
+      </w:r>
+    </w:p>
+    <w:p>
+      <w:r>
+        <w:rPr>
+          <w:b/>
+        </w:rPr>
+        <w:t>Expert</w:t>
+      </w:r>
+      <w:r>
+        <w:t>: Yeah, exactly. We call it the Policy Wizard, but I like your term better.</w:t>
+      </w:r>
+    </w:p>
+    <w:p>
+      <w:r>
+        <w:rPr>
+          <w:b/>
+        </w:rPr>
+        <w:t>Architect</w:t>
+      </w:r>
+      <w:r>
         <w:t>: Can we agree to globally replace Policy Wizard with POLICY BUILDER in all of our discussions and usage then? We want to make sure that everyone understands these terms and uses them properly.</w:t>
       </w:r>
     </w:p>
@@ -367,6 +413,20 @@
     </w:p>
     <w:p>
       <w:pPr>
+        <w:ind w:left="720"/>
+        <w:rPr>
+          <w:b/>
+        </w:rPr>
+      </w:pPr>
+      <w:r>
+        <w:rPr>
+          <w:b/>
+        </w:rPr>
+        <w:t>The Importance of Language</w:t>
+      </w:r>
+    </w:p>
+    <w:p>
+      <w:pPr>
         <w:ind w:firstLine="720"/>
       </w:pPr>
       <w:r>
@@ -470,7 +530,11 @@
         <w:t xml:space="preserve"> or that they allow to exist for various reasons</w:t>
       </w:r>
       <w:r>
-        <w:t>. The jargon that invariably grows up around a domain is usually a mix of well-defined terminology, inexact analogies, muddled and overlapping ideas and contentious concepts that never reach resolution. Whereas the technological domain is precise but mostly irrelevant to the business domain, the business domain is imprecise and lacking the stability that a model and software effort requires</w:t>
+        <w:t xml:space="preserve">. The jargon that invariably grows up around a domain is usually a mix of well-defined terminology, inexact analogies, muddled and overlapping ideas and contentious concepts that </w:t>
+      </w:r>
+      <w:r>
+        <w:lastRenderedPageBreak/>
+        <w:t>never reach resolution. Whereas the technological domain is precise but mostly irrelevant to the business domain, the business domain is imprecise and lacking the stability that a model and software effort requires</w:t>
       </w:r>
       <w:r>
         <w:t xml:space="preserve"> to be successful.</w:t>
@@ -481,20 +545,11 @@
         <w:ind w:firstLine="720"/>
       </w:pPr>
       <w:r>
-        <w:t xml:space="preserve">The adoption of a Ubiquitous Language is not about embracing either technological or domain terminology. Rather, it is about embracing both, utilizing the domain to describe the model (as in, the </w:t>
-      </w:r>
-      <w:r>
-        <w:lastRenderedPageBreak/>
-        <w:t>conceptual representation of your software)</w:t>
-      </w:r>
-      <w:r>
-        <w:t xml:space="preserve"> and leveraging the model to bring accuracy and stability to the domain. While such a combination does require learning for both domain experts and the development team, the end result is a stable and rich model that accurately represents the needs of the </w:t>
-      </w:r>
-      <w:proofErr w:type="gramStart"/>
-      <w:r>
-        <w:t>business.</w:t>
-      </w:r>
-      <w:proofErr w:type="gramEnd"/>
+        <w:t>The adoption of a Ubiquitous Language is not about embracing either technological or domain terminology. Rather, it is about embracing both, utilizing the domain to describe the model (as in, the conceptual representation of your software)</w:t>
+      </w:r>
+      <w:r>
+        <w:t xml:space="preserve"> and leveraging the model to bring accuracy and stability to the domain. While such a combination does require learning for both domain experts and the development team, the end result is a stable and rich model that accurately represents the needs of the business.</w:t>
+      </w:r>
       <w:r>
         <w:tab/>
       </w:r>
@@ -598,6 +653,125 @@
           <w:b/>
         </w:rPr>
       </w:pPr>
+    </w:p>
+    <w:p>
+      <w:pPr>
+        <w:rPr>
+          <w:b/>
+        </w:rPr>
+      </w:pPr>
+    </w:p>
+    <w:p>
+      <w:pPr>
+        <w:rPr>
+          <w:b/>
+        </w:rPr>
+      </w:pPr>
+    </w:p>
+    <w:p>
+      <w:pPr>
+        <w:pStyle w:val="ListParagraph"/>
+        <w:numPr>
+          <w:ilvl w:val="0"/>
+          <w:numId w:val="3"/>
+        </w:numPr>
+        <w:rPr>
+          <w:b/>
+        </w:rPr>
+      </w:pPr>
+      <w:r>
+        <w:rPr>
+          <w:b/>
+        </w:rPr>
+        <w:lastRenderedPageBreak/>
+        <w:t>Relevant Models</w:t>
+      </w:r>
+    </w:p>
+    <w:p>
+      <w:pPr>
+        <w:pStyle w:val="ListParagraph"/>
+        <w:ind w:left="1080"/>
+        <w:rPr>
+          <w:b/>
+        </w:rPr>
+      </w:pPr>
+    </w:p>
+    <w:p>
+      <w:pPr>
+        <w:pStyle w:val="ListParagraph"/>
+        <w:rPr>
+          <w:b/>
+        </w:rPr>
+      </w:pPr>
+      <w:r>
+        <w:rPr>
+          <w:b/>
+        </w:rPr>
+        <w:t>What’s a model?</w:t>
+      </w:r>
+    </w:p>
+    <w:p>
+      <w:pPr>
+        <w:pStyle w:val="ListParagraph"/>
+        <w:rPr>
+          <w:b/>
+        </w:rPr>
+      </w:pPr>
+      <w:r>
+        <w:rPr>
+          <w:b/>
+        </w:rPr>
+        <w:t>Essential Complexity</w:t>
+      </w:r>
+    </w:p>
+    <w:p>
+      <w:pPr>
+        <w:pStyle w:val="ListParagraph"/>
+        <w:rPr>
+          <w:b/>
+        </w:rPr>
+      </w:pPr>
+      <w:r>
+        <w:rPr>
+          <w:b/>
+        </w:rPr>
+        <w:t>Strategic Design</w:t>
+      </w:r>
+    </w:p>
+    <w:p>
+      <w:pPr>
+        <w:pStyle w:val="ListParagraph"/>
+        <w:ind w:left="1080"/>
+        <w:rPr>
+          <w:b/>
+        </w:rPr>
+      </w:pPr>
+    </w:p>
+    <w:p>
+      <w:pPr>
+        <w:pStyle w:val="ListParagraph"/>
+        <w:numPr>
+          <w:ilvl w:val="0"/>
+          <w:numId w:val="3"/>
+        </w:numPr>
+        <w:rPr>
+          <w:b/>
+        </w:rPr>
+      </w:pPr>
+      <w:r>
+        <w:rPr>
+          <w:b/>
+        </w:rPr>
+        <w:t>Emergent Architecture</w:t>
+      </w:r>
+    </w:p>
+    <w:p>
+      <w:pPr>
+        <w:ind w:firstLine="720"/>
+        <w:rPr>
+          <w:b/>
+        </w:rPr>
+      </w:pPr>
       <w:r>
         <w:rPr>
           <w:b/>
@@ -648,23 +822,108 @@
         <w:t xml:space="preserve"> boundaries </w:t>
       </w:r>
       <w:r>
-        <w:t xml:space="preserve">and results in brittle software, something you’re likely tasked </w:t>
+        <w:t xml:space="preserve">and results in brittle software, something you’re likely tasked with preventing as an architect. </w:t>
+      </w:r>
+      <w:r>
+        <w:t>In the end y</w:t>
+      </w:r>
+      <w:r>
+        <w:t xml:space="preserve">our development team </w:t>
+      </w:r>
+      <w:r>
+        <w:t xml:space="preserve">will </w:t>
+      </w:r>
+      <w:r>
+        <w:t>feel both constrained and insulted by your effort.</w:t>
+      </w:r>
+    </w:p>
+    <w:p>
+      <w:pPr>
+        <w:ind w:firstLine="720"/>
+      </w:pPr>
+      <w:r>
+        <w:t xml:space="preserve">On the other hand, a blank slate is no better. </w:t>
+      </w:r>
+      <w:r>
+        <w:t>It’s dangerous to underspecify as system as well, and one with no boundaries and no architecture to speak of is destined to suffer from the implementation of sub-optimal decisions by domain experts and developers.</w:t>
+      </w:r>
+      <w:r>
+        <w:t xml:space="preserve"> </w:t>
+      </w:r>
+    </w:p>
+    <w:p>
+      <w:pPr>
+        <w:ind w:firstLine="720"/>
+      </w:pPr>
+      <w:r>
+        <w:t xml:space="preserve">Balance is achieved through engagement and encapsulation. First, we believe that, in nearly all cases, architects should be active members of a development team, not only creating architecture models, diagrams and deliverables, but also writing code. In </w:t>
+      </w:r>
+      <w:r>
+        <w:rPr>
+          <w:i/>
+        </w:rPr>
+        <w:t>Domain Driven Design</w:t>
+      </w:r>
+      <w:r>
+        <w:t>, Eric Evans postulates that working code is the best representation of a domain model that is relevant to both the domain and the development team, and we agree. An architect should be driving the development of the model through documentation AND through code.</w:t>
+      </w:r>
+    </w:p>
+    <w:p>
+      <w:pPr>
+        <w:ind w:firstLine="720"/>
+      </w:pPr>
+      <w:r>
+        <w:t>By being engaged and active with development teams, an architect is less likely to make decisions that would be seen as coddling to the rest of the team. Not only will the architect learn to accurately value the contributions of the rest of the development team, but he will be forced to live with his own dictates, and will thus be less-likely to over</w:t>
+      </w:r>
+      <w:r>
+        <w:t>-</w:t>
+      </w:r>
+      <w:r>
+        <w:t>constrain himself, an</w:t>
+      </w:r>
+      <w:r>
+        <w:t>d</w:t>
+      </w:r>
+      <w:r>
+        <w:t xml:space="preserve"> thus, the team.</w:t>
+      </w:r>
+    </w:p>
+    <w:p>
+      <w:pPr>
+        <w:ind w:firstLine="720"/>
+      </w:pPr>
+      <w:r>
+        <w:t xml:space="preserve">Where constrains are needed, </w:t>
+      </w:r>
+      <w:r>
+        <w:t>architects</w:t>
+      </w:r>
+      <w:r>
+        <w:t xml:space="preserve"> should use the concepts behind encapsulation in OO design as a guide for specification. Simply put, architects should focus their efforts in the domain by clearly defining what a given capability provides and not how that capability should be implemented down to the precise details. Gartner uses the term Emergent Architecture to describe this practice, and </w:t>
+      </w:r>
+      <w:r>
+        <w:t>summarizes Emergent Architecture</w:t>
+      </w:r>
+      <w:r>
+        <w:t xml:space="preserve"> with the phrase “Architect the lines and not the boxes.” Assuming that lines are interactions between software components (or objects) and the boxes are the </w:t>
       </w:r>
       <w:r>
         <w:lastRenderedPageBreak/>
-        <w:t xml:space="preserve">with preventing as an architect. </w:t>
-      </w:r>
-      <w:r>
-        <w:t>In the end y</w:t>
-      </w:r>
-      <w:r>
-        <w:t xml:space="preserve">our development team </w:t>
-      </w:r>
-      <w:r>
-        <w:t xml:space="preserve">will </w:t>
-      </w:r>
-      <w:r>
-        <w:t>feel both constrained and insulted by your effort.</w:t>
+        <w:t>components (or objects)</w:t>
+      </w:r>
+      <w:proofErr w:type="gramStart"/>
+      <w:r>
+        <w:t>,</w:t>
+      </w:r>
+      <w:proofErr w:type="gramEnd"/>
+      <w:r>
+        <w:t xml:space="preserve"> we believe that this statement is </w:t>
+      </w:r>
+      <w:r>
+        <w:t>inaccurate, but moving in the right direction</w:t>
+      </w:r>
+      <w:r>
+        <w:t>. We see emergent architecture as defining the lines, the shape and boundaries of the boxes, and then iterating with the development team to fill—and possibly redefine—the boxes.</w:t>
       </w:r>
     </w:p>
     <w:p>
@@ -672,104 +931,171 @@
         <w:ind w:firstLine="720"/>
       </w:pPr>
       <w:r>
-        <w:t xml:space="preserve">On the other hand, a blank slate is no better. </w:t>
-      </w:r>
-      <w:r>
-        <w:t>It’s dangerous to underspecify as system as well, and one with no boundaries and no architecture to speak of is destined to suffer from the implementation of sub-optimal decisions by domain experts and developers.</w:t>
-      </w:r>
-      <w:r>
-        <w:t xml:space="preserve"> </w:t>
+        <w:t xml:space="preserve">When you use specifications and architecture as a replacement for engagement with a development team, </w:t>
+      </w:r>
+      <w:r>
+        <w:t>you’re coddling. On the other hand, when you’re focused on creating a loose boundary that is tightly coupled to the domain model, you’re encapsulating</w:t>
+      </w:r>
+      <w:r>
+        <w:t>;</w:t>
+      </w:r>
+      <w:r>
+        <w:t xml:space="preserve"> allowing the system to emerge and evolve and, most importantly to the architect, remain relevant to both the domain and the development team.</w:t>
       </w:r>
     </w:p>
     <w:p>
       <w:pPr>
         <w:ind w:firstLine="720"/>
-      </w:pPr>
-      <w:r>
-        <w:t xml:space="preserve">Balance is achieved through engagement and encapsulation. First, we believe that, in nearly all cases, architects should be active members of a development team, not only creating architecture models, diagrams and deliverables, but also writing code. In </w:t>
-      </w:r>
-      <w:r>
+        <w:rPr>
+          <w:b/>
+        </w:rPr>
+      </w:pPr>
+      <w:r>
+        <w:rPr>
+          <w:b/>
+        </w:rPr>
+        <w:t>Design with Evolution in Mind</w:t>
+      </w:r>
+    </w:p>
+    <w:p>
+      <w:pPr>
+        <w:ind w:firstLine="720"/>
+        <w:rPr>
+          <w:b/>
+        </w:rPr>
+      </w:pPr>
+      <w:r>
+        <w:rPr>
+          <w:b/>
+        </w:rPr>
+        <w:t>TODO: Graphic Here</w:t>
+      </w:r>
+    </w:p>
+    <w:p>
+      <w:r>
+        <w:rPr>
+          <w:b/>
+        </w:rPr>
+        <w:tab/>
+      </w:r>
+      <w:r>
+        <w:t>“Design for change” is a mantra we’ve often heard as architects and developers, but what does it mean? Does it mean that we should assume that every line of code in our system is subject to change and, as such, should be written to enable someone else to come along later and make that change easily? If it does, a team can quickly find itself in a death spiral of over engineering based on speculative requirements instead of actual ones.</w:t>
+      </w:r>
+    </w:p>
+    <w:p>
+      <w:r>
+        <w:tab/>
+        <w:t xml:space="preserve">To us, “Design for change” means understanding which coarse-grained aspects of a system are likely to change and </w:t>
+      </w:r>
+      <w:r>
+        <w:t>then isolating those which are likely to change from those that aren’t. It also means understanding which aspects of the system change more often, or at different rates, and keeping those aspects separate from one another.</w:t>
+      </w:r>
+    </w:p>
+    <w:p>
+      <w:r>
+        <w:tab/>
+        <w:t>For the architect, Designing for change implies selecting an architecture or design that complements this ordering and isolation. Layered Architectures are typically leveraged to achieve the kind of ordering and isolation described here, but they tend to enable, if not encourage, the kind of accidental coupling that works against original purpose.</w:t>
+      </w:r>
+      <w:r>
+        <w:t xml:space="preserve"> As an alternative, consider the Onion Architecture approach. Originally described by Jeffrey Palermo, the Onion Architecture approach focuses on isolating layers</w:t>
+      </w:r>
+      <w:r>
+        <w:t xml:space="preserve"> through interfaces</w:t>
+      </w:r>
+      <w:r>
+        <w:t>, leveraging IoC to minimize coupling and</w:t>
+      </w:r>
+      <w:r>
+        <w:t>,</w:t>
+      </w:r>
+      <w:r>
+        <w:t xml:space="preserve"> first and foremost, making the Domain Model the star of the show.</w:t>
+      </w:r>
+    </w:p>
+    <w:p>
+      <w:r>
+        <w:tab/>
+        <w:t xml:space="preserve">For Domain-Driven Design to truly be effective, the Domain Model should be both core to the application and isolated from all concerns not relevant to the business domain. In practical terms, this means that orthogonal concerns like logging, security and Data Access should be implemented elsewhere, leaving the domain free to do what it does best: express the fundamental value of a business application through clean models that are accessible to developers and domain experts. </w:t>
+      </w:r>
+    </w:p>
+    <w:p>
+      <w:r>
+        <w:tab/>
+        <w:t>Once you’ve achieved the kind of isolation that patterns like the Onion Architecture provide, you have a structure that enables independent layers to evolve and change at different rates with little friction between and internal to those layers. Your Domain Model, which you should expect to change more than any other part of the system, can evolve even as infrastructure concerns like Data Access are implemented and tested.</w:t>
+      </w:r>
+    </w:p>
+    <w:p>
+      <w:r>
+        <w:lastRenderedPageBreak/>
+        <w:tab/>
+        <w:t xml:space="preserve">In some ways, the kind of independence described here is exactly what we take the phrase “Architect the not the boxes” to intend. By leveraging clean interfaces, </w:t>
+      </w:r>
+      <w:proofErr w:type="gramStart"/>
+      <w:r>
+        <w:t>IoC</w:t>
+      </w:r>
+      <w:proofErr w:type="gramEnd"/>
+      <w:r>
+        <w:t xml:space="preserve"> and a rich domain model, the architect can maximize his or her value to the domain and development teams by delivering an architecture that is well-bounded, flexible and change-absorbent without being too prescriptive.</w:t>
+      </w:r>
+    </w:p>
+    <w:p>
+      <w:pPr>
+        <w:pStyle w:val="ListParagraph"/>
+        <w:numPr>
+          <w:ilvl w:val="0"/>
+          <w:numId w:val="3"/>
+        </w:numPr>
+        <w:rPr>
+          <w:b/>
+        </w:rPr>
+      </w:pPr>
+      <w:r>
+        <w:rPr>
+          <w:b/>
+        </w:rPr>
+        <w:t>Conclusion</w:t>
+      </w:r>
+    </w:p>
+    <w:p/>
+    <w:p>
+      <w:pPr>
         <w:rPr>
           <w:i/>
         </w:rPr>
-        <w:t>Domain Driven Design</w:t>
-      </w:r>
-      <w:r>
-        <w:t>, Eric Evans postulates that working code is the best representation of a domain model that is relevant to both the domain and the development team, and we agree. An architect should be driving the development of the model through documentation AND through code.</w:t>
-      </w:r>
-    </w:p>
-    <w:p>
-      <w:pPr>
-        <w:ind w:firstLine="720"/>
-      </w:pPr>
-      <w:r>
-        <w:t>By being engaged and active with development teams, an architect is less likely to make decisions that would be seen as coddling to the rest of the team. Not only will the architect learn to accurately value the contributions of the rest of the development team, but he will be forced to live with his own dictates, and will thus be less-likely to over</w:t>
-      </w:r>
-      <w:r>
-        <w:t>-</w:t>
-      </w:r>
-      <w:r>
-        <w:t>constrain himself, an</w:t>
-      </w:r>
-      <w:r>
-        <w:t>d</w:t>
-      </w:r>
-      <w:r>
-        <w:t xml:space="preserve"> thus, the team.</w:t>
-      </w:r>
-    </w:p>
-    <w:p>
-      <w:pPr>
-        <w:ind w:firstLine="720"/>
-      </w:pPr>
-      <w:r>
-        <w:t xml:space="preserve">Where constrains are needed, </w:t>
-      </w:r>
-      <w:r>
-        <w:t>architects</w:t>
-      </w:r>
-      <w:r>
-        <w:t xml:space="preserve"> should use the concepts behind encapsulation in OO design as a guide for specification. Simply put, architects should focus their efforts in the domain by clearly defining what a given capability provides and not how that capability should be implemented down to the precise details. Gartner uses the term Emergent Architecture to describe this practice, and </w:t>
-      </w:r>
-      <w:r>
-        <w:t>summarizes Emergent Architecture</w:t>
-      </w:r>
-      <w:r>
-        <w:t xml:space="preserve"> with the phrase “Architect the lines and not the boxes.” Assuming that lines are interactions between software components (or objects) and the boxes are the components (or objects)</w:t>
-      </w:r>
-      <w:proofErr w:type="gramStart"/>
-      <w:r>
-        <w:t>,</w:t>
-      </w:r>
-      <w:proofErr w:type="gramEnd"/>
-      <w:r>
-        <w:t xml:space="preserve"> we believe that this statement is </w:t>
-      </w:r>
-      <w:r>
-        <w:t>inaccurate, but moving in the right direction</w:t>
-      </w:r>
-      <w:r>
-        <w:t>. We see emergent architecture as defining the lines, the shape and boundaries of the boxes, and then iterating with the development team to fill—and possibly redefine—the boxes.</w:t>
-      </w:r>
-    </w:p>
-    <w:p>
-      <w:pPr>
-        <w:ind w:firstLine="720"/>
-      </w:pPr>
-      <w:r>
-        <w:t xml:space="preserve">When you use specifications and architecture as a replacement for engagement with a development team, </w:t>
-      </w:r>
-      <w:r>
-        <w:t>you’re coddling. On the other hand, when you’re focused on creating a loose boundary that is tightly coupled to the domain model, you’re encapsulating</w:t>
-      </w:r>
-      <w:r>
-        <w:t>;</w:t>
-      </w:r>
-      <w:r>
-        <w:t xml:space="preserve"> allowing the system to emerge and evolve and, most importantly to the architect, remain relevant to both the domain and the development team.</w:t>
+      </w:pPr>
+      <w:r>
+        <w:rPr>
+          <w:i/>
+        </w:rPr>
+        <w:t>Brando</w:t>
       </w:r>
       <w:bookmarkStart w:id="2" w:name="_GoBack"/>
       <w:bookmarkEnd w:id="2"/>
+      <w:r>
+        <w:rPr>
+          <w:i/>
+        </w:rPr>
+        <w:t>n Satrom is the Chief Architect with Thought Ascent</w:t>
+      </w:r>
+      <w:r>
+        <w:rPr>
+          <w:i/>
+        </w:rPr>
+        <w:t>, Inc.</w:t>
+      </w:r>
+      <w:r>
+        <w:rPr>
+          <w:i/>
+        </w:rPr>
+        <w:t xml:space="preserve">, a Microsoft Gold Partner. Paul Rayner </w:t>
+      </w:r>
+      <w:r>
+        <w:rPr>
+          <w:i/>
+        </w:rPr>
+        <w:t>is an Architect and Principal for Virtual Genius, LLC. They both think that Architecture and Agile mix well.</w:t>
+      </w:r>
     </w:p>
     <w:sectPr>
       <w:pgSz w:w="12240" w:h="15840"/>
@@ -872,8 +1198,192 @@
       </w:pPr>
     </w:lvl>
   </w:abstractNum>
+  <w:abstractNum w:abstractNumId="1">
+    <w:nsid w:val="31BF3989"/>
+    <w:multiLevelType w:val="hybridMultilevel"/>
+    <w:tmpl w:val="2800CC92"/>
+    <w:lvl w:ilvl="0" w:tplc="E166AFA6">
+      <w:start w:val="1"/>
+      <w:numFmt w:val="upperRoman"/>
+      <w:lvlText w:val="%1."/>
+      <w:lvlJc w:val="left"/>
+      <w:pPr>
+        <w:ind w:left="720" w:hanging="720"/>
+      </w:pPr>
+      <w:rPr>
+        <w:rFonts w:hint="default"/>
+      </w:rPr>
+    </w:lvl>
+    <w:lvl w:ilvl="1" w:tplc="04090019" w:tentative="1">
+      <w:start w:val="1"/>
+      <w:numFmt w:val="lowerLetter"/>
+      <w:lvlText w:val="%2."/>
+      <w:lvlJc w:val="left"/>
+      <w:pPr>
+        <w:ind w:left="1080" w:hanging="360"/>
+      </w:pPr>
+    </w:lvl>
+    <w:lvl w:ilvl="2" w:tplc="0409001B" w:tentative="1">
+      <w:start w:val="1"/>
+      <w:numFmt w:val="lowerRoman"/>
+      <w:lvlText w:val="%3."/>
+      <w:lvlJc w:val="right"/>
+      <w:pPr>
+        <w:ind w:left="1800" w:hanging="180"/>
+      </w:pPr>
+    </w:lvl>
+    <w:lvl w:ilvl="3" w:tplc="0409000F" w:tentative="1">
+      <w:start w:val="1"/>
+      <w:numFmt w:val="decimal"/>
+      <w:lvlText w:val="%4."/>
+      <w:lvlJc w:val="left"/>
+      <w:pPr>
+        <w:ind w:left="2520" w:hanging="360"/>
+      </w:pPr>
+    </w:lvl>
+    <w:lvl w:ilvl="4" w:tplc="04090019" w:tentative="1">
+      <w:start w:val="1"/>
+      <w:numFmt w:val="lowerLetter"/>
+      <w:lvlText w:val="%5."/>
+      <w:lvlJc w:val="left"/>
+      <w:pPr>
+        <w:ind w:left="3240" w:hanging="360"/>
+      </w:pPr>
+    </w:lvl>
+    <w:lvl w:ilvl="5" w:tplc="0409001B" w:tentative="1">
+      <w:start w:val="1"/>
+      <w:numFmt w:val="lowerRoman"/>
+      <w:lvlText w:val="%6."/>
+      <w:lvlJc w:val="right"/>
+      <w:pPr>
+        <w:ind w:left="3960" w:hanging="180"/>
+      </w:pPr>
+    </w:lvl>
+    <w:lvl w:ilvl="6" w:tplc="0409000F" w:tentative="1">
+      <w:start w:val="1"/>
+      <w:numFmt w:val="decimal"/>
+      <w:lvlText w:val="%7."/>
+      <w:lvlJc w:val="left"/>
+      <w:pPr>
+        <w:ind w:left="4680" w:hanging="360"/>
+      </w:pPr>
+    </w:lvl>
+    <w:lvl w:ilvl="7" w:tplc="04090019" w:tentative="1">
+      <w:start w:val="1"/>
+      <w:numFmt w:val="lowerLetter"/>
+      <w:lvlText w:val="%8."/>
+      <w:lvlJc w:val="left"/>
+      <w:pPr>
+        <w:ind w:left="5400" w:hanging="360"/>
+      </w:pPr>
+    </w:lvl>
+    <w:lvl w:ilvl="8" w:tplc="0409001B" w:tentative="1">
+      <w:start w:val="1"/>
+      <w:numFmt w:val="lowerRoman"/>
+      <w:lvlText w:val="%9."/>
+      <w:lvlJc w:val="right"/>
+      <w:pPr>
+        <w:ind w:left="6120" w:hanging="180"/>
+      </w:pPr>
+    </w:lvl>
+  </w:abstractNum>
+  <w:abstractNum w:abstractNumId="2">
+    <w:nsid w:val="353B4B26"/>
+    <w:multiLevelType w:val="hybridMultilevel"/>
+    <w:tmpl w:val="F6ACB44E"/>
+    <w:lvl w:ilvl="0" w:tplc="2876A9FE">
+      <w:start w:val="1"/>
+      <w:numFmt w:val="upperRoman"/>
+      <w:lvlText w:val="%1."/>
+      <w:lvlJc w:val="left"/>
+      <w:pPr>
+        <w:ind w:left="1080" w:hanging="720"/>
+      </w:pPr>
+      <w:rPr>
+        <w:rFonts w:hint="default"/>
+      </w:rPr>
+    </w:lvl>
+    <w:lvl w:ilvl="1" w:tplc="04090019" w:tentative="1">
+      <w:start w:val="1"/>
+      <w:numFmt w:val="lowerLetter"/>
+      <w:lvlText w:val="%2."/>
+      <w:lvlJc w:val="left"/>
+      <w:pPr>
+        <w:ind w:left="1440" w:hanging="360"/>
+      </w:pPr>
+    </w:lvl>
+    <w:lvl w:ilvl="2" w:tplc="0409001B" w:tentative="1">
+      <w:start w:val="1"/>
+      <w:numFmt w:val="lowerRoman"/>
+      <w:lvlText w:val="%3."/>
+      <w:lvlJc w:val="right"/>
+      <w:pPr>
+        <w:ind w:left="2160" w:hanging="180"/>
+      </w:pPr>
+    </w:lvl>
+    <w:lvl w:ilvl="3" w:tplc="0409000F" w:tentative="1">
+      <w:start w:val="1"/>
+      <w:numFmt w:val="decimal"/>
+      <w:lvlText w:val="%4."/>
+      <w:lvlJc w:val="left"/>
+      <w:pPr>
+        <w:ind w:left="2880" w:hanging="360"/>
+      </w:pPr>
+    </w:lvl>
+    <w:lvl w:ilvl="4" w:tplc="04090019" w:tentative="1">
+      <w:start w:val="1"/>
+      <w:numFmt w:val="lowerLetter"/>
+      <w:lvlText w:val="%5."/>
+      <w:lvlJc w:val="left"/>
+      <w:pPr>
+        <w:ind w:left="3600" w:hanging="360"/>
+      </w:pPr>
+    </w:lvl>
+    <w:lvl w:ilvl="5" w:tplc="0409001B" w:tentative="1">
+      <w:start w:val="1"/>
+      <w:numFmt w:val="lowerRoman"/>
+      <w:lvlText w:val="%6."/>
+      <w:lvlJc w:val="right"/>
+      <w:pPr>
+        <w:ind w:left="4320" w:hanging="180"/>
+      </w:pPr>
+    </w:lvl>
+    <w:lvl w:ilvl="6" w:tplc="0409000F" w:tentative="1">
+      <w:start w:val="1"/>
+      <w:numFmt w:val="decimal"/>
+      <w:lvlText w:val="%7."/>
+      <w:lvlJc w:val="left"/>
+      <w:pPr>
+        <w:ind w:left="5040" w:hanging="360"/>
+      </w:pPr>
+    </w:lvl>
+    <w:lvl w:ilvl="7" w:tplc="04090019" w:tentative="1">
+      <w:start w:val="1"/>
+      <w:numFmt w:val="lowerLetter"/>
+      <w:lvlText w:val="%8."/>
+      <w:lvlJc w:val="left"/>
+      <w:pPr>
+        <w:ind w:left="5760" w:hanging="360"/>
+      </w:pPr>
+    </w:lvl>
+    <w:lvl w:ilvl="8" w:tplc="0409001B" w:tentative="1">
+      <w:start w:val="1"/>
+      <w:numFmt w:val="lowerRoman"/>
+      <w:lvlText w:val="%9."/>
+      <w:lvlJc w:val="right"/>
+      <w:pPr>
+        <w:ind w:left="6480" w:hanging="180"/>
+      </w:pPr>
+    </w:lvl>
+  </w:abstractNum>
   <w:num w:numId="1">
     <w:abstractNumId w:val="0"/>
+  </w:num>
+  <w:num w:numId="2">
+    <w:abstractNumId w:val="1"/>
+  </w:num>
+  <w:num w:numId="3">
+    <w:abstractNumId w:val="2"/>
   </w:num>
 </w:numbering>
 </file>

</xml_diff>

<commit_message>
Added completed rough draft, updated mindmap and Journal guideline docs
</commit_message>
<xml_diff>
--- a/Keeping Architectures Relevant - Draft.docx
+++ b/Keeping Architectures Relevant - Draft.docx
@@ -22,6 +22,36 @@
     </w:p>
     <w:p>
       <w:pPr>
+        <w:ind w:firstLine="360"/>
+        <w:rPr>
+          <w:color w:val="000000"/>
+        </w:rPr>
+      </w:pPr>
+      <w:r>
+        <w:rPr>
+          <w:color w:val="000000"/>
+        </w:rPr>
+        <w:t>Too many systems seem to become legacy upon release, while some never even have a chance to move into production before they are undermined by the calcification of unmet expectations and mismatched domain needs. Regardless of the design effort early in the lifecycle, neglecting the domain model and producing inflexible design results in the increasing irrelevance of the initial architecture of a system. The accidental complexity of that system rises and communication between developers and customers deteriorates. Changes and new features become more difficult to accommodate as the richness and value of the system's essential complexity is eroded. Sustainable and successful software development is all about managing complexity and enabling change, and successful architects create designs that clearly address both.</w:t>
+      </w:r>
+    </w:p>
+    <w:p>
+      <w:pPr>
+        <w:ind w:firstLine="360"/>
+      </w:pPr>
+      <w:r>
+        <w:t xml:space="preserve">Architects, domain experts and developers collaborate to mitigate complexity through strategic modeling and design. This requires a focus on the core domain and the continuous application of germane design patterns. Ongoing effort should be expended on defining and refining the domain model through the establishment and exercise of a language that everyone shares. The development of this ubiquitous language, along with the use of domain-driven design techniques, enables business problems and their solutions to be expressed through rich domain models that are both meaningful to business experts and executable by the development team. </w:t>
+      </w:r>
+    </w:p>
+    <w:p>
+      <w:pPr>
+        <w:ind w:firstLine="360"/>
+      </w:pPr>
+      <w:r>
+        <w:t>Keeping our architectures relevant also means enabling change. As architecture is allowed to emerge, evolve, and mature, it becomes a true reflection of the deep understanding of both domain experts and developers. Architects who expect their initial design to evolve, and who design with evolution in mind, create architectures that deliver a strong competitive advantage to the business.</w:t>
+      </w:r>
+    </w:p>
+    <w:p>
+      <w:pPr>
         <w:pStyle w:val="ListParagraph"/>
         <w:numPr>
           <w:ilvl w:val="0"/>
@@ -59,20 +89,6 @@
       </w:r>
     </w:p>
     <w:p>
-      <w:pPr>
-        <w:ind w:left="720"/>
-        <w:rPr>
-          <w:b/>
-        </w:rPr>
-      </w:pPr>
-      <w:r>
-        <w:rPr>
-          <w:b/>
-        </w:rPr>
-        <w:t>TODO: Graphic Here</w:t>
-      </w:r>
-    </w:p>
-    <w:p>
       <w:r>
         <w:tab/>
         <w:t>According</w:t>
@@ -143,6 +159,7 @@
         <w:rPr>
           <w:b/>
         </w:rPr>
+        <w:lastRenderedPageBreak/>
         <w:t>Expert</w:t>
       </w:r>
       <w:r>
@@ -278,151 +295,244 @@
         <w:rPr>
           <w:b/>
         </w:rPr>
+        <w:t>Architect</w:t>
+      </w:r>
+      <w:r>
+        <w:t xml:space="preserve">: okay, </w:t>
+      </w:r>
+      <w:r>
+        <w:t>so the POLICY BUILDER will need to be able to support the addition and/or replacement of POLICY RULES by a POLICY ANALYST?</w:t>
+      </w:r>
+    </w:p>
+    <w:p>
+      <w:r>
+        <w:rPr>
+          <w:b/>
+        </w:rPr>
+        <w:t>Expert</w:t>
+      </w:r>
+      <w:r>
+        <w:t>: Yeah, exactly. We call it the Policy Wizard, but I like your term better.</w:t>
+      </w:r>
+    </w:p>
+    <w:p>
+      <w:r>
+        <w:rPr>
+          <w:b/>
+        </w:rPr>
+        <w:t>Architect</w:t>
+      </w:r>
+      <w:r>
+        <w:t>: Can we agree to globally replace Policy Wizard with POLICY BUILDER in all of our discussions and usage then? We want to make sure that everyone understands these terms and uses them properly.</w:t>
+      </w:r>
+    </w:p>
+    <w:p>
+      <w:r>
+        <w:rPr>
+          <w:b/>
+        </w:rPr>
+        <w:t>Expert</w:t>
+      </w:r>
+      <w:r>
+        <w:t>: Sure. If you can help me write up an email, we can inform people of the change today.</w:t>
+      </w:r>
+    </w:p>
+    <w:p>
+      <w:r>
+        <w:rPr>
+          <w:b/>
+        </w:rPr>
+        <w:t>Developer</w:t>
+      </w:r>
+      <w:r>
+        <w:t>: Great.</w:t>
+      </w:r>
+      <w:r>
+        <w:t xml:space="preserve"> So what kinds of things do POLICY ANALYSTS change in a POLICY RULE?</w:t>
+      </w:r>
+    </w:p>
+    <w:p>
+      <w:r>
+        <w:rPr>
+          <w:b/>
+        </w:rPr>
+        <w:t>Expert</w:t>
+      </w:r>
+      <w:r>
+        <w:t xml:space="preserve">: </w:t>
+      </w:r>
+      <w:r>
+        <w:t>Effective dates, amount limits, minor details.</w:t>
+      </w:r>
+    </w:p>
+    <w:p>
+      <w:r>
+        <w:rPr>
+          <w:b/>
+        </w:rPr>
+        <w:t>Developer</w:t>
+      </w:r>
+      <w:r>
+        <w:t xml:space="preserve">: So only attributes about the policy. Is there any swapping in and out of </w:t>
+      </w:r>
+      <w:r>
+        <w:t>policies?</w:t>
+      </w:r>
+    </w:p>
+    <w:p>
+      <w:r>
+        <w:rPr>
+          <w:b/>
+        </w:rPr>
+        <w:t>Expert</w:t>
+      </w:r>
+      <w:r>
+        <w:t>: No. We don’</w:t>
+      </w:r>
+      <w:r>
+        <w:t>t d</w:t>
+      </w:r>
+      <w:r>
+        <w:t>o that often. When we do, it requires executive approval and process changes.</w:t>
+      </w:r>
+    </w:p>
+    <w:p>
+      <w:r>
+        <w:rPr>
+          <w:b/>
+        </w:rPr>
+        <w:t>Architect</w:t>
+      </w:r>
+      <w:r>
+        <w:t xml:space="preserve">: Okay, </w:t>
+      </w:r>
+      <w:r>
+        <w:t xml:space="preserve">so POLICY RULE changes performed by a POLICY ANALYST will be minor, otherwise we’ll need to </w:t>
+      </w:r>
+      <w:r>
+        <w:t>perform system</w:t>
+      </w:r>
+      <w:r>
+        <w:t xml:space="preserve"> modifications as a part of the process changes.</w:t>
+      </w:r>
+    </w:p>
+    <w:p>
+      <w:r>
+        <w:rPr>
+          <w:b/>
+        </w:rPr>
+        <w:t>Expert</w:t>
+      </w:r>
+      <w:r>
+        <w:t>: Makes sense.</w:t>
+      </w:r>
+    </w:p>
+    <w:p>
+      <w:pPr>
+        <w:ind w:firstLine="720"/>
+      </w:pPr>
+      <w:r>
         <w:lastRenderedPageBreak/>
-        <w:t>Architect</w:t>
-      </w:r>
-      <w:r>
-        <w:t xml:space="preserve">: okay, </w:t>
-      </w:r>
-      <w:r>
-        <w:t>so the POLICY BUILDER will need to be able to support the addition and/or replacement of POLICY RULES by a POLICY ANALYST?</w:t>
-      </w:r>
-    </w:p>
-    <w:p>
-      <w:r>
-        <w:rPr>
-          <w:b/>
-        </w:rPr>
-        <w:t>Expert</w:t>
-      </w:r>
-      <w:r>
-        <w:t>: Yeah, exactly. We call it the Policy Wizard, but I like your term better.</w:t>
-      </w:r>
-    </w:p>
-    <w:p>
-      <w:r>
-        <w:rPr>
-          <w:b/>
-        </w:rPr>
-        <w:t>Architect</w:t>
-      </w:r>
-      <w:r>
-        <w:t>: Can we agree to globally replace Policy Wizard with POLICY BUILDER in all of our discussions and usage then? We want to make sure that everyone understands these terms and uses them properly.</w:t>
-      </w:r>
-    </w:p>
-    <w:p>
-      <w:r>
-        <w:rPr>
-          <w:b/>
-        </w:rPr>
-        <w:t>Expert</w:t>
-      </w:r>
-      <w:r>
-        <w:t>: Sure. If you can help me write up an email, we can inform people of the change today.</w:t>
-      </w:r>
-    </w:p>
-    <w:p>
-      <w:r>
-        <w:rPr>
-          <w:b/>
-        </w:rPr>
-        <w:t>Developer</w:t>
-      </w:r>
-      <w:r>
-        <w:t>: Great.</w:t>
-      </w:r>
-      <w:r>
-        <w:t xml:space="preserve"> So what kinds of things do POLICY ANALYSTS change in a POLICY RULE?</w:t>
-      </w:r>
-    </w:p>
-    <w:p>
-      <w:r>
-        <w:rPr>
-          <w:b/>
-        </w:rPr>
-        <w:t>Expert</w:t>
-      </w:r>
-      <w:r>
-        <w:t xml:space="preserve">: </w:t>
-      </w:r>
-      <w:r>
-        <w:t>Effective dates, amount limits, minor details.</w:t>
-      </w:r>
-    </w:p>
-    <w:p>
-      <w:r>
-        <w:rPr>
-          <w:b/>
-        </w:rPr>
-        <w:t>Developer</w:t>
-      </w:r>
-      <w:r>
-        <w:t xml:space="preserve">: So only attributes about the policy. Is there any swapping in and out of </w:t>
-      </w:r>
-      <w:r>
-        <w:t>policies?</w:t>
-      </w:r>
-    </w:p>
-    <w:p>
-      <w:r>
-        <w:rPr>
-          <w:b/>
-        </w:rPr>
-        <w:t>Expert</w:t>
-      </w:r>
-      <w:r>
-        <w:t>: No. We don’</w:t>
-      </w:r>
-      <w:r>
-        <w:t>t d</w:t>
-      </w:r>
-      <w:r>
-        <w:t>o that often. When we do, it requires executive approval and process changes.</w:t>
-      </w:r>
-    </w:p>
-    <w:p>
-      <w:r>
-        <w:rPr>
-          <w:b/>
-        </w:rPr>
-        <w:t>Architect</w:t>
-      </w:r>
-      <w:r>
-        <w:t xml:space="preserve">: Okay, </w:t>
-      </w:r>
-      <w:r>
-        <w:t xml:space="preserve">so POLICY RULE changes performed by a POLICY ANALYST will be minor, otherwise we’ll need to </w:t>
-      </w:r>
-      <w:r>
-        <w:t>perform system</w:t>
-      </w:r>
-      <w:r>
-        <w:t xml:space="preserve"> modifications as a part of the process changes.</w:t>
-      </w:r>
-    </w:p>
-    <w:p>
-      <w:r>
-        <w:rPr>
-          <w:b/>
-        </w:rPr>
-        <w:t>Expert</w:t>
-      </w:r>
-      <w:r>
-        <w:t>: Makes sense.</w:t>
+        <w:t xml:space="preserve">The only real </w:t>
+      </w:r>
+      <w:r>
+        <w:t>difference between</w:t>
+      </w:r>
+      <w:r>
+        <w:t xml:space="preserve"> the two conversations above was </w:t>
+      </w:r>
+      <w:r>
+        <w:t>the use of language to describe the domain</w:t>
+      </w:r>
+      <w:r>
+        <w:t xml:space="preserve">. And yet, the use of language in these examples took each conversation in a completely different direction. In the first conversation, the architect and developer muddled the conversation with their domain expert by introducing technical detail that was essentially irrelevant </w:t>
+      </w:r>
+      <w:r>
+        <w:t>to</w:t>
+      </w:r>
+      <w:r>
+        <w:t xml:space="preserve"> their conversation. If a strategy pattern is to </w:t>
+      </w:r>
+      <w:r>
+        <w:t>be</w:t>
+      </w:r>
+      <w:r>
+        <w:t xml:space="preserve"> used to solve a business problem, it’s important to discuss how such a pattern should be implemented in one’s framework of choice. But it’s not useful to do so in a conversation that is designed to scope the domain and the software that will be created to add value to that domain.</w:t>
+      </w:r>
+    </w:p>
+    <w:p>
+      <w:pPr>
+        <w:ind w:firstLine="720"/>
+      </w:pPr>
+      <w:r>
+        <w:t xml:space="preserve">What’s more, the architect and developer in this first example spent far too little time understanding the </w:t>
+      </w:r>
+      <w:r>
+        <w:t xml:space="preserve">expert’s </w:t>
+      </w:r>
+      <w:r>
+        <w:t xml:space="preserve">domain. The first mention of rules and runtime modifications of the system </w:t>
+      </w:r>
+      <w:r>
+        <w:t>resulted in an immediate jump to patterns and framework details</w:t>
+      </w:r>
+      <w:r>
+        <w:t>.</w:t>
+      </w:r>
+      <w:r>
+        <w:t xml:space="preserve"> </w:t>
+      </w:r>
+      <w:r>
+        <w:t>A</w:t>
+      </w:r>
+      <w:r>
+        <w:t xml:space="preserve"> further elucidation of the requirement</w:t>
+      </w:r>
+      <w:r>
+        <w:t>s</w:t>
+      </w:r>
+      <w:r>
+        <w:t xml:space="preserve"> from the do</w:t>
+      </w:r>
+      <w:r>
+        <w:t xml:space="preserve">main expert may have resulted in the revelation that the </w:t>
+      </w:r>
+      <w:r>
+        <w:t>requirement was</w:t>
+      </w:r>
+      <w:r>
+        <w:t xml:space="preserve"> to allow analysts to change data attributes on entities at runtime, not the complex rule engine that the team jumped to at the first mention of </w:t>
+      </w:r>
+      <w:r>
+        <w:t>“</w:t>
+      </w:r>
+      <w:r>
+        <w:t>rules.</w:t>
+      </w:r>
+      <w:r>
+        <w:t>”</w:t>
       </w:r>
     </w:p>
     <w:p>
       <w:pPr>
         <w:ind w:left="720"/>
         <w:rPr>
-          <w:b/>
-        </w:rPr>
-      </w:pPr>
-      <w:r>
-        <w:rPr>
-          <w:b/>
-        </w:rPr>
-        <w:t>The Importance of Language</w:t>
+          <w:i/>
+        </w:rPr>
+      </w:pPr>
+      <w:r>
+        <w:rPr>
+          <w:b/>
+          <w:i/>
+        </w:rPr>
+        <w:t>TODO: Graphic Here</w:t>
+      </w:r>
+      <w:r>
+        <w:rPr>
+          <w:b/>
+          <w:i/>
+        </w:rPr>
+        <w:t>? – Diagram illustrating cost of translation (Venn diagram with two options)</w:t>
       </w:r>
     </w:p>
     <w:p>
@@ -430,91 +540,6 @@
         <w:ind w:firstLine="720"/>
       </w:pPr>
       <w:r>
-        <w:t xml:space="preserve">The only real </w:t>
-      </w:r>
-      <w:r>
-        <w:t>difference between</w:t>
-      </w:r>
-      <w:r>
-        <w:t xml:space="preserve"> the two conversations above was </w:t>
-      </w:r>
-      <w:r>
-        <w:t>the use of language to describe the domain</w:t>
-      </w:r>
-      <w:r>
-        <w:t xml:space="preserve">. And yet, the use of language in these examples took each conversation in a completely different direction. In the first conversation, the architect and developer muddled the conversation with their domain expert by introducing technical detail that was essentially irrelevant </w:t>
-      </w:r>
-      <w:r>
-        <w:t>to</w:t>
-      </w:r>
-      <w:r>
-        <w:t xml:space="preserve"> their conversation. If a strategy pattern is to </w:t>
-      </w:r>
-      <w:r>
-        <w:t>be</w:t>
-      </w:r>
-      <w:r>
-        <w:t xml:space="preserve"> used to solve a business problem, it’s important to discuss how such a pattern should be implemented in one’s framework of choice. But it’s not useful to do so in a conversation that is designed to scope the domain and the software that will be created to add value to that domain.</w:t>
-      </w:r>
-    </w:p>
-    <w:p>
-      <w:pPr>
-        <w:ind w:firstLine="720"/>
-      </w:pPr>
-      <w:r>
-        <w:t xml:space="preserve">What’s more, the architect and developer in this first example spent far too little time understanding the </w:t>
-      </w:r>
-      <w:r>
-        <w:t xml:space="preserve">expert’s </w:t>
-      </w:r>
-      <w:r>
-        <w:t xml:space="preserve">domain. The first mention of rules and runtime modifications of the system </w:t>
-      </w:r>
-      <w:r>
-        <w:t>resulted in an immediate jump to patterns and framework details</w:t>
-      </w:r>
-      <w:r>
-        <w:t>.</w:t>
-      </w:r>
-      <w:r>
-        <w:t xml:space="preserve"> </w:t>
-      </w:r>
-      <w:r>
-        <w:t>A</w:t>
-      </w:r>
-      <w:r>
-        <w:t xml:space="preserve"> further elucidation of the requirement</w:t>
-      </w:r>
-      <w:r>
-        <w:t>s</w:t>
-      </w:r>
-      <w:r>
-        <w:t xml:space="preserve"> from the do</w:t>
-      </w:r>
-      <w:r>
-        <w:t xml:space="preserve">main expert may have resulted in the revelation that the </w:t>
-      </w:r>
-      <w:r>
-        <w:t>requirement was</w:t>
-      </w:r>
-      <w:r>
-        <w:t xml:space="preserve"> to allow analysts to change data attributes on entities at runtime, not the complex rule engine that the team jumped to at the first mention of </w:t>
-      </w:r>
-      <w:r>
-        <w:t>“</w:t>
-      </w:r>
-      <w:r>
-        <w:t>rules.</w:t>
-      </w:r>
-      <w:r>
-        <w:t>”</w:t>
-      </w:r>
-    </w:p>
-    <w:p>
-      <w:pPr>
-        <w:ind w:firstLine="720"/>
-      </w:pPr>
-      <w:r>
         <w:t xml:space="preserve">On the other hand, the domain is also not well-served if the developer and architect sit idly by and allow </w:t>
       </w:r>
       <w:r>
@@ -530,14 +555,21 @@
         <w:t xml:space="preserve"> or that they allow to exist for various reasons</w:t>
       </w:r>
       <w:r>
-        <w:t xml:space="preserve">. The jargon that invariably grows up around a domain is usually a mix of well-defined terminology, inexact analogies, muddled and overlapping ideas and contentious concepts that </w:t>
-      </w:r>
-      <w:r>
-        <w:lastRenderedPageBreak/>
-        <w:t>never reach resolution. Whereas the technological domain is precise but mostly irrelevant to the business domain, the business domain is imprecise and lacking the stability that a model and software effort requires</w:t>
+        <w:t>. The jargon that invariably grows up around a domain is usually a mix of well-defined terminology, inexact analogies, muddled and overlapping ideas and contentious concepts that never reach resolution. Whereas the technological domain is precise but mostly irrelevant to the business domain, the business domain is imprecise and lacking the stability that a model and software effort requires</w:t>
       </w:r>
       <w:r>
         <w:t xml:space="preserve"> to be successful.</w:t>
+      </w:r>
+    </w:p>
+    <w:p>
+      <w:pPr>
+        <w:ind w:left="720"/>
+      </w:pPr>
+      <w:r>
+        <w:rPr>
+          <w:b/>
+        </w:rPr>
+        <w:t>The Architect as Language Steward</w:t>
       </w:r>
     </w:p>
     <w:p>
@@ -591,6 +623,7 @@
         <w:ind w:firstLine="720"/>
       </w:pPr>
       <w:r>
+        <w:lastRenderedPageBreak/>
         <w:t xml:space="preserve">We believe that </w:t>
       </w:r>
       <w:r>
@@ -633,6 +666,9 @@
     <w:p>
       <w:pPr>
         <w:ind w:firstLine="720"/>
+        <w:rPr>
+          <w:b/>
+        </w:rPr>
       </w:pPr>
       <w:r>
         <w:t xml:space="preserve">It’s important to note here that learning a language will always yield more accurate communication than relying upon translation. This is just as true in the realm of business and technical jargon as it is in the realm of spoken languages. Communication is the art of using language to convey meaning consistently. Jargon is the practice of using certain words and phrases in a way that assumes a known context, and thus, can serve as a shortcut in communication. But when domain experts and development teams get around the table without a Ubiquitous </w:t>
@@ -643,30 +679,6 @@
       <w:r>
         <w:t>anguage, the jargon each brings to the table necessitates translation and guarantees that confusion will propagate into software.</w:t>
       </w:r>
-    </w:p>
-    <w:p/>
-    <w:p/>
-    <w:p/>
-    <w:p>
-      <w:pPr>
-        <w:rPr>
-          <w:b/>
-        </w:rPr>
-      </w:pPr>
-    </w:p>
-    <w:p>
-      <w:pPr>
-        <w:rPr>
-          <w:b/>
-        </w:rPr>
-      </w:pPr>
-    </w:p>
-    <w:p>
-      <w:pPr>
-        <w:rPr>
-          <w:b/>
-        </w:rPr>
-      </w:pPr>
     </w:p>
     <w:p>
       <w:pPr>
@@ -683,7 +695,6 @@
         <w:rPr>
           <w:b/>
         </w:rPr>
-        <w:lastRenderedPageBreak/>
         <w:t>Relevant Models</w:t>
       </w:r>
     </w:p>
@@ -717,6 +728,175 @@
           <w:b/>
         </w:rPr>
       </w:pPr>
+    </w:p>
+    <w:p>
+      <w:pPr>
+        <w:pStyle w:val="ListParagraph"/>
+        <w:ind w:left="0" w:firstLine="720"/>
+      </w:pPr>
+      <w:r>
+        <w:t xml:space="preserve">According </w:t>
+      </w:r>
+      <w:r>
+        <w:t>to the Encarta World English Dictionary, a model is “a simplified version of something complex used in analyzing and solving problems or making predictions.” A model is a representation, a simplification and an interpretation of reality. A model airplane represents the shape and form of an actual airplane, yet it is simplified—it is often vastly smaller and cannot fly—and only copies those aspects of the original that the designer found important to imitate—it has doors and wheels, but no engine or complex machinery.</w:t>
+      </w:r>
+    </w:p>
+    <w:p>
+      <w:pPr>
+        <w:pStyle w:val="ListParagraph"/>
+        <w:ind w:left="0"/>
+      </w:pPr>
+    </w:p>
+    <w:p>
+      <w:pPr>
+        <w:pStyle w:val="ListParagraph"/>
+        <w:ind w:left="0" w:firstLine="720"/>
+      </w:pPr>
+      <w:r>
+        <w:t xml:space="preserve">Beyond being a simplified representation of a thing, a model must have a purpose, that of “solving problems or making predictions.” When used for scientific or engineering purposes, a model exists to enable to model-makers to express something nebulous and complex as something that can be understood, communicated and manipulated. Thus, a model, while simplified, must remain connected to the thing it represents in order to be useful in solving problems. A model car created to illustrate artistic flair and irrelevant detail is </w:t>
+      </w:r>
+      <w:r>
+        <w:t>useless</w:t>
+      </w:r>
+      <w:r>
+        <w:t xml:space="preserve"> to the people who rely on th</w:t>
+      </w:r>
+      <w:r>
+        <w:t>at</w:t>
+      </w:r>
+      <w:r>
+        <w:t xml:space="preserve"> model</w:t>
+      </w:r>
+      <w:r>
+        <w:t>.</w:t>
+      </w:r>
+    </w:p>
+    <w:p>
+      <w:pPr>
+        <w:pStyle w:val="ListParagraph"/>
+        <w:ind w:left="0" w:firstLine="720"/>
+      </w:pPr>
+    </w:p>
+    <w:p>
+      <w:pPr>
+        <w:pStyle w:val="ListParagraph"/>
+        <w:ind w:left="0" w:firstLine="720"/>
+        <w:rPr>
+          <w:color w:val="000000"/>
+        </w:rPr>
+      </w:pPr>
+      <w:r>
+        <w:rPr>
+          <w:color w:val="000000"/>
+        </w:rPr>
+        <w:t xml:space="preserve">A domain model is no different. It’s a widely accepted fact in software that </w:t>
+      </w:r>
+      <w:r>
+        <w:rPr>
+          <w:color w:val="000000"/>
+        </w:rPr>
+        <w:t xml:space="preserve">domain models are intended to represent a business domain. What seems to be less accepted is the idea that the </w:t>
+      </w:r>
+      <w:r>
+        <w:rPr>
+          <w:color w:val="000000"/>
+        </w:rPr>
+        <w:t>model must</w:t>
+      </w:r>
+      <w:r>
+        <w:rPr>
+          <w:color w:val="000000"/>
+        </w:rPr>
+        <w:t xml:space="preserve"> be, first and foremost, tightly coupled to the business domain, and not an expression of technical jargon or framework limitations. The establishment of a Ubiquitous Language aids the architect in emphasizing a domain model that expresses that language over a model that is filled with inexact terminology or obfuscating technical detail.</w:t>
+      </w:r>
+    </w:p>
+    <w:p>
+      <w:pPr>
+        <w:pStyle w:val="ListParagraph"/>
+        <w:ind w:left="0" w:firstLine="720"/>
+        <w:rPr>
+          <w:color w:val="FF0000"/>
+        </w:rPr>
+      </w:pPr>
+    </w:p>
+    <w:p>
+      <w:pPr>
+        <w:pStyle w:val="ListParagraph"/>
+        <w:ind w:left="0" w:firstLine="720"/>
+        <w:rPr>
+          <w:color w:val="000000"/>
+        </w:rPr>
+      </w:pPr>
+      <w:r>
+        <w:rPr>
+          <w:color w:val="000000"/>
+        </w:rPr>
+        <w:lastRenderedPageBreak/>
+        <w:t>It’s important to note here that</w:t>
+      </w:r>
+      <w:r>
+        <w:rPr>
+          <w:color w:val="000000"/>
+        </w:rPr>
+        <w:t xml:space="preserve"> a model is not any one artifact. It is not merely a UML diagram or a SQL Schema. Collectively, a model is the idea that all of these artifacts are meant to convey. This means that diagrams, documents and code all form the Domain Model for your project. Keep in mind, however, that in order for a model to be valuable, it must be relevant to </w:t>
+      </w:r>
+      <w:r>
+        <w:rPr>
+          <w:color w:val="000000"/>
+        </w:rPr>
+        <w:t>the domain and development teams. A ubiquitous language is perfectly described in a document or wiki for team consumption, but there is no substitute, in terms of relevance, for working code when it comes to describing the entities and interactions of a domain model.</w:t>
+      </w:r>
+    </w:p>
+    <w:p>
+      <w:pPr>
+        <w:pStyle w:val="ListParagraph"/>
+        <w:ind w:left="0" w:firstLine="720"/>
+        <w:rPr>
+          <w:color w:val="000000"/>
+        </w:rPr>
+      </w:pPr>
+    </w:p>
+    <w:p>
+      <w:pPr>
+        <w:pStyle w:val="ListParagraph"/>
+        <w:ind w:left="0" w:firstLine="720"/>
+        <w:rPr>
+          <w:b/>
+          <w:i/>
+          <w:color w:val="000000"/>
+        </w:rPr>
+      </w:pPr>
+      <w:r>
+        <w:rPr>
+          <w:b/>
+          <w:i/>
+          <w:color w:val="000000"/>
+        </w:rPr>
+        <w:t>TODO – Table? – List of artifacts that can be used to express a model</w:t>
+      </w:r>
+    </w:p>
+    <w:p>
+      <w:pPr>
+        <w:rPr>
+          <w:b/>
+          <w:color w:val="000000"/>
+        </w:rPr>
+      </w:pPr>
+      <w:r>
+        <w:rPr>
+          <w:color w:val="000000"/>
+        </w:rPr>
+        <w:tab/>
+        <w:t>A model expressed in code provides relevance to architecture, but it also aids greatly in minimizing complexity often found in software and the domain.</w:t>
+      </w:r>
+    </w:p>
+    <w:p>
+      <w:pPr>
+        <w:pStyle w:val="ListParagraph"/>
+        <w:rPr>
+          <w:b/>
+        </w:rPr>
+      </w:pPr>
       <w:r>
         <w:rPr>
           <w:b/>
@@ -731,21 +911,147 @@
           <w:b/>
         </w:rPr>
       </w:pPr>
-      <w:r>
-        <w:rPr>
-          <w:b/>
-        </w:rPr>
-        <w:t>Strategic Design</w:t>
-      </w:r>
     </w:p>
     <w:p>
       <w:pPr>
         <w:pStyle w:val="ListParagraph"/>
-        <w:ind w:left="1080"/>
-        <w:rPr>
-          <w:b/>
-        </w:rPr>
-      </w:pPr>
+        <w:ind w:left="0" w:firstLine="720"/>
+      </w:pPr>
+      <w:r>
+        <w:rPr>
+          <w:color w:val="000000"/>
+        </w:rPr>
+        <w:t>The model’s most important job is dealing with complexity, both in the domain and in software itself.</w:t>
+      </w:r>
+      <w:r>
+        <w:rPr>
+          <w:color w:val="000000"/>
+        </w:rPr>
+        <w:t xml:space="preserve">  </w:t>
+      </w:r>
+      <w:r>
+        <w:t xml:space="preserve">To remain relevant, a domain model must deal </w:t>
+      </w:r>
+      <w:r>
+        <w:t>three different types of complexity</w:t>
+      </w:r>
+      <w:r>
+        <w:t>:</w:t>
+      </w:r>
+    </w:p>
+    <w:p>
+      <w:pPr>
+        <w:pStyle w:val="ListParagraph"/>
+      </w:pPr>
+    </w:p>
+    <w:p>
+      <w:pPr>
+        <w:pStyle w:val="ListParagraph"/>
+        <w:numPr>
+          <w:ilvl w:val="0"/>
+          <w:numId w:val="4"/>
+        </w:numPr>
+      </w:pPr>
+      <w:r>
+        <w:t>N</w:t>
+      </w:r>
+      <w:r>
+        <w:t>on-</w:t>
+      </w:r>
+      <w:r>
+        <w:t>E</w:t>
+      </w:r>
+      <w:r>
+        <w:t xml:space="preserve">ssential </w:t>
+      </w:r>
+      <w:r>
+        <w:t>C</w:t>
+      </w:r>
+      <w:bookmarkStart w:id="2" w:name="_GoBack"/>
+      <w:bookmarkEnd w:id="2"/>
+      <w:r>
+        <w:t>omplexity</w:t>
+      </w:r>
+      <w:r>
+        <w:t xml:space="preserve"> – Complexity that is embedded in the business domain, but which is not core to the problem being addresses, or which is a commodity that can be brought into the system. This should be purged from the model</w:t>
+      </w:r>
+      <w:r>
+        <w:t>;</w:t>
+      </w:r>
+    </w:p>
+    <w:p>
+      <w:pPr>
+        <w:pStyle w:val="ListParagraph"/>
+        <w:numPr>
+          <w:ilvl w:val="0"/>
+          <w:numId w:val="4"/>
+        </w:numPr>
+      </w:pPr>
+      <w:r>
+        <w:t>Accidental Complexity – non-essential complexity introduced by designs, frameworks and code that bleed into the domain model and create coupling between concerns. This should be prevented through isolation.</w:t>
+      </w:r>
+    </w:p>
+    <w:p>
+      <w:pPr>
+        <w:pStyle w:val="ListParagraph"/>
+        <w:numPr>
+          <w:ilvl w:val="0"/>
+          <w:numId w:val="4"/>
+        </w:numPr>
+      </w:pPr>
+      <w:r>
+        <w:t>Essential Complexity – This is core to the success of the business domain—a strategic advantage even—and should be a primary focus of the model</w:t>
+      </w:r>
+      <w:r>
+        <w:t>;</w:t>
+      </w:r>
+    </w:p>
+    <w:p>
+      <w:pPr>
+        <w:pStyle w:val="ListParagraph"/>
+        <w:ind w:left="0"/>
+      </w:pPr>
+    </w:p>
+    <w:p>
+      <w:pPr>
+        <w:pStyle w:val="ListParagraph"/>
+        <w:ind w:left="0" w:firstLine="720"/>
+      </w:pPr>
+      <w:r>
+        <w:t xml:space="preserve">Eric </w:t>
+      </w:r>
+      <w:r>
+        <w:t xml:space="preserve">Evans proposes strategies for dealing with each of these types of complexity in Part IV of </w:t>
+      </w:r>
+      <w:r>
+        <w:rPr>
+          <w:i/>
+        </w:rPr>
+        <w:t>Domain-Driven Design</w:t>
+      </w:r>
+      <w:r>
+        <w:t>. Evans summarizes those strategies under the heading of “Strategic Design,” and these practices are meant to be leveraged as a domain model grows and evolves over time.</w:t>
+      </w:r>
+    </w:p>
+    <w:p>
+      <w:pPr>
+        <w:rPr>
+          <w:color w:val="000000"/>
+        </w:rPr>
+      </w:pPr>
+      <w:r>
+        <w:rPr>
+          <w:color w:val="000000"/>
+        </w:rPr>
+        <w:tab/>
+        <w:t xml:space="preserve">We’ll take Evans’s advice a step further and say that an architect should hold the role of strategic designer on a team. </w:t>
+      </w:r>
+      <w:r>
+        <w:rPr>
+          <w:color w:val="000000"/>
+        </w:rPr>
+        <w:t xml:space="preserve"> While the management of complexity in the software is a role for all members of the team, it should be a success metric for the architect. By assuming the mantle of strategic designer, the architect ensures that her architecture enables the right kind of complexity, while walling-off the wrong kind. She also enables that architecture to evolve and mature as the domain and software mature.</w:t>
+      </w:r>
     </w:p>
     <w:p>
       <w:pPr>
@@ -784,7 +1090,17 @@
         <w:ind w:firstLine="720"/>
       </w:pPr>
       <w:r>
-        <w:t>Too much of architecture and design seems to focus on specifying as much as possible up front before the development team is fully engaged on a project. While we understand that the intentions for such a motivation are pure—the powers that be typically want to reduce uncertainty and trashing before too many expensive resources are involved—the effect of such a motivation often tends to be seen by the development team as an attempt to reduce their role on a project to that of an automaton churning out predefined modules with little to no creative thought.</w:t>
+        <w:t xml:space="preserve">Too much of architecture and design seems to focus on specifying as much as possible up front before the development team is fully engaged on a project. While we understand that the intentions for </w:t>
+      </w:r>
+      <w:r>
+        <w:lastRenderedPageBreak/>
+        <w:t>such a motivation are pure—the powers that be typically want to reduce uncertainty and trashing before too many expensive resources are involved—</w:t>
+      </w:r>
+      <w:r>
+        <w:t>this action</w:t>
+      </w:r>
+      <w:r>
+        <w:t xml:space="preserve"> often tends to be seen by the development team as an attempt to reduce their role on a project to that of an automaton churning out predefined modules with little to no creative thought.</w:t>
       </w:r>
     </w:p>
     <w:p>
@@ -845,7 +1161,13 @@
         <w:t xml:space="preserve">On the other hand, a blank slate is no better. </w:t>
       </w:r>
       <w:r>
-        <w:t>It’s dangerous to underspecify as system as well, and one with no boundaries and no architecture to speak of is destined to suffer from the implementation of sub-optimal decisions by domain experts and developers.</w:t>
+        <w:t>It’s dangerous to underspecify as system as well, and one with no boundaries and no architecture to speak of is destined to suffer from the implementation of sub-optimal</w:t>
+      </w:r>
+      <w:r>
+        <w:t xml:space="preserve"> and localized</w:t>
+      </w:r>
+      <w:r>
+        <w:t xml:space="preserve"> decisions by domain experts and developers.</w:t>
       </w:r>
       <w:r>
         <w:t xml:space="preserve"> </w:t>
@@ -856,7 +1178,10 @@
         <w:ind w:firstLine="720"/>
       </w:pPr>
       <w:r>
-        <w:t xml:space="preserve">Balance is achieved through engagement and encapsulation. First, we believe that, in nearly all cases, architects should be active members of a development team, not only creating architecture models, diagrams and deliverables, but also writing code. In </w:t>
+        <w:t>Balance between over and under specification can be</w:t>
+      </w:r>
+      <w:r>
+        <w:t xml:space="preserve"> achieved through engagement and encapsulation. First, we believe that, in nearly all cases, architects should be active members of a development team, not only creating architecture models, diagrams and deliverables, but also writing code. In </w:t>
       </w:r>
       <w:r>
         <w:rPr>
@@ -865,7 +1190,13 @@
         <w:t>Domain Driven Design</w:t>
       </w:r>
       <w:r>
-        <w:t>, Eric Evans postulates that working code is the best representation of a domain model that is relevant to both the domain and the development team, and we agree. An architect should be driving the development of the model through documentation AND through code.</w:t>
+        <w:t xml:space="preserve">, Eric Evans postulates that working code is the best representation of a domain model that is relevant to both the domain and the development team, and we agree. An architect should be driving the development of the model through documentation </w:t>
+      </w:r>
+      <w:r>
+        <w:t>and</w:t>
+      </w:r>
+      <w:r>
+        <w:t xml:space="preserve"> through code.</w:t>
       </w:r>
     </w:p>
     <w:p>
@@ -873,7 +1204,19 @@
         <w:ind w:firstLine="720"/>
       </w:pPr>
       <w:r>
-        <w:t>By being engaged and active with development teams, an architect is less likely to make decisions that would be seen as coddling to the rest of the team. Not only will the architect learn to accurately value the contributions of the rest of the development team, but he will be forced to live with his own dictates, and will thus be less-likely to over</w:t>
+        <w:t xml:space="preserve">By being engaged with </w:t>
+      </w:r>
+      <w:r>
+        <w:t xml:space="preserve">a </w:t>
+      </w:r>
+      <w:r>
+        <w:t xml:space="preserve">development team, an architect is less likely to make decisions that would be </w:t>
+      </w:r>
+      <w:r>
+        <w:t>perceived</w:t>
+      </w:r>
+      <w:r>
+        <w:t xml:space="preserve"> as coddling. Not only will the architect learn to accurately value the contributions of the rest of the development team, but he will be forced to live with his own dictates, and will thus be less-likely to over</w:t>
       </w:r>
       <w:r>
         <w:t>-</w:t>
@@ -899,136 +1242,211 @@
         <w:t>architects</w:t>
       </w:r>
       <w:r>
-        <w:t xml:space="preserve"> should use the concepts behind encapsulation in OO design as a guide for specification. Simply put, architects should focus their efforts in the domain by clearly defining what a given capability provides and not how that capability should be implemented down to the precise details. Gartner uses the term Emergent Architecture to describe this practice, and </w:t>
-      </w:r>
-      <w:r>
-        <w:t>summarizes Emergent Architecture</w:t>
-      </w:r>
-      <w:r>
-        <w:t xml:space="preserve"> with the phrase “Architect the lines and not the boxes.” Assuming that lines are interactions between software components (or objects) and the boxes are the </w:t>
-      </w:r>
+        <w:t xml:space="preserve"> should use encapsulation as a guide for specification. Simply put, architects should focus their efforts in the domain by clearly defining what a given capability provides and not how that capability should be implemented down to the precise details. Gartner uses the term Emergent Architecture to describe this practice, and </w:t>
+      </w:r>
+      <w:r>
+        <w:t xml:space="preserve">summarizes </w:t>
+      </w:r>
+      <w:r>
+        <w:t>the term</w:t>
+      </w:r>
+      <w:r>
+        <w:t xml:space="preserve"> with the phrase “Architect the lines and not the boxes.” Assuming that lines are interactions between software components and the boxes are the components, we believe that this statement is </w:t>
+      </w:r>
+      <w:r>
+        <w:t xml:space="preserve">inaccurate, </w:t>
+      </w:r>
+      <w:r>
+        <w:t>albeit</w:t>
+      </w:r>
+      <w:r>
+        <w:t xml:space="preserve"> moving in the right direction</w:t>
+      </w:r>
+      <w:r>
+        <w:t xml:space="preserve">. We see emergent architecture as </w:t>
+      </w:r>
+      <w:r>
+        <w:t>more than just defining the lines; it is also about defining</w:t>
+      </w:r>
+      <w:r>
+        <w:t xml:space="preserve"> the shape and boundaries of the boxes, and then iterating with the development team to fill—and possibly redefine—the boxes.</w:t>
+      </w:r>
+    </w:p>
+    <w:p>
+      <w:pPr>
+        <w:ind w:firstLine="720"/>
+      </w:pPr>
+      <w:r>
+        <w:t xml:space="preserve">When you use </w:t>
+      </w:r>
+      <w:r>
+        <w:t xml:space="preserve">architecture </w:t>
+      </w:r>
+      <w:r>
+        <w:t xml:space="preserve">specifications and </w:t>
+      </w:r>
+      <w:r>
+        <w:t>models</w:t>
+      </w:r>
+      <w:r>
+        <w:t xml:space="preserve"> as a replacement for engagement with a development team, </w:t>
+      </w:r>
+      <w:r>
+        <w:t>you’re coddling. On the other hand, when you’re focused on creating a loose boundary that is tightly coupled to the domain model, you’re encapsulating</w:t>
+      </w:r>
+      <w:r>
+        <w:t>;</w:t>
+      </w:r>
+      <w:r>
+        <w:t xml:space="preserve"> allowing the system to emerge and evolve and, most importantly to the architect, remain relevant to both the domain and the development team.</w:t>
+      </w:r>
+    </w:p>
+    <w:p>
+      <w:pPr>
+        <w:ind w:firstLine="720"/>
+        <w:rPr>
+          <w:b/>
+        </w:rPr>
+      </w:pPr>
+      <w:r>
+        <w:rPr>
+          <w:b/>
+        </w:rPr>
+        <w:t>Design with Evolution in Mind</w:t>
+      </w:r>
+    </w:p>
+    <w:p>
+      <w:pPr>
+        <w:ind w:firstLine="360"/>
+      </w:pPr>
       <w:r>
         <w:lastRenderedPageBreak/>
-        <w:t>components (or objects)</w:t>
+        <w:t xml:space="preserve"> </w:t>
+      </w:r>
+      <w:r>
+        <w:t>“Design for change” is a mantra we’ve often heard as architects and developers, but what does it mean? Does it mean that we should assume that every line of code in our system is subject to change and, as such, should be written to enable someone else to come along later and make that change easily? If it does, a team can quickly find itself in a death spiral of over engineering based on speculative requirements instead of actual ones.</w:t>
+      </w:r>
+    </w:p>
+    <w:p>
+      <w:pPr>
+        <w:ind w:firstLine="360"/>
+      </w:pPr>
+      <w:r>
+        <w:t xml:space="preserve">To us, “Design for change” means understanding which coarse-grained aspects of a system are likely to change and </w:t>
+      </w:r>
+      <w:r>
+        <w:t>then isolating those which are likely to change from those that aren’t. It also means understanding which aspects of the system change at different rates and keeping those aspects separate from one another.</w:t>
+      </w:r>
+    </w:p>
+    <w:p>
+      <w:pPr>
+        <w:ind w:firstLine="360"/>
+        <w:rPr>
+          <w:b/>
+          <w:i/>
+        </w:rPr>
+      </w:pPr>
+      <w:r>
+        <w:rPr>
+          <w:b/>
+          <w:i/>
+        </w:rPr>
+        <w:t>TODO: Graphic Here?  – Rates of Change</w:t>
+      </w:r>
+    </w:p>
+    <w:p>
+      <w:pPr>
+        <w:ind w:firstLine="360"/>
+      </w:pPr>
+      <w:r>
+        <w:t>For the architect, Designing for change implies selecting an architecture or design that complements this ordering and isolation. Layered Architectures are typically leveraged to achieve the kind of ordering and isolation described here, but they tend to enable, if not encourage, the kind of accidental coupling that works against original purpose.</w:t>
+      </w:r>
+      <w:r>
+        <w:t xml:space="preserve"> As an alternative, consider the Onion Architecture approach. Originally described by Jeffrey Palermo, the Onion Architecture approach focuses on isolating layers</w:t>
+      </w:r>
+      <w:r>
+        <w:t xml:space="preserve"> through interfaces</w:t>
+      </w:r>
+      <w:r>
+        <w:t xml:space="preserve">, leveraging </w:t>
       </w:r>
       <w:proofErr w:type="gramStart"/>
       <w:r>
+        <w:t>IoC</w:t>
+      </w:r>
+      <w:proofErr w:type="gramEnd"/>
+      <w:r>
+        <w:t xml:space="preserve"> to minimize coupling and</w:t>
+      </w:r>
+      <w:r>
         <w:t>,</w:t>
       </w:r>
-      <w:proofErr w:type="gramEnd"/>
-      <w:r>
-        <w:t xml:space="preserve"> we believe that this statement is </w:t>
-      </w:r>
-      <w:r>
-        <w:t>inaccurate, but moving in the right direction</w:t>
-      </w:r>
-      <w:r>
-        <w:t>. We see emergent architecture as defining the lines, the shape and boundaries of the boxes, and then iterating with the development team to fill—and possibly redefine—the boxes.</w:t>
-      </w:r>
-    </w:p>
-    <w:p>
-      <w:pPr>
-        <w:ind w:firstLine="720"/>
-      </w:pPr>
-      <w:r>
-        <w:t xml:space="preserve">When you use specifications and architecture as a replacement for engagement with a development team, </w:t>
-      </w:r>
-      <w:r>
-        <w:t>you’re coddling. On the other hand, when you’re focused on creating a loose boundary that is tightly coupled to the domain model, you’re encapsulating</w:t>
-      </w:r>
-      <w:r>
-        <w:t>;</w:t>
-      </w:r>
-      <w:r>
-        <w:t xml:space="preserve"> allowing the system to emerge and evolve and, most importantly to the architect, remain relevant to both the domain and the development team.</w:t>
-      </w:r>
-    </w:p>
-    <w:p>
-      <w:pPr>
-        <w:ind w:firstLine="720"/>
-        <w:rPr>
-          <w:b/>
-        </w:rPr>
-      </w:pPr>
-      <w:r>
-        <w:rPr>
-          <w:b/>
-        </w:rPr>
-        <w:t>Design with Evolution in Mind</w:t>
-      </w:r>
-    </w:p>
-    <w:p>
-      <w:pPr>
-        <w:ind w:firstLine="720"/>
-        <w:rPr>
-          <w:b/>
-        </w:rPr>
-      </w:pPr>
-      <w:r>
-        <w:rPr>
-          <w:b/>
-        </w:rPr>
-        <w:t>TODO: Graphic Here</w:t>
-      </w:r>
-    </w:p>
-    <w:p>
-      <w:r>
-        <w:rPr>
-          <w:b/>
-        </w:rPr>
-        <w:tab/>
-      </w:r>
-      <w:r>
-        <w:t>“Design for change” is a mantra we’ve often heard as architects and developers, but what does it mean? Does it mean that we should assume that every line of code in our system is subject to change and, as such, should be written to enable someone else to come along later and make that change easily? If it does, a team can quickly find itself in a death spiral of over engineering based on speculative requirements instead of actual ones.</w:t>
-      </w:r>
-    </w:p>
-    <w:p>
-      <w:r>
-        <w:tab/>
-        <w:t xml:space="preserve">To us, “Design for change” means understanding which coarse-grained aspects of a system are likely to change and </w:t>
-      </w:r>
-      <w:r>
-        <w:t>then isolating those which are likely to change from those that aren’t. It also means understanding which aspects of the system change more often, or at different rates, and keeping those aspects separate from one another.</w:t>
-      </w:r>
-    </w:p>
-    <w:p>
-      <w:r>
-        <w:tab/>
-        <w:t>For the architect, Designing for change implies selecting an architecture or design that complements this ordering and isolation. Layered Architectures are typically leveraged to achieve the kind of ordering and isolation described here, but they tend to enable, if not encourage, the kind of accidental coupling that works against original purpose.</w:t>
-      </w:r>
-      <w:r>
-        <w:t xml:space="preserve"> As an alternative, consider the Onion Architecture approach. Originally described by Jeffrey Palermo, the Onion Architecture approach focuses on isolating layers</w:t>
-      </w:r>
-      <w:r>
-        <w:t xml:space="preserve"> through interfaces</w:t>
-      </w:r>
-      <w:r>
-        <w:t>, leveraging IoC to minimize coupling and</w:t>
-      </w:r>
-      <w:r>
-        <w:t>,</w:t>
-      </w:r>
-      <w:r>
-        <w:t xml:space="preserve"> first and foremost, making the Domain Model the star of the show.</w:t>
-      </w:r>
-    </w:p>
-    <w:p>
-      <w:r>
-        <w:tab/>
-        <w:t xml:space="preserve">For Domain-Driven Design to truly be effective, the Domain Model should be both core to the application and isolated from all concerns not relevant to the business domain. In practical terms, this means that orthogonal concerns like logging, security and Data Access should be implemented elsewhere, leaving the domain free to do what it does best: express the fundamental value of a business application through clean models that are accessible to developers and domain experts. </w:t>
-      </w:r>
-    </w:p>
-    <w:p>
-      <w:r>
-        <w:tab/>
-        <w:t>Once you’ve achieved the kind of isolation that patterns like the Onion Architecture provide, you have a structure that enables independent layers to evolve and change at different rates with little friction between and internal to those layers. Your Domain Model, which you should expect to change more than any other part of the system, can evolve even as infrastructure concerns like Data Access are implemented and tested.</w:t>
-      </w:r>
-    </w:p>
-    <w:p>
-      <w:r>
-        <w:lastRenderedPageBreak/>
-        <w:tab/>
-        <w:t xml:space="preserve">In some ways, the kind of independence described here is exactly what we take the phrase “Architect the not the boxes” to intend. By leveraging clean interfaces, </w:t>
+      <w:r>
+        <w:t xml:space="preserve"> </w:t>
+      </w:r>
+      <w:r>
+        <w:t>most important</w:t>
+      </w:r>
+      <w:r>
+        <w:t>, making the Domain Model the star of the show.</w:t>
+      </w:r>
+    </w:p>
+    <w:p>
+      <w:pPr>
+        <w:ind w:firstLine="360"/>
+        <w:rPr>
+          <w:b/>
+          <w:i/>
+        </w:rPr>
+      </w:pPr>
+      <w:r>
+        <w:rPr>
+          <w:b/>
+          <w:i/>
+        </w:rPr>
+        <w:t>TODO: Graphic Here? – Layered and Onion</w:t>
+      </w:r>
+    </w:p>
+    <w:p>
+      <w:pPr>
+        <w:ind w:firstLine="360"/>
+      </w:pPr>
+      <w:r>
+        <w:t>For Domain-Driven Design to truly be effective, the Domain Model should be both core to the application and isolated from all concerns not relevant to the business domain. In practical terms, this means that orthogonal concerns like logging, security and Data Access should be implemented elsewhere, leaving the domain free to do what it does best: express the fundamental value of a business application through clean models that are accessible to developers and domain experts</w:t>
+      </w:r>
+      <w:r>
+        <w:t xml:space="preserve"> alike</w:t>
+      </w:r>
+      <w:r>
+        <w:t xml:space="preserve">. </w:t>
+      </w:r>
+    </w:p>
+    <w:p>
+      <w:pPr>
+        <w:ind w:firstLine="360"/>
+      </w:pPr>
+      <w:r>
+        <w:t xml:space="preserve">Once you’ve achieved the kind of isolation that patterns like the Onion Architecture provide, you have a structure that enables independent layers to evolve and change at different rates with little friction between and internal to those layers. Your Domain Model, which you should expect to change </w:t>
+      </w:r>
+      <w:r>
+        <w:t>at a faster rate</w:t>
+      </w:r>
+      <w:r>
+        <w:t xml:space="preserve"> than any other part of the system, can evolve even as infrastructure concerns like Data Access are implemented and tested.</w:t>
+      </w:r>
+    </w:p>
+    <w:p>
+      <w:pPr>
+        <w:ind w:firstLine="360"/>
+      </w:pPr>
+      <w:r>
+        <w:t>In some ways, the kind of independence described here is exactly what we take the phrase “Architect the</w:t>
+      </w:r>
+      <w:r>
+        <w:t xml:space="preserve"> lines,</w:t>
+      </w:r>
+      <w:r>
+        <w:t xml:space="preserve"> not the boxes” to intend. By leveraging clean interfaces, </w:t>
       </w:r>
       <w:proofErr w:type="gramStart"/>
       <w:r>
@@ -1057,26 +1475,51 @@
         <w:t>Conclusion</w:t>
       </w:r>
     </w:p>
-    <w:p/>
+    <w:p>
+      <w:pPr>
+        <w:ind w:firstLine="360"/>
+        <w:rPr>
+          <w:color w:val="000000"/>
+        </w:rPr>
+      </w:pPr>
+      <w:r>
+        <w:rPr>
+          <w:color w:val="000000"/>
+        </w:rPr>
+        <w:t>To remain valued and valuable, the architecture of a system must be relevant</w:t>
+      </w:r>
+      <w:r>
+        <w:rPr>
+          <w:color w:val="000000"/>
+        </w:rPr>
+        <w:t xml:space="preserve">—connected to both the domain and the development team. An architect can establish relevance through the stewardship of a Ubiquitous Language, which eliminates the need for translation and fosters collaboration between </w:t>
+      </w:r>
+      <w:r>
+        <w:rPr>
+          <w:color w:val="000000"/>
+        </w:rPr>
+        <w:lastRenderedPageBreak/>
+        <w:t>domain experts and developers. That relevance grows as the domain model is established as the core of the software effort and the architect insures that the model both expresses the domain and remains free from orthogonal concerns. Finally, the architect solidifies relevance by creating an architecture that emerges and evolves with the deeper understanding of domain experts and developers. All of these steps require an architect who is deeply engaged with a team, and fully invested in its success. The result, we believe, is the simplest yet most powerful result of all: software that solves a core problem and delights users.</w:t>
+      </w:r>
+    </w:p>
     <w:p>
       <w:pPr>
         <w:rPr>
           <w:i/>
         </w:rPr>
       </w:pPr>
-      <w:r>
+    </w:p>
+    <w:p>
+      <w:pPr>
         <w:rPr>
           <w:i/>
         </w:rPr>
-        <w:t>Brando</w:t>
-      </w:r>
-      <w:bookmarkStart w:id="2" w:name="_GoBack"/>
-      <w:bookmarkEnd w:id="2"/>
+      </w:pPr>
       <w:r>
         <w:rPr>
           <w:i/>
         </w:rPr>
-        <w:t>n Satrom is the Chief Architect with Thought Ascent</w:t>
+        <w:t>Brandon Satrom is the Chief Architect with Thought Ascent</w:t>
       </w:r>
       <w:r>
         <w:rPr>
@@ -1199,6 +1642,95 @@
     </w:lvl>
   </w:abstractNum>
   <w:abstractNum w:abstractNumId="1">
+    <w:nsid w:val="2BFD4A3F"/>
+    <w:multiLevelType w:val="hybridMultilevel"/>
+    <w:tmpl w:val="B0AEB758"/>
+    <w:lvl w:ilvl="0" w:tplc="CFEC098C">
+      <w:start w:val="1"/>
+      <w:numFmt w:val="decimal"/>
+      <w:lvlText w:val="%1)"/>
+      <w:lvlJc w:val="left"/>
+      <w:pPr>
+        <w:ind w:left="1080" w:hanging="360"/>
+      </w:pPr>
+      <w:rPr>
+        <w:rFonts w:hint="default"/>
+      </w:rPr>
+    </w:lvl>
+    <w:lvl w:ilvl="1" w:tplc="04090019" w:tentative="1">
+      <w:start w:val="1"/>
+      <w:numFmt w:val="lowerLetter"/>
+      <w:lvlText w:val="%2."/>
+      <w:lvlJc w:val="left"/>
+      <w:pPr>
+        <w:ind w:left="1800" w:hanging="360"/>
+      </w:pPr>
+    </w:lvl>
+    <w:lvl w:ilvl="2" w:tplc="0409001B" w:tentative="1">
+      <w:start w:val="1"/>
+      <w:numFmt w:val="lowerRoman"/>
+      <w:lvlText w:val="%3."/>
+      <w:lvlJc w:val="right"/>
+      <w:pPr>
+        <w:ind w:left="2520" w:hanging="180"/>
+      </w:pPr>
+    </w:lvl>
+    <w:lvl w:ilvl="3" w:tplc="0409000F" w:tentative="1">
+      <w:start w:val="1"/>
+      <w:numFmt w:val="decimal"/>
+      <w:lvlText w:val="%4."/>
+      <w:lvlJc w:val="left"/>
+      <w:pPr>
+        <w:ind w:left="3240" w:hanging="360"/>
+      </w:pPr>
+    </w:lvl>
+    <w:lvl w:ilvl="4" w:tplc="04090019" w:tentative="1">
+      <w:start w:val="1"/>
+      <w:numFmt w:val="lowerLetter"/>
+      <w:lvlText w:val="%5."/>
+      <w:lvlJc w:val="left"/>
+      <w:pPr>
+        <w:ind w:left="3960" w:hanging="360"/>
+      </w:pPr>
+    </w:lvl>
+    <w:lvl w:ilvl="5" w:tplc="0409001B" w:tentative="1">
+      <w:start w:val="1"/>
+      <w:numFmt w:val="lowerRoman"/>
+      <w:lvlText w:val="%6."/>
+      <w:lvlJc w:val="right"/>
+      <w:pPr>
+        <w:ind w:left="4680" w:hanging="180"/>
+      </w:pPr>
+    </w:lvl>
+    <w:lvl w:ilvl="6" w:tplc="0409000F" w:tentative="1">
+      <w:start w:val="1"/>
+      <w:numFmt w:val="decimal"/>
+      <w:lvlText w:val="%7."/>
+      <w:lvlJc w:val="left"/>
+      <w:pPr>
+        <w:ind w:left="5400" w:hanging="360"/>
+      </w:pPr>
+    </w:lvl>
+    <w:lvl w:ilvl="7" w:tplc="04090019" w:tentative="1">
+      <w:start w:val="1"/>
+      <w:numFmt w:val="lowerLetter"/>
+      <w:lvlText w:val="%8."/>
+      <w:lvlJc w:val="left"/>
+      <w:pPr>
+        <w:ind w:left="6120" w:hanging="360"/>
+      </w:pPr>
+    </w:lvl>
+    <w:lvl w:ilvl="8" w:tplc="0409001B" w:tentative="1">
+      <w:start w:val="1"/>
+      <w:numFmt w:val="lowerRoman"/>
+      <w:lvlText w:val="%9."/>
+      <w:lvlJc w:val="right"/>
+      <w:pPr>
+        <w:ind w:left="6840" w:hanging="180"/>
+      </w:pPr>
+    </w:lvl>
+  </w:abstractNum>
+  <w:abstractNum w:abstractNumId="2">
     <w:nsid w:val="31BF3989"/>
     <w:multiLevelType w:val="hybridMultilevel"/>
     <w:tmpl w:val="2800CC92"/>
@@ -1287,7 +1819,7 @@
       </w:pPr>
     </w:lvl>
   </w:abstractNum>
-  <w:abstractNum w:abstractNumId="2">
+  <w:abstractNum w:abstractNumId="3">
     <w:nsid w:val="353B4B26"/>
     <w:multiLevelType w:val="hybridMultilevel"/>
     <w:tmpl w:val="F6ACB44E"/>
@@ -1380,10 +1912,13 @@
     <w:abstractNumId w:val="0"/>
   </w:num>
   <w:num w:numId="2">
-    <w:abstractNumId w:val="1"/>
+    <w:abstractNumId w:val="2"/>
   </w:num>
   <w:num w:numId="3">
-    <w:abstractNumId w:val="2"/>
+    <w:abstractNumId w:val="3"/>
+  </w:num>
+  <w:num w:numId="4">
+    <w:abstractNumId w:val="1"/>
   </w:num>
 </w:numbering>
 </file>

</xml_diff>

<commit_message>
Turn on tracking changes. Some minor formatting for dialog section
</commit_message>
<xml_diff>
--- a/Keeping Architectures Relevant - Draft.docx
+++ b/Keeping Architectures Relevant - Draft.docx
@@ -1,6 +1,6 @@
 
 <file path=word/document.xml><?xml version="1.0" encoding="utf-8"?>
-<w:document xmlns:wpc="http://schemas.microsoft.com/office/word/2010/wordprocessingCanvas" xmlns:mc="http://schemas.openxmlformats.org/markup-compatibility/2006" xmlns:o="urn:schemas-microsoft-com:office:office" xmlns:r="http://schemas.openxmlformats.org/officeDocument/2006/relationships" xmlns:m="http://schemas.openxmlformats.org/officeDocument/2006/math" xmlns:v="urn:schemas-microsoft-com:vml" xmlns:wp14="http://schemas.microsoft.com/office/word/2010/wordprocessingDrawing" xmlns:wp="http://schemas.openxmlformats.org/drawingml/2006/wordprocessingDrawing" xmlns:w10="urn:schemas-microsoft-com:office:word" xmlns:w="http://schemas.openxmlformats.org/wordprocessingml/2006/main" xmlns:w14="http://schemas.microsoft.com/office/word/2010/wordml" xmlns:wpg="http://schemas.microsoft.com/office/word/2010/wordprocessingGroup" xmlns:wpi="http://schemas.microsoft.com/office/word/2010/wordprocessingInk" xmlns:wne="http://schemas.microsoft.com/office/word/2006/wordml" xmlns:wps="http://schemas.microsoft.com/office/word/2010/wordprocessingShape" mc:Ignorable="w14 wp14">
+<w:document xmlns:ve="http://schemas.openxmlformats.org/markup-compatibility/2006" xmlns:o="urn:schemas-microsoft-com:office:office" xmlns:r="http://schemas.openxmlformats.org/officeDocument/2006/relationships" xmlns:m="http://schemas.openxmlformats.org/officeDocument/2006/math" xmlns:v="urn:schemas-microsoft-com:vml" xmlns:wp="http://schemas.openxmlformats.org/drawingml/2006/wordprocessingDrawing" xmlns:w10="urn:schemas-microsoft-com:office:word" xmlns:w="http://schemas.openxmlformats.org/wordprocessingml/2006/main" xmlns:wne="http://schemas.microsoft.com/office/word/2006/wordml">
   <w:body>
     <w:p>
       <w:pPr>
@@ -31,7 +31,21 @@
         <w:rPr>
           <w:b/>
         </w:rPr>
-        <w:t>Brandon Satrom and Paul Rayner</w:t>
+        <w:t xml:space="preserve">Brandon </w:t>
+      </w:r>
+      <w:proofErr w:type="spellStart"/>
+      <w:r>
+        <w:rPr>
+          <w:b/>
+        </w:rPr>
+        <w:t>Satrom</w:t>
+      </w:r>
+      <w:proofErr w:type="spellEnd"/>
+      <w:r>
+        <w:rPr>
+          <w:b/>
+        </w:rPr>
+        <w:t xml:space="preserve"> and Paul Rayner</w:t>
       </w:r>
     </w:p>
     <w:p>
@@ -124,7 +138,15 @@
         <w:ind w:firstLine="360"/>
       </w:pPr>
       <w:r>
-        <w:t xml:space="preserve">Architects, domain experts and developers collaborate to mitigate complexity through strategic modeling and design. This requires a focus on the core domain and the continuous application of germane design patterns. Ongoing effort should be expended on defining and refining the domain model through the establishment and exercise of a language that everyone shares. The development of this ubiquitous language, along with the use of domain-driven design techniques, enables business problems and their solutions to be expressed through rich domain models that are both meaningful to business experts and executable by the development team. </w:t>
+        <w:t xml:space="preserve">Architects, domain experts and developers collaborate to mitigate complexity through strategic modeling and design. This requires a focus on the core domain and the continuous application of germane design patterns. Ongoing effort should be expended on defining and refining the domain model through the establishment and exercise of a language that everyone shares. The development of this ubiquitous language, along with the use of domain-driven design techniques, enables business problems and their solutions to be expressed through rich domain models that are both meaningful to </w:t>
+      </w:r>
+      <w:proofErr w:type="gramStart"/>
+      <w:r>
+        <w:t>business</w:t>
+      </w:r>
+      <w:proofErr w:type="gramEnd"/>
+      <w:r>
+        <w:t xml:space="preserve"> experts and executable by the development team. </w:t>
       </w:r>
     </w:p>
     <w:p>
@@ -174,6 +196,11 @@
       </w:r>
     </w:p>
     <w:p>
+      <w:pPr>
+        <w:rPr>
+          <w:del w:id="0" w:author="Paul" w:date="2010-01-08T15:13:00Z"/>
+        </w:rPr>
+      </w:pPr>
       <w:r>
         <w:tab/>
         <w:t>According</w:t>
@@ -188,23 +215,42 @@
         <w:t>Domain Driven Design,</w:t>
       </w:r>
       <w:r>
-        <w:t xml:space="preserve"> a Ubiquitous Language is “..a language structured around the domain model and used by all team members to connect all the activities of the team with the software.”</w:t>
-      </w:r>
-    </w:p>
-    <w:p>
-      <w:pPr>
-        <w:ind w:firstLine="720"/>
-      </w:pPr>
-      <w:r>
-        <w:t xml:space="preserve">The Ubiquitous Language should drive every piece of communication between a development team and the business domain, from spoken and written communication to models, diagrams and the </w:t>
-      </w:r>
+        <w:t xml:space="preserve"> a Ubiquitous Language is “</w:t>
+      </w:r>
+      <w:proofErr w:type="gramStart"/>
+      <w:r>
+        <w:t>..a</w:t>
+      </w:r>
+      <w:proofErr w:type="gramEnd"/>
+      <w:r>
+        <w:t xml:space="preserve"> language structured around the domain model and used by all team members to connect all the activities of the team with the software.”</w:t>
+      </w:r>
+      <w:ins w:id="1" w:author="Paul" w:date="2010-01-08T15:13:00Z">
+        <w:r>
+          <w:t xml:space="preserve"> </w:t>
+        </w:r>
+      </w:ins>
+    </w:p>
+    <w:p>
+      <w:pPr>
+        <w:pPrChange w:id="2" w:author="Paul" w:date="2010-01-08T15:13:00Z">
+          <w:pPr>
+            <w:ind w:firstLine="720"/>
+          </w:pPr>
+        </w:pPrChange>
+      </w:pPr>
+      <w:r>
+        <w:t>The Ubiquitous Language should drive every piece of communication between a development team and the business domain, from spoken and written communication to models, diagrams and the code itself. Nothing should be allowed to bypass the requirement that the shared and codified language of the domain permeate through all aspects of a software project.</w:t>
+      </w:r>
+    </w:p>
+    <w:p>
+      <w:pPr>
+        <w:rPr>
+          <w:del w:id="3" w:author="Paul" w:date="2010-01-08T15:15:00Z"/>
+        </w:rPr>
+      </w:pPr>
       <w:r>
         <w:lastRenderedPageBreak/>
-        <w:t>code itself. Nothing should be allowed to bypass the requirement that the shared and codified language of the domain permeate through all aspects of a software project.</w:t>
-      </w:r>
-    </w:p>
-    <w:p>
-      <w:r>
         <w:tab/>
         <w:t>In keeping with Eric Evans definition</w:t>
       </w:r>
@@ -215,7 +261,15 @@
         <w:t>,</w:t>
       </w:r>
       <w:r>
-        <w:t xml:space="preserve"> we believe that the development of a Ubiquitous Language is </w:t>
+        <w:t xml:space="preserve"> we believe that the </w:t>
+      </w:r>
+      <w:ins w:id="4" w:author="Paul" w:date="2010-01-08T15:14:00Z">
+        <w:r>
+          <w:t xml:space="preserve">intentional </w:t>
+        </w:r>
+      </w:ins>
+      <w:r>
+        <w:t xml:space="preserve">development of a Ubiquitous Language is </w:t>
       </w:r>
       <w:r>
         <w:t>essential</w:t>
@@ -224,7 +278,952 @@
         <w:t xml:space="preserve"> to success in software development. </w:t>
       </w:r>
       <w:r>
-        <w:t>Taking the idea a step further, we also believe that an architect is an ideal steward and driver for the adoption of a Ubiquitous Language on a development team.</w:t>
+        <w:t xml:space="preserve">Taking </w:t>
+      </w:r>
+      <w:del w:id="5" w:author="Paul" w:date="2010-01-08T15:14:00Z">
+        <w:r>
+          <w:delText xml:space="preserve">the </w:delText>
+        </w:r>
+      </w:del>
+      <w:ins w:id="6" w:author="Paul" w:date="2010-01-08T15:14:00Z">
+        <w:r>
+          <w:t xml:space="preserve">this </w:t>
+        </w:r>
+      </w:ins>
+      <w:r>
+        <w:t>idea a step further, we also believe that an architect is an ideal steward and driver for the adoption of a Ubiquitous Language on a development team.</w:t>
+      </w:r>
+      <w:ins w:id="7" w:author="Paul" w:date="2010-01-08T15:15:00Z">
+        <w:r>
+          <w:t xml:space="preserve"> </w:t>
+        </w:r>
+      </w:ins>
+    </w:p>
+    <w:p>
+      <w:pPr>
+        <w:pPrChange w:id="8" w:author="Paul" w:date="2010-01-08T15:15:00Z">
+          <w:pPr>
+            <w:ind w:firstLine="720"/>
+          </w:pPr>
+        </w:pPrChange>
+      </w:pPr>
+      <w:r>
+        <w:t>Consider the following dialogue between a domain expert and a development team:</w:t>
+      </w:r>
+    </w:p>
+    <w:p>
+      <w:pPr>
+        <w:ind w:left="720"/>
+        <w:rPr>
+          <w:sz w:val="20"/>
+          <w:rPrChange w:id="9" w:author="Paul" w:date="2010-01-08T15:16:00Z">
+            <w:rPr/>
+          </w:rPrChange>
+        </w:rPr>
+        <w:pPrChange w:id="10" w:author="Paul" w:date="2010-01-08T15:15:00Z">
+          <w:pPr/>
+        </w:pPrChange>
+      </w:pPr>
+      <w:r>
+        <w:rPr>
+          <w:b/>
+          <w:sz w:val="20"/>
+          <w:rPrChange w:id="11" w:author="Paul" w:date="2010-01-08T15:16:00Z">
+            <w:rPr>
+              <w:b/>
+            </w:rPr>
+          </w:rPrChange>
+        </w:rPr>
+        <w:t>Expert</w:t>
+      </w:r>
+      <w:r>
+        <w:rPr>
+          <w:sz w:val="20"/>
+          <w:rPrChange w:id="12" w:author="Paul" w:date="2010-01-08T15:16:00Z">
+            <w:rPr/>
+          </w:rPrChange>
+        </w:rPr>
+        <w:t>: We need to make sure that our support staff can change the rules that we use to create policies for customers.</w:t>
+      </w:r>
+    </w:p>
+    <w:p>
+      <w:pPr>
+        <w:ind w:left="720"/>
+        <w:rPr>
+          <w:sz w:val="20"/>
+          <w:rPrChange w:id="13" w:author="Paul" w:date="2010-01-08T15:16:00Z">
+            <w:rPr/>
+          </w:rPrChange>
+        </w:rPr>
+        <w:pPrChange w:id="14" w:author="Paul" w:date="2010-01-08T15:15:00Z">
+          <w:pPr/>
+        </w:pPrChange>
+      </w:pPr>
+      <w:bookmarkStart w:id="15" w:name="OLE_LINK1"/>
+      <w:bookmarkStart w:id="16" w:name="OLE_LINK2"/>
+      <w:r>
+        <w:rPr>
+          <w:b/>
+          <w:sz w:val="20"/>
+          <w:rPrChange w:id="17" w:author="Paul" w:date="2010-01-08T15:16:00Z">
+            <w:rPr>
+              <w:b/>
+            </w:rPr>
+          </w:rPrChange>
+        </w:rPr>
+        <w:t>Architect</w:t>
+      </w:r>
+      <w:bookmarkEnd w:id="15"/>
+      <w:bookmarkEnd w:id="16"/>
+      <w:r>
+        <w:rPr>
+          <w:sz w:val="20"/>
+          <w:rPrChange w:id="18" w:author="Paul" w:date="2010-01-08T15:16:00Z">
+            <w:rPr/>
+          </w:rPrChange>
+        </w:rPr>
+        <w:t xml:space="preserve">: ok, so we’ll use a Strategy pattern and make that </w:t>
+      </w:r>
+      <w:proofErr w:type="spellStart"/>
+      <w:r>
+        <w:rPr>
+          <w:sz w:val="20"/>
+          <w:rPrChange w:id="19" w:author="Paul" w:date="2010-01-08T15:16:00Z">
+            <w:rPr/>
+          </w:rPrChange>
+        </w:rPr>
+        <w:t>config</w:t>
+      </w:r>
+      <w:proofErr w:type="spellEnd"/>
+      <w:r>
+        <w:rPr>
+          <w:sz w:val="20"/>
+          <w:rPrChange w:id="20" w:author="Paul" w:date="2010-01-08T15:16:00Z">
+            <w:rPr/>
+          </w:rPrChange>
+        </w:rPr>
+        <w:t xml:space="preserve">-driven… </w:t>
+      </w:r>
+    </w:p>
+    <w:p>
+      <w:pPr>
+        <w:ind w:left="720"/>
+        <w:rPr>
+          <w:sz w:val="20"/>
+          <w:rPrChange w:id="21" w:author="Paul" w:date="2010-01-08T15:16:00Z">
+            <w:rPr/>
+          </w:rPrChange>
+        </w:rPr>
+        <w:pPrChange w:id="22" w:author="Paul" w:date="2010-01-08T15:15:00Z">
+          <w:pPr/>
+        </w:pPrChange>
+      </w:pPr>
+      <w:r>
+        <w:rPr>
+          <w:b/>
+          <w:sz w:val="20"/>
+          <w:rPrChange w:id="23" w:author="Paul" w:date="2010-01-08T15:16:00Z">
+            <w:rPr>
+              <w:b/>
+            </w:rPr>
+          </w:rPrChange>
+        </w:rPr>
+        <w:t>Developer</w:t>
+      </w:r>
+      <w:r>
+        <w:rPr>
+          <w:sz w:val="20"/>
+          <w:rPrChange w:id="24" w:author="Paul" w:date="2010-01-08T15:16:00Z">
+            <w:rPr/>
+          </w:rPrChange>
+        </w:rPr>
+        <w:t xml:space="preserve">: we could just use </w:t>
+      </w:r>
+      <w:proofErr w:type="spellStart"/>
+      <w:proofErr w:type="gramStart"/>
+      <w:r>
+        <w:rPr>
+          <w:sz w:val="20"/>
+          <w:rPrChange w:id="25" w:author="Paul" w:date="2010-01-08T15:16:00Z">
+            <w:rPr/>
+          </w:rPrChange>
+        </w:rPr>
+        <w:t>IoC</w:t>
+      </w:r>
+      <w:proofErr w:type="spellEnd"/>
+      <w:proofErr w:type="gramEnd"/>
+      <w:r>
+        <w:rPr>
+          <w:sz w:val="20"/>
+          <w:rPrChange w:id="26" w:author="Paul" w:date="2010-01-08T15:16:00Z">
+            <w:rPr/>
+          </w:rPrChange>
+        </w:rPr>
+        <w:t>, build strategies for each implementation and let the users swap out implementations whenever they need to change them.</w:t>
+      </w:r>
+    </w:p>
+    <w:p>
+      <w:pPr>
+        <w:ind w:left="720"/>
+        <w:rPr>
+          <w:sz w:val="20"/>
+          <w:rPrChange w:id="27" w:author="Paul" w:date="2010-01-08T15:16:00Z">
+            <w:rPr/>
+          </w:rPrChange>
+        </w:rPr>
+        <w:pPrChange w:id="28" w:author="Paul" w:date="2010-01-08T15:15:00Z">
+          <w:pPr/>
+        </w:pPrChange>
+      </w:pPr>
+      <w:r>
+        <w:rPr>
+          <w:b/>
+          <w:sz w:val="20"/>
+          <w:rPrChange w:id="29" w:author="Paul" w:date="2010-01-08T15:16:00Z">
+            <w:rPr>
+              <w:b/>
+            </w:rPr>
+          </w:rPrChange>
+        </w:rPr>
+        <w:t>Architect</w:t>
+      </w:r>
+      <w:r>
+        <w:rPr>
+          <w:sz w:val="20"/>
+          <w:rPrChange w:id="30" w:author="Paul" w:date="2010-01-08T15:16:00Z">
+            <w:rPr/>
+          </w:rPrChange>
+        </w:rPr>
+        <w:t>: Yeah, that’s an option too. We’ll figure it out offline.</w:t>
+      </w:r>
+    </w:p>
+    <w:p>
+      <w:pPr>
+        <w:ind w:left="720"/>
+        <w:rPr>
+          <w:sz w:val="20"/>
+          <w:rPrChange w:id="31" w:author="Paul" w:date="2010-01-08T15:16:00Z">
+            <w:rPr/>
+          </w:rPrChange>
+        </w:rPr>
+        <w:pPrChange w:id="32" w:author="Paul" w:date="2010-01-08T15:15:00Z">
+          <w:pPr/>
+        </w:pPrChange>
+      </w:pPr>
+      <w:r>
+        <w:rPr>
+          <w:b/>
+          <w:sz w:val="20"/>
+          <w:rPrChange w:id="33" w:author="Paul" w:date="2010-01-08T15:16:00Z">
+            <w:rPr>
+              <w:b/>
+            </w:rPr>
+          </w:rPrChange>
+        </w:rPr>
+        <w:t>Expert</w:t>
+      </w:r>
+      <w:r>
+        <w:rPr>
+          <w:sz w:val="20"/>
+          <w:rPrChange w:id="34" w:author="Paul" w:date="2010-01-08T15:16:00Z">
+            <w:rPr/>
+          </w:rPrChange>
+        </w:rPr>
+        <w:t xml:space="preserve">: (confused) </w:t>
+      </w:r>
+      <w:proofErr w:type="gramStart"/>
+      <w:r>
+        <w:rPr>
+          <w:sz w:val="20"/>
+          <w:rPrChange w:id="35" w:author="Paul" w:date="2010-01-08T15:16:00Z">
+            <w:rPr/>
+          </w:rPrChange>
+        </w:rPr>
+        <w:t>So</w:t>
+      </w:r>
+      <w:proofErr w:type="gramEnd"/>
+      <w:r>
+        <w:rPr>
+          <w:sz w:val="20"/>
+          <w:rPrChange w:id="36" w:author="Paul" w:date="2010-01-08T15:16:00Z">
+            <w:rPr/>
+          </w:rPrChange>
+        </w:rPr>
+        <w:t xml:space="preserve"> will the support staff be able to change those?</w:t>
+      </w:r>
+    </w:p>
+    <w:p>
+      <w:pPr>
+        <w:ind w:left="720"/>
+        <w:rPr>
+          <w:sz w:val="20"/>
+          <w:rPrChange w:id="37" w:author="Paul" w:date="2010-01-08T15:16:00Z">
+            <w:rPr/>
+          </w:rPrChange>
+        </w:rPr>
+        <w:pPrChange w:id="38" w:author="Paul" w:date="2010-01-08T15:15:00Z">
+          <w:pPr/>
+        </w:pPrChange>
+      </w:pPr>
+      <w:r>
+        <w:rPr>
+          <w:b/>
+          <w:sz w:val="20"/>
+          <w:rPrChange w:id="39" w:author="Paul" w:date="2010-01-08T15:16:00Z">
+            <w:rPr>
+              <w:b/>
+            </w:rPr>
+          </w:rPrChange>
+        </w:rPr>
+        <w:t>Architect</w:t>
+      </w:r>
+      <w:r>
+        <w:rPr>
+          <w:sz w:val="20"/>
+          <w:rPrChange w:id="40" w:author="Paul" w:date="2010-01-08T15:16:00Z">
+            <w:rPr/>
+          </w:rPrChange>
+        </w:rPr>
+        <w:t xml:space="preserve">: Sure, they’ll just change </w:t>
+      </w:r>
+      <w:proofErr w:type="spellStart"/>
+      <w:r>
+        <w:rPr>
+          <w:sz w:val="20"/>
+          <w:rPrChange w:id="41" w:author="Paul" w:date="2010-01-08T15:16:00Z">
+            <w:rPr/>
+          </w:rPrChange>
+        </w:rPr>
+        <w:t>config</w:t>
+      </w:r>
+      <w:proofErr w:type="spellEnd"/>
+      <w:r>
+        <w:rPr>
+          <w:sz w:val="20"/>
+          <w:rPrChange w:id="42" w:author="Paul" w:date="2010-01-08T15:16:00Z">
+            <w:rPr/>
+          </w:rPrChange>
+        </w:rPr>
+        <w:t xml:space="preserve"> and it will just work.</w:t>
+      </w:r>
+    </w:p>
+    <w:p>
+      <w:pPr>
+        <w:ind w:left="720"/>
+        <w:rPr>
+          <w:sz w:val="20"/>
+          <w:rPrChange w:id="43" w:author="Paul" w:date="2010-01-08T15:16:00Z">
+            <w:rPr/>
+          </w:rPrChange>
+        </w:rPr>
+        <w:pPrChange w:id="44" w:author="Paul" w:date="2010-01-08T15:15:00Z">
+          <w:pPr/>
+        </w:pPrChange>
+      </w:pPr>
+      <w:r>
+        <w:rPr>
+          <w:b/>
+          <w:sz w:val="20"/>
+          <w:rPrChange w:id="45" w:author="Paul" w:date="2010-01-08T15:16:00Z">
+            <w:rPr>
+              <w:b/>
+            </w:rPr>
+          </w:rPrChange>
+        </w:rPr>
+        <w:t>Developer</w:t>
+      </w:r>
+      <w:r>
+        <w:rPr>
+          <w:sz w:val="20"/>
+          <w:rPrChange w:id="46" w:author="Paul" w:date="2010-01-08T15:16:00Z">
+            <w:rPr/>
+          </w:rPrChange>
+        </w:rPr>
+        <w:t xml:space="preserve">: Or swap out an implementation for the container in </w:t>
+      </w:r>
+      <w:proofErr w:type="spellStart"/>
+      <w:r>
+        <w:rPr>
+          <w:sz w:val="20"/>
+          <w:rPrChange w:id="47" w:author="Paul" w:date="2010-01-08T15:16:00Z">
+            <w:rPr/>
+          </w:rPrChange>
+        </w:rPr>
+        <w:t>config</w:t>
+      </w:r>
+      <w:proofErr w:type="spellEnd"/>
+      <w:r>
+        <w:rPr>
+          <w:sz w:val="20"/>
+          <w:rPrChange w:id="48" w:author="Paul" w:date="2010-01-08T15:16:00Z">
+            <w:rPr/>
+          </w:rPrChange>
+        </w:rPr>
+        <w:t>.</w:t>
+      </w:r>
+    </w:p>
+    <w:p>
+      <w:pPr>
+        <w:ind w:left="720"/>
+        <w:rPr>
+          <w:sz w:val="20"/>
+          <w:rPrChange w:id="49" w:author="Paul" w:date="2010-01-08T15:16:00Z">
+            <w:rPr/>
+          </w:rPrChange>
+        </w:rPr>
+        <w:pPrChange w:id="50" w:author="Paul" w:date="2010-01-08T15:15:00Z">
+          <w:pPr/>
+        </w:pPrChange>
+      </w:pPr>
+      <w:r>
+        <w:rPr>
+          <w:b/>
+          <w:sz w:val="20"/>
+          <w:rPrChange w:id="51" w:author="Paul" w:date="2010-01-08T15:16:00Z">
+            <w:rPr>
+              <w:b/>
+            </w:rPr>
+          </w:rPrChange>
+        </w:rPr>
+        <w:t>Expert</w:t>
+      </w:r>
+      <w:r>
+        <w:rPr>
+          <w:sz w:val="20"/>
+          <w:rPrChange w:id="52" w:author="Paul" w:date="2010-01-08T15:16:00Z">
+            <w:rPr/>
+          </w:rPrChange>
+        </w:rPr>
+        <w:t xml:space="preserve">: What’s </w:t>
+      </w:r>
+      <w:proofErr w:type="spellStart"/>
+      <w:proofErr w:type="gramStart"/>
+      <w:r>
+        <w:rPr>
+          <w:sz w:val="20"/>
+          <w:rPrChange w:id="53" w:author="Paul" w:date="2010-01-08T15:16:00Z">
+            <w:rPr/>
+          </w:rPrChange>
+        </w:rPr>
+        <w:t>IoC</w:t>
+      </w:r>
+      <w:proofErr w:type="spellEnd"/>
+      <w:proofErr w:type="gramEnd"/>
+      <w:r>
+        <w:rPr>
+          <w:sz w:val="20"/>
+          <w:rPrChange w:id="54" w:author="Paul" w:date="2010-01-08T15:16:00Z">
+            <w:rPr/>
+          </w:rPrChange>
+        </w:rPr>
+        <w:t>?</w:t>
+      </w:r>
+    </w:p>
+    <w:p>
+      <w:pPr>
+        <w:ind w:left="720"/>
+        <w:rPr>
+          <w:sz w:val="20"/>
+          <w:rPrChange w:id="55" w:author="Paul" w:date="2010-01-08T15:16:00Z">
+            <w:rPr/>
+          </w:rPrChange>
+        </w:rPr>
+        <w:pPrChange w:id="56" w:author="Paul" w:date="2010-01-08T15:15:00Z">
+          <w:pPr/>
+        </w:pPrChange>
+      </w:pPr>
+      <w:r>
+        <w:rPr>
+          <w:b/>
+          <w:sz w:val="20"/>
+          <w:rPrChange w:id="57" w:author="Paul" w:date="2010-01-08T15:16:00Z">
+            <w:rPr>
+              <w:b/>
+            </w:rPr>
+          </w:rPrChange>
+        </w:rPr>
+        <w:t>Architect</w:t>
+      </w:r>
+      <w:r>
+        <w:rPr>
+          <w:sz w:val="20"/>
+          <w:rPrChange w:id="58" w:author="Paul" w:date="2010-01-08T15:16:00Z">
+            <w:rPr/>
+          </w:rPrChange>
+        </w:rPr>
+        <w:t>: well…</w:t>
+      </w:r>
+    </w:p>
+    <w:p>
+      <w:r>
+        <w:t>Now consider the following alternate take on the same conversation:</w:t>
+      </w:r>
+    </w:p>
+    <w:p>
+      <w:pPr>
+        <w:ind w:left="720"/>
+        <w:rPr>
+          <w:sz w:val="20"/>
+          <w:rPrChange w:id="59" w:author="Paul" w:date="2010-01-08T15:16:00Z">
+            <w:rPr/>
+          </w:rPrChange>
+        </w:rPr>
+        <w:pPrChange w:id="60" w:author="Paul" w:date="2010-01-08T15:16:00Z">
+          <w:pPr/>
+        </w:pPrChange>
+      </w:pPr>
+      <w:r>
+        <w:rPr>
+          <w:b/>
+          <w:sz w:val="20"/>
+          <w:rPrChange w:id="61" w:author="Paul" w:date="2010-01-08T15:16:00Z">
+            <w:rPr>
+              <w:b/>
+            </w:rPr>
+          </w:rPrChange>
+        </w:rPr>
+        <w:t>Expert</w:t>
+      </w:r>
+      <w:r>
+        <w:rPr>
+          <w:sz w:val="20"/>
+          <w:rPrChange w:id="62" w:author="Paul" w:date="2010-01-08T15:16:00Z">
+            <w:rPr/>
+          </w:rPrChange>
+        </w:rPr>
+        <w:t>: We need to make sure that our support staff can change the rules that we use to create policies for customers.</w:t>
+      </w:r>
+    </w:p>
+    <w:p>
+      <w:pPr>
+        <w:ind w:left="720"/>
+        <w:rPr>
+          <w:sz w:val="20"/>
+          <w:rPrChange w:id="63" w:author="Paul" w:date="2010-01-08T15:16:00Z">
+            <w:rPr/>
+          </w:rPrChange>
+        </w:rPr>
+        <w:pPrChange w:id="64" w:author="Paul" w:date="2010-01-08T15:16:00Z">
+          <w:pPr/>
+        </w:pPrChange>
+      </w:pPr>
+      <w:r>
+        <w:rPr>
+          <w:b/>
+          <w:sz w:val="20"/>
+          <w:rPrChange w:id="65" w:author="Paul" w:date="2010-01-08T15:16:00Z">
+            <w:rPr>
+              <w:b/>
+            </w:rPr>
+          </w:rPrChange>
+        </w:rPr>
+        <w:t>Architect</w:t>
+      </w:r>
+      <w:r>
+        <w:rPr>
+          <w:sz w:val="20"/>
+          <w:rPrChange w:id="66" w:author="Paul" w:date="2010-01-08T15:16:00Z">
+            <w:rPr/>
+          </w:rPrChange>
+        </w:rPr>
+        <w:t xml:space="preserve">: okay, </w:t>
+      </w:r>
+      <w:r>
+        <w:rPr>
+          <w:sz w:val="20"/>
+          <w:rPrChange w:id="67" w:author="Paul" w:date="2010-01-08T15:16:00Z">
+            <w:rPr/>
+          </w:rPrChange>
+        </w:rPr>
+        <w:t>so the POLICY BUILDER will need to be able to support the addition and/or replacement of POLICY RULES by a POLICY ANALYST?</w:t>
+      </w:r>
+    </w:p>
+    <w:p>
+      <w:pPr>
+        <w:ind w:left="720"/>
+        <w:rPr>
+          <w:sz w:val="20"/>
+          <w:rPrChange w:id="68" w:author="Paul" w:date="2010-01-08T15:16:00Z">
+            <w:rPr/>
+          </w:rPrChange>
+        </w:rPr>
+        <w:pPrChange w:id="69" w:author="Paul" w:date="2010-01-08T15:16:00Z">
+          <w:pPr/>
+        </w:pPrChange>
+      </w:pPr>
+      <w:r>
+        <w:rPr>
+          <w:b/>
+          <w:sz w:val="20"/>
+          <w:rPrChange w:id="70" w:author="Paul" w:date="2010-01-08T15:16:00Z">
+            <w:rPr>
+              <w:b/>
+            </w:rPr>
+          </w:rPrChange>
+        </w:rPr>
+        <w:t>Expert</w:t>
+      </w:r>
+      <w:r>
+        <w:rPr>
+          <w:sz w:val="20"/>
+          <w:rPrChange w:id="71" w:author="Paul" w:date="2010-01-08T15:16:00Z">
+            <w:rPr/>
+          </w:rPrChange>
+        </w:rPr>
+        <w:t>: Yeah, exactly. We call it the Policy Wizard, but I like your term better.</w:t>
+      </w:r>
+    </w:p>
+    <w:p>
+      <w:pPr>
+        <w:ind w:left="720"/>
+        <w:rPr>
+          <w:sz w:val="20"/>
+          <w:rPrChange w:id="72" w:author="Paul" w:date="2010-01-08T15:16:00Z">
+            <w:rPr/>
+          </w:rPrChange>
+        </w:rPr>
+        <w:pPrChange w:id="73" w:author="Paul" w:date="2010-01-08T15:16:00Z">
+          <w:pPr/>
+        </w:pPrChange>
+      </w:pPr>
+      <w:r>
+        <w:rPr>
+          <w:b/>
+          <w:sz w:val="20"/>
+          <w:rPrChange w:id="74" w:author="Paul" w:date="2010-01-08T15:16:00Z">
+            <w:rPr>
+              <w:b/>
+            </w:rPr>
+          </w:rPrChange>
+        </w:rPr>
+        <w:t>Architect</w:t>
+      </w:r>
+      <w:r>
+        <w:rPr>
+          <w:sz w:val="20"/>
+          <w:rPrChange w:id="75" w:author="Paul" w:date="2010-01-08T15:16:00Z">
+            <w:rPr/>
+          </w:rPrChange>
+        </w:rPr>
+        <w:t>: Can we agree to globally replace Policy Wizard with POLICY BUILDER in all of our discussions and usage then? We want to make sure that everyone understands these terms and uses them properly.</w:t>
+      </w:r>
+    </w:p>
+    <w:p>
+      <w:pPr>
+        <w:ind w:left="720"/>
+        <w:rPr>
+          <w:sz w:val="20"/>
+          <w:rPrChange w:id="76" w:author="Paul" w:date="2010-01-08T15:16:00Z">
+            <w:rPr/>
+          </w:rPrChange>
+        </w:rPr>
+        <w:pPrChange w:id="77" w:author="Paul" w:date="2010-01-08T15:16:00Z">
+          <w:pPr/>
+        </w:pPrChange>
+      </w:pPr>
+      <w:r>
+        <w:rPr>
+          <w:b/>
+          <w:sz w:val="20"/>
+          <w:rPrChange w:id="78" w:author="Paul" w:date="2010-01-08T15:16:00Z">
+            <w:rPr>
+              <w:b/>
+            </w:rPr>
+          </w:rPrChange>
+        </w:rPr>
+        <w:t>Expert</w:t>
+      </w:r>
+      <w:r>
+        <w:rPr>
+          <w:sz w:val="20"/>
+          <w:rPrChange w:id="79" w:author="Paul" w:date="2010-01-08T15:16:00Z">
+            <w:rPr/>
+          </w:rPrChange>
+        </w:rPr>
+        <w:t>: Sure. If you can help me write up an email, we can inform people of the change today.</w:t>
+      </w:r>
+    </w:p>
+    <w:p>
+      <w:pPr>
+        <w:ind w:left="720"/>
+        <w:rPr>
+          <w:sz w:val="20"/>
+          <w:rPrChange w:id="80" w:author="Paul" w:date="2010-01-08T15:16:00Z">
+            <w:rPr/>
+          </w:rPrChange>
+        </w:rPr>
+        <w:pPrChange w:id="81" w:author="Paul" w:date="2010-01-08T15:16:00Z">
+          <w:pPr/>
+        </w:pPrChange>
+      </w:pPr>
+      <w:r>
+        <w:rPr>
+          <w:b/>
+          <w:sz w:val="20"/>
+          <w:rPrChange w:id="82" w:author="Paul" w:date="2010-01-08T15:16:00Z">
+            <w:rPr>
+              <w:b/>
+            </w:rPr>
+          </w:rPrChange>
+        </w:rPr>
+        <w:t>Developer</w:t>
+      </w:r>
+      <w:r>
+        <w:rPr>
+          <w:sz w:val="20"/>
+          <w:rPrChange w:id="83" w:author="Paul" w:date="2010-01-08T15:16:00Z">
+            <w:rPr/>
+          </w:rPrChange>
+        </w:rPr>
+        <w:t>: Great.</w:t>
+      </w:r>
+      <w:r>
+        <w:rPr>
+          <w:sz w:val="20"/>
+          <w:rPrChange w:id="84" w:author="Paul" w:date="2010-01-08T15:16:00Z">
+            <w:rPr/>
+          </w:rPrChange>
+        </w:rPr>
+        <w:t xml:space="preserve"> So what kinds of things do POLICY ANALYSTS change in a POLICY RULE?</w:t>
+      </w:r>
+    </w:p>
+    <w:p>
+      <w:pPr>
+        <w:ind w:left="720"/>
+        <w:rPr>
+          <w:sz w:val="20"/>
+          <w:rPrChange w:id="85" w:author="Paul" w:date="2010-01-08T15:16:00Z">
+            <w:rPr/>
+          </w:rPrChange>
+        </w:rPr>
+        <w:pPrChange w:id="86" w:author="Paul" w:date="2010-01-08T15:16:00Z">
+          <w:pPr/>
+        </w:pPrChange>
+      </w:pPr>
+      <w:r>
+        <w:rPr>
+          <w:b/>
+          <w:sz w:val="20"/>
+          <w:rPrChange w:id="87" w:author="Paul" w:date="2010-01-08T15:16:00Z">
+            <w:rPr>
+              <w:b/>
+            </w:rPr>
+          </w:rPrChange>
+        </w:rPr>
+        <w:t>Expert</w:t>
+      </w:r>
+      <w:r>
+        <w:rPr>
+          <w:sz w:val="20"/>
+          <w:rPrChange w:id="88" w:author="Paul" w:date="2010-01-08T15:16:00Z">
+            <w:rPr/>
+          </w:rPrChange>
+        </w:rPr>
+        <w:t xml:space="preserve">: </w:t>
+      </w:r>
+      <w:r>
+        <w:rPr>
+          <w:sz w:val="20"/>
+          <w:rPrChange w:id="89" w:author="Paul" w:date="2010-01-08T15:16:00Z">
+            <w:rPr/>
+          </w:rPrChange>
+        </w:rPr>
+        <w:t>Effective dates, amount limits, minor details.</w:t>
+      </w:r>
+    </w:p>
+    <w:p>
+      <w:pPr>
+        <w:ind w:left="720"/>
+        <w:rPr>
+          <w:sz w:val="20"/>
+          <w:rPrChange w:id="90" w:author="Paul" w:date="2010-01-08T15:16:00Z">
+            <w:rPr/>
+          </w:rPrChange>
+        </w:rPr>
+        <w:pPrChange w:id="91" w:author="Paul" w:date="2010-01-08T15:16:00Z">
+          <w:pPr/>
+        </w:pPrChange>
+      </w:pPr>
+      <w:r>
+        <w:rPr>
+          <w:b/>
+          <w:sz w:val="20"/>
+          <w:rPrChange w:id="92" w:author="Paul" w:date="2010-01-08T15:16:00Z">
+            <w:rPr>
+              <w:b/>
+            </w:rPr>
+          </w:rPrChange>
+        </w:rPr>
+        <w:t>Developer</w:t>
+      </w:r>
+      <w:r>
+        <w:rPr>
+          <w:sz w:val="20"/>
+          <w:rPrChange w:id="93" w:author="Paul" w:date="2010-01-08T15:16:00Z">
+            <w:rPr/>
+          </w:rPrChange>
+        </w:rPr>
+        <w:t xml:space="preserve">: So only attributes about the policy. Is there any swapping in and out of </w:t>
+      </w:r>
+      <w:r>
+        <w:rPr>
+          <w:sz w:val="20"/>
+          <w:rPrChange w:id="94" w:author="Paul" w:date="2010-01-08T15:16:00Z">
+            <w:rPr/>
+          </w:rPrChange>
+        </w:rPr>
+        <w:t>policies?</w:t>
+      </w:r>
+    </w:p>
+    <w:p>
+      <w:pPr>
+        <w:ind w:left="720"/>
+        <w:rPr>
+          <w:sz w:val="20"/>
+          <w:rPrChange w:id="95" w:author="Paul" w:date="2010-01-08T15:16:00Z">
+            <w:rPr/>
+          </w:rPrChange>
+        </w:rPr>
+        <w:pPrChange w:id="96" w:author="Paul" w:date="2010-01-08T15:16:00Z">
+          <w:pPr/>
+        </w:pPrChange>
+      </w:pPr>
+      <w:r>
+        <w:rPr>
+          <w:b/>
+          <w:sz w:val="20"/>
+          <w:rPrChange w:id="97" w:author="Paul" w:date="2010-01-08T15:16:00Z">
+            <w:rPr>
+              <w:b/>
+            </w:rPr>
+          </w:rPrChange>
+        </w:rPr>
+        <w:t>Expert</w:t>
+      </w:r>
+      <w:r>
+        <w:rPr>
+          <w:sz w:val="20"/>
+          <w:rPrChange w:id="98" w:author="Paul" w:date="2010-01-08T15:16:00Z">
+            <w:rPr/>
+          </w:rPrChange>
+        </w:rPr>
+        <w:t>: No. We don’</w:t>
+      </w:r>
+      <w:r>
+        <w:rPr>
+          <w:sz w:val="20"/>
+          <w:rPrChange w:id="99" w:author="Paul" w:date="2010-01-08T15:16:00Z">
+            <w:rPr/>
+          </w:rPrChange>
+        </w:rPr>
+        <w:t>t d</w:t>
+      </w:r>
+      <w:r>
+        <w:rPr>
+          <w:sz w:val="20"/>
+          <w:rPrChange w:id="100" w:author="Paul" w:date="2010-01-08T15:16:00Z">
+            <w:rPr/>
+          </w:rPrChange>
+        </w:rPr>
+        <w:t>o that often. When we do, it requires executive approval and process changes.</w:t>
+      </w:r>
+    </w:p>
+    <w:p>
+      <w:pPr>
+        <w:ind w:left="720"/>
+        <w:rPr>
+          <w:sz w:val="20"/>
+          <w:rPrChange w:id="101" w:author="Paul" w:date="2010-01-08T15:16:00Z">
+            <w:rPr/>
+          </w:rPrChange>
+        </w:rPr>
+        <w:pPrChange w:id="102" w:author="Paul" w:date="2010-01-08T15:16:00Z">
+          <w:pPr/>
+        </w:pPrChange>
+      </w:pPr>
+      <w:r>
+        <w:rPr>
+          <w:b/>
+          <w:sz w:val="20"/>
+          <w:rPrChange w:id="103" w:author="Paul" w:date="2010-01-08T15:16:00Z">
+            <w:rPr>
+              <w:b/>
+            </w:rPr>
+          </w:rPrChange>
+        </w:rPr>
+        <w:t>Architect</w:t>
+      </w:r>
+      <w:r>
+        <w:rPr>
+          <w:sz w:val="20"/>
+          <w:rPrChange w:id="104" w:author="Paul" w:date="2010-01-08T15:16:00Z">
+            <w:rPr/>
+          </w:rPrChange>
+        </w:rPr>
+        <w:t xml:space="preserve">: Okay, </w:t>
+      </w:r>
+      <w:r>
+        <w:rPr>
+          <w:sz w:val="20"/>
+          <w:rPrChange w:id="105" w:author="Paul" w:date="2010-01-08T15:16:00Z">
+            <w:rPr/>
+          </w:rPrChange>
+        </w:rPr>
+        <w:t xml:space="preserve">so POLICY RULE changes performed by a POLICY ANALYST will be minor, otherwise we’ll need to </w:t>
+      </w:r>
+      <w:r>
+        <w:rPr>
+          <w:sz w:val="20"/>
+          <w:rPrChange w:id="106" w:author="Paul" w:date="2010-01-08T15:16:00Z">
+            <w:rPr/>
+          </w:rPrChange>
+        </w:rPr>
+        <w:t>perform system</w:t>
+      </w:r>
+      <w:r>
+        <w:rPr>
+          <w:sz w:val="20"/>
+          <w:rPrChange w:id="107" w:author="Paul" w:date="2010-01-08T15:16:00Z">
+            <w:rPr/>
+          </w:rPrChange>
+        </w:rPr>
+        <w:t xml:space="preserve"> modifications as a part of the process changes.</w:t>
+      </w:r>
+    </w:p>
+    <w:p>
+      <w:pPr>
+        <w:ind w:left="720"/>
+        <w:rPr>
+          <w:sz w:val="20"/>
+          <w:rPrChange w:id="108" w:author="Paul" w:date="2010-01-08T15:16:00Z">
+            <w:rPr/>
+          </w:rPrChange>
+        </w:rPr>
+        <w:pPrChange w:id="109" w:author="Paul" w:date="2010-01-08T15:16:00Z">
+          <w:pPr/>
+        </w:pPrChange>
+      </w:pPr>
+      <w:r>
+        <w:rPr>
+          <w:b/>
+          <w:sz w:val="20"/>
+          <w:rPrChange w:id="110" w:author="Paul" w:date="2010-01-08T15:16:00Z">
+            <w:rPr>
+              <w:b/>
+            </w:rPr>
+          </w:rPrChange>
+        </w:rPr>
+        <w:lastRenderedPageBreak/>
+        <w:t>Expert</w:t>
+      </w:r>
+      <w:r>
+        <w:rPr>
+          <w:sz w:val="20"/>
+          <w:rPrChange w:id="111" w:author="Paul" w:date="2010-01-08T15:16:00Z">
+            <w:rPr/>
+          </w:rPrChange>
+        </w:rPr>
+        <w:t>: Makes sense.</w:t>
       </w:r>
     </w:p>
     <w:p>
@@ -232,264 +1231,31 @@
         <w:ind w:firstLine="720"/>
       </w:pPr>
       <w:r>
-        <w:t>Consider the following dialogue between a domain expert and a development team:</w:t>
-      </w:r>
-    </w:p>
-    <w:p>
-      <w:r>
-        <w:rPr>
-          <w:b/>
-        </w:rPr>
-        <w:t>Expert</w:t>
-      </w:r>
-      <w:r>
-        <w:t>: We need to make sure that our support staff can change the rules that we use to create policies for customers.</w:t>
-      </w:r>
-    </w:p>
-    <w:p>
-      <w:bookmarkStart w:id="0" w:name="OLE_LINK1"/>
-      <w:bookmarkStart w:id="1" w:name="OLE_LINK2"/>
-      <w:r>
-        <w:rPr>
-          <w:b/>
-        </w:rPr>
-        <w:t>Architect</w:t>
-      </w:r>
-      <w:bookmarkEnd w:id="0"/>
-      <w:bookmarkEnd w:id="1"/>
-      <w:r>
-        <w:t xml:space="preserve">: ok, so we’ll use a Strategy pattern and make that config-driven… </w:t>
-      </w:r>
-    </w:p>
-    <w:p>
-      <w:r>
-        <w:rPr>
-          <w:b/>
-        </w:rPr>
-        <w:t>Developer</w:t>
-      </w:r>
-      <w:r>
-        <w:t>: we could just use IoC, build strategies for each implementation and let the users swap out implementations whenever they need to change them.</w:t>
-      </w:r>
-    </w:p>
-    <w:p>
-      <w:r>
-        <w:rPr>
-          <w:b/>
-        </w:rPr>
-        <w:t>Architect</w:t>
-      </w:r>
-      <w:r>
-        <w:t>: Yeah, that’s an option too. We’ll figure it out offline.</w:t>
-      </w:r>
-    </w:p>
-    <w:p>
-      <w:r>
-        <w:rPr>
-          <w:b/>
-        </w:rPr>
-        <w:t>Expert</w:t>
-      </w:r>
-      <w:r>
-        <w:t>: (confused) So will the support staff be able to change those?</w:t>
-      </w:r>
-    </w:p>
-    <w:p>
-      <w:r>
-        <w:rPr>
-          <w:b/>
-        </w:rPr>
-        <w:t>Architect</w:t>
-      </w:r>
-      <w:r>
-        <w:t>: Sure, they’ll just change config and it will just work.</w:t>
-      </w:r>
-    </w:p>
-    <w:p>
-      <w:r>
-        <w:rPr>
-          <w:b/>
-        </w:rPr>
-        <w:t>Developer</w:t>
-      </w:r>
-      <w:r>
-        <w:t>: Or swap out an implementation for the container in config.</w:t>
-      </w:r>
-    </w:p>
-    <w:p>
-      <w:r>
-        <w:rPr>
-          <w:b/>
-        </w:rPr>
-        <w:t>Expert</w:t>
-      </w:r>
-      <w:r>
-        <w:t>: What’s IoC?</w:t>
-      </w:r>
-    </w:p>
-    <w:p>
-      <w:r>
-        <w:rPr>
-          <w:b/>
-        </w:rPr>
-        <w:t>Architect</w:t>
-      </w:r>
-      <w:r>
-        <w:t>: well…</w:t>
-      </w:r>
-    </w:p>
-    <w:p>
-      <w:r>
-        <w:t>Now consider the following alternate take on the same conversation:</w:t>
-      </w:r>
-    </w:p>
-    <w:p>
-      <w:r>
-        <w:rPr>
-          <w:b/>
-        </w:rPr>
-        <w:t>Expert</w:t>
-      </w:r>
-      <w:r>
-        <w:t>: We need to make sure that our support staff can change the rules that we use to create policies for customers.</w:t>
-      </w:r>
-    </w:p>
-    <w:p>
-      <w:r>
-        <w:rPr>
-          <w:b/>
-        </w:rPr>
-        <w:t>Architect</w:t>
-      </w:r>
-      <w:r>
-        <w:t xml:space="preserve">: okay, </w:t>
-      </w:r>
-      <w:r>
-        <w:t>so the POLICY BUILDER will need to be able to support the addition and/or replacement of POLICY RULES by a POLICY ANALYST?</w:t>
-      </w:r>
-    </w:p>
-    <w:p>
-      <w:r>
-        <w:rPr>
-          <w:b/>
-        </w:rPr>
-        <w:t>Expert</w:t>
-      </w:r>
-      <w:r>
-        <w:t>: Yeah, exactly. We call it the Policy Wizard, but I like your term better.</w:t>
-      </w:r>
-    </w:p>
-    <w:p>
-      <w:r>
-        <w:rPr>
-          <w:b/>
-        </w:rPr>
-        <w:t>Architect</w:t>
-      </w:r>
-      <w:r>
-        <w:t>: Can we agree to globally replace Policy Wizard with POLICY BUILDER in all of our discussions and usage then? We want to make sure that everyone understands these terms and uses them properly.</w:t>
-      </w:r>
-    </w:p>
-    <w:p>
-      <w:r>
-        <w:rPr>
-          <w:b/>
-        </w:rPr>
-        <w:t>Expert</w:t>
-      </w:r>
-      <w:r>
-        <w:t>: Sure. If you can help me write up an email, we can inform people of the change today.</w:t>
-      </w:r>
-    </w:p>
-    <w:p>
-      <w:r>
-        <w:rPr>
-          <w:b/>
-        </w:rPr>
-        <w:t>Developer</w:t>
-      </w:r>
-      <w:r>
-        <w:t>: Great.</w:t>
-      </w:r>
-      <w:r>
-        <w:t xml:space="preserve"> So what kinds of things do POLICY ANALYSTS change in a POLICY RULE?</w:t>
-      </w:r>
-    </w:p>
-    <w:p>
-      <w:r>
-        <w:rPr>
-          <w:b/>
-        </w:rPr>
-        <w:t>Expert</w:t>
-      </w:r>
-      <w:r>
-        <w:t xml:space="preserve">: </w:t>
-      </w:r>
-      <w:r>
-        <w:t>Effective dates, amount limits, minor details.</w:t>
-      </w:r>
-    </w:p>
-    <w:p>
-      <w:r>
-        <w:rPr>
-          <w:b/>
-        </w:rPr>
-        <w:lastRenderedPageBreak/>
-        <w:t>Developer</w:t>
-      </w:r>
-      <w:r>
-        <w:t xml:space="preserve">: So only attributes about the policy. Is there any swapping in and out of </w:t>
-      </w:r>
-      <w:r>
-        <w:t>policies?</w:t>
-      </w:r>
-    </w:p>
-    <w:p>
-      <w:r>
-        <w:rPr>
-          <w:b/>
-        </w:rPr>
-        <w:t>Expert</w:t>
-      </w:r>
-      <w:r>
-        <w:t>: No. We don’</w:t>
-      </w:r>
-      <w:r>
-        <w:t>t d</w:t>
-      </w:r>
-      <w:r>
-        <w:t>o that often. When we do, it requires executive approval and process changes.</w:t>
-      </w:r>
-    </w:p>
-    <w:p>
-      <w:r>
-        <w:rPr>
-          <w:b/>
-        </w:rPr>
-        <w:t>Architect</w:t>
-      </w:r>
-      <w:r>
-        <w:t xml:space="preserve">: Okay, </w:t>
-      </w:r>
-      <w:r>
-        <w:t xml:space="preserve">so POLICY RULE changes performed by a POLICY ANALYST will be minor, otherwise we’ll need to </w:t>
-      </w:r>
-      <w:r>
-        <w:t>perform system</w:t>
-      </w:r>
-      <w:r>
-        <w:t xml:space="preserve"> modifications as a part of the process changes.</w:t>
-      </w:r>
-    </w:p>
-    <w:p>
-      <w:r>
-        <w:rPr>
-          <w:b/>
-        </w:rPr>
-        <w:t>Expert</w:t>
-      </w:r>
-      <w:r>
-        <w:t>: Makes sense.</w:t>
+        <w:t xml:space="preserve">The only real </w:t>
+      </w:r>
+      <w:r>
+        <w:t>difference between</w:t>
+      </w:r>
+      <w:r>
+        <w:t xml:space="preserve"> the two conversations above was </w:t>
+      </w:r>
+      <w:r>
+        <w:t>the use of language to describe the domain</w:t>
+      </w:r>
+      <w:r>
+        <w:t xml:space="preserve">. And yet, the use of language in these examples took each conversation in a completely different direction. In the first conversation, the architect and developer muddled the conversation with their domain expert by introducing technical detail that was essentially irrelevant </w:t>
+      </w:r>
+      <w:r>
+        <w:t>to</w:t>
+      </w:r>
+      <w:r>
+        <w:t xml:space="preserve"> their conversation. If a strategy pattern is to </w:t>
+      </w:r>
+      <w:r>
+        <w:t>be</w:t>
+      </w:r>
+      <w:r>
+        <w:t xml:space="preserve"> used to solve a business problem, it’s important to discuss how such a pattern should be implemented in one’s framework of choice. But it’s not useful to do so in a conversation that is designed to scope the domain and the software that will be created to add value to that domain.</w:t>
       </w:r>
     </w:p>
     <w:p>
@@ -497,31 +1263,67 @@
         <w:ind w:firstLine="720"/>
       </w:pPr>
       <w:r>
-        <w:t xml:space="preserve">The only real </w:t>
-      </w:r>
-      <w:r>
-        <w:t>difference between</w:t>
-      </w:r>
-      <w:r>
-        <w:t xml:space="preserve"> the two conversations above was </w:t>
-      </w:r>
-      <w:r>
-        <w:t>the use of language to describe the domain</w:t>
-      </w:r>
-      <w:r>
-        <w:t xml:space="preserve">. And yet, the use of language in these examples took each conversation in a completely different direction. In the first conversation, the architect and developer muddled the conversation with their domain expert by introducing technical detail that was essentially irrelevant </w:t>
-      </w:r>
-      <w:r>
-        <w:t>to</w:t>
-      </w:r>
-      <w:r>
-        <w:t xml:space="preserve"> their conversation. If a strategy pattern is to </w:t>
-      </w:r>
-      <w:r>
-        <w:t>be</w:t>
-      </w:r>
-      <w:r>
-        <w:t xml:space="preserve"> used to solve a business problem, it’s important to discuss how such a pattern should be implemented in one’s framework of choice. But it’s not useful to do so in a conversation that is designed to scope the domain and the software that will be created to add value to that domain.</w:t>
+        <w:t xml:space="preserve">What’s more, the architect and developer in this first example spent far too little time understanding the </w:t>
+      </w:r>
+      <w:r>
+        <w:t xml:space="preserve">expert’s </w:t>
+      </w:r>
+      <w:r>
+        <w:t xml:space="preserve">domain. The first mention of rules and runtime modifications of the system </w:t>
+      </w:r>
+      <w:r>
+        <w:t>resulted in an immediate jump to patterns and framework details</w:t>
+      </w:r>
+      <w:r>
+        <w:t>.</w:t>
+      </w:r>
+      <w:r>
+        <w:t xml:space="preserve"> </w:t>
+      </w:r>
+      <w:r>
+        <w:t>A</w:t>
+      </w:r>
+      <w:r>
+        <w:t xml:space="preserve"> further elucidation of the requirement</w:t>
+      </w:r>
+      <w:r>
+        <w:t>s</w:t>
+      </w:r>
+      <w:r>
+        <w:t xml:space="preserve"> from the do</w:t>
+      </w:r>
+      <w:r>
+        <w:t xml:space="preserve">main expert may have resulted in the revelation that the </w:t>
+      </w:r>
+      <w:r>
+        <w:t>requirement was</w:t>
+      </w:r>
+      <w:r>
+        <w:t xml:space="preserve"> to allow analysts to change data attributes on entities at runtime, not the complex rule engine that the team jumped to at the first mention of </w:t>
+      </w:r>
+      <w:r>
+        <w:t>“</w:t>
+      </w:r>
+      <w:r>
+        <w:t>rules.</w:t>
+      </w:r>
+      <w:r>
+        <w:t>”</w:t>
+      </w:r>
+    </w:p>
+    <w:p>
+      <w:pPr>
+        <w:ind w:left="720"/>
+        <w:rPr>
+          <w:i/>
+        </w:rPr>
+      </w:pPr>
+      <w:r>
+        <w:rPr>
+          <w:b/>
+          <w:i/>
+        </w:rPr>
+        <w:t>TODO: Graphic Here? – Diagram illustrating cost of translation (Venn diagram with two options)</w:t>
       </w:r>
     </w:p>
     <w:p>
@@ -529,67 +1331,36 @@
         <w:ind w:firstLine="720"/>
       </w:pPr>
       <w:r>
-        <w:t xml:space="preserve">What’s more, the architect and developer in this first example spent far too little time understanding the </w:t>
-      </w:r>
-      <w:r>
-        <w:t xml:space="preserve">expert’s </w:t>
-      </w:r>
-      <w:r>
-        <w:t xml:space="preserve">domain. The first mention of rules and runtime modifications of the system </w:t>
-      </w:r>
-      <w:r>
-        <w:t>resulted in an immediate jump to patterns and framework details</w:t>
-      </w:r>
-      <w:r>
-        <w:t>.</w:t>
-      </w:r>
-      <w:r>
-        <w:t xml:space="preserve"> </w:t>
-      </w:r>
-      <w:r>
-        <w:t>A</w:t>
-      </w:r>
-      <w:r>
-        <w:t xml:space="preserve"> further elucidation of the requirement</w:t>
-      </w:r>
-      <w:r>
-        <w:t>s</w:t>
-      </w:r>
-      <w:r>
-        <w:t xml:space="preserve"> from the do</w:t>
-      </w:r>
-      <w:r>
-        <w:t xml:space="preserve">main expert may have resulted in the revelation that the </w:t>
-      </w:r>
-      <w:r>
-        <w:t>requirement was</w:t>
-      </w:r>
-      <w:r>
-        <w:t xml:space="preserve"> to allow analysts to change data attributes on entities at runtime, not the complex rule engine that the team jumped to at the first mention of </w:t>
-      </w:r>
-      <w:r>
-        <w:t>“</w:t>
-      </w:r>
-      <w:r>
-        <w:t>rules.</w:t>
-      </w:r>
-      <w:r>
-        <w:t>”</w:t>
+        <w:t xml:space="preserve">On the other hand, the domain is also not well-served if the developer and architect sit idly by and allow </w:t>
+      </w:r>
+      <w:r>
+        <w:t xml:space="preserve">the domain expert to define all project knowledge in the terms of the domain. Most </w:t>
+      </w:r>
+      <w:r>
+        <w:t xml:space="preserve">domains </w:t>
+      </w:r>
+      <w:r>
+        <w:t>suffer from inconsistencies and ambiguities that domain experts may not be aware of</w:t>
+      </w:r>
+      <w:r>
+        <w:t xml:space="preserve"> or that they allow to exist for various reasons</w:t>
+      </w:r>
+      <w:r>
+        <w:t>. The jargon that invariably grows up around a domain is usually a mix of well-defined terminology, inexact analogies, muddled and overlapping ideas and contentious concepts that never reach resolution. Whereas the technological domain is precise but mostly irrelevant to the business domain, the business domain is imprecise and lacking the stability that a model and software effort requires</w:t>
+      </w:r>
+      <w:r>
+        <w:t xml:space="preserve"> to be successful.</w:t>
       </w:r>
     </w:p>
     <w:p>
       <w:pPr>
         <w:ind w:left="720"/>
-        <w:rPr>
-          <w:i/>
-        </w:rPr>
-      </w:pPr>
-      <w:r>
-        <w:rPr>
-          <w:b/>
-          <w:i/>
-        </w:rPr>
-        <w:t>TODO: Graphic Here? – Diagram illustrating cost of translation (Venn diagram with two options)</w:t>
+      </w:pPr>
+      <w:r>
+        <w:rPr>
+          <w:b/>
+        </w:rPr>
+        <w:t>The Architect as Language Steward</w:t>
       </w:r>
     </w:p>
     <w:p>
@@ -597,43 +1368,6 @@
         <w:ind w:firstLine="720"/>
       </w:pPr>
       <w:r>
-        <w:t xml:space="preserve">On the other hand, the domain is also not well-served if the developer and architect sit idly by and allow </w:t>
-      </w:r>
-      <w:r>
-        <w:t xml:space="preserve">the domain expert to define all project knowledge in the terms of the domain. Most </w:t>
-      </w:r>
-      <w:r>
-        <w:t xml:space="preserve">domains </w:t>
-      </w:r>
-      <w:r>
-        <w:t>suffer from inconsistencies and ambiguities that domain experts may not be aware of</w:t>
-      </w:r>
-      <w:r>
-        <w:t xml:space="preserve"> or that they allow to exist for various reasons</w:t>
-      </w:r>
-      <w:r>
-        <w:t>. The jargon that invariably grows up around a domain is usually a mix of well-defined terminology, inexact analogies, muddled and overlapping ideas and contentious concepts that never reach resolution. Whereas the technological domain is precise but mostly irrelevant to the business domain, the business domain is imprecise and lacking the stability that a model and software effort requires</w:t>
-      </w:r>
-      <w:r>
-        <w:t xml:space="preserve"> to be successful.</w:t>
-      </w:r>
-    </w:p>
-    <w:p>
-      <w:pPr>
-        <w:ind w:left="720"/>
-      </w:pPr>
-      <w:r>
-        <w:rPr>
-          <w:b/>
-        </w:rPr>
-        <w:t>The Architect as Language Steward</w:t>
-      </w:r>
-    </w:p>
-    <w:p>
-      <w:pPr>
-        <w:ind w:firstLine="720"/>
-      </w:pPr>
-      <w:r>
         <w:t>The adoption of a Ubiquitous Language is not about embracing either technological or domain terminology. Rather, it is about embracing both, utilizing the domain to describe the model (as in, the conceptual representation of your software)</w:t>
       </w:r>
       <w:r>
@@ -645,7 +1379,6 @@
     </w:p>
     <w:p>
       <w:r>
-        <w:lastRenderedPageBreak/>
         <w:tab/>
         <w:t xml:space="preserve">We understand that the use of a ubiquitous language, in addition to placing a new requirement upon all team members, also introduces the need for a Language Steward, someone who, </w:t>
       </w:r>
@@ -653,11 +1386,16 @@
         <w:t>while</w:t>
       </w:r>
       <w:r>
-        <w:t xml:space="preserve"> not the owner of the language</w:t>
+        <w:t xml:space="preserve"> not the owner of the </w:t>
+      </w:r>
+      <w:proofErr w:type="gramStart"/>
+      <w:r>
+        <w:t>language</w:t>
       </w:r>
       <w:r>
         <w:t>,</w:t>
       </w:r>
+      <w:proofErr w:type="gramEnd"/>
       <w:r>
         <w:t xml:space="preserve"> is responsible for ensuring that the language is used, maintained and developed. This person is the Webster’</w:t>
       </w:r>
@@ -676,6 +1414,7 @@
         <w:ind w:firstLine="720"/>
       </w:pPr>
       <w:r>
+        <w:lastRenderedPageBreak/>
         <w:t xml:space="preserve">We believe that </w:t>
       </w:r>
       <w:r>
@@ -859,14 +1598,7 @@
         <w:rPr>
           <w:color w:val="000000"/>
         </w:rPr>
-        <w:t xml:space="preserve"> be, first and foremost, tightly coupled to the business domain, and not an expression of technical </w:t>
-      </w:r>
-      <w:r>
-        <w:rPr>
-          <w:color w:val="000000"/>
-        </w:rPr>
-        <w:lastRenderedPageBreak/>
-        <w:t>jargon or framework limitations. The establishment of a Ubiquitous Language aids the architect in emphasizing a domain model that expresses that language over a model that is filled with inexact terminology or obfuscating technical detail.</w:t>
+        <w:t xml:space="preserve"> be, first and foremost, tightly coupled to the business domain, and not an expression of technical jargon or framework limitations. The establishment of a Ubiquitous Language aids the architect in emphasizing a domain model that expresses that language over a model that is filled with inexact terminology or obfuscating technical detail.</w:t>
       </w:r>
     </w:p>
     <w:p>
@@ -890,6 +1622,7 @@
         <w:rPr>
           <w:color w:val="000000"/>
         </w:rPr>
+        <w:lastRenderedPageBreak/>
         <w:t>It’s important to note here that</w:t>
       </w:r>
       <w:r>
@@ -1132,8 +1865,25 @@
         <w:rPr>
           <w:b/>
         </w:rPr>
+        <w:t>Encapsulate, Don’t Coddle</w:t>
+      </w:r>
+    </w:p>
+    <w:p>
+      <w:pPr>
+        <w:ind w:firstLine="720"/>
+      </w:pPr>
+      <w:r>
+        <w:t xml:space="preserve">Too much of architecture and design seems to focus on specifying as much as possible up front before the development team is fully engaged on a project. While we understand that the intentions for </w:t>
+      </w:r>
+      <w:r>
         <w:lastRenderedPageBreak/>
-        <w:t>Encapsulate, Don’t Coddle</w:t>
+        <w:t>such a motivation are pure—the powers that be typically want to reduce uncertainty and trashing before too many expensive resources are involved—</w:t>
+      </w:r>
+      <w:r>
+        <w:t>this action</w:t>
+      </w:r>
+      <w:r>
+        <w:t xml:space="preserve"> often tends to be seen by the development team as an attempt to reduce their role on a project to that of an automaton churning out predefined modules with little to no creative thought.</w:t>
       </w:r>
     </w:p>
     <w:p>
@@ -1141,13 +1891,49 @@
         <w:ind w:firstLine="720"/>
       </w:pPr>
       <w:r>
-        <w:t>Too much of architecture and design seems to focus on specifying as much as possible up front before the development team is fully engaged on a project. While we understand that the intentions for such a motivation are pure—the powers that be typically want to reduce uncertainty and trashing before too many expensive resources are involved—</w:t>
-      </w:r>
-      <w:r>
-        <w:t>this action</w:t>
-      </w:r>
-      <w:r>
-        <w:t xml:space="preserve"> often tends to be seen by the development team as an attempt to reduce their role on a project to that of an automaton churning out predefined modules with little to no creative thought.</w:t>
+        <w:t>We believe that over-specifying</w:t>
+      </w:r>
+      <w:r>
+        <w:t xml:space="preserve"> your expectations to a developer</w:t>
+      </w:r>
+      <w:r>
+        <w:t xml:space="preserve"> is a form of coddling</w:t>
+      </w:r>
+      <w:r>
+        <w:t xml:space="preserve">. </w:t>
+      </w:r>
+      <w:r>
+        <w:t>Over</w:t>
+      </w:r>
+      <w:r>
+        <w:t>-</w:t>
+      </w:r>
+      <w:r>
+        <w:t xml:space="preserve">specification creates </w:t>
+      </w:r>
+      <w:r>
+        <w:t>inflexibl</w:t>
+      </w:r>
+      <w:r>
+        <w:t>e</w:t>
+      </w:r>
+      <w:r>
+        <w:t xml:space="preserve"> boundaries </w:t>
+      </w:r>
+      <w:r>
+        <w:t xml:space="preserve">and results in brittle software, something you’re likely tasked with preventing as an architect. </w:t>
+      </w:r>
+      <w:r>
+        <w:t>In the end y</w:t>
+      </w:r>
+      <w:r>
+        <w:t xml:space="preserve">our development team </w:t>
+      </w:r>
+      <w:r>
+        <w:t xml:space="preserve">will </w:t>
+      </w:r>
+      <w:r>
+        <w:t>feel both constrained and insulted by your effort.</w:t>
       </w:r>
     </w:p>
     <w:p>
@@ -1155,226 +1941,291 @@
         <w:ind w:firstLine="720"/>
       </w:pPr>
       <w:r>
-        <w:t>We believe that over-specifying</w:t>
-      </w:r>
-      <w:r>
-        <w:t xml:space="preserve"> your expectations to a developer</w:t>
-      </w:r>
-      <w:r>
-        <w:t xml:space="preserve"> is a form of coddling</w:t>
+        <w:t xml:space="preserve">On the other hand, a blank slate is no better. </w:t>
+      </w:r>
+      <w:r>
+        <w:t xml:space="preserve">It’s dangerous to </w:t>
+      </w:r>
+      <w:proofErr w:type="spellStart"/>
+      <w:r>
+        <w:t>underspecify</w:t>
+      </w:r>
+      <w:proofErr w:type="spellEnd"/>
+      <w:r>
+        <w:t xml:space="preserve"> as system as well, and one with no boundaries and no architecture to speak of is destined to suffer from the implementation of sub-optimal</w:t>
+      </w:r>
+      <w:r>
+        <w:t xml:space="preserve"> and localized</w:t>
+      </w:r>
+      <w:r>
+        <w:t xml:space="preserve"> decisions by domain experts and developers.</w:t>
+      </w:r>
+      <w:r>
+        <w:t xml:space="preserve"> </w:t>
+      </w:r>
+    </w:p>
+    <w:p>
+      <w:pPr>
+        <w:ind w:firstLine="720"/>
+      </w:pPr>
+      <w:r>
+        <w:t>Balance between over and under specification can be</w:t>
+      </w:r>
+      <w:r>
+        <w:t xml:space="preserve"> achieved through engagement and encapsulation. First, we believe that, in nearly all cases, architects should be active members of a development team, not only creating architecture models, diagrams and deliverables, but also writing code. In </w:t>
+      </w:r>
+      <w:r>
+        <w:rPr>
+          <w:i/>
+        </w:rPr>
+        <w:t>Domain Driven Design</w:t>
+      </w:r>
+      <w:r>
+        <w:t xml:space="preserve">, Eric Evans postulates that working code is the best representation of a domain model that is relevant to both the domain and the development team, and we agree. An architect should be driving the development of the model through documentation </w:t>
+      </w:r>
+      <w:r>
+        <w:t>and</w:t>
+      </w:r>
+      <w:r>
+        <w:t xml:space="preserve"> through code.</w:t>
+      </w:r>
+    </w:p>
+    <w:p>
+      <w:pPr>
+        <w:ind w:firstLine="720"/>
+      </w:pPr>
+      <w:r>
+        <w:t xml:space="preserve">By being engaged with </w:t>
+      </w:r>
+      <w:r>
+        <w:t xml:space="preserve">a </w:t>
+      </w:r>
+      <w:r>
+        <w:t xml:space="preserve">development team, an architect is less likely to make decisions that would be </w:t>
+      </w:r>
+      <w:r>
+        <w:t>perceived</w:t>
+      </w:r>
+      <w:r>
+        <w:t xml:space="preserve"> as coddling. Not only will the architect learn to accurately value the contributions of the rest of the development team, but he will be forced to live with his own dictates, and will thus be less-likely to over</w:t>
+      </w:r>
+      <w:r>
+        <w:t>-</w:t>
+      </w:r>
+      <w:r>
+        <w:t>constrain himself, an</w:t>
+      </w:r>
+      <w:r>
+        <w:t>d</w:t>
+      </w:r>
+      <w:r>
+        <w:t xml:space="preserve"> thus, the team.</w:t>
+      </w:r>
+    </w:p>
+    <w:p>
+      <w:pPr>
+        <w:ind w:firstLine="720"/>
+      </w:pPr>
+      <w:r>
+        <w:t xml:space="preserve">Where constrains are needed, </w:t>
+      </w:r>
+      <w:r>
+        <w:t>architects</w:t>
+      </w:r>
+      <w:r>
+        <w:t xml:space="preserve"> should use encapsulation as a guide for specification. Simply put, architects should focus their efforts in the domain by clearly defining what a given capability provides and not how that capability should be implemented down to the precise details. Gartner uses the term Emergent Architecture to describe this practice, and </w:t>
+      </w:r>
+      <w:r>
+        <w:t xml:space="preserve">summarizes </w:t>
+      </w:r>
+      <w:r>
+        <w:t>the term</w:t>
+      </w:r>
+      <w:r>
+        <w:t xml:space="preserve"> with the phrase “Architect the lines and not the boxes.” Assuming that lines are interactions between software components and the boxes are the components, we believe that this statement is </w:t>
+      </w:r>
+      <w:r>
+        <w:t xml:space="preserve">inaccurate, </w:t>
+      </w:r>
+      <w:r>
+        <w:t>albeit</w:t>
+      </w:r>
+      <w:r>
+        <w:t xml:space="preserve"> moving in the right direction</w:t>
+      </w:r>
+      <w:r>
+        <w:t xml:space="preserve">. We see emergent architecture as </w:t>
+      </w:r>
+      <w:r>
+        <w:t>more than just defining the lines; it is also about defining</w:t>
+      </w:r>
+      <w:r>
+        <w:t xml:space="preserve"> the shape and boundaries of the boxes, and then iterating with the development team to fill—and possibly redefine—the boxes.</w:t>
+      </w:r>
+    </w:p>
+    <w:p>
+      <w:pPr>
+        <w:ind w:firstLine="720"/>
+      </w:pPr>
+      <w:r>
+        <w:t xml:space="preserve">When you use </w:t>
+      </w:r>
+      <w:r>
+        <w:t xml:space="preserve">architecture </w:t>
+      </w:r>
+      <w:r>
+        <w:t xml:space="preserve">specifications and </w:t>
+      </w:r>
+      <w:r>
+        <w:t>models</w:t>
+      </w:r>
+      <w:r>
+        <w:t xml:space="preserve"> as a replacement for engagement with a development team, </w:t>
+      </w:r>
+      <w:r>
+        <w:t>you’re coddling. On the other hand, when you’re focused on creating a loose boundary that is tightly coupled to the domain model, you’re encapsulating</w:t>
+      </w:r>
+      <w:r>
+        <w:t>;</w:t>
+      </w:r>
+      <w:r>
+        <w:t xml:space="preserve"> allowing the system to emerge and evolve and, most importantly to the architect, remain relevant to both the domain and the development team.</w:t>
+      </w:r>
+    </w:p>
+    <w:p>
+      <w:pPr>
+        <w:ind w:firstLine="720"/>
+        <w:rPr>
+          <w:b/>
+        </w:rPr>
+      </w:pPr>
+      <w:r>
+        <w:rPr>
+          <w:b/>
+        </w:rPr>
+        <w:t>Design with Evolution in Mind</w:t>
+      </w:r>
+    </w:p>
+    <w:p>
+      <w:pPr>
+        <w:ind w:firstLine="360"/>
+      </w:pPr>
+      <w:r>
+        <w:lastRenderedPageBreak/>
+        <w:t xml:space="preserve"> </w:t>
+      </w:r>
+      <w:r>
+        <w:t>“Design for change” is a mantra we’ve often heard as architects and developers, but what does it mean? Does it mean that we should assume that every line of code in our system is subject to change and, as such, should be written to enable someone else to come along later and make that change easily? If it does, a team can quickly find itself in a death spiral of over engineering based on speculative requirements instead of actual ones.</w:t>
+      </w:r>
+    </w:p>
+    <w:p>
+      <w:pPr>
+        <w:ind w:firstLine="360"/>
+      </w:pPr>
+      <w:r>
+        <w:t xml:space="preserve">To us, “Design for change” means understanding which coarse-grained aspects of a system are likely to change and </w:t>
+      </w:r>
+      <w:r>
+        <w:t>then isolating those which are likely to change from those that aren’t. It also means understanding which aspects of the system change at different rates and keeping those aspects separate from one another.</w:t>
+      </w:r>
+    </w:p>
+    <w:p>
+      <w:pPr>
+        <w:ind w:firstLine="360"/>
+        <w:rPr>
+          <w:b/>
+          <w:i/>
+        </w:rPr>
+      </w:pPr>
+      <w:r>
+        <w:rPr>
+          <w:b/>
+          <w:i/>
+        </w:rPr>
+        <w:t>TODO: Graphic Here?  – Rates of Change</w:t>
+      </w:r>
+    </w:p>
+    <w:p>
+      <w:pPr>
+        <w:ind w:firstLine="360"/>
+      </w:pPr>
+      <w:r>
+        <w:t>For the architect, Designing for change implies selecting an architecture or design that complements this ordering and isolation. Layered Architectures are typically leveraged to achieve the kind of ordering and isolation described here, but they tend to enable, if not encourage, the kind of accidental coupling that works against original purpose.</w:t>
+      </w:r>
+      <w:r>
+        <w:t xml:space="preserve"> As an alternative, consider the Onion Architecture approach. Originally described by Jeffrey Palermo, the Onion Architecture approach focuses on isolating layers</w:t>
+      </w:r>
+      <w:r>
+        <w:t xml:space="preserve"> through interfaces</w:t>
+      </w:r>
+      <w:r>
+        <w:t xml:space="preserve">, leveraging </w:t>
+      </w:r>
+      <w:proofErr w:type="spellStart"/>
+      <w:proofErr w:type="gramStart"/>
+      <w:r>
+        <w:t>IoC</w:t>
+      </w:r>
+      <w:proofErr w:type="spellEnd"/>
+      <w:proofErr w:type="gramEnd"/>
+      <w:r>
+        <w:t xml:space="preserve"> to minimize coupling and</w:t>
+      </w:r>
+      <w:r>
+        <w:t>,</w:t>
+      </w:r>
+      <w:r>
+        <w:t xml:space="preserve"> </w:t>
+      </w:r>
+      <w:r>
+        <w:t>most important</w:t>
+      </w:r>
+      <w:r>
+        <w:t>, making the Domain Model the star of the show.</w:t>
+      </w:r>
+    </w:p>
+    <w:p>
+      <w:pPr>
+        <w:ind w:firstLine="360"/>
+        <w:rPr>
+          <w:b/>
+          <w:i/>
+        </w:rPr>
+      </w:pPr>
+      <w:r>
+        <w:rPr>
+          <w:b/>
+          <w:i/>
+        </w:rPr>
+        <w:t>TODO: Graphic Here? – Layered and Onion</w:t>
+      </w:r>
+    </w:p>
+    <w:p>
+      <w:pPr>
+        <w:ind w:firstLine="360"/>
+      </w:pPr>
+      <w:r>
+        <w:t>For Domain-Driven Design to truly be effective, the Domain Model should be both core to the application and isolated from all concerns not relevant to the business domain. In practical terms, this means that orthogonal concerns like logging, security and Data Access should be implemented elsewhere, leaving the domain free to do what it does best: express the fundamental value of a business application through clean models that are accessible to developers and domain experts</w:t>
+      </w:r>
+      <w:r>
+        <w:t xml:space="preserve"> alike</w:t>
       </w:r>
       <w:r>
         <w:t xml:space="preserve">. </w:t>
       </w:r>
-      <w:r>
-        <w:t>Over</w:t>
-      </w:r>
-      <w:r>
-        <w:t>-</w:t>
-      </w:r>
-      <w:r>
-        <w:t xml:space="preserve">specification creates </w:t>
-      </w:r>
-      <w:r>
-        <w:t>inflexibl</w:t>
-      </w:r>
-      <w:r>
-        <w:t>e</w:t>
-      </w:r>
-      <w:r>
-        <w:t xml:space="preserve"> boundaries </w:t>
-      </w:r>
-      <w:r>
-        <w:t xml:space="preserve">and results in brittle software, something you’re likely tasked with preventing as an architect. </w:t>
-      </w:r>
-      <w:r>
-        <w:t>In the end y</w:t>
-      </w:r>
-      <w:r>
-        <w:t xml:space="preserve">our development team </w:t>
-      </w:r>
-      <w:r>
-        <w:t xml:space="preserve">will </w:t>
-      </w:r>
-      <w:r>
-        <w:t>feel both constrained and insulted by your effort.</w:t>
-      </w:r>
-    </w:p>
-    <w:p>
-      <w:pPr>
-        <w:ind w:firstLine="720"/>
-      </w:pPr>
-      <w:r>
-        <w:t xml:space="preserve">On the other hand, a blank slate is no better. </w:t>
-      </w:r>
-      <w:r>
-        <w:t>It’s dangerous to underspecify as system as well, and one with no boundaries and no architecture to speak of is destined to suffer from the implementation of sub-optimal</w:t>
-      </w:r>
-      <w:r>
-        <w:t xml:space="preserve"> and localized</w:t>
-      </w:r>
-      <w:r>
-        <w:t xml:space="preserve"> decisions by domain experts and developers.</w:t>
-      </w:r>
-      <w:r>
-        <w:t xml:space="preserve"> </w:t>
-      </w:r>
-    </w:p>
-    <w:p>
-      <w:pPr>
-        <w:ind w:firstLine="720"/>
-      </w:pPr>
-      <w:r>
-        <w:t>Balance between over and under specification can be</w:t>
-      </w:r>
-      <w:r>
-        <w:t xml:space="preserve"> achieved through engagement and encapsulation. First, we believe that, in nearly all cases, architects should be active members of a development team, not only creating architecture models, diagrams and deliverables, but also writing code. In </w:t>
-      </w:r>
-      <w:r>
-        <w:rPr>
-          <w:i/>
-        </w:rPr>
-        <w:t>Domain Driven Design</w:t>
-      </w:r>
-      <w:r>
-        <w:t xml:space="preserve">, Eric Evans postulates that working code is the best representation of a domain model that is relevant to both the domain and the development team, and we agree. An architect should be driving the development of the model through documentation </w:t>
-      </w:r>
-      <w:r>
-        <w:t>and</w:t>
-      </w:r>
-      <w:r>
-        <w:t xml:space="preserve"> through code.</w:t>
-      </w:r>
-    </w:p>
-    <w:p>
-      <w:pPr>
-        <w:ind w:firstLine="720"/>
-      </w:pPr>
-      <w:r>
-        <w:t xml:space="preserve">By being engaged with </w:t>
-      </w:r>
-      <w:r>
-        <w:t xml:space="preserve">a </w:t>
-      </w:r>
-      <w:r>
-        <w:t xml:space="preserve">development team, an architect is less likely to make decisions that would be </w:t>
-      </w:r>
-      <w:r>
-        <w:t>perceived</w:t>
-      </w:r>
-      <w:r>
-        <w:t xml:space="preserve"> as coddling. Not only will the architect learn to accurately value the contributions of the rest of the development team, but he will be forced to live with his own dictates, and will thus be less-likely to over</w:t>
-      </w:r>
-      <w:r>
-        <w:t>-</w:t>
-      </w:r>
-      <w:r>
-        <w:t>constrain himself, an</w:t>
-      </w:r>
-      <w:r>
-        <w:t>d</w:t>
-      </w:r>
-      <w:r>
-        <w:t xml:space="preserve"> thus, the team.</w:t>
-      </w:r>
-    </w:p>
-    <w:p>
-      <w:pPr>
-        <w:ind w:firstLine="720"/>
-      </w:pPr>
-      <w:r>
-        <w:t xml:space="preserve">Where constrains are needed, </w:t>
-      </w:r>
-      <w:r>
-        <w:t>architects</w:t>
-      </w:r>
-      <w:r>
-        <w:t xml:space="preserve"> should use encapsulation as a guide for specification. Simply put, architects should focus their efforts in the domain by clearly defining what a given capability provides and not how that capability should be implemented down to the precise details. Gartner uses the term Emergent Architecture to describe this practice, and </w:t>
-      </w:r>
-      <w:r>
-        <w:t xml:space="preserve">summarizes </w:t>
-      </w:r>
-      <w:r>
-        <w:t>the term</w:t>
-      </w:r>
-      <w:r>
-        <w:t xml:space="preserve"> with the phrase “Architect the lines and not the boxes.” Assuming that lines are interactions between software components and the boxes are the components, we believe that this statement is </w:t>
-      </w:r>
-      <w:r>
-        <w:t xml:space="preserve">inaccurate, </w:t>
-      </w:r>
-      <w:r>
-        <w:t>albeit</w:t>
-      </w:r>
-      <w:r>
-        <w:t xml:space="preserve"> moving in the right direction</w:t>
-      </w:r>
-      <w:r>
-        <w:t xml:space="preserve">. We see emergent architecture as </w:t>
-      </w:r>
-      <w:r>
-        <w:t>more than just defining the lines; it is also about defining</w:t>
-      </w:r>
-      <w:r>
-        <w:t xml:space="preserve"> the shape and boundaries of the boxes, and then iterating with the development team to fill—and possibly redefine—the boxes.</w:t>
-      </w:r>
-    </w:p>
-    <w:p>
-      <w:pPr>
-        <w:ind w:firstLine="720"/>
-      </w:pPr>
-      <w:r>
-        <w:t xml:space="preserve">When you use </w:t>
-      </w:r>
-      <w:r>
-        <w:t xml:space="preserve">architecture </w:t>
-      </w:r>
-      <w:r>
-        <w:t xml:space="preserve">specifications and </w:t>
-      </w:r>
-      <w:r>
-        <w:t>models</w:t>
-      </w:r>
-      <w:r>
-        <w:t xml:space="preserve"> as a replacement for engagement with a development team, </w:t>
-      </w:r>
-      <w:r>
-        <w:t>you’re coddling. On the other hand, when you’re focused on creating a loose boundary that is tightly coupled to the domain model, you’re encapsulating</w:t>
-      </w:r>
-      <w:r>
-        <w:t>;</w:t>
-      </w:r>
-      <w:r>
-        <w:t xml:space="preserve"> allowing the system to </w:t>
-      </w:r>
-      <w:r>
-        <w:lastRenderedPageBreak/>
-        <w:t>emerge and evolve and, most importantly to the architect, remain relevant to both the domain and the development team.</w:t>
-      </w:r>
-    </w:p>
-    <w:p>
-      <w:pPr>
-        <w:ind w:firstLine="720"/>
-        <w:rPr>
-          <w:b/>
-        </w:rPr>
-      </w:pPr>
-      <w:r>
-        <w:rPr>
-          <w:b/>
-        </w:rPr>
-        <w:t>Design with Evolution in Mind</w:t>
-      </w:r>
     </w:p>
     <w:p>
       <w:pPr>
         <w:ind w:firstLine="360"/>
       </w:pPr>
       <w:r>
-        <w:t xml:space="preserve"> </w:t>
-      </w:r>
-      <w:r>
-        <w:t>“Design for change” is a mantra we’ve often heard as architects and developers, but what does it mean? Does it mean that we should assume that every line of code in our system is subject to change and, as such, should be written to enable someone else to come along later and make that change easily? If it does, a team can quickly find itself in a death spiral of over engineering based on speculative requirements instead of actual ones.</w:t>
+        <w:t xml:space="preserve">Once you’ve achieved the kind of isolation that patterns like the Onion Architecture provide, you have a structure that enables independent layers to evolve and change at different rates with little friction between and internal to those layers. Your Domain Model, which you should expect to change </w:t>
+      </w:r>
+      <w:r>
+        <w:t>at a faster rate</w:t>
+      </w:r>
+      <w:r>
+        <w:t xml:space="preserve"> than any other part of the system, can evolve even as infrastructure concerns like Data Access are implemented and tested.</w:t>
       </w:r>
     </w:p>
     <w:p>
@@ -1382,113 +2233,23 @@
         <w:ind w:firstLine="360"/>
       </w:pPr>
       <w:r>
-        <w:t xml:space="preserve">To us, “Design for change” means understanding which coarse-grained aspects of a system are likely to change and </w:t>
-      </w:r>
-      <w:r>
-        <w:t>then isolating those which are likely to change from those that aren’t. It also means understanding which aspects of the system change at different rates and keeping those aspects separate from one another.</w:t>
-      </w:r>
-    </w:p>
-    <w:p>
-      <w:pPr>
-        <w:ind w:firstLine="360"/>
-        <w:rPr>
-          <w:b/>
-          <w:i/>
-        </w:rPr>
-      </w:pPr>
-      <w:r>
-        <w:rPr>
-          <w:b/>
-          <w:i/>
-        </w:rPr>
-        <w:t>TODO: Graphic Here?  – Rates of Change</w:t>
-      </w:r>
-    </w:p>
-    <w:p>
-      <w:pPr>
-        <w:ind w:firstLine="360"/>
-      </w:pPr>
-      <w:r>
-        <w:t>For the architect, Designing for change implies selecting an architecture or design that complements this ordering and isolation. Layered Architectures are typically leveraged to achieve the kind of ordering and isolation described here, but they tend to enable, if not encourage, the kind of accidental coupling that works against original purpose.</w:t>
-      </w:r>
-      <w:r>
-        <w:t xml:space="preserve"> As an alternative, consider the Onion Architecture approach. Originally described by Jeffrey Palermo, the Onion Architecture approach focuses on isolating layers</w:t>
-      </w:r>
-      <w:r>
-        <w:t xml:space="preserve"> through interfaces</w:t>
-      </w:r>
-      <w:r>
-        <w:t>, leveraging IoC to minimize coupling and</w:t>
-      </w:r>
-      <w:r>
-        <w:t>,</w:t>
-      </w:r>
-      <w:r>
-        <w:t xml:space="preserve"> </w:t>
-      </w:r>
-      <w:r>
-        <w:t>most important</w:t>
-      </w:r>
-      <w:r>
-        <w:t>, making the Domain Model the star of the show.</w:t>
-      </w:r>
-    </w:p>
-    <w:p>
-      <w:pPr>
-        <w:ind w:firstLine="360"/>
-        <w:rPr>
-          <w:b/>
-          <w:i/>
-        </w:rPr>
-      </w:pPr>
-      <w:r>
-        <w:rPr>
-          <w:b/>
-          <w:i/>
-        </w:rPr>
-        <w:t>TODO: Graphic Here? – Layered and Onion</w:t>
-      </w:r>
-    </w:p>
-    <w:p>
-      <w:pPr>
-        <w:ind w:firstLine="360"/>
-      </w:pPr>
-      <w:r>
-        <w:t>For Domain-Driven Design to truly be effective, the Domain Model should be both core to the application and isolated from all concerns not relevant to the business domain. In practical terms, this means that orthogonal concerns like logging, security and Data Access should be implemented elsewhere, leaving the domain free to do what it does best: express the fundamental value of a business application through clean models that are accessible to developers and domain experts</w:t>
-      </w:r>
-      <w:r>
-        <w:t xml:space="preserve"> alike</w:t>
-      </w:r>
-      <w:r>
-        <w:t xml:space="preserve">. </w:t>
-      </w:r>
-    </w:p>
-    <w:p>
-      <w:pPr>
-        <w:ind w:firstLine="360"/>
-      </w:pPr>
-      <w:r>
-        <w:t xml:space="preserve">Once you’ve achieved the kind of isolation that patterns like the Onion Architecture provide, you have a structure that enables independent layers to evolve and change at different rates with little friction between and internal to those layers. Your Domain Model, which you should expect to change </w:t>
-      </w:r>
-      <w:r>
-        <w:t>at a faster rate</w:t>
-      </w:r>
-      <w:r>
-        <w:t xml:space="preserve"> than any other part of the system, can evolve even as infrastructure concerns like Data Access are implemented and tested.</w:t>
-      </w:r>
-    </w:p>
-    <w:p>
-      <w:pPr>
-        <w:ind w:firstLine="360"/>
-      </w:pPr>
-      <w:r>
         <w:t>In some ways, the kind of independence described here is exactly what we take the phrase “Architect the</w:t>
       </w:r>
       <w:r>
         <w:t xml:space="preserve"> lines,</w:t>
       </w:r>
       <w:r>
-        <w:t xml:space="preserve"> not the boxes” to intend. By leveraging clean interfaces, IoC and a rich domain model, the architect can maximize his or her value to the domain and development teams by delivering an architecture that is well-bounded, flexible and change-absorbent without being too prescriptive.</w:t>
+        <w:t xml:space="preserve"> not the boxes” to intend. By leveraging clean interfaces, </w:t>
+      </w:r>
+      <w:proofErr w:type="spellStart"/>
+      <w:proofErr w:type="gramStart"/>
+      <w:r>
+        <w:t>IoC</w:t>
+      </w:r>
+      <w:proofErr w:type="spellEnd"/>
+      <w:proofErr w:type="gramEnd"/>
+      <w:r>
+        <w:t xml:space="preserve"> and a rich domain model, the architect can maximize his or her value to the domain and development teams by delivering an architecture that is well-bounded, flexible and change-absorbent without being too prescriptive.</w:t>
       </w:r>
     </w:p>
     <w:p>
@@ -1506,28 +2267,34 @@
         <w:rPr>
           <w:b/>
         </w:rPr>
+        <w:t>Conclusion</w:t>
+      </w:r>
+    </w:p>
+    <w:p>
+      <w:pPr>
+        <w:ind w:firstLine="360"/>
+        <w:rPr>
+          <w:color w:val="000000"/>
+        </w:rPr>
+      </w:pPr>
+      <w:r>
+        <w:rPr>
+          <w:color w:val="000000"/>
+        </w:rPr>
+        <w:t>To remain valued and valuable, the architecture of a system must be relevant</w:t>
+      </w:r>
+      <w:r>
+        <w:rPr>
+          <w:color w:val="000000"/>
+        </w:rPr>
+        <w:t xml:space="preserve">—connected to both the domain and the development team. An architect can establish relevance through the stewardship of a Ubiquitous Language, which eliminates the need for translation and fosters collaboration between </w:t>
+      </w:r>
+      <w:r>
+        <w:rPr>
+          <w:color w:val="000000"/>
+        </w:rPr>
         <w:lastRenderedPageBreak/>
-        <w:t>Conclusion</w:t>
-      </w:r>
-    </w:p>
-    <w:p>
-      <w:pPr>
-        <w:ind w:firstLine="360"/>
-        <w:rPr>
-          <w:color w:val="000000"/>
-        </w:rPr>
-      </w:pPr>
-      <w:r>
-        <w:rPr>
-          <w:color w:val="000000"/>
-        </w:rPr>
-        <w:t>To remain valued and valuable, the architecture of a system must be relevant</w:t>
-      </w:r>
-      <w:r>
-        <w:rPr>
-          <w:color w:val="000000"/>
-        </w:rPr>
-        <w:t>—connected to both the domain and the development team. An architect can establish relevance through the stewardship of a Ubiquitous Language, which eliminates the need for translation and fosters collaboration between domain experts and developers. That relevance grows as the domain model is established as the core of the software effort and the architect insures that the model both expresses the domain and remains free from orthogonal concerns. Finally, the architect solidifies relevance by creating an architecture that emerges and evolves with the deeper understanding of domain experts and developers. All of these steps require an architect who is deeply engaged with a team, and fully invested in its success. The result, we believe, is the simplest yet most powerful result of all: software that solves a core problem and delights users.</w:t>
+        <w:t>domain experts and developers. That relevance grows as the domain model is established as the core of the software effort and the architect insures that the model both expresses the domain and remains free from orthogonal concerns. Finally, the architect solidifies relevance by creating an architecture that emerges and evolves with the deeper understanding of domain experts and developers. All of these steps require an architect who is deeply engaged with a team, and fully invested in its success. The result, we believe, is the simplest yet most powerful result of all: software that solves a core problem and delights users.</w:t>
       </w:r>
     </w:p>
     <w:p>
@@ -1547,12 +2314,26 @@
         <w:rPr>
           <w:i/>
         </w:rPr>
-        <w:t>Brandon Satrom is the Chief Architect with Thought Ascent</w:t>
-      </w:r>
+        <w:t xml:space="preserve">Brandon </w:t>
+      </w:r>
+      <w:proofErr w:type="spellStart"/>
       <w:r>
         <w:rPr>
           <w:i/>
         </w:rPr>
+        <w:t>Satrom</w:t>
+      </w:r>
+      <w:proofErr w:type="spellEnd"/>
+      <w:r>
+        <w:rPr>
+          <w:i/>
+        </w:rPr>
+        <w:t xml:space="preserve"> is the Chief Architect with Thought Ascent</w:t>
+      </w:r>
+      <w:r>
+        <w:rPr>
+          <w:i/>
+        </w:rPr>
         <w:t>, Inc.</w:t>
       </w:r>
       <w:r>
@@ -1567,7 +2348,7 @@
         </w:rPr>
         <w:t xml:space="preserve">. He blogs at </w:t>
       </w:r>
-      <w:hyperlink r:id="rId6" w:history="1">
+      <w:hyperlink r:id="rId5" w:history="1">
         <w:r>
           <w:rPr>
             <w:rStyle w:val="Hyperlink"/>
@@ -1586,24 +2367,38 @@
         <w:rPr>
           <w:i/>
         </w:rPr>
-        <w:t xml:space="preserve">. Paul Rayner </w:t>
-      </w:r>
+        <w:t xml:space="preserve">. </w:t>
+      </w:r>
+      <w:proofErr w:type="gramStart"/>
       <w:r>
         <w:rPr>
           <w:i/>
         </w:rPr>
+        <w:t xml:space="preserve">Paul Rayner </w:t>
+      </w:r>
+      <w:r>
+        <w:rPr>
+          <w:i/>
+        </w:rPr>
         <w:t>is an Architect and Principal for Virtual Genius, LLC</w:t>
       </w:r>
       <w:r>
         <w:rPr>
           <w:i/>
         </w:rPr>
-        <w:t>. He blogs with an Australian accent at</w:t>
-      </w:r>
+        <w:t>.</w:t>
+      </w:r>
+      <w:proofErr w:type="gramEnd"/>
       <w:r>
         <w:rPr>
           <w:i/>
         </w:rPr>
+        <w:t xml:space="preserve"> He blogs with an Australian accent at</w:t>
+      </w:r>
+      <w:r>
+        <w:rPr>
+          <w:i/>
+        </w:rPr>
         <w:t xml:space="preserve"> </w:t>
       </w:r>
       <w:r>
@@ -1636,8 +2431,8 @@
         </w:rPr>
         <w:t>Both have extensive experience with Agile and Architecture and find that the two play quite nicely together.</w:t>
       </w:r>
-      <w:bookmarkStart w:id="2" w:name="_GoBack"/>
-      <w:bookmarkEnd w:id="2"/>
+      <w:bookmarkStart w:id="112" w:name="_GoBack"/>
+      <w:bookmarkEnd w:id="112"/>
     </w:p>
     <w:sectPr>
       <w:pgSz w:w="12240" w:h="15840"/>
@@ -1650,7 +2445,7 @@
 </file>
 
 <file path=word/numbering.xml><?xml version="1.0" encoding="utf-8"?>
-<w:numbering xmlns:wpc="http://schemas.microsoft.com/office/word/2010/wordprocessingCanvas" xmlns:mc="http://schemas.openxmlformats.org/markup-compatibility/2006" xmlns:o="urn:schemas-microsoft-com:office:office" xmlns:r="http://schemas.openxmlformats.org/officeDocument/2006/relationships" xmlns:m="http://schemas.openxmlformats.org/officeDocument/2006/math" xmlns:v="urn:schemas-microsoft-com:vml" xmlns:wp14="http://schemas.microsoft.com/office/word/2010/wordprocessingDrawing" xmlns:wp="http://schemas.openxmlformats.org/drawingml/2006/wordprocessingDrawing" xmlns:w10="urn:schemas-microsoft-com:office:word" xmlns:w="http://schemas.openxmlformats.org/wordprocessingml/2006/main" xmlns:w14="http://schemas.microsoft.com/office/word/2010/wordml" xmlns:wpg="http://schemas.microsoft.com/office/word/2010/wordprocessingGroup" xmlns:wpi="http://schemas.microsoft.com/office/word/2010/wordprocessingInk" xmlns:wne="http://schemas.microsoft.com/office/word/2006/wordml" xmlns:wps="http://schemas.microsoft.com/office/word/2010/wordprocessingShape" mc:Ignorable="w14 wp14">
+<w:numbering xmlns:ve="http://schemas.openxmlformats.org/markup-compatibility/2006" xmlns:o="urn:schemas-microsoft-com:office:office" xmlns:r="http://schemas.openxmlformats.org/officeDocument/2006/relationships" xmlns:m="http://schemas.openxmlformats.org/officeDocument/2006/math" xmlns:v="urn:schemas-microsoft-com:vml" xmlns:wp="http://schemas.openxmlformats.org/drawingml/2006/wordprocessingDrawing" xmlns:w10="urn:schemas-microsoft-com:office:word" xmlns:w="http://schemas.openxmlformats.org/wordprocessingml/2006/main" xmlns:wne="http://schemas.microsoft.com/office/word/2006/wordml">
   <w:abstractNum w:abstractNumId="0">
     <w:nsid w:val="1FC50BF6"/>
     <w:multiLevelType w:val="hybridMultilevel"/>
@@ -2023,7 +2818,7 @@
 </file>
 
 <file path=word/styles.xml><?xml version="1.0" encoding="utf-8"?>
-<w:styles xmlns:mc="http://schemas.openxmlformats.org/markup-compatibility/2006" xmlns:r="http://schemas.openxmlformats.org/officeDocument/2006/relationships" xmlns:w="http://schemas.openxmlformats.org/wordprocessingml/2006/main" xmlns:w14="http://schemas.microsoft.com/office/word/2010/wordml" mc:Ignorable="w14">
+<w:styles xmlns:r="http://schemas.openxmlformats.org/officeDocument/2006/relationships" xmlns:w="http://schemas.openxmlformats.org/wordprocessingml/2006/main">
   <w:docDefaults>
     <w:rPrDefault>
       <w:rPr>
@@ -2181,6 +2976,7 @@
   <w:style w:type="paragraph" w:default="1" w:styleId="Normal">
     <w:name w:val="Normal"/>
     <w:qFormat/>
+    <w:rsid w:val="00F30C92"/>
   </w:style>
   <w:style w:type="character" w:default="1" w:styleId="DefaultParagraphFont">
     <w:name w:val="Default Paragraph Font"/>
@@ -2193,6 +2989,7 @@
     <w:uiPriority w:val="99"/>
     <w:semiHidden/>
     <w:unhideWhenUsed/>
+    <w:qFormat/>
     <w:tblPr>
       <w:tblInd w:w="0" w:type="dxa"/>
       <w:tblCellMar>
@@ -2457,34 +3254,34 @@
         <a:sysClr val="window" lastClr="FFFFFF"/>
       </a:lt1>
       <a:dk2>
-        <a:srgbClr xmlns:mc="http://schemas.openxmlformats.org/markup-compatibility/2006" xmlns:a14="http://schemas.microsoft.com/office/drawing/2010/main" val="1F497D" mc:Ignorable=""/>
+        <a:srgbClr val="1F497D"/>
       </a:dk2>
       <a:lt2>
-        <a:srgbClr xmlns:mc="http://schemas.openxmlformats.org/markup-compatibility/2006" xmlns:a14="http://schemas.microsoft.com/office/drawing/2010/main" val="EEECE1" mc:Ignorable=""/>
+        <a:srgbClr val="EEECE1"/>
       </a:lt2>
       <a:accent1>
-        <a:srgbClr xmlns:mc="http://schemas.openxmlformats.org/markup-compatibility/2006" xmlns:a14="http://schemas.microsoft.com/office/drawing/2010/main" val="4F81BD" mc:Ignorable=""/>
+        <a:srgbClr val="4F81BD"/>
       </a:accent1>
       <a:accent2>
-        <a:srgbClr xmlns:mc="http://schemas.openxmlformats.org/markup-compatibility/2006" xmlns:a14="http://schemas.microsoft.com/office/drawing/2010/main" val="C0504D" mc:Ignorable=""/>
+        <a:srgbClr val="C0504D"/>
       </a:accent2>
       <a:accent3>
-        <a:srgbClr xmlns:mc="http://schemas.openxmlformats.org/markup-compatibility/2006" xmlns:a14="http://schemas.microsoft.com/office/drawing/2010/main" val="9BBB59" mc:Ignorable=""/>
+        <a:srgbClr val="9BBB59"/>
       </a:accent3>
       <a:accent4>
-        <a:srgbClr xmlns:mc="http://schemas.openxmlformats.org/markup-compatibility/2006" xmlns:a14="http://schemas.microsoft.com/office/drawing/2010/main" val="8064A2" mc:Ignorable=""/>
+        <a:srgbClr val="8064A2"/>
       </a:accent4>
       <a:accent5>
-        <a:srgbClr xmlns:mc="http://schemas.openxmlformats.org/markup-compatibility/2006" xmlns:a14="http://schemas.microsoft.com/office/drawing/2010/main" val="4BACC6" mc:Ignorable=""/>
+        <a:srgbClr val="4BACC6"/>
       </a:accent5>
       <a:accent6>
-        <a:srgbClr xmlns:mc="http://schemas.openxmlformats.org/markup-compatibility/2006" xmlns:a14="http://schemas.microsoft.com/office/drawing/2010/main" val="F79646" mc:Ignorable=""/>
+        <a:srgbClr val="F79646"/>
       </a:accent6>
       <a:hlink>
-        <a:srgbClr xmlns:mc="http://schemas.openxmlformats.org/markup-compatibility/2006" xmlns:a14="http://schemas.microsoft.com/office/drawing/2010/main" val="0000FF" mc:Ignorable=""/>
+        <a:srgbClr val="0000FF"/>
       </a:hlink>
       <a:folHlink>
-        <a:srgbClr xmlns:mc="http://schemas.openxmlformats.org/markup-compatibility/2006" xmlns:a14="http://schemas.microsoft.com/office/drawing/2010/main" val="800080" mc:Ignorable=""/>
+        <a:srgbClr val="800080"/>
       </a:folHlink>
     </a:clrScheme>
     <a:fontScheme name="Office">
@@ -2638,7 +3435,7 @@
         <a:effectStyle>
           <a:effectLst>
             <a:outerShdw blurRad="40000" dist="20000" dir="5400000" rotWithShape="0">
-              <a:srgbClr xmlns:mc="http://schemas.openxmlformats.org/markup-compatibility/2006" xmlns:a14="http://schemas.microsoft.com/office/drawing/2010/main" val="000000" mc:Ignorable="">
+              <a:srgbClr val="000000">
                 <a:alpha val="38000"/>
               </a:srgbClr>
             </a:outerShdw>
@@ -2647,7 +3444,7 @@
         <a:effectStyle>
           <a:effectLst>
             <a:outerShdw blurRad="40000" dist="23000" dir="5400000" rotWithShape="0">
-              <a:srgbClr xmlns:mc="http://schemas.openxmlformats.org/markup-compatibility/2006" xmlns:a14="http://schemas.microsoft.com/office/drawing/2010/main" val="000000" mc:Ignorable="">
+              <a:srgbClr val="000000">
                 <a:alpha val="35000"/>
               </a:srgbClr>
             </a:outerShdw>
@@ -2656,7 +3453,7 @@
         <a:effectStyle>
           <a:effectLst>
             <a:outerShdw blurRad="40000" dist="23000" dir="5400000" rotWithShape="0">
-              <a:srgbClr xmlns:mc="http://schemas.openxmlformats.org/markup-compatibility/2006" xmlns:a14="http://schemas.microsoft.com/office/drawing/2010/main" val="000000" mc:Ignorable="">
+              <a:srgbClr val="000000">
                 <a:alpha val="35000"/>
               </a:srgbClr>
             </a:outerShdw>

</xml_diff>

<commit_message>
Reviewing changes made for first sections
</commit_message>
<xml_diff>
--- a/Keeping Architectures Relevant - Draft.docx
+++ b/Keeping Architectures Relevant - Draft.docx
@@ -31,21 +31,7 @@
         <w:rPr>
           <w:b/>
         </w:rPr>
-        <w:t xml:space="preserve">Brandon </w:t>
-      </w:r>
-      <w:proofErr w:type="spellStart"/>
-      <w:r>
-        <w:rPr>
-          <w:b/>
-        </w:rPr>
-        <w:t>Satrom</w:t>
-      </w:r>
-      <w:proofErr w:type="spellEnd"/>
-      <w:r>
-        <w:rPr>
-          <w:b/>
-        </w:rPr>
-        <w:t xml:space="preserve"> and Paul Rayner</w:t>
+        <w:t>Brandon Satrom and Paul Rayner</w:t>
       </w:r>
     </w:p>
     <w:p>
@@ -138,15 +124,7 @@
         <w:ind w:firstLine="360"/>
       </w:pPr>
       <w:r>
-        <w:t xml:space="preserve">Architects, domain experts and developers collaborate to mitigate complexity through strategic modeling and design. This requires a focus on the core domain and the continuous application of germane design patterns. Ongoing effort should be expended on defining and refining the domain model through the establishment and exercise of a language that everyone shares. The development of this ubiquitous language, along with the use of domain-driven design techniques, enables business problems and their solutions to be expressed through rich domain models that are both meaningful to </w:t>
-      </w:r>
-      <w:proofErr w:type="gramStart"/>
-      <w:r>
-        <w:t>business</w:t>
-      </w:r>
-      <w:proofErr w:type="gramEnd"/>
-      <w:r>
-        <w:t xml:space="preserve"> experts and executable by the development team. </w:t>
+        <w:t xml:space="preserve">Architects, domain experts and developers collaborate to mitigate complexity through strategic modeling and design. This requires a focus on the core domain and the continuous application of germane design patterns. Ongoing effort should be expended on defining and refining the domain model through the establishment and exercise of a language that everyone shares. The development of this ubiquitous language, along with the use of domain-driven design techniques, enables business problems and their solutions to be expressed through rich domain models that are both meaningful to business experts and executable by the development team. </w:t>
       </w:r>
     </w:p>
     <w:p>
@@ -215,15 +193,7 @@
         <w:t>Domain Driven Design,</w:t>
       </w:r>
       <w:r>
-        <w:t xml:space="preserve"> a Ubiquitous Language is “</w:t>
-      </w:r>
-      <w:proofErr w:type="gramStart"/>
-      <w:r>
-        <w:t>..a</w:t>
-      </w:r>
-      <w:proofErr w:type="gramEnd"/>
-      <w:r>
-        <w:t xml:space="preserve"> language structured around the domain model and used by all team members to connect all the activities of the team with the software.”</w:t>
+        <w:t xml:space="preserve"> a Ubiquitous Language is “..a language structured around the domain model and used by all team members to connect all the activities of the team with the software.”</w:t>
       </w:r>
       <w:ins w:id="1" w:author="Paul" w:date="2010-01-08T15:13:00Z">
         <w:r>
@@ -240,17 +210,33 @@
         </w:pPrChange>
       </w:pPr>
       <w:r>
-        <w:t>The Ubiquitous Language should drive every piece of communication between a development team and the business domain, from spoken and written communication to models, diagrams and the code itself. Nothing should be allowed to bypass the requirement that the shared and codified language of the domain permeate through all aspects of a software project.</w:t>
-      </w:r>
-    </w:p>
-    <w:p>
-      <w:pPr>
-        <w:rPr>
-          <w:del w:id="3" w:author="Paul" w:date="2010-01-08T15:15:00Z"/>
-        </w:rPr>
-      </w:pPr>
+        <w:t xml:space="preserve">The Ubiquitous Language should drive every piece of communication between a development team and the business domain, from spoken and written communication to models, </w:t>
+      </w:r>
+      <w:ins w:id="3" w:author="Paul" w:date="2010-01-08T16:00:00Z">
+        <w:r>
+          <w:t xml:space="preserve">system documentation, </w:t>
+        </w:r>
+      </w:ins>
+      <w:ins w:id="4" w:author="Paul" w:date="2010-01-08T15:59:00Z">
+        <w:r>
+          <w:t xml:space="preserve">automated tests, </w:t>
+        </w:r>
+      </w:ins>
+      <w:r>
+        <w:t xml:space="preserve">diagrams and the code itself. Nothing should be allowed to </w:t>
+      </w:r>
       <w:r>
         <w:lastRenderedPageBreak/>
+        <w:t>bypass the requirement that the shared and codified language of the domain permeate through all aspects of a software project.</w:t>
+      </w:r>
+    </w:p>
+    <w:p>
+      <w:pPr>
+        <w:rPr>
+          <w:del w:id="5" w:author="Paul" w:date="2010-01-08T15:15:00Z"/>
+        </w:rPr>
+      </w:pPr>
+      <w:r>
         <w:tab/>
         <w:t>In keeping with Eric Evans definition</w:t>
       </w:r>
@@ -263,7 +249,7 @@
       <w:r>
         <w:t xml:space="preserve"> we believe that the </w:t>
       </w:r>
-      <w:ins w:id="4" w:author="Paul" w:date="2010-01-08T15:14:00Z">
+      <w:ins w:id="6" w:author="Paul" w:date="2010-01-08T15:14:00Z">
         <w:r>
           <w:t xml:space="preserve">intentional </w:t>
         </w:r>
@@ -280,12 +266,12 @@
       <w:r>
         <w:t xml:space="preserve">Taking </w:t>
       </w:r>
-      <w:del w:id="5" w:author="Paul" w:date="2010-01-08T15:14:00Z">
+      <w:del w:id="7" w:author="Paul" w:date="2010-01-08T15:14:00Z">
         <w:r>
           <w:delText xml:space="preserve">the </w:delText>
         </w:r>
       </w:del>
-      <w:ins w:id="6" w:author="Paul" w:date="2010-01-08T15:14:00Z">
+      <w:ins w:id="8" w:author="Paul" w:date="2010-01-08T15:14:00Z">
         <w:r>
           <w:t xml:space="preserve">this </w:t>
         </w:r>
@@ -293,7 +279,7 @@
       <w:r>
         <w:t>idea a step further, we also believe that an architect is an ideal steward and driver for the adoption of a Ubiquitous Language on a development team.</w:t>
       </w:r>
-      <w:ins w:id="7" w:author="Paul" w:date="2010-01-08T15:15:00Z">
+      <w:ins w:id="9" w:author="Paul" w:date="2010-01-08T15:15:00Z">
         <w:r>
           <w:t xml:space="preserve"> </w:t>
         </w:r>
@@ -301,7 +287,7 @@
     </w:p>
     <w:p>
       <w:pPr>
-        <w:pPrChange w:id="8" w:author="Paul" w:date="2010-01-08T15:15:00Z">
+        <w:pPrChange w:id="10" w:author="Paul" w:date="2010-01-08T15:15:00Z">
           <w:pPr>
             <w:ind w:firstLine="720"/>
           </w:pPr>
@@ -316,11 +302,11 @@
         <w:ind w:left="720"/>
         <w:rPr>
           <w:sz w:val="20"/>
-          <w:rPrChange w:id="9" w:author="Paul" w:date="2010-01-08T15:16:00Z">
+          <w:rPrChange w:id="11" w:author="Paul" w:date="2010-01-08T15:16:00Z">
             <w:rPr/>
           </w:rPrChange>
         </w:rPr>
-        <w:pPrChange w:id="10" w:author="Paul" w:date="2010-01-08T15:15:00Z">
+        <w:pPrChange w:id="12" w:author="Paul" w:date="2010-01-08T15:15:00Z">
           <w:pPr/>
         </w:pPrChange>
       </w:pPr>
@@ -328,7 +314,7 @@
         <w:rPr>
           <w:b/>
           <w:sz w:val="20"/>
-          <w:rPrChange w:id="11" w:author="Paul" w:date="2010-01-08T15:16:00Z">
+          <w:rPrChange w:id="13" w:author="Paul" w:date="2010-01-08T15:16:00Z">
             <w:rPr>
               <w:b/>
             </w:rPr>
@@ -339,7 +325,7 @@
       <w:r>
         <w:rPr>
           <w:sz w:val="20"/>
-          <w:rPrChange w:id="12" w:author="Paul" w:date="2010-01-08T15:16:00Z">
+          <w:rPrChange w:id="14" w:author="Paul" w:date="2010-01-08T15:16:00Z">
             <w:rPr/>
           </w:rPrChange>
         </w:rPr>
@@ -351,21 +337,21 @@
         <w:ind w:left="720"/>
         <w:rPr>
           <w:sz w:val="20"/>
-          <w:rPrChange w:id="13" w:author="Paul" w:date="2010-01-08T15:16:00Z">
+          <w:rPrChange w:id="15" w:author="Paul" w:date="2010-01-08T15:16:00Z">
             <w:rPr/>
           </w:rPrChange>
         </w:rPr>
-        <w:pPrChange w:id="14" w:author="Paul" w:date="2010-01-08T15:15:00Z">
+        <w:pPrChange w:id="16" w:author="Paul" w:date="2010-01-08T15:15:00Z">
           <w:pPr/>
         </w:pPrChange>
       </w:pPr>
-      <w:bookmarkStart w:id="15" w:name="OLE_LINK1"/>
-      <w:bookmarkStart w:id="16" w:name="OLE_LINK2"/>
-      <w:r>
-        <w:rPr>
-          <w:b/>
-          <w:sz w:val="20"/>
-          <w:rPrChange w:id="17" w:author="Paul" w:date="2010-01-08T15:16:00Z">
+      <w:bookmarkStart w:id="17" w:name="OLE_LINK1"/>
+      <w:bookmarkStart w:id="18" w:name="OLE_LINK2"/>
+      <w:r>
+        <w:rPr>
+          <w:b/>
+          <w:sz w:val="20"/>
+          <w:rPrChange w:id="19" w:author="Paul" w:date="2010-01-08T15:16:00Z">
             <w:rPr>
               <w:b/>
             </w:rPr>
@@ -373,28 +359,8 @@
         </w:rPr>
         <w:t>Architect</w:t>
       </w:r>
-      <w:bookmarkEnd w:id="15"/>
-      <w:bookmarkEnd w:id="16"/>
-      <w:r>
-        <w:rPr>
-          <w:sz w:val="20"/>
-          <w:rPrChange w:id="18" w:author="Paul" w:date="2010-01-08T15:16:00Z">
-            <w:rPr/>
-          </w:rPrChange>
-        </w:rPr>
-        <w:t xml:space="preserve">: ok, so we’ll use a Strategy pattern and make that </w:t>
-      </w:r>
-      <w:proofErr w:type="spellStart"/>
-      <w:r>
-        <w:rPr>
-          <w:sz w:val="20"/>
-          <w:rPrChange w:id="19" w:author="Paul" w:date="2010-01-08T15:16:00Z">
-            <w:rPr/>
-          </w:rPrChange>
-        </w:rPr>
-        <w:t>config</w:t>
-      </w:r>
-      <w:proofErr w:type="spellEnd"/>
+      <w:bookmarkEnd w:id="17"/>
+      <w:bookmarkEnd w:id="18"/>
       <w:r>
         <w:rPr>
           <w:sz w:val="20"/>
@@ -402,7 +368,7 @@
             <w:rPr/>
           </w:rPrChange>
         </w:rPr>
-        <w:t xml:space="preserve">-driven… </w:t>
+        <w:t xml:space="preserve">: ok, so we’ll use a Strategy pattern and make that config-driven… </w:t>
       </w:r>
     </w:p>
     <w:p>
@@ -437,41 +403,19 @@
             <w:rPr/>
           </w:rPrChange>
         </w:rPr>
-        <w:t xml:space="preserve">: we could just use </w:t>
-      </w:r>
-      <w:proofErr w:type="spellStart"/>
-      <w:proofErr w:type="gramStart"/>
-      <w:r>
+        <w:t>: we could just use IoC, build strategies for each implementation and let the users swap out implementations whenever they need to change them.</w:t>
+      </w:r>
+    </w:p>
+    <w:p>
+      <w:pPr>
+        <w:ind w:left="720"/>
         <w:rPr>
           <w:sz w:val="20"/>
           <w:rPrChange w:id="25" w:author="Paul" w:date="2010-01-08T15:16:00Z">
             <w:rPr/>
           </w:rPrChange>
         </w:rPr>
-        <w:t>IoC</w:t>
-      </w:r>
-      <w:proofErr w:type="spellEnd"/>
-      <w:proofErr w:type="gramEnd"/>
-      <w:r>
-        <w:rPr>
-          <w:sz w:val="20"/>
-          <w:rPrChange w:id="26" w:author="Paul" w:date="2010-01-08T15:16:00Z">
-            <w:rPr/>
-          </w:rPrChange>
-        </w:rPr>
-        <w:t>, build strategies for each implementation and let the users swap out implementations whenever they need to change them.</w:t>
-      </w:r>
-    </w:p>
-    <w:p>
-      <w:pPr>
-        <w:ind w:left="720"/>
-        <w:rPr>
-          <w:sz w:val="20"/>
-          <w:rPrChange w:id="27" w:author="Paul" w:date="2010-01-08T15:16:00Z">
-            <w:rPr/>
-          </w:rPrChange>
-        </w:rPr>
-        <w:pPrChange w:id="28" w:author="Paul" w:date="2010-01-08T15:15:00Z">
+        <w:pPrChange w:id="26" w:author="Paul" w:date="2010-01-08T15:15:00Z">
           <w:pPr/>
         </w:pPrChange>
       </w:pPr>
@@ -479,7 +423,7 @@
         <w:rPr>
           <w:b/>
           <w:sz w:val="20"/>
-          <w:rPrChange w:id="29" w:author="Paul" w:date="2010-01-08T15:16:00Z">
+          <w:rPrChange w:id="27" w:author="Paul" w:date="2010-01-08T15:16:00Z">
             <w:rPr>
               <w:b/>
             </w:rPr>
@@ -490,7 +434,7 @@
       <w:r>
         <w:rPr>
           <w:sz w:val="20"/>
-          <w:rPrChange w:id="30" w:author="Paul" w:date="2010-01-08T15:16:00Z">
+          <w:rPrChange w:id="28" w:author="Paul" w:date="2010-01-08T15:16:00Z">
             <w:rPr/>
           </w:rPrChange>
         </w:rPr>
@@ -502,11 +446,11 @@
         <w:ind w:left="720"/>
         <w:rPr>
           <w:sz w:val="20"/>
-          <w:rPrChange w:id="31" w:author="Paul" w:date="2010-01-08T15:16:00Z">
+          <w:rPrChange w:id="29" w:author="Paul" w:date="2010-01-08T15:16:00Z">
             <w:rPr/>
           </w:rPrChange>
         </w:rPr>
-        <w:pPrChange w:id="32" w:author="Paul" w:date="2010-01-08T15:15:00Z">
+        <w:pPrChange w:id="30" w:author="Paul" w:date="2010-01-08T15:15:00Z">
           <w:pPr/>
         </w:pPrChange>
       </w:pPr>
@@ -514,7 +458,7 @@
         <w:rPr>
           <w:b/>
           <w:sz w:val="20"/>
-          <w:rPrChange w:id="33" w:author="Paul" w:date="2010-01-08T15:16:00Z">
+          <w:rPrChange w:id="31" w:author="Paul" w:date="2010-01-08T15:16:00Z">
             <w:rPr>
               <w:b/>
             </w:rPr>
@@ -525,23 +469,38 @@
       <w:r>
         <w:rPr>
           <w:sz w:val="20"/>
-          <w:rPrChange w:id="34" w:author="Paul" w:date="2010-01-08T15:16:00Z">
+          <w:rPrChange w:id="32" w:author="Paul" w:date="2010-01-08T15:16:00Z">
             <w:rPr/>
           </w:rPrChange>
         </w:rPr>
-        <w:t xml:space="preserve">: (confused) </w:t>
-      </w:r>
-      <w:proofErr w:type="gramStart"/>
-      <w:r>
-        <w:rPr>
+        <w:t>: (confused) So will the support staff be able to change those?</w:t>
+      </w:r>
+    </w:p>
+    <w:p>
+      <w:pPr>
+        <w:ind w:left="720"/>
+        <w:rPr>
+          <w:sz w:val="20"/>
+          <w:rPrChange w:id="33" w:author="Paul" w:date="2010-01-08T15:16:00Z">
+            <w:rPr/>
+          </w:rPrChange>
+        </w:rPr>
+        <w:pPrChange w:id="34" w:author="Paul" w:date="2010-01-08T15:15:00Z">
+          <w:pPr/>
+        </w:pPrChange>
+      </w:pPr>
+      <w:r>
+        <w:rPr>
+          <w:b/>
           <w:sz w:val="20"/>
           <w:rPrChange w:id="35" w:author="Paul" w:date="2010-01-08T15:16:00Z">
-            <w:rPr/>
-          </w:rPrChange>
-        </w:rPr>
-        <w:t>So</w:t>
-      </w:r>
-      <w:proofErr w:type="gramEnd"/>
+            <w:rPr>
+              <w:b/>
+            </w:rPr>
+          </w:rPrChange>
+        </w:rPr>
+        <w:t>Architect</w:t>
+      </w:r>
       <w:r>
         <w:rPr>
           <w:sz w:val="20"/>
@@ -549,7 +508,7 @@
             <w:rPr/>
           </w:rPrChange>
         </w:rPr>
-        <w:t xml:space="preserve"> will the support staff be able to change those?</w:t>
+        <w:t>: Sure, they’ll just change config and it will just work.</w:t>
       </w:r>
     </w:p>
     <w:p>
@@ -575,7 +534,7 @@
             </w:rPr>
           </w:rPrChange>
         </w:rPr>
-        <w:t>Architect</w:t>
+        <w:t>Developer</w:t>
       </w:r>
       <w:r>
         <w:rPr>
@@ -584,39 +543,19 @@
             <w:rPr/>
           </w:rPrChange>
         </w:rPr>
-        <w:t xml:space="preserve">: Sure, they’ll just change </w:t>
-      </w:r>
-      <w:proofErr w:type="spellStart"/>
-      <w:r>
+        <w:t>: Or swap out an implementation for the container in config.</w:t>
+      </w:r>
+    </w:p>
+    <w:p>
+      <w:pPr>
+        <w:ind w:left="720"/>
         <w:rPr>
           <w:sz w:val="20"/>
           <w:rPrChange w:id="41" w:author="Paul" w:date="2010-01-08T15:16:00Z">
             <w:rPr/>
           </w:rPrChange>
         </w:rPr>
-        <w:t>config</w:t>
-      </w:r>
-      <w:proofErr w:type="spellEnd"/>
-      <w:r>
-        <w:rPr>
-          <w:sz w:val="20"/>
-          <w:rPrChange w:id="42" w:author="Paul" w:date="2010-01-08T15:16:00Z">
-            <w:rPr/>
-          </w:rPrChange>
-        </w:rPr>
-        <w:t xml:space="preserve"> and it will just work.</w:t>
-      </w:r>
-    </w:p>
-    <w:p>
-      <w:pPr>
-        <w:ind w:left="720"/>
-        <w:rPr>
-          <w:sz w:val="20"/>
-          <w:rPrChange w:id="43" w:author="Paul" w:date="2010-01-08T15:16:00Z">
-            <w:rPr/>
-          </w:rPrChange>
-        </w:rPr>
-        <w:pPrChange w:id="44" w:author="Paul" w:date="2010-01-08T15:15:00Z">
+        <w:pPrChange w:id="42" w:author="Paul" w:date="2010-01-08T15:15:00Z">
           <w:pPr/>
         </w:pPrChange>
       </w:pPr>
@@ -624,34 +563,49 @@
         <w:rPr>
           <w:b/>
           <w:sz w:val="20"/>
-          <w:rPrChange w:id="45" w:author="Paul" w:date="2010-01-08T15:16:00Z">
+          <w:rPrChange w:id="43" w:author="Paul" w:date="2010-01-08T15:16:00Z">
             <w:rPr>
               <w:b/>
             </w:rPr>
           </w:rPrChange>
         </w:rPr>
-        <w:t>Developer</w:t>
-      </w:r>
-      <w:r>
-        <w:rPr>
-          <w:sz w:val="20"/>
-          <w:rPrChange w:id="46" w:author="Paul" w:date="2010-01-08T15:16:00Z">
+        <w:t>Expert</w:t>
+      </w:r>
+      <w:r>
+        <w:rPr>
+          <w:sz w:val="20"/>
+          <w:rPrChange w:id="44" w:author="Paul" w:date="2010-01-08T15:16:00Z">
             <w:rPr/>
           </w:rPrChange>
         </w:rPr>
-        <w:t xml:space="preserve">: Or swap out an implementation for the container in </w:t>
-      </w:r>
-      <w:proofErr w:type="spellStart"/>
-      <w:r>
-        <w:rPr>
+        <w:t>: What’s IoC?</w:t>
+      </w:r>
+    </w:p>
+    <w:p>
+      <w:pPr>
+        <w:ind w:left="720"/>
+        <w:rPr>
+          <w:sz w:val="20"/>
+          <w:rPrChange w:id="45" w:author="Paul" w:date="2010-01-08T15:16:00Z">
+            <w:rPr/>
+          </w:rPrChange>
+        </w:rPr>
+        <w:pPrChange w:id="46" w:author="Paul" w:date="2010-01-08T15:15:00Z">
+          <w:pPr/>
+        </w:pPrChange>
+      </w:pPr>
+      <w:r>
+        <w:rPr>
+          <w:b/>
           <w:sz w:val="20"/>
           <w:rPrChange w:id="47" w:author="Paul" w:date="2010-01-08T15:16:00Z">
-            <w:rPr/>
-          </w:rPrChange>
-        </w:rPr>
-        <w:t>config</w:t>
-      </w:r>
-      <w:proofErr w:type="spellEnd"/>
+            <w:rPr>
+              <w:b/>
+            </w:rPr>
+          </w:rPrChange>
+        </w:rPr>
+        <w:t>Architect</w:t>
+      </w:r>
       <w:r>
         <w:rPr>
           <w:sz w:val="20"/>
@@ -659,7 +613,12 @@
             <w:rPr/>
           </w:rPrChange>
         </w:rPr>
-        <w:t>.</w:t>
+        <w:t>: well…</w:t>
+      </w:r>
+    </w:p>
+    <w:p>
+      <w:r>
+        <w:t>Now consider the following alternate take on the same conversation:</w:t>
       </w:r>
     </w:p>
     <w:p>
@@ -671,7 +630,7 @@
             <w:rPr/>
           </w:rPrChange>
         </w:rPr>
-        <w:pPrChange w:id="50" w:author="Paul" w:date="2010-01-08T15:15:00Z">
+        <w:pPrChange w:id="50" w:author="Paul" w:date="2010-01-08T15:16:00Z">
           <w:pPr/>
         </w:pPrChange>
       </w:pPr>
@@ -694,41 +653,19 @@
             <w:rPr/>
           </w:rPrChange>
         </w:rPr>
-        <w:t xml:space="preserve">: What’s </w:t>
-      </w:r>
-      <w:proofErr w:type="spellStart"/>
-      <w:proofErr w:type="gramStart"/>
-      <w:r>
+        <w:t>: We need to make sure that our support staff can change the rules that we use to create policies for customers.</w:t>
+      </w:r>
+    </w:p>
+    <w:p>
+      <w:pPr>
+        <w:ind w:left="720"/>
         <w:rPr>
           <w:sz w:val="20"/>
           <w:rPrChange w:id="53" w:author="Paul" w:date="2010-01-08T15:16:00Z">
             <w:rPr/>
           </w:rPrChange>
         </w:rPr>
-        <w:t>IoC</w:t>
-      </w:r>
-      <w:proofErr w:type="spellEnd"/>
-      <w:proofErr w:type="gramEnd"/>
-      <w:r>
-        <w:rPr>
-          <w:sz w:val="20"/>
-          <w:rPrChange w:id="54" w:author="Paul" w:date="2010-01-08T15:16:00Z">
-            <w:rPr/>
-          </w:rPrChange>
-        </w:rPr>
-        <w:t>?</w:t>
-      </w:r>
-    </w:p>
-    <w:p>
-      <w:pPr>
-        <w:ind w:left="720"/>
-        <w:rPr>
-          <w:sz w:val="20"/>
-          <w:rPrChange w:id="55" w:author="Paul" w:date="2010-01-08T15:16:00Z">
-            <w:rPr/>
-          </w:rPrChange>
-        </w:rPr>
-        <w:pPrChange w:id="56" w:author="Paul" w:date="2010-01-08T15:15:00Z">
+        <w:pPrChange w:id="54" w:author="Paul" w:date="2010-01-08T15:16:00Z">
           <w:pPr/>
         </w:pPrChange>
       </w:pPr>
@@ -736,7 +673,7 @@
         <w:rPr>
           <w:b/>
           <w:sz w:val="20"/>
-          <w:rPrChange w:id="57" w:author="Paul" w:date="2010-01-08T15:16:00Z">
+          <w:rPrChange w:id="55" w:author="Paul" w:date="2010-01-08T15:16:00Z">
             <w:rPr>
               <w:b/>
             </w:rPr>
@@ -747,16 +684,11 @@
       <w:r>
         <w:rPr>
           <w:sz w:val="20"/>
-          <w:rPrChange w:id="58" w:author="Paul" w:date="2010-01-08T15:16:00Z">
+          <w:rPrChange w:id="56" w:author="Paul" w:date="2010-01-08T15:16:00Z">
             <w:rPr/>
           </w:rPrChange>
         </w:rPr>
-        <w:t>: well…</w:t>
-      </w:r>
-    </w:p>
-    <w:p>
-      <w:r>
-        <w:t>Now consider the following alternate take on the same conversation:</w:t>
+        <w:t>: okay, so the POLICY BUILDER will need to be able to support the addition and/or replacement of POLICY RULES by a POLICY ANALYST?</w:t>
       </w:r>
     </w:p>
     <w:p>
@@ -764,11 +696,11 @@
         <w:ind w:left="720"/>
         <w:rPr>
           <w:sz w:val="20"/>
-          <w:rPrChange w:id="59" w:author="Paul" w:date="2010-01-08T15:16:00Z">
+          <w:rPrChange w:id="57" w:author="Paul" w:date="2010-01-08T15:16:00Z">
             <w:rPr/>
           </w:rPrChange>
         </w:rPr>
-        <w:pPrChange w:id="60" w:author="Paul" w:date="2010-01-08T15:16:00Z">
+        <w:pPrChange w:id="58" w:author="Paul" w:date="2010-01-08T15:16:00Z">
           <w:pPr/>
         </w:pPrChange>
       </w:pPr>
@@ -776,7 +708,7 @@
         <w:rPr>
           <w:b/>
           <w:sz w:val="20"/>
-          <w:rPrChange w:id="61" w:author="Paul" w:date="2010-01-08T15:16:00Z">
+          <w:rPrChange w:id="59" w:author="Paul" w:date="2010-01-08T15:16:00Z">
             <w:rPr>
               <w:b/>
             </w:rPr>
@@ -787,11 +719,11 @@
       <w:r>
         <w:rPr>
           <w:sz w:val="20"/>
-          <w:rPrChange w:id="62" w:author="Paul" w:date="2010-01-08T15:16:00Z">
+          <w:rPrChange w:id="60" w:author="Paul" w:date="2010-01-08T15:16:00Z">
             <w:rPr/>
           </w:rPrChange>
         </w:rPr>
-        <w:t>: We need to make sure that our support staff can change the rules that we use to create policies for customers.</w:t>
+        <w:t>: Yeah, exactly. We call it the Policy Wizard, but I like your term better.</w:t>
       </w:r>
     </w:p>
     <w:p>
@@ -799,11 +731,11 @@
         <w:ind w:left="720"/>
         <w:rPr>
           <w:sz w:val="20"/>
-          <w:rPrChange w:id="63" w:author="Paul" w:date="2010-01-08T15:16:00Z">
+          <w:rPrChange w:id="61" w:author="Paul" w:date="2010-01-08T15:16:00Z">
             <w:rPr/>
           </w:rPrChange>
         </w:rPr>
-        <w:pPrChange w:id="64" w:author="Paul" w:date="2010-01-08T15:16:00Z">
+        <w:pPrChange w:id="62" w:author="Paul" w:date="2010-01-08T15:16:00Z">
           <w:pPr/>
         </w:pPrChange>
       </w:pPr>
@@ -811,7 +743,7 @@
         <w:rPr>
           <w:b/>
           <w:sz w:val="20"/>
-          <w:rPrChange w:id="65" w:author="Paul" w:date="2010-01-08T15:16:00Z">
+          <w:rPrChange w:id="63" w:author="Paul" w:date="2010-01-08T15:16:00Z">
             <w:rPr>
               <w:b/>
             </w:rPr>
@@ -822,32 +754,23 @@
       <w:r>
         <w:rPr>
           <w:sz w:val="20"/>
-          <w:rPrChange w:id="66" w:author="Paul" w:date="2010-01-08T15:16:00Z">
+          <w:rPrChange w:id="64" w:author="Paul" w:date="2010-01-08T15:16:00Z">
             <w:rPr/>
           </w:rPrChange>
         </w:rPr>
-        <w:t xml:space="preserve">: okay, </w:t>
-      </w:r>
-      <w:r>
-        <w:rPr>
-          <w:sz w:val="20"/>
-          <w:rPrChange w:id="67" w:author="Paul" w:date="2010-01-08T15:16:00Z">
+        <w:t>: Can we agree to globally replace Policy Wizard with POLICY BUILDER in all of our discussions and usage then? We want to make sure that everyone understands these terms and uses them properly.</w:t>
+      </w:r>
+    </w:p>
+    <w:p>
+      <w:pPr>
+        <w:ind w:left="720"/>
+        <w:rPr>
+          <w:sz w:val="20"/>
+          <w:rPrChange w:id="65" w:author="Paul" w:date="2010-01-08T15:16:00Z">
             <w:rPr/>
           </w:rPrChange>
         </w:rPr>
-        <w:t>so the POLICY BUILDER will need to be able to support the addition and/or replacement of POLICY RULES by a POLICY ANALYST?</w:t>
-      </w:r>
-    </w:p>
-    <w:p>
-      <w:pPr>
-        <w:ind w:left="720"/>
-        <w:rPr>
-          <w:sz w:val="20"/>
-          <w:rPrChange w:id="68" w:author="Paul" w:date="2010-01-08T15:16:00Z">
-            <w:rPr/>
-          </w:rPrChange>
-        </w:rPr>
-        <w:pPrChange w:id="69" w:author="Paul" w:date="2010-01-08T15:16:00Z">
+        <w:pPrChange w:id="66" w:author="Paul" w:date="2010-01-08T15:16:00Z">
           <w:pPr/>
         </w:pPrChange>
       </w:pPr>
@@ -855,7 +778,7 @@
         <w:rPr>
           <w:b/>
           <w:sz w:val="20"/>
-          <w:rPrChange w:id="70" w:author="Paul" w:date="2010-01-08T15:16:00Z">
+          <w:rPrChange w:id="67" w:author="Paul" w:date="2010-01-08T15:16:00Z">
             <w:rPr>
               <w:b/>
             </w:rPr>
@@ -866,11 +789,11 @@
       <w:r>
         <w:rPr>
           <w:sz w:val="20"/>
-          <w:rPrChange w:id="71" w:author="Paul" w:date="2010-01-08T15:16:00Z">
+          <w:rPrChange w:id="68" w:author="Paul" w:date="2010-01-08T15:16:00Z">
             <w:rPr/>
           </w:rPrChange>
         </w:rPr>
-        <w:t>: Yeah, exactly. We call it the Policy Wizard, but I like your term better.</w:t>
+        <w:t>: Sure. If you can help me write up an email, we can inform people of the change today.</w:t>
       </w:r>
     </w:p>
     <w:p>
@@ -878,11 +801,11 @@
         <w:ind w:left="720"/>
         <w:rPr>
           <w:sz w:val="20"/>
-          <w:rPrChange w:id="72" w:author="Paul" w:date="2010-01-08T15:16:00Z">
+          <w:rPrChange w:id="69" w:author="Paul" w:date="2010-01-08T15:16:00Z">
             <w:rPr/>
           </w:rPrChange>
         </w:rPr>
-        <w:pPrChange w:id="73" w:author="Paul" w:date="2010-01-08T15:16:00Z">
+        <w:pPrChange w:id="70" w:author="Paul" w:date="2010-01-08T15:16:00Z">
           <w:pPr/>
         </w:pPrChange>
       </w:pPr>
@@ -890,22 +813,22 @@
         <w:rPr>
           <w:b/>
           <w:sz w:val="20"/>
-          <w:rPrChange w:id="74" w:author="Paul" w:date="2010-01-08T15:16:00Z">
+          <w:rPrChange w:id="71" w:author="Paul" w:date="2010-01-08T15:16:00Z">
             <w:rPr>
               <w:b/>
             </w:rPr>
           </w:rPrChange>
         </w:rPr>
-        <w:t>Architect</w:t>
-      </w:r>
-      <w:r>
-        <w:rPr>
-          <w:sz w:val="20"/>
-          <w:rPrChange w:id="75" w:author="Paul" w:date="2010-01-08T15:16:00Z">
+        <w:t>Developer</w:t>
+      </w:r>
+      <w:r>
+        <w:rPr>
+          <w:sz w:val="20"/>
+          <w:rPrChange w:id="72" w:author="Paul" w:date="2010-01-08T15:16:00Z">
             <w:rPr/>
           </w:rPrChange>
         </w:rPr>
-        <w:t>: Can we agree to globally replace Policy Wizard with POLICY BUILDER in all of our discussions and usage then? We want to make sure that everyone understands these terms and uses them properly.</w:t>
+        <w:t>: Great. So what kinds of things do POLICY ANALYSTS change in a POLICY RULE?</w:t>
       </w:r>
     </w:p>
     <w:p>
@@ -913,11 +836,11 @@
         <w:ind w:left="720"/>
         <w:rPr>
           <w:sz w:val="20"/>
-          <w:rPrChange w:id="76" w:author="Paul" w:date="2010-01-08T15:16:00Z">
+          <w:rPrChange w:id="73" w:author="Paul" w:date="2010-01-08T15:16:00Z">
             <w:rPr/>
           </w:rPrChange>
         </w:rPr>
-        <w:pPrChange w:id="77" w:author="Paul" w:date="2010-01-08T15:16:00Z">
+        <w:pPrChange w:id="74" w:author="Paul" w:date="2010-01-08T15:16:00Z">
           <w:pPr/>
         </w:pPrChange>
       </w:pPr>
@@ -925,7 +848,7 @@
         <w:rPr>
           <w:b/>
           <w:sz w:val="20"/>
-          <w:rPrChange w:id="78" w:author="Paul" w:date="2010-01-08T15:16:00Z">
+          <w:rPrChange w:id="75" w:author="Paul" w:date="2010-01-08T15:16:00Z">
             <w:rPr>
               <w:b/>
             </w:rPr>
@@ -936,11 +859,11 @@
       <w:r>
         <w:rPr>
           <w:sz w:val="20"/>
-          <w:rPrChange w:id="79" w:author="Paul" w:date="2010-01-08T15:16:00Z">
+          <w:rPrChange w:id="76" w:author="Paul" w:date="2010-01-08T15:16:00Z">
             <w:rPr/>
           </w:rPrChange>
         </w:rPr>
-        <w:t>: Sure. If you can help me write up an email, we can inform people of the change today.</w:t>
+        <w:t>: Effective dates, amount limits, minor details.</w:t>
       </w:r>
     </w:p>
     <w:p>
@@ -948,11 +871,11 @@
         <w:ind w:left="720"/>
         <w:rPr>
           <w:sz w:val="20"/>
-          <w:rPrChange w:id="80" w:author="Paul" w:date="2010-01-08T15:16:00Z">
+          <w:rPrChange w:id="77" w:author="Paul" w:date="2010-01-08T15:16:00Z">
             <w:rPr/>
           </w:rPrChange>
         </w:rPr>
-        <w:pPrChange w:id="81" w:author="Paul" w:date="2010-01-08T15:16:00Z">
+        <w:pPrChange w:id="78" w:author="Paul" w:date="2010-01-08T15:16:00Z">
           <w:pPr/>
         </w:pPrChange>
       </w:pPr>
@@ -960,7 +883,7 @@
         <w:rPr>
           <w:b/>
           <w:sz w:val="20"/>
-          <w:rPrChange w:id="82" w:author="Paul" w:date="2010-01-08T15:16:00Z">
+          <w:rPrChange w:id="79" w:author="Paul" w:date="2010-01-08T15:16:00Z">
             <w:rPr>
               <w:b/>
             </w:rPr>
@@ -971,11 +894,37 @@
       <w:r>
         <w:rPr>
           <w:sz w:val="20"/>
+          <w:rPrChange w:id="80" w:author="Paul" w:date="2010-01-08T15:16:00Z">
+            <w:rPr/>
+          </w:rPrChange>
+        </w:rPr>
+        <w:t>: So only attributes about the policy. Is there any swapping in and out of policies?</w:t>
+      </w:r>
+    </w:p>
+    <w:p>
+      <w:pPr>
+        <w:ind w:left="720"/>
+        <w:rPr>
+          <w:sz w:val="20"/>
+          <w:rPrChange w:id="81" w:author="Paul" w:date="2010-01-08T15:16:00Z">
+            <w:rPr/>
+          </w:rPrChange>
+        </w:rPr>
+        <w:pPrChange w:id="82" w:author="Paul" w:date="2010-01-08T15:16:00Z">
+          <w:pPr/>
+        </w:pPrChange>
+      </w:pPr>
+      <w:r>
+        <w:rPr>
+          <w:b/>
+          <w:sz w:val="20"/>
           <w:rPrChange w:id="83" w:author="Paul" w:date="2010-01-08T15:16:00Z">
-            <w:rPr/>
-          </w:rPrChange>
-        </w:rPr>
-        <w:t>: Great.</w:t>
+            <w:rPr>
+              <w:b/>
+            </w:rPr>
+          </w:rPrChange>
+        </w:rPr>
+        <w:t>Expert</w:t>
       </w:r>
       <w:r>
         <w:rPr>
@@ -984,7 +933,7 @@
             <w:rPr/>
           </w:rPrChange>
         </w:rPr>
-        <w:t xml:space="preserve"> So what kinds of things do POLICY ANALYSTS change in a POLICY RULE?</w:t>
+        <w:t>: No. We don’t do that often. When we do, it requires executive approval and process changes.</w:t>
       </w:r>
     </w:p>
     <w:p>
@@ -1010,7 +959,8 @@
             </w:rPr>
           </w:rPrChange>
         </w:rPr>
-        <w:t>Expert</w:t>
+        <w:lastRenderedPageBreak/>
+        <w:t>Architect</w:t>
       </w:r>
       <w:r>
         <w:rPr>
@@ -1019,28 +969,19 @@
             <w:rPr/>
           </w:rPrChange>
         </w:rPr>
-        <w:t xml:space="preserve">: </w:t>
-      </w:r>
-      <w:r>
+        <w:t>: Okay, so POLICY RULE changes performed by a POLICY ANALYST will be minor, otherwise we’ll need to perform system modifications as a part of the process changes.</w:t>
+      </w:r>
+    </w:p>
+    <w:p>
+      <w:pPr>
+        <w:ind w:left="720"/>
         <w:rPr>
           <w:sz w:val="20"/>
           <w:rPrChange w:id="89" w:author="Paul" w:date="2010-01-08T15:16:00Z">
             <w:rPr/>
           </w:rPrChange>
         </w:rPr>
-        <w:t>Effective dates, amount limits, minor details.</w:t>
-      </w:r>
-    </w:p>
-    <w:p>
-      <w:pPr>
-        <w:ind w:left="720"/>
-        <w:rPr>
-          <w:sz w:val="20"/>
-          <w:rPrChange w:id="90" w:author="Paul" w:date="2010-01-08T15:16:00Z">
-            <w:rPr/>
-          </w:rPrChange>
-        </w:rPr>
-        <w:pPrChange w:id="91" w:author="Paul" w:date="2010-01-08T15:16:00Z">
+        <w:pPrChange w:id="90" w:author="Paul" w:date="2010-01-08T15:16:00Z">
           <w:pPr/>
         </w:pPrChange>
       </w:pPr>
@@ -1048,214 +989,652 @@
         <w:rPr>
           <w:b/>
           <w:sz w:val="20"/>
-          <w:rPrChange w:id="92" w:author="Paul" w:date="2010-01-08T15:16:00Z">
+          <w:rPrChange w:id="91" w:author="Paul" w:date="2010-01-08T15:16:00Z">
             <w:rPr>
               <w:b/>
             </w:rPr>
           </w:rPrChange>
         </w:rPr>
-        <w:t>Developer</w:t>
-      </w:r>
-      <w:r>
-        <w:rPr>
-          <w:sz w:val="20"/>
-          <w:rPrChange w:id="93" w:author="Paul" w:date="2010-01-08T15:16:00Z">
+        <w:t>Expert</w:t>
+      </w:r>
+      <w:r>
+        <w:rPr>
+          <w:sz w:val="20"/>
+          <w:rPrChange w:id="92" w:author="Paul" w:date="2010-01-08T15:16:00Z">
             <w:rPr/>
           </w:rPrChange>
         </w:rPr>
-        <w:t xml:space="preserve">: So only attributes about the policy. Is there any swapping in and out of </w:t>
-      </w:r>
-      <w:r>
-        <w:rPr>
-          <w:sz w:val="20"/>
-          <w:rPrChange w:id="94" w:author="Paul" w:date="2010-01-08T15:16:00Z">
-            <w:rPr/>
-          </w:rPrChange>
-        </w:rPr>
-        <w:t>policies?</w:t>
+        <w:t>: Makes sense.</w:t>
+      </w:r>
+    </w:p>
+    <w:p>
+      <w:pPr>
+        <w:ind w:firstLine="720"/>
+      </w:pPr>
+      <w:r>
+        <w:t xml:space="preserve">The only </w:t>
+      </w:r>
+      <w:del w:id="93" w:author="Paul" w:date="2010-01-08T16:01:00Z">
+        <w:r>
+          <w:delText xml:space="preserve">real </w:delText>
+        </w:r>
+      </w:del>
+      <w:ins w:id="94" w:author="Paul" w:date="2010-01-08T16:01:00Z">
+        <w:r>
+          <w:t>significant</w:t>
+        </w:r>
+        <w:r>
+          <w:t xml:space="preserve"> </w:t>
+        </w:r>
+      </w:ins>
+      <w:r>
+        <w:t>difference between</w:t>
+      </w:r>
+      <w:r>
+        <w:t xml:space="preserve"> the two conversations </w:t>
+      </w:r>
+      <w:del w:id="95" w:author="Paul" w:date="2010-01-08T15:41:00Z">
+        <w:r>
+          <w:delText xml:space="preserve">above was </w:delText>
+        </w:r>
+      </w:del>
+      <w:ins w:id="96" w:author="Paul" w:date="2010-01-08T15:41:00Z">
+        <w:r>
+          <w:t xml:space="preserve">is </w:t>
+        </w:r>
+      </w:ins>
+      <w:r>
+        <w:t>the use of language to describe the domain</w:t>
+      </w:r>
+      <w:r>
+        <w:t xml:space="preserve">. And yet, the use of language in these examples took each conversation in a completely different direction. In the first conversation, the architect and developer muddled the conversation with their domain expert by introducing technical detail that was essentially irrelevant </w:t>
+      </w:r>
+      <w:r>
+        <w:t>to</w:t>
+      </w:r>
+      <w:r>
+        <w:t xml:space="preserve"> their conversation. If a strategy pattern is to </w:t>
+      </w:r>
+      <w:r>
+        <w:t>be</w:t>
+      </w:r>
+      <w:r>
+        <w:t xml:space="preserve"> used to solve a business problem, it’s important to discuss how such a pattern should be implemented in one’s framework of choice. But it’s not useful to do so in a conversation that is designed to scope the domain and the software that will be created to add value to that domain.</w:t>
+      </w:r>
+    </w:p>
+    <w:p>
+      <w:pPr>
+        <w:ind w:firstLine="720"/>
+      </w:pPr>
+      <w:del w:id="97" w:author="Paul" w:date="2010-01-08T16:02:00Z">
+        <w:r>
+          <w:delText>What’s more, the architect and developer i</w:delText>
+        </w:r>
+      </w:del>
+      <w:ins w:id="98" w:author="Paul" w:date="2010-01-08T16:02:00Z">
+        <w:r>
+          <w:t>I</w:t>
+        </w:r>
+      </w:ins>
+      <w:r>
+        <w:t xml:space="preserve">n </w:t>
+      </w:r>
+      <w:del w:id="99" w:author="Paul" w:date="2010-01-08T16:02:00Z">
+        <w:r>
+          <w:delText xml:space="preserve">this </w:delText>
+        </w:r>
+      </w:del>
+      <w:ins w:id="100" w:author="Paul" w:date="2010-01-08T16:02:00Z">
+        <w:r>
+          <w:t xml:space="preserve">the </w:t>
+        </w:r>
+      </w:ins>
+      <w:r>
+        <w:t>first example</w:t>
+      </w:r>
+      <w:ins w:id="101" w:author="Paul" w:date="2010-01-08T16:02:00Z">
+        <w:r>
+          <w:t>, the architect and developer</w:t>
+        </w:r>
+      </w:ins>
+      <w:r>
+        <w:t xml:space="preserve"> spent far too little time understanding the </w:t>
+      </w:r>
+      <w:r>
+        <w:t xml:space="preserve">expert’s </w:t>
+      </w:r>
+      <w:r>
+        <w:t xml:space="preserve">domain. The </w:t>
+      </w:r>
+      <w:del w:id="102" w:author="Paul" w:date="2010-01-08T16:04:00Z">
+        <w:r>
+          <w:delText xml:space="preserve">first </w:delText>
+        </w:r>
+      </w:del>
+      <w:r>
+        <w:t xml:space="preserve">mention of rules and runtime modifications of the system </w:t>
+      </w:r>
+      <w:r>
+        <w:t>resulted in an immediate jump to patterns and framework details</w:t>
+      </w:r>
+      <w:r>
+        <w:t>.</w:t>
+      </w:r>
+      <w:r>
+        <w:t xml:space="preserve"> </w:t>
+      </w:r>
+      <w:r>
+        <w:t>A</w:t>
+      </w:r>
+      <w:r>
+        <w:t xml:space="preserve"> further elucidation of the requirement</w:t>
+      </w:r>
+      <w:r>
+        <w:t>s</w:t>
+      </w:r>
+      <w:r>
+        <w:t xml:space="preserve"> from the do</w:t>
+      </w:r>
+      <w:r>
+        <w:t xml:space="preserve">main expert may have resulted in the revelation that the </w:t>
+      </w:r>
+      <w:r>
+        <w:t>requirement was</w:t>
+      </w:r>
+      <w:r>
+        <w:t xml:space="preserve"> to allow analysts to change data attributes on entities at runtime, not the complex rule engine that the team jumped to at the first mention of </w:t>
+      </w:r>
+      <w:r>
+        <w:t>“</w:t>
+      </w:r>
+      <w:r>
+        <w:t>rules.</w:t>
+      </w:r>
+      <w:r>
+        <w:t>”</w:t>
       </w:r>
     </w:p>
     <w:p>
       <w:pPr>
         <w:ind w:left="720"/>
         <w:rPr>
-          <w:sz w:val="20"/>
-          <w:rPrChange w:id="95" w:author="Paul" w:date="2010-01-08T15:16:00Z">
-            <w:rPr/>
-          </w:rPrChange>
-        </w:rPr>
-        <w:pPrChange w:id="96" w:author="Paul" w:date="2010-01-08T15:16:00Z">
-          <w:pPr/>
+          <w:i/>
+        </w:rPr>
+      </w:pPr>
+      <w:r>
+        <w:rPr>
+          <w:b/>
+          <w:i/>
+        </w:rPr>
+        <w:t>TODO: Graphic Here</w:t>
+      </w:r>
+      <w:del w:id="103" w:author="Paul" w:date="2010-01-08T16:14:00Z">
+        <w:r>
+          <w:rPr>
+            <w:b/>
+            <w:i/>
+          </w:rPr>
+          <w:delText xml:space="preserve">? </w:delText>
+        </w:r>
+      </w:del>
+      <w:ins w:id="104" w:author="Paul" w:date="2010-01-08T16:14:00Z">
+        <w:r>
+          <w:rPr>
+            <w:b/>
+            <w:i/>
+          </w:rPr>
+          <w:t xml:space="preserve"> </w:t>
+        </w:r>
+      </w:ins>
+      <w:r>
+        <w:rPr>
+          <w:b/>
+          <w:i/>
+        </w:rPr>
+        <w:t xml:space="preserve">– Diagram illustrating </w:t>
+      </w:r>
+      <w:ins w:id="105" w:author="Paul" w:date="2010-01-08T16:20:00Z">
+        <w:r>
+          <w:rPr>
+            <w:b/>
+            <w:i/>
+          </w:rPr>
+          <w:t xml:space="preserve">relationship between </w:t>
+        </w:r>
+      </w:ins>
+      <w:ins w:id="106" w:author="Paul" w:date="2010-01-08T16:21:00Z">
+        <w:r>
+          <w:rPr>
+            <w:b/>
+            <w:i/>
+          </w:rPr>
+          <w:t xml:space="preserve">business/technical </w:t>
+        </w:r>
+      </w:ins>
+      <w:ins w:id="107" w:author="Paul" w:date="2010-01-08T16:20:00Z">
+        <w:r>
+          <w:rPr>
+            <w:b/>
+            <w:i/>
+          </w:rPr>
+          <w:t xml:space="preserve">jargon and </w:t>
+        </w:r>
+      </w:ins>
+      <w:del w:id="108" w:author="Paul" w:date="2010-01-08T16:20:00Z">
+        <w:r>
+          <w:rPr>
+            <w:b/>
+            <w:i/>
+          </w:rPr>
+          <w:delText xml:space="preserve">cost of </w:delText>
+        </w:r>
+      </w:del>
+      <w:r>
+        <w:rPr>
+          <w:b/>
+          <w:i/>
+        </w:rPr>
+        <w:t>translation</w:t>
+      </w:r>
+      <w:ins w:id="109" w:author="Paul" w:date="2010-01-08T16:13:00Z">
+        <w:r>
+          <w:rPr>
+            <w:b/>
+            <w:i/>
+          </w:rPr>
+          <w:t xml:space="preserve"> vs </w:t>
+        </w:r>
+      </w:ins>
+      <w:ins w:id="110" w:author="Paul" w:date="2010-01-08T16:14:00Z">
+        <w:r>
+          <w:rPr>
+            <w:b/>
+            <w:i/>
+          </w:rPr>
+          <w:t xml:space="preserve">Ubiquitous Language </w:t>
+        </w:r>
+      </w:ins>
+      <w:ins w:id="111" w:author="Paul" w:date="2010-01-08T16:21:00Z">
+        <w:r>
+          <w:rPr>
+            <w:b/>
+            <w:i/>
+          </w:rPr>
+          <w:t xml:space="preserve">and </w:t>
+        </w:r>
+      </w:ins>
+      <w:ins w:id="112" w:author="Paul" w:date="2010-01-08T16:13:00Z">
+        <w:r>
+          <w:rPr>
+            <w:b/>
+            <w:i/>
+          </w:rPr>
+          <w:t>communication</w:t>
+        </w:r>
+      </w:ins>
+      <w:r>
+        <w:rPr>
+          <w:b/>
+          <w:i/>
+        </w:rPr>
+        <w:t xml:space="preserve"> (Venn diagram with two options)</w:t>
+      </w:r>
+    </w:p>
+    <w:p>
+      <w:pPr>
+        <w:ind w:firstLine="720"/>
+        <w:rPr>
+          <w:ins w:id="113" w:author="Paul" w:date="2010-01-08T16:35:00Z"/>
+        </w:rPr>
+      </w:pPr>
+      <w:r>
+        <w:t xml:space="preserve">On the other hand, the domain is also not well-served if the developer and architect sit idly by and allow </w:t>
+      </w:r>
+      <w:r>
+        <w:t xml:space="preserve">the domain expert to define all project knowledge in the terms of the domain. Most </w:t>
+      </w:r>
+      <w:r>
+        <w:t xml:space="preserve">domains </w:t>
+      </w:r>
+      <w:r>
+        <w:t xml:space="preserve">suffer from </w:t>
+      </w:r>
+      <w:ins w:id="114" w:author="Paul" w:date="2010-01-08T16:14:00Z">
+        <w:r>
+          <w:t xml:space="preserve">many </w:t>
+        </w:r>
+      </w:ins>
+      <w:r>
+        <w:t xml:space="preserve">inconsistencies and ambiguities that domain experts </w:t>
+      </w:r>
+      <w:ins w:id="115" w:author="Paul" w:date="2010-01-08T16:15:00Z">
+        <w:r>
+          <w:t xml:space="preserve">either </w:t>
+        </w:r>
+      </w:ins>
+      <w:del w:id="116" w:author="Paul" w:date="2010-01-08T16:14:00Z">
+        <w:r>
+          <w:delText xml:space="preserve">may </w:delText>
+        </w:r>
+      </w:del>
+      <w:ins w:id="117" w:author="Paul" w:date="2010-01-08T16:14:00Z">
+        <w:r>
+          <w:t xml:space="preserve">are </w:t>
+        </w:r>
+      </w:ins>
+      <w:r>
+        <w:t xml:space="preserve">not </w:t>
+      </w:r>
+      <w:del w:id="118" w:author="Paul" w:date="2010-01-08T16:14:00Z">
+        <w:r>
+          <w:delText xml:space="preserve">be </w:delText>
+        </w:r>
+      </w:del>
+      <w:r>
+        <w:t>aware of</w:t>
+      </w:r>
+      <w:ins w:id="119" w:author="Paul" w:date="2010-01-08T16:15:00Z">
+        <w:r>
+          <w:t>,</w:t>
+        </w:r>
+      </w:ins>
+      <w:r>
+        <w:t xml:space="preserve"> or </w:t>
+      </w:r>
+      <w:del w:id="120" w:author="Paul" w:date="2010-01-08T16:15:00Z">
+        <w:r>
+          <w:delText xml:space="preserve">that they </w:delText>
+        </w:r>
+      </w:del>
+      <w:r>
+        <w:t>allow to exist for various reasons</w:t>
+      </w:r>
+      <w:r>
+        <w:t>. The jargon that invariably grows up around a domain is usually a mix of well-defined terminology, inexact analogies, muddled and overlapping ideas</w:t>
+      </w:r>
+      <w:ins w:id="121" w:author="Paul" w:date="2010-01-08T16:15:00Z">
+        <w:r>
+          <w:t>,</w:t>
+        </w:r>
+      </w:ins>
+      <w:r>
+        <w:t xml:space="preserve"> and contentious concepts that never reach resolution. Whereas the </w:t>
+      </w:r>
+      <w:del w:id="122" w:author="Paul" w:date="2010-01-08T16:22:00Z">
+        <w:r>
+          <w:delText>technological domain</w:delText>
+        </w:r>
+      </w:del>
+      <w:ins w:id="123" w:author="Paul" w:date="2010-01-08T16:22:00Z">
+        <w:r>
+          <w:t>technical jargon</w:t>
+        </w:r>
+      </w:ins>
+      <w:r>
+        <w:t xml:space="preserve"> is precise but mostly irrelevant to the business domain, the business domain is imprecise and lacking the stability that a model and software effort requires</w:t>
+      </w:r>
+      <w:r>
+        <w:t xml:space="preserve"> to be successful.</w:t>
+      </w:r>
+    </w:p>
+    <w:p>
+      <w:pPr>
+        <w:ind w:firstLine="720"/>
+        <w:rPr>
+          <w:ins w:id="124" w:author="Paul" w:date="2010-01-08T15:43:00Z"/>
+        </w:rPr>
+      </w:pPr>
+      <w:ins w:id="125" w:author="Paul" w:date="2010-01-08T16:35:00Z">
+        <w:r>
+          <w:t>Creating Ubiquitous Language requires time and effort, but leads to far more accurate communication than translation alone. This is just as true in the realm of business and technical jargon as it is in the realm of spoken languages. Communication is the art of using language to convey meaning consistently. Jargon is the practice of using certain words and phrases in a way that assumes a known context, and thus, can serve as a shortcut in communication. But when domain experts and development teams get around the table without a Ubiquitous Language, the jargon each brings to the table necessitates translation and guarantees that confusion will propagate into software.</w:t>
+        </w:r>
+      </w:ins>
+    </w:p>
+    <w:p>
+      <w:pPr>
+        <w:ind w:firstLine="720"/>
+        <w:rPr>
+          <w:del w:id="126" w:author="Paul" w:date="2010-01-08T15:43:00Z"/>
+        </w:rPr>
+      </w:pPr>
+      <w:moveToRangeStart w:id="127" w:author="Paul" w:date="2010-01-08T15:43:00Z" w:name="move250728726"/>
+      <w:moveTo w:id="128" w:author="Paul" w:date="2010-01-08T15:43:00Z">
+        <w:r>
+          <w:t>The adoption of a Ubiquitous Language</w:t>
+        </w:r>
+      </w:moveTo>
+      <w:ins w:id="129" w:author="Paul" w:date="2010-01-08T16:23:00Z">
+        <w:r>
+          <w:t xml:space="preserve"> by everyone involved in developing the software</w:t>
+        </w:r>
+      </w:ins>
+      <w:moveTo w:id="130" w:author="Paul" w:date="2010-01-08T15:43:00Z">
+        <w:r>
+          <w:t xml:space="preserve"> is not about embracing either technological or </w:t>
+        </w:r>
+      </w:moveTo>
+      <w:ins w:id="131" w:author="Paul" w:date="2010-01-08T16:31:00Z">
+        <w:r>
+          <w:t xml:space="preserve">business </w:t>
+        </w:r>
+      </w:ins>
+      <w:moveTo w:id="132" w:author="Paul" w:date="2010-01-08T15:43:00Z">
+        <w:r>
+          <w:t>domain terminology. Rather, it is about embracing both</w:t>
+        </w:r>
+      </w:moveTo>
+      <w:ins w:id="133" w:author="Paul" w:date="2010-01-08T16:24:00Z">
+        <w:r>
+          <w:t>:</w:t>
+        </w:r>
+      </w:ins>
+      <w:moveTo w:id="134" w:author="Paul" w:date="2010-01-08T15:43:00Z">
+        <w:del w:id="135" w:author="Paul" w:date="2010-01-08T16:24:00Z">
+          <w:r>
+            <w:delText>,</w:delText>
+          </w:r>
+        </w:del>
+        <w:r>
+          <w:t xml:space="preserve"> utilizing the domain to describe the model (as in, the conceptual representation of your software) </w:t>
+        </w:r>
+        <w:r>
+          <w:lastRenderedPageBreak/>
+          <w:t>and leveraging the model to bring accuracy and stability to the domain. While such a combination does require learning for both domain experts and the development team, the end result is a stable and rich model that accurately represents the needs of the business.</w:t>
+        </w:r>
+        <w:del w:id="136" w:author="Paul" w:date="2010-01-08T15:43:00Z">
+          <w:r>
+            <w:tab/>
+          </w:r>
+        </w:del>
+      </w:moveTo>
+    </w:p>
+    <w:moveToRangeEnd w:id="127"/>
+    <w:p>
+      <w:pPr>
+        <w:ind w:firstLine="720"/>
+        <w:pPrChange w:id="137" w:author="Paul" w:date="2010-01-08T15:43:00Z">
+          <w:pPr>
+            <w:ind w:firstLine="720"/>
+          </w:pPr>
         </w:pPrChange>
       </w:pPr>
-      <w:r>
-        <w:rPr>
-          <w:b/>
-          <w:sz w:val="20"/>
-          <w:rPrChange w:id="97" w:author="Paul" w:date="2010-01-08T15:16:00Z">
-            <w:rPr>
-              <w:b/>
-            </w:rPr>
-          </w:rPrChange>
-        </w:rPr>
-        <w:t>Expert</w:t>
-      </w:r>
-      <w:r>
-        <w:rPr>
-          <w:sz w:val="20"/>
-          <w:rPrChange w:id="98" w:author="Paul" w:date="2010-01-08T15:16:00Z">
-            <w:rPr/>
-          </w:rPrChange>
-        </w:rPr>
-        <w:t>: No. We don’</w:t>
-      </w:r>
-      <w:r>
-        <w:rPr>
-          <w:sz w:val="20"/>
-          <w:rPrChange w:id="99" w:author="Paul" w:date="2010-01-08T15:16:00Z">
-            <w:rPr/>
-          </w:rPrChange>
-        </w:rPr>
-        <w:t>t d</w:t>
-      </w:r>
-      <w:r>
-        <w:rPr>
-          <w:sz w:val="20"/>
-          <w:rPrChange w:id="100" w:author="Paul" w:date="2010-01-08T15:16:00Z">
-            <w:rPr/>
-          </w:rPrChange>
-        </w:rPr>
-        <w:t>o that often. When we do, it requires executive approval and process changes.</w:t>
-      </w:r>
     </w:p>
     <w:p>
       <w:pPr>
         <w:ind w:left="720"/>
-        <w:rPr>
-          <w:sz w:val="20"/>
-          <w:rPrChange w:id="101" w:author="Paul" w:date="2010-01-08T15:16:00Z">
-            <w:rPr/>
-          </w:rPrChange>
-        </w:rPr>
-        <w:pPrChange w:id="102" w:author="Paul" w:date="2010-01-08T15:16:00Z">
-          <w:pPr/>
-        </w:pPrChange>
-      </w:pPr>
-      <w:r>
-        <w:rPr>
-          <w:b/>
-          <w:sz w:val="20"/>
-          <w:rPrChange w:id="103" w:author="Paul" w:date="2010-01-08T15:16:00Z">
-            <w:rPr>
-              <w:b/>
-            </w:rPr>
-          </w:rPrChange>
-        </w:rPr>
-        <w:t>Architect</w:t>
-      </w:r>
-      <w:r>
-        <w:rPr>
-          <w:sz w:val="20"/>
-          <w:rPrChange w:id="104" w:author="Paul" w:date="2010-01-08T15:16:00Z">
-            <w:rPr/>
-          </w:rPrChange>
-        </w:rPr>
-        <w:t xml:space="preserve">: Okay, </w:t>
-      </w:r>
-      <w:r>
-        <w:rPr>
-          <w:sz w:val="20"/>
-          <w:rPrChange w:id="105" w:author="Paul" w:date="2010-01-08T15:16:00Z">
-            <w:rPr/>
-          </w:rPrChange>
-        </w:rPr>
-        <w:t xml:space="preserve">so POLICY RULE changes performed by a POLICY ANALYST will be minor, otherwise we’ll need to </w:t>
-      </w:r>
-      <w:r>
-        <w:rPr>
-          <w:sz w:val="20"/>
-          <w:rPrChange w:id="106" w:author="Paul" w:date="2010-01-08T15:16:00Z">
-            <w:rPr/>
-          </w:rPrChange>
-        </w:rPr>
-        <w:t>perform system</w:t>
-      </w:r>
-      <w:r>
-        <w:rPr>
-          <w:sz w:val="20"/>
-          <w:rPrChange w:id="107" w:author="Paul" w:date="2010-01-08T15:16:00Z">
-            <w:rPr/>
-          </w:rPrChange>
-        </w:rPr>
-        <w:t xml:space="preserve"> modifications as a part of the process changes.</w:t>
-      </w:r>
-    </w:p>
-    <w:p>
-      <w:pPr>
-        <w:ind w:left="720"/>
-        <w:rPr>
-          <w:sz w:val="20"/>
-          <w:rPrChange w:id="108" w:author="Paul" w:date="2010-01-08T15:16:00Z">
-            <w:rPr/>
-          </w:rPrChange>
-        </w:rPr>
-        <w:pPrChange w:id="109" w:author="Paul" w:date="2010-01-08T15:16:00Z">
-          <w:pPr/>
-        </w:pPrChange>
-      </w:pPr>
-      <w:r>
-        <w:rPr>
-          <w:b/>
-          <w:sz w:val="20"/>
-          <w:rPrChange w:id="110" w:author="Paul" w:date="2010-01-08T15:16:00Z">
-            <w:rPr>
-              <w:b/>
-            </w:rPr>
-          </w:rPrChange>
-        </w:rPr>
-        <w:lastRenderedPageBreak/>
-        <w:t>Expert</w:t>
-      </w:r>
-      <w:r>
-        <w:rPr>
-          <w:sz w:val="20"/>
-          <w:rPrChange w:id="111" w:author="Paul" w:date="2010-01-08T15:16:00Z">
-            <w:rPr/>
-          </w:rPrChange>
-        </w:rPr>
-        <w:t>: Makes sense.</w:t>
+      </w:pPr>
+      <w:r>
+        <w:rPr>
+          <w:b/>
+        </w:rPr>
+        <w:t>The Architect as Language Steward</w:t>
       </w:r>
     </w:p>
     <w:p>
       <w:pPr>
         <w:ind w:firstLine="720"/>
       </w:pPr>
-      <w:r>
-        <w:t xml:space="preserve">The only real </w:t>
-      </w:r>
-      <w:r>
-        <w:t>difference between</w:t>
-      </w:r>
-      <w:r>
-        <w:t xml:space="preserve"> the two conversations above was </w:t>
-      </w:r>
-      <w:r>
-        <w:t>the use of language to describe the domain</w:t>
-      </w:r>
-      <w:r>
-        <w:t xml:space="preserve">. And yet, the use of language in these examples took each conversation in a completely different direction. In the first conversation, the architect and developer muddled the conversation with their domain expert by introducing technical detail that was essentially irrelevant </w:t>
-      </w:r>
-      <w:r>
-        <w:t>to</w:t>
-      </w:r>
-      <w:r>
-        <w:t xml:space="preserve"> their conversation. If a strategy pattern is to </w:t>
-      </w:r>
-      <w:r>
-        <w:t>be</w:t>
-      </w:r>
-      <w:r>
-        <w:t xml:space="preserve"> used to solve a business problem, it’s important to discuss how such a pattern should be implemented in one’s framework of choice. But it’s not useful to do so in a conversation that is designed to scope the domain and the software that will be created to add value to that domain.</w:t>
+      <w:moveFromRangeStart w:id="138" w:author="Paul" w:date="2010-01-08T15:43:00Z" w:name="move250728726"/>
+      <w:moveFrom w:id="139" w:author="Paul" w:date="2010-01-08T15:43:00Z">
+        <w:r>
+          <w:t>The adoption of a Ubiquitous Language is not about embracing either technological or domain terminology. Rather, it is about embracing both, utilizing the domain to describe the model (as in, the conceptual representation of your software)</w:t>
+        </w:r>
+        <w:r>
+          <w:t xml:space="preserve"> and leveraging the model to bring accuracy and stability to the domain. While such a combination does require learning for both domain experts and the development team, the end result is a stable and rich model that accurately represents the needs of the business.</w:t>
+        </w:r>
+        <w:r>
+          <w:tab/>
+        </w:r>
+      </w:moveFrom>
+    </w:p>
+    <w:moveFromRangeEnd w:id="138"/>
+    <w:p>
+      <w:r>
+        <w:tab/>
+      </w:r>
+      <w:del w:id="140" w:author="Paul" w:date="2010-01-08T15:43:00Z">
+        <w:r>
+          <w:rPr>
+            <w:rPrChange w:id="141" w:author="Paul" w:date="2010-01-08T16:26:00Z">
+              <w:rPr/>
+            </w:rPrChange>
+          </w:rPr>
+          <w:delText>We understand that the use of a u</w:delText>
+        </w:r>
+      </w:del>
+      <w:del w:id="142" w:author="Paul" w:date="2010-01-08T16:26:00Z">
+        <w:r>
+          <w:rPr>
+            <w:rPrChange w:id="143" w:author="Paul" w:date="2010-01-08T16:26:00Z">
+              <w:rPr/>
+            </w:rPrChange>
+          </w:rPr>
+          <w:delText xml:space="preserve">biquitous </w:delText>
+        </w:r>
+      </w:del>
+      <w:del w:id="144" w:author="Paul" w:date="2010-01-08T15:43:00Z">
+        <w:r>
+          <w:rPr>
+            <w:rPrChange w:id="145" w:author="Paul" w:date="2010-01-08T16:26:00Z">
+              <w:rPr/>
+            </w:rPrChange>
+          </w:rPr>
+          <w:delText>l</w:delText>
+        </w:r>
+      </w:del>
+      <w:del w:id="146" w:author="Paul" w:date="2010-01-08T16:26:00Z">
+        <w:r>
+          <w:rPr>
+            <w:rPrChange w:id="147" w:author="Paul" w:date="2010-01-08T16:26:00Z">
+              <w:rPr/>
+            </w:rPrChange>
+          </w:rPr>
+          <w:delText>anguage, i</w:delText>
+        </w:r>
+      </w:del>
+      <w:ins w:id="148" w:author="Paul" w:date="2010-01-08T16:26:00Z">
+        <w:r>
+          <w:t>I</w:t>
+        </w:r>
+      </w:ins>
+      <w:r>
+        <w:t>n addition to placing a new requirement upon all team members</w:t>
+      </w:r>
+      <w:ins w:id="149" w:author="Paul" w:date="2010-01-08T16:26:00Z">
+        <w:r>
+          <w:t xml:space="preserve"> to </w:t>
+        </w:r>
+        <w:r>
+          <w:t xml:space="preserve">embrace </w:t>
+        </w:r>
+      </w:ins>
+      <w:ins w:id="150" w:author="Paul" w:date="2010-01-08T16:31:00Z">
+        <w:r>
+          <w:t>the</w:t>
+        </w:r>
+      </w:ins>
+      <w:ins w:id="151" w:author="Paul" w:date="2010-01-08T16:26:00Z">
+        <w:r>
+          <w:t xml:space="preserve"> </w:t>
+        </w:r>
+        <w:r>
+          <w:t>Ubiquitous Languag</w:t>
+        </w:r>
+        <w:r>
+          <w:t>e</w:t>
+        </w:r>
+      </w:ins>
+      <w:r>
+        <w:t xml:space="preserve">, </w:t>
+      </w:r>
+      <w:del w:id="152" w:author="Paul" w:date="2010-01-08T16:26:00Z">
+        <w:r>
+          <w:delText xml:space="preserve">also introduces </w:delText>
+        </w:r>
+      </w:del>
+      <w:ins w:id="153" w:author="Paul" w:date="2010-01-08T16:26:00Z">
+        <w:r>
+          <w:t xml:space="preserve">there is also typically a </w:t>
+        </w:r>
+      </w:ins>
+      <w:del w:id="154" w:author="Paul" w:date="2010-01-08T16:26:00Z">
+        <w:r>
+          <w:delText xml:space="preserve">the </w:delText>
+        </w:r>
+      </w:del>
+      <w:r>
+        <w:t xml:space="preserve">need for </w:t>
+      </w:r>
+      <w:del w:id="155" w:author="Paul" w:date="2010-01-08T15:43:00Z">
+        <w:r>
+          <w:delText xml:space="preserve">a Language Steward, </w:delText>
+        </w:r>
+      </w:del>
+      <w:r>
+        <w:t xml:space="preserve">someone who, </w:t>
+      </w:r>
+      <w:r>
+        <w:t>while</w:t>
+      </w:r>
+      <w:r>
+        <w:t xml:space="preserve"> not the owner of the language</w:t>
+      </w:r>
+      <w:r>
+        <w:t>,</w:t>
+      </w:r>
+      <w:r>
+        <w:t xml:space="preserve"> is responsible for ensuring that the language is used, maintained and developed. This </w:t>
+      </w:r>
+      <w:ins w:id="156" w:author="Paul" w:date="2010-01-08T15:43:00Z">
+        <w:r>
+          <w:t>“</w:t>
+        </w:r>
+        <w:r>
+          <w:t xml:space="preserve">language </w:t>
+        </w:r>
+        <w:r>
+          <w:t>steward”</w:t>
+        </w:r>
+        <w:r>
+          <w:t xml:space="preserve"> </w:t>
+        </w:r>
+      </w:ins>
+      <w:del w:id="157" w:author="Paul" w:date="2010-01-08T15:43:00Z">
+        <w:r>
+          <w:delText xml:space="preserve">person </w:delText>
+        </w:r>
+      </w:del>
+      <w:r>
+        <w:t>is the Webster’</w:t>
+      </w:r>
+      <w:r>
+        <w:t xml:space="preserve">s of the development effort, and should be someone who deeply understands both worlds and the value that each party brings to </w:t>
+      </w:r>
+      <w:r>
+        <w:t>bear</w:t>
+      </w:r>
+      <w:r>
+        <w:t xml:space="preserve"> in a software project.</w:t>
       </w:r>
     </w:p>
     <w:p>
@@ -1263,213 +1642,184 @@
         <w:ind w:firstLine="720"/>
       </w:pPr>
       <w:r>
-        <w:t xml:space="preserve">What’s more, the architect and developer in this first example spent far too little time understanding the </w:t>
-      </w:r>
-      <w:r>
-        <w:t xml:space="preserve">expert’s </w:t>
-      </w:r>
-      <w:r>
-        <w:t xml:space="preserve">domain. The first mention of rules and runtime modifications of the system </w:t>
-      </w:r>
-      <w:r>
-        <w:t>resulted in an immediate jump to patterns and framework details</w:t>
-      </w:r>
+        <w:t xml:space="preserve">We believe that </w:t>
+      </w:r>
+      <w:r>
+        <w:t xml:space="preserve">architects are </w:t>
+      </w:r>
+      <w:ins w:id="158" w:author="Paul" w:date="2010-01-08T16:32:00Z">
+        <w:r>
+          <w:t>e</w:t>
+        </w:r>
+      </w:ins>
+      <w:r>
+        <w:t xml:space="preserve">specially </w:t>
+      </w:r>
+      <w:del w:id="159" w:author="Paul" w:date="2010-01-08T16:32:00Z">
+        <w:r>
+          <w:delText xml:space="preserve">equipped </w:delText>
+        </w:r>
+      </w:del>
+      <w:ins w:id="160" w:author="Paul" w:date="2010-01-08T16:32:00Z">
+        <w:r>
+          <w:t xml:space="preserve">suited </w:t>
+        </w:r>
+      </w:ins>
+      <w:r>
+        <w:t xml:space="preserve">for this role since most </w:t>
+      </w:r>
+      <w:r>
+        <w:t>architects</w:t>
+      </w:r>
+      <w:r>
+        <w:t xml:space="preserve"> already live with one foot in both worlds</w:t>
+      </w:r>
+      <w:ins w:id="161" w:author="Paul" w:date="2010-01-08T16:33:00Z">
+        <w:r>
+          <w:t>, and t</w:t>
+        </w:r>
+      </w:ins>
+      <w:del w:id="162" w:author="Paul" w:date="2010-01-08T16:33:00Z">
+        <w:r>
+          <w:delText xml:space="preserve">. </w:delText>
+        </w:r>
+        <w:r>
+          <w:delText>We have found from our own experiences that</w:delText>
+        </w:r>
+        <w:r>
+          <w:delText xml:space="preserve"> t</w:delText>
+        </w:r>
+      </w:del>
+      <w:r>
+        <w:t xml:space="preserve">ranslation between </w:t>
+      </w:r>
+      <w:del w:id="163" w:author="Paul" w:date="2010-01-08T16:33:00Z">
+        <w:r>
+          <w:delText xml:space="preserve">the </w:delText>
+        </w:r>
+      </w:del>
+      <w:r>
+        <w:t xml:space="preserve">domain </w:t>
+      </w:r>
+      <w:ins w:id="164" w:author="Paul" w:date="2010-01-08T16:33:00Z">
+        <w:r>
+          <w:t xml:space="preserve">experts </w:t>
+        </w:r>
+      </w:ins>
+      <w:r>
+        <w:t xml:space="preserve">and </w:t>
+      </w:r>
+      <w:del w:id="165" w:author="Paul" w:date="2010-01-08T16:33:00Z">
+        <w:r>
+          <w:delText xml:space="preserve">the </w:delText>
+        </w:r>
+      </w:del>
+      <w:r>
+        <w:t xml:space="preserve">development team </w:t>
+      </w:r>
+      <w:r>
+        <w:t xml:space="preserve">often </w:t>
+      </w:r>
+      <w:r>
+        <w:t>bec</w:t>
+      </w:r>
+      <w:r>
+        <w:t xml:space="preserve">omes </w:t>
+      </w:r>
+      <w:r>
+        <w:t xml:space="preserve">an unofficial job responsibility. </w:t>
+      </w:r>
+      <w:r>
+        <w:t xml:space="preserve">Since the architect </w:t>
+      </w:r>
+      <w:del w:id="166" w:author="Paul" w:date="2010-01-08T16:33:00Z">
+        <w:r>
+          <w:delText xml:space="preserve">is already being asked to live in and </w:delText>
+        </w:r>
+      </w:del>
+      <w:r>
+        <w:t>understand</w:t>
+      </w:r>
+      <w:ins w:id="167" w:author="Paul" w:date="2010-01-08T16:34:00Z">
+        <w:r>
+          <w:t>s</w:t>
+        </w:r>
+      </w:ins>
+      <w:r>
+        <w:t xml:space="preserve"> both the domain and technology concerns, it makes sense that she would be the ideal candidate to reconcile the domain and technology and </w:t>
+      </w:r>
+      <w:ins w:id="168" w:author="Paul" w:date="2010-01-08T16:34:00Z">
+        <w:r>
+          <w:t xml:space="preserve">encourage </w:t>
+        </w:r>
+      </w:ins>
+      <w:del w:id="169" w:author="Paul" w:date="2010-01-08T16:34:00Z">
+        <w:r>
+          <w:delText xml:space="preserve">begin </w:delText>
+        </w:r>
+      </w:del>
+      <w:r>
+        <w:t xml:space="preserve">moving the entire team towards a Ubiquitous Language. </w:t>
+      </w:r>
+      <w:r>
+        <w:t xml:space="preserve">When the architect moves from translator to steward, </w:t>
+      </w:r>
+      <w:ins w:id="170" w:author="Paul" w:date="2010-01-08T16:35:00Z">
+        <w:r>
+          <w:t xml:space="preserve">the </w:t>
+        </w:r>
+      </w:ins>
+      <w:del w:id="171" w:author="Paul" w:date="2010-01-08T16:34:00Z">
+        <w:r>
+          <w:delText xml:space="preserve">a </w:delText>
+        </w:r>
+      </w:del>
+      <w:r>
+        <w:t>Ubiquitous Language has an increased likelihood of success</w:t>
+      </w:r>
+      <w:ins w:id="172" w:author="Paul" w:date="2010-01-08T16:36:00Z">
+        <w:r>
+          <w:t xml:space="preserve"> and communication between all parties will be more effective</w:t>
+        </w:r>
+      </w:ins>
       <w:r>
         <w:t>.</w:t>
       </w:r>
-      <w:r>
-        <w:t xml:space="preserve"> </w:t>
-      </w:r>
-      <w:r>
-        <w:t>A</w:t>
-      </w:r>
-      <w:r>
-        <w:t xml:space="preserve"> further elucidation of the requirement</w:t>
-      </w:r>
-      <w:r>
-        <w:t>s</w:t>
-      </w:r>
-      <w:r>
-        <w:t xml:space="preserve"> from the do</w:t>
-      </w:r>
-      <w:r>
-        <w:t xml:space="preserve">main expert may have resulted in the revelation that the </w:t>
-      </w:r>
-      <w:r>
-        <w:t>requirement was</w:t>
-      </w:r>
-      <w:r>
-        <w:t xml:space="preserve"> to allow analysts to change data attributes on entities at runtime, not the complex rule engine that the team jumped to at the first mention of </w:t>
-      </w:r>
-      <w:r>
-        <w:t>“</w:t>
-      </w:r>
-      <w:r>
-        <w:t>rules.</w:t>
-      </w:r>
-      <w:r>
-        <w:t>”</w:t>
-      </w:r>
-    </w:p>
-    <w:p>
-      <w:pPr>
-        <w:ind w:left="720"/>
-        <w:rPr>
-          <w:i/>
-        </w:rPr>
-      </w:pPr>
-      <w:r>
-        <w:rPr>
-          <w:b/>
-          <w:i/>
-        </w:rPr>
-        <w:t>TODO: Graphic Here? – Diagram illustrating cost of translation (Venn diagram with two options)</w:t>
-      </w:r>
     </w:p>
     <w:p>
       <w:pPr>
         <w:ind w:firstLine="720"/>
-      </w:pPr>
-      <w:r>
-        <w:t xml:space="preserve">On the other hand, the domain is also not well-served if the developer and architect sit idly by and allow </w:t>
-      </w:r>
-      <w:r>
-        <w:t xml:space="preserve">the domain expert to define all project knowledge in the terms of the domain. Most </w:t>
-      </w:r>
-      <w:r>
-        <w:t xml:space="preserve">domains </w:t>
-      </w:r>
-      <w:r>
-        <w:t>suffer from inconsistencies and ambiguities that domain experts may not be aware of</w:t>
-      </w:r>
-      <w:r>
-        <w:t xml:space="preserve"> or that they allow to exist for various reasons</w:t>
-      </w:r>
-      <w:r>
-        <w:t>. The jargon that invariably grows up around a domain is usually a mix of well-defined terminology, inexact analogies, muddled and overlapping ideas and contentious concepts that never reach resolution. Whereas the technological domain is precise but mostly irrelevant to the business domain, the business domain is imprecise and lacking the stability that a model and software effort requires</w:t>
-      </w:r>
-      <w:r>
-        <w:t xml:space="preserve"> to be successful.</w:t>
-      </w:r>
-    </w:p>
-    <w:p>
-      <w:pPr>
-        <w:ind w:left="720"/>
-      </w:pPr>
-      <w:r>
-        <w:rPr>
-          <w:b/>
-        </w:rPr>
-        <w:t>The Architect as Language Steward</w:t>
-      </w:r>
-    </w:p>
-    <w:p>
-      <w:pPr>
-        <w:ind w:firstLine="720"/>
-      </w:pPr>
-      <w:r>
-        <w:t>The adoption of a Ubiquitous Language is not about embracing either technological or domain terminology. Rather, it is about embracing both, utilizing the domain to describe the model (as in, the conceptual representation of your software)</w:t>
-      </w:r>
-      <w:r>
-        <w:t xml:space="preserve"> and leveraging the model to bring accuracy and stability to the domain. While such a combination does require learning for both domain experts and the development team, the end result is a stable and rich model that accurately represents the needs of the business.</w:t>
-      </w:r>
-      <w:r>
-        <w:tab/>
-      </w:r>
-    </w:p>
-    <w:p>
-      <w:r>
-        <w:tab/>
-        <w:t xml:space="preserve">We understand that the use of a ubiquitous language, in addition to placing a new requirement upon all team members, also introduces the need for a Language Steward, someone who, </w:t>
-      </w:r>
-      <w:r>
-        <w:t>while</w:t>
-      </w:r>
-      <w:r>
-        <w:t xml:space="preserve"> not the owner of the </w:t>
-      </w:r>
-      <w:proofErr w:type="gramStart"/>
-      <w:r>
-        <w:t>language</w:t>
-      </w:r>
-      <w:r>
-        <w:t>,</w:t>
-      </w:r>
-      <w:proofErr w:type="gramEnd"/>
-      <w:r>
-        <w:t xml:space="preserve"> is responsible for ensuring that the language is used, maintained and developed. This person is the Webster’</w:t>
-      </w:r>
-      <w:r>
-        <w:t xml:space="preserve">s of the development effort, and should be someone who deeply understands both worlds and the value that each party brings to </w:t>
-      </w:r>
-      <w:r>
-        <w:t>bear</w:t>
-      </w:r>
-      <w:r>
-        <w:t xml:space="preserve"> in a software project.</w:t>
-      </w:r>
-    </w:p>
-    <w:p>
-      <w:pPr>
-        <w:ind w:firstLine="720"/>
-      </w:pPr>
-      <w:r>
-        <w:lastRenderedPageBreak/>
-        <w:t xml:space="preserve">We believe that </w:t>
-      </w:r>
-      <w:r>
-        <w:t xml:space="preserve">architects are specially equipped for this role since most </w:t>
-      </w:r>
-      <w:r>
-        <w:t>architects</w:t>
-      </w:r>
-      <w:r>
-        <w:t xml:space="preserve"> already live with one foot in both worlds</w:t>
-      </w:r>
-      <w:r>
-        <w:t xml:space="preserve">. </w:t>
-      </w:r>
-      <w:r>
-        <w:t>We have found from our own experiences that</w:t>
-      </w:r>
-      <w:r>
-        <w:t xml:space="preserve"> translation between the domain and the development team </w:t>
-      </w:r>
-      <w:r>
-        <w:t xml:space="preserve">often </w:t>
-      </w:r>
-      <w:r>
-        <w:t>bec</w:t>
-      </w:r>
-      <w:r>
-        <w:t xml:space="preserve">omes </w:t>
-      </w:r>
-      <w:r>
-        <w:t xml:space="preserve">an unofficial job responsibility. </w:t>
-      </w:r>
-      <w:r>
-        <w:t xml:space="preserve">Since the architect is already being asked to live in and understand both the domain and technology concerns, it makes sense that she would be the ideal candidate to reconcile the domain and technology and begin moving the entire team towards a Ubiquitous Language. </w:t>
-      </w:r>
-      <w:r>
-        <w:t>When the architect moves from translator to steward, a Ubiquitous Language has an increased likelihood of success.</w:t>
-      </w:r>
-    </w:p>
-    <w:p>
-      <w:pPr>
-        <w:ind w:firstLine="720"/>
-        <w:rPr>
-          <w:b/>
-        </w:rPr>
-      </w:pPr>
-      <w:r>
-        <w:t xml:space="preserve">It’s important to note here that learning a language will always yield more accurate communication than relying upon translation. This is just as true in the realm of business and technical jargon as it is in the realm of spoken languages. Communication is the art of using language to convey meaning consistently. Jargon is the practice of using certain words and phrases in a way that assumes a known context, and thus, can serve as a shortcut in communication. But when domain experts and development teams get around the table without a Ubiquitous </w:t>
-      </w:r>
-      <w:r>
-        <w:t>L</w:t>
-      </w:r>
-      <w:r>
-        <w:t>anguage, the jargon each brings to the table necessitates translation and guarantees that confusion will propagate into software.</w:t>
-      </w:r>
+        <w:rPr>
+          <w:del w:id="173" w:author="Paul" w:date="2010-01-08T16:34:00Z"/>
+          <w:b/>
+        </w:rPr>
+      </w:pPr>
+      <w:del w:id="174" w:author="Paul" w:date="2010-01-08T15:45:00Z">
+        <w:r>
+          <w:delText xml:space="preserve">It’s important to note here that learning a language will always yield </w:delText>
+        </w:r>
+      </w:del>
+      <w:del w:id="175" w:author="Paul" w:date="2010-01-08T16:34:00Z">
+        <w:r>
+          <w:delText xml:space="preserve">more accurate communication than </w:delText>
+        </w:r>
+      </w:del>
+      <w:del w:id="176" w:author="Paul" w:date="2010-01-08T15:45:00Z">
+        <w:r>
+          <w:delText xml:space="preserve">relying upon </w:delText>
+        </w:r>
+      </w:del>
+      <w:del w:id="177" w:author="Paul" w:date="2010-01-08T16:34:00Z">
+        <w:r>
+          <w:delText xml:space="preserve">translation. This is just as true in the realm of business and technical jargon as it is in the realm of spoken languages. Communication is the art of using language to convey meaning consistently. Jargon is the practice of using certain words and phrases in a way that assumes a known context, and thus, can serve as a shortcut in communication. But when domain experts and development teams get around the table without a Ubiquitous </w:delText>
+        </w:r>
+        <w:r>
+          <w:delText>L</w:delText>
+        </w:r>
+        <w:r>
+          <w:delText>anguage, the jargon each brings to the table necessitates translation and guarantees that confusion will propagate into software.</w:delText>
+        </w:r>
+      </w:del>
     </w:p>
     <w:p>
       <w:pPr>
@@ -1529,7 +1879,20 @@
         <w:t xml:space="preserve">According </w:t>
       </w:r>
       <w:r>
-        <w:t>to the Encarta World English Dictionary, a model is “a simplified version of something complex used in analyzing and solving problems or making predictions.” A model is a representation, a simplification and an interpretation of reality. A model airplane represents the shape and form of an actual airplane, yet it is simplified—it is often vastly smaller and cannot fly—and only copies those aspects of the original that the designer found important to imitate—it has doors and wheels, but no engine or complex machinery.</w:t>
+        <w:t xml:space="preserve">to the Encarta World English Dictionary, a model is “a simplified version of something complex used in analyzing and solving problems or making predictions.” A model is a representation, a simplification and an interpretation of reality. </w:t>
+      </w:r>
+      <w:ins w:id="178" w:author="Paul" w:date="2010-01-08T16:41:00Z">
+        <w:r>
+          <w:t>For example, a</w:t>
+        </w:r>
+      </w:ins>
+      <w:del w:id="179" w:author="Paul" w:date="2010-01-08T16:41:00Z">
+        <w:r>
+          <w:delText>A</w:delText>
+        </w:r>
+      </w:del>
+      <w:r>
+        <w:t xml:space="preserve"> model airplane represents the shape and form of an actual airplane, yet it is simplified—it is often vastly smaller and cannot fly—and only copies those aspects of the original that the designer found important to imitate—it has doors and wheels, but no engine or complex machinery.</w:t>
       </w:r>
     </w:p>
     <w:p>
@@ -1544,23 +1907,62 @@
         <w:ind w:left="0" w:firstLine="720"/>
       </w:pPr>
       <w:r>
-        <w:t xml:space="preserve">Beyond being a simplified representation of a thing, a model must have a purpose, that of “solving problems or making predictions.” When used for scientific or engineering purposes, a model exists to enable to model-makers to express something nebulous and complex as something that can be understood, communicated and manipulated. Thus, a model, while simplified, must remain connected to the thing it represents in order to be useful in solving problems. A model car created to illustrate artistic flair and irrelevant detail is </w:t>
-      </w:r>
-      <w:r>
-        <w:t>useless</w:t>
-      </w:r>
-      <w:r>
-        <w:t xml:space="preserve"> to the people who rely on th</w:t>
-      </w:r>
-      <w:r>
-        <w:t>at</w:t>
-      </w:r>
-      <w:r>
-        <w:t xml:space="preserve"> model</w:t>
-      </w:r>
-      <w:r>
-        <w:t>.</w:t>
-      </w:r>
+        <w:t xml:space="preserve">Beyond being a simplified representation of a thing, a model must have a purpose, that of “solving problems or making predictions.” When used for scientific or engineering purposes, a model exists to enable </w:t>
+      </w:r>
+      <w:del w:id="180" w:author="Paul" w:date="2010-01-08T16:41:00Z">
+        <w:r>
+          <w:delText xml:space="preserve">to </w:delText>
+        </w:r>
+      </w:del>
+      <w:ins w:id="181" w:author="Paul" w:date="2010-01-08T16:41:00Z">
+        <w:r>
+          <w:t xml:space="preserve">the </w:t>
+        </w:r>
+      </w:ins>
+      <w:r>
+        <w:t xml:space="preserve">model-makers to express something nebulous and complex </w:t>
+      </w:r>
+      <w:del w:id="182" w:author="Paul" w:date="2010-01-08T16:41:00Z">
+        <w:r>
+          <w:delText xml:space="preserve">as something </w:delText>
+        </w:r>
+      </w:del>
+      <w:ins w:id="183" w:author="Paul" w:date="2010-01-08T16:41:00Z">
+        <w:r>
+          <w:t xml:space="preserve">in a manner </w:t>
+        </w:r>
+      </w:ins>
+      <w:r>
+        <w:t xml:space="preserve">that can be understood, communicated and manipulated. Thus, a model, while simplified, must remain </w:t>
+      </w:r>
+      <w:ins w:id="184" w:author="Paul" w:date="2010-01-08T16:42:00Z">
+        <w:r>
+          <w:t xml:space="preserve">meaningfully </w:t>
+        </w:r>
+      </w:ins>
+      <w:r>
+        <w:t>connected to the thing it represents in order to be useful in solving problems.</w:t>
+      </w:r>
+      <w:del w:id="185" w:author="Paul" w:date="2010-01-08T16:42:00Z">
+        <w:r>
+          <w:delText xml:space="preserve"> A model car created to illustrate artistic flair and irrelevant detail is </w:delText>
+        </w:r>
+        <w:r>
+          <w:delText>useless</w:delText>
+        </w:r>
+        <w:r>
+          <w:delText xml:space="preserve"> to the people who rely on th</w:delText>
+        </w:r>
+        <w:r>
+          <w:delText>at</w:delText>
+        </w:r>
+        <w:r>
+          <w:delText xml:space="preserve"> model</w:delText>
+        </w:r>
+        <w:r>
+          <w:delText>.</w:delText>
+        </w:r>
+      </w:del>
     </w:p>
     <w:p>
       <w:pPr>
@@ -1586,13 +1988,43 @@
         <w:rPr>
           <w:color w:val="000000"/>
         </w:rPr>
-        <w:t xml:space="preserve">domain models are intended to represent a business domain. What seems to be less accepted is the idea that the </w:t>
-      </w:r>
+        <w:t xml:space="preserve">domain models are intended to represent a business domain. What seems to be less accepted is the idea that </w:t>
+      </w:r>
+      <w:del w:id="186" w:author="Paul" w:date="2010-01-08T16:42:00Z">
+        <w:r>
+          <w:rPr>
+            <w:color w:val="000000"/>
+          </w:rPr>
+          <w:delText xml:space="preserve">the </w:delText>
+        </w:r>
+      </w:del>
+      <w:ins w:id="187" w:author="Paul" w:date="2010-01-08T16:42:00Z">
+        <w:r>
+          <w:rPr>
+            <w:color w:val="000000"/>
+          </w:rPr>
+          <w:t xml:space="preserve">these </w:t>
+        </w:r>
+      </w:ins>
       <w:r>
         <w:rPr>
           <w:color w:val="000000"/>
         </w:rPr>
-        <w:t>model must</w:t>
+        <w:t>model</w:t>
+      </w:r>
+      <w:ins w:id="188" w:author="Paul" w:date="2010-01-08T16:42:00Z">
+        <w:r>
+          <w:rPr>
+            <w:color w:val="000000"/>
+          </w:rPr>
+          <w:t>s</w:t>
+        </w:r>
+      </w:ins>
+      <w:r>
+        <w:rPr>
+          <w:color w:val="000000"/>
+        </w:rPr>
+        <w:t xml:space="preserve"> must</w:t>
       </w:r>
       <w:r>
         <w:rPr>
@@ -1606,6 +2038,7 @@
         <w:pStyle w:val="ListParagraph"/>
         <w:ind w:left="0" w:firstLine="720"/>
         <w:rPr>
+          <w:del w:id="189" w:author="Paul" w:date="2010-01-08T16:43:00Z"/>
           <w:color w:val="FF0000"/>
         </w:rPr>
       </w:pPr>
@@ -1622,20 +2055,294 @@
         <w:rPr>
           <w:color w:val="000000"/>
         </w:rPr>
-        <w:lastRenderedPageBreak/>
         <w:t>It’s important to note here that</w:t>
       </w:r>
       <w:r>
         <w:rPr>
           <w:color w:val="000000"/>
         </w:rPr>
-        <w:t xml:space="preserve"> a model is not any one artifact. It is not merely a UML diagram or a SQL Schema. Collectively, a model is the idea that all of these artifacts are meant to convey. This means that diagrams, documents and code all form the Domain Model for your project. Keep in mind, however, that in order for a model to be valuable, it must be relevant to </w:t>
-      </w:r>
+        <w:t xml:space="preserve"> a model is </w:t>
+      </w:r>
+      <w:ins w:id="190" w:author="Paul" w:date="2010-01-08T16:43:00Z">
+        <w:r>
+          <w:rPr>
+            <w:color w:val="000000"/>
+          </w:rPr>
+          <w:t xml:space="preserve">conceptual rather than </w:t>
+        </w:r>
+      </w:ins>
+      <w:del w:id="191" w:author="Paul" w:date="2010-01-08T16:43:00Z">
+        <w:r>
+          <w:rPr>
+            <w:color w:val="000000"/>
+          </w:rPr>
+          <w:delText xml:space="preserve">not any one </w:delText>
+        </w:r>
+      </w:del>
+      <w:ins w:id="192" w:author="Paul" w:date="2010-01-08T16:43:00Z">
+        <w:r>
+          <w:rPr>
+            <w:color w:val="000000"/>
+          </w:rPr>
+          <w:t xml:space="preserve">an </w:t>
+        </w:r>
+      </w:ins>
       <w:r>
         <w:rPr>
           <w:color w:val="000000"/>
         </w:rPr>
-        <w:t>the domain and development teams. A ubiquitous language is perfectly described in a document or wiki for team consumption, but there is no substitute, in terms of relevance, for working code when it comes to describing the entities and interactions of a domain model.</w:t>
+        <w:t>artifact. It is not merely a UML diagram or a SQL Schema. Collectively, a model is the idea that all of these artifacts are meant to convey. This means that diagrams, documents</w:t>
+      </w:r>
+      <w:ins w:id="193" w:author="Paul" w:date="2010-01-08T16:45:00Z">
+        <w:r>
+          <w:rPr>
+            <w:color w:val="000000"/>
+          </w:rPr>
+          <w:t>, automated unit tests and storytests</w:t>
+        </w:r>
+      </w:ins>
+      <w:ins w:id="194" w:author="Paul" w:date="2010-01-08T16:47:00Z">
+        <w:r>
+          <w:rPr>
+            <w:rStyle w:val="FootnoteReference"/>
+            <w:color w:val="000000"/>
+          </w:rPr>
+          <w:footnoteReference w:id="1"/>
+        </w:r>
+      </w:ins>
+      <w:ins w:id="199" w:author="Paul" w:date="2010-01-08T16:45:00Z">
+        <w:r>
+          <w:rPr>
+            <w:color w:val="000000"/>
+          </w:rPr>
+          <w:t>,</w:t>
+        </w:r>
+      </w:ins>
+      <w:r>
+        <w:rPr>
+          <w:color w:val="000000"/>
+        </w:rPr>
+        <w:t xml:space="preserve"> and</w:t>
+      </w:r>
+      <w:ins w:id="200" w:author="Paul" w:date="2010-01-08T16:48:00Z">
+        <w:r>
+          <w:rPr>
+            <w:color w:val="000000"/>
+          </w:rPr>
+          <w:t xml:space="preserve"> especially</w:t>
+        </w:r>
+      </w:ins>
+      <w:r>
+        <w:rPr>
+          <w:color w:val="000000"/>
+        </w:rPr>
+        <w:t xml:space="preserve"> code all</w:t>
+      </w:r>
+      <w:ins w:id="201" w:author="Paul" w:date="2010-01-08T16:43:00Z">
+        <w:r>
+          <w:rPr>
+            <w:color w:val="000000"/>
+          </w:rPr>
+          <w:t xml:space="preserve"> instantiate aspects</w:t>
+        </w:r>
+      </w:ins>
+      <w:del w:id="202" w:author="Paul" w:date="2010-01-08T16:43:00Z">
+        <w:r>
+          <w:rPr>
+            <w:color w:val="000000"/>
+          </w:rPr>
+          <w:delText xml:space="preserve"> form </w:delText>
+        </w:r>
+      </w:del>
+      <w:ins w:id="203" w:author="Paul" w:date="2010-01-08T16:43:00Z">
+        <w:r>
+          <w:rPr>
+            <w:color w:val="000000"/>
+          </w:rPr>
+          <w:t xml:space="preserve"> of </w:t>
+        </w:r>
+      </w:ins>
+      <w:r>
+        <w:rPr>
+          <w:color w:val="000000"/>
+        </w:rPr>
+        <w:t xml:space="preserve">the Domain Model for your project. </w:t>
+      </w:r>
+      <w:del w:id="204" w:author="Paul" w:date="2010-01-08T16:44:00Z">
+        <w:r>
+          <w:rPr>
+            <w:color w:val="000000"/>
+          </w:rPr>
+          <w:delText xml:space="preserve">Keep in mind, however, that in order </w:delText>
+        </w:r>
+      </w:del>
+      <w:ins w:id="205" w:author="Paul" w:date="2010-01-08T16:44:00Z">
+        <w:r>
+          <w:rPr>
+            <w:color w:val="000000"/>
+          </w:rPr>
+          <w:t xml:space="preserve">But </w:t>
+        </w:r>
+      </w:ins>
+      <w:r>
+        <w:rPr>
+          <w:color w:val="000000"/>
+        </w:rPr>
+        <w:t xml:space="preserve">for </w:t>
+      </w:r>
+      <w:del w:id="206" w:author="Paul" w:date="2010-01-08T16:44:00Z">
+        <w:r>
+          <w:rPr>
+            <w:color w:val="000000"/>
+          </w:rPr>
+          <w:delText xml:space="preserve">a </w:delText>
+        </w:r>
+      </w:del>
+      <w:ins w:id="207" w:author="Paul" w:date="2010-01-08T16:44:00Z">
+        <w:r>
+          <w:rPr>
+            <w:color w:val="000000"/>
+          </w:rPr>
+          <w:t xml:space="preserve">such domain </w:t>
+        </w:r>
+      </w:ins>
+      <w:r>
+        <w:rPr>
+          <w:color w:val="000000"/>
+        </w:rPr>
+        <w:t xml:space="preserve">model to be valuable, it must be relevant </w:t>
+      </w:r>
+      <w:ins w:id="208" w:author="Paul" w:date="2010-01-08T16:44:00Z">
+        <w:r>
+          <w:rPr>
+            <w:color w:val="000000"/>
+          </w:rPr>
+          <w:t xml:space="preserve">both </w:t>
+        </w:r>
+      </w:ins>
+      <w:r>
+        <w:rPr>
+          <w:color w:val="000000"/>
+        </w:rPr>
+        <w:t xml:space="preserve">to </w:t>
+      </w:r>
+      <w:r>
+        <w:rPr>
+          <w:color w:val="000000"/>
+        </w:rPr>
+        <w:t xml:space="preserve">the domain and development teams. </w:t>
+      </w:r>
+      <w:del w:id="209" w:author="Paul" w:date="2010-01-08T16:44:00Z">
+        <w:r>
+          <w:rPr>
+            <w:color w:val="000000"/>
+          </w:rPr>
+          <w:delText xml:space="preserve">A </w:delText>
+        </w:r>
+      </w:del>
+      <w:ins w:id="210" w:author="Paul" w:date="2010-01-08T16:44:00Z">
+        <w:r>
+          <w:rPr>
+            <w:color w:val="000000"/>
+          </w:rPr>
+          <w:t>U</w:t>
+        </w:r>
+      </w:ins>
+      <w:del w:id="211" w:author="Paul" w:date="2010-01-08T16:44:00Z">
+        <w:r>
+          <w:rPr>
+            <w:color w:val="000000"/>
+          </w:rPr>
+          <w:delText>u</w:delText>
+        </w:r>
+      </w:del>
+      <w:r>
+        <w:rPr>
+          <w:color w:val="000000"/>
+        </w:rPr>
+        <w:t xml:space="preserve">biquitous </w:t>
+      </w:r>
+      <w:ins w:id="212" w:author="Paul" w:date="2010-01-08T16:44:00Z">
+        <w:r>
+          <w:rPr>
+            <w:color w:val="000000"/>
+          </w:rPr>
+          <w:t>L</w:t>
+        </w:r>
+      </w:ins>
+      <w:del w:id="213" w:author="Paul" w:date="2010-01-08T16:44:00Z">
+        <w:r>
+          <w:rPr>
+            <w:color w:val="000000"/>
+          </w:rPr>
+          <w:delText>l</w:delText>
+        </w:r>
+      </w:del>
+      <w:r>
+        <w:rPr>
+          <w:color w:val="000000"/>
+        </w:rPr>
+        <w:t xml:space="preserve">anguage </w:t>
+      </w:r>
+      <w:del w:id="214" w:author="Paul" w:date="2010-01-08T16:44:00Z">
+        <w:r>
+          <w:rPr>
+            <w:color w:val="000000"/>
+          </w:rPr>
+          <w:delText xml:space="preserve">is perfectly </w:delText>
+        </w:r>
+      </w:del>
+      <w:ins w:id="215" w:author="Paul" w:date="2010-01-08T16:44:00Z">
+        <w:r>
+          <w:rPr>
+            <w:color w:val="000000"/>
+          </w:rPr>
+          <w:t xml:space="preserve">may be </w:t>
+        </w:r>
+      </w:ins>
+      <w:del w:id="216" w:author="Paul" w:date="2010-01-08T16:44:00Z">
+        <w:r>
+          <w:rPr>
+            <w:color w:val="000000"/>
+          </w:rPr>
+          <w:delText xml:space="preserve">described </w:delText>
+        </w:r>
+      </w:del>
+      <w:ins w:id="217" w:author="Paul" w:date="2010-01-08T16:44:00Z">
+        <w:r>
+          <w:rPr>
+            <w:color w:val="000000"/>
+          </w:rPr>
+          <w:t xml:space="preserve">documented </w:t>
+        </w:r>
+      </w:ins>
+      <w:r>
+        <w:rPr>
+          <w:color w:val="000000"/>
+        </w:rPr>
+        <w:t xml:space="preserve">in </w:t>
+      </w:r>
+      <w:del w:id="218" w:author="Paul" w:date="2010-01-08T16:44:00Z">
+        <w:r>
+          <w:rPr>
+            <w:color w:val="000000"/>
+          </w:rPr>
+          <w:delText xml:space="preserve">a document </w:delText>
+        </w:r>
+      </w:del>
+      <w:ins w:id="219" w:author="Paul" w:date="2010-01-08T16:44:00Z">
+        <w:r>
+          <w:rPr>
+            <w:color w:val="000000"/>
+          </w:rPr>
+          <w:t xml:space="preserve">hard-copy </w:t>
+        </w:r>
+      </w:ins>
+      <w:r>
+        <w:rPr>
+          <w:color w:val="000000"/>
+        </w:rPr>
+        <w:t>or wiki for team consumption, but there is no substitute, in terms of relevance, for working code when it comes to describing the entities and interactions of a domain model.</w:t>
       </w:r>
     </w:p>
     <w:p>
@@ -1717,9 +2424,22 @@
       <w:r>
         <w:t xml:space="preserve">To remain relevant, a domain model must deal </w:t>
       </w:r>
+      <w:ins w:id="220" w:author="Paul" w:date="2010-01-08T16:53:00Z">
+        <w:r>
+          <w:t xml:space="preserve">with </w:t>
+        </w:r>
+      </w:ins>
       <w:r>
         <w:t>three different types of complexity</w:t>
       </w:r>
+      <w:ins w:id="221" w:author="Paul" w:date="2010-01-08T16:52:00Z">
+        <w:r>
+          <w:rPr>
+            <w:rStyle w:val="FootnoteReference"/>
+          </w:rPr>
+          <w:footnoteReference w:id="2"/>
+        </w:r>
+      </w:ins>
       <w:r>
         <w:t>:</w:t>
       </w:r>
@@ -1737,30 +2457,33 @@
           <w:numId w:val="4"/>
         </w:numPr>
       </w:pPr>
-      <w:r>
-        <w:t>N</w:t>
-      </w:r>
-      <w:r>
-        <w:t>on-</w:t>
-      </w:r>
-      <w:r>
-        <w:t>E</w:t>
-      </w:r>
-      <w:r>
-        <w:t xml:space="preserve">ssential </w:t>
-      </w:r>
-      <w:r>
-        <w:t>C</w:t>
-      </w:r>
-      <w:r>
-        <w:t>omplexity</w:t>
-      </w:r>
-      <w:r>
-        <w:t xml:space="preserve"> – Complexity that is embedded in the business domain, but which is not core to the problem being addresses, or which is a commodity that can be brought into the system. This should be purged from the model</w:t>
-      </w:r>
-      <w:r>
-        <w:t>;</w:t>
-      </w:r>
+      <w:moveFromRangeStart w:id="224" w:author="Paul" w:date="2010-01-08T16:48:00Z" w:name="move250732638"/>
+      <w:moveFrom w:id="225" w:author="Paul" w:date="2010-01-08T16:48:00Z">
+        <w:r>
+          <w:t>N</w:t>
+        </w:r>
+        <w:r>
+          <w:t>on-</w:t>
+        </w:r>
+        <w:r>
+          <w:t>E</w:t>
+        </w:r>
+        <w:r>
+          <w:t xml:space="preserve">ssential </w:t>
+        </w:r>
+        <w:r>
+          <w:t>C</w:t>
+        </w:r>
+        <w:r>
+          <w:t>omplexity</w:t>
+        </w:r>
+        <w:r>
+          <w:t xml:space="preserve"> – Complexity that is embedded in the business domain, but which is not core to the problem being addresses, or which is a commodity that can be brought into the system. This should be purged from the model</w:t>
+        </w:r>
+        <w:r>
+          <w:t>;</w:t>
+        </w:r>
+      </w:moveFrom>
     </w:p>
     <w:p>
       <w:pPr>
@@ -1770,10 +2493,13 @@
           <w:numId w:val="4"/>
         </w:numPr>
       </w:pPr>
-      <w:r>
-        <w:t>Accidental Complexity – non-essential complexity introduced by designs, frameworks and code that bleed into the domain model and create coupling between concerns. This should be prevented through isolation.</w:t>
-      </w:r>
-    </w:p>
+      <w:moveFrom w:id="226" w:author="Paul" w:date="2010-01-08T16:48:00Z">
+        <w:r>
+          <w:t>Accidental Complexity – non-essential complexity introduced by designs, frameworks and code that bleed into the domain model and create coupling between concerns. This should be prevented through isolation.</w:t>
+        </w:r>
+      </w:moveFrom>
+    </w:p>
+    <w:moveFromRangeEnd w:id="224"/>
     <w:p>
       <w:pPr>
         <w:pStyle w:val="ListParagraph"/>
@@ -1781,6 +2507,9 @@
           <w:ilvl w:val="0"/>
           <w:numId w:val="4"/>
         </w:numPr>
+        <w:rPr>
+          <w:ins w:id="227" w:author="Paul" w:date="2010-01-08T16:48:00Z"/>
+        </w:rPr>
       </w:pPr>
       <w:r>
         <w:t>Essential Complexity – This is core to the success of the business domain—a strategic advantage even—and should be a primary focus of the model</w:t>
@@ -1788,6 +2517,97 @@
       <w:r>
         <w:t>;</w:t>
       </w:r>
+    </w:p>
+    <w:p>
+      <w:pPr>
+        <w:pStyle w:val="ListParagraph"/>
+        <w:numPr>
+          <w:ilvl w:val="0"/>
+          <w:numId w:val="4"/>
+        </w:numPr>
+      </w:pPr>
+      <w:moveToRangeStart w:id="228" w:author="Paul" w:date="2010-01-08T16:48:00Z" w:name="move250732638"/>
+      <w:moveTo w:id="229" w:author="Paul" w:date="2010-01-08T16:48:00Z">
+        <w:r>
+          <w:t>Non-Essential Complexity – Complexity that is embedded in the business domain, but which is not core to the problem being addresses, or which is a commodity that can be brought into the system. This should be purged from the</w:t>
+        </w:r>
+      </w:moveTo>
+      <w:ins w:id="230" w:author="Paul" w:date="2010-01-08T16:54:00Z">
+        <w:r>
+          <w:t xml:space="preserve"> domain</w:t>
+        </w:r>
+      </w:ins>
+      <w:moveTo w:id="231" w:author="Paul" w:date="2010-01-08T16:48:00Z">
+        <w:r>
+          <w:t xml:space="preserve"> model</w:t>
+        </w:r>
+      </w:moveTo>
+      <w:ins w:id="232" w:author="Paul" w:date="2010-01-08T16:48:00Z">
+        <w:r>
+          <w:t xml:space="preserve"> as it is distilled over time</w:t>
+        </w:r>
+      </w:ins>
+      <w:moveTo w:id="233" w:author="Paul" w:date="2010-01-08T16:48:00Z">
+        <w:r>
+          <w:t>;</w:t>
+        </w:r>
+      </w:moveTo>
+    </w:p>
+    <w:p>
+      <w:pPr>
+        <w:pStyle w:val="ListParagraph"/>
+        <w:numPr>
+          <w:ilvl w:val="0"/>
+          <w:numId w:val="4"/>
+        </w:numPr>
+        <w:rPr>
+          <w:del w:id="234" w:author="Paul" w:date="2010-01-08T16:48:00Z"/>
+        </w:rPr>
+      </w:pPr>
+      <w:moveTo w:id="235" w:author="Paul" w:date="2010-01-08T16:48:00Z">
+        <w:r>
+          <w:t xml:space="preserve">Accidental Complexity – non-essential complexity introduced by designs, frameworks and code that bleed into the domain model and create coupling between concerns. This </w:t>
+        </w:r>
+      </w:moveTo>
+      <w:ins w:id="236" w:author="Paul" w:date="2010-01-08T16:51:00Z">
+        <w:r>
+          <w:t xml:space="preserve">bleeding </w:t>
+        </w:r>
+      </w:ins>
+      <w:moveTo w:id="237" w:author="Paul" w:date="2010-01-08T16:48:00Z">
+        <w:r>
+          <w:t>should be prevented through isolation</w:t>
+        </w:r>
+      </w:moveTo>
+      <w:ins w:id="238" w:author="Paul" w:date="2010-01-08T16:51:00Z">
+        <w:r>
+          <w:t>, as much as possible, of the infrastructure from the domain model</w:t>
+        </w:r>
+      </w:ins>
+      <w:moveTo w:id="239" w:author="Paul" w:date="2010-01-08T16:48:00Z">
+        <w:r>
+          <w:t>.</w:t>
+        </w:r>
+      </w:moveTo>
+    </w:p>
+    <w:moveToRangeEnd w:id="228"/>
+    <w:p>
+      <w:pPr>
+        <w:pStyle w:val="ListParagraph"/>
+        <w:numPr>
+          <w:ilvl w:val="0"/>
+          <w:numId w:val="4"/>
+        </w:numPr>
+        <w:pPrChange w:id="240" w:author="Paul" w:date="2010-01-08T16:48:00Z">
+          <w:pPr>
+            <w:pStyle w:val="ListParagraph"/>
+            <w:numPr>
+              <w:numId w:val="4"/>
+            </w:numPr>
+            <w:ind w:left="1080" w:hanging="360"/>
+          </w:pPr>
+        </w:pPrChange>
+      </w:pPr>
     </w:p>
     <w:p>
       <w:pPr>
@@ -1799,6 +2619,9 @@
       <w:pPr>
         <w:pStyle w:val="ListParagraph"/>
         <w:ind w:left="0" w:firstLine="720"/>
+        <w:rPr>
+          <w:del w:id="241" w:author="Paul" w:date="2010-01-08T16:49:00Z"/>
+        </w:rPr>
       </w:pPr>
       <w:r>
         <w:t xml:space="preserve">Eric </w:t>
@@ -1815,26 +2638,157 @@
       <w:r>
         <w:t>. Evans summarizes those strategies under the heading of “Strategic Design,” and these practices are meant to be leveraged as a domain model grows and evolves over time.</w:t>
       </w:r>
-    </w:p>
-    <w:p>
-      <w:pPr>
-        <w:rPr>
+      <w:ins w:id="242" w:author="Paul" w:date="2010-01-08T16:49:00Z">
+        <w:r>
+          <w:t xml:space="preserve"> </w:t>
+        </w:r>
+      </w:ins>
+    </w:p>
+    <w:p>
+      <w:pPr>
+        <w:pStyle w:val="ListParagraph"/>
+        <w:ind w:left="0" w:firstLine="720"/>
+        <w:rPr>
+          <w:ins w:id="243" w:author="Paul" w:date="2010-01-08T16:51:00Z"/>
           <w:color w:val="000000"/>
         </w:rPr>
-      </w:pPr>
+        <w:pPrChange w:id="244" w:author="Paul" w:date="2010-01-08T16:49:00Z">
+          <w:pPr/>
+        </w:pPrChange>
+      </w:pPr>
+      <w:del w:id="245" w:author="Paul" w:date="2010-01-08T16:49:00Z">
+        <w:r>
+          <w:rPr>
+            <w:color w:val="000000"/>
+          </w:rPr>
+          <w:tab/>
+          <w:delText xml:space="preserve">We’ll take Evans’s advice a step further and say that an </w:delText>
+        </w:r>
+      </w:del>
+      <w:ins w:id="246" w:author="Paul" w:date="2010-01-08T16:49:00Z">
+        <w:r>
+          <w:rPr>
+            <w:color w:val="000000"/>
+          </w:rPr>
+          <w:t xml:space="preserve">The </w:t>
+        </w:r>
+      </w:ins>
       <w:r>
         <w:rPr>
           <w:color w:val="000000"/>
         </w:rPr>
-        <w:tab/>
-        <w:t xml:space="preserve">We’ll take Evans’s advice a step further and say that an architect should hold the role of strategic designer on a team. </w:t>
-      </w:r>
+        <w:t>architect should hold the role of strategic designer on a team</w:t>
+      </w:r>
+      <w:ins w:id="247" w:author="Paul" w:date="2010-01-08T16:49:00Z">
+        <w:r>
+          <w:rPr>
+            <w:color w:val="000000"/>
+          </w:rPr>
+          <w:t xml:space="preserve">, and </w:t>
+        </w:r>
+      </w:ins>
+      <w:del w:id="248" w:author="Paul" w:date="2010-01-08T16:49:00Z">
+        <w:r>
+          <w:rPr>
+            <w:color w:val="000000"/>
+          </w:rPr>
+          <w:delText xml:space="preserve">. </w:delText>
+        </w:r>
+        <w:r>
+          <w:rPr>
+            <w:color w:val="000000"/>
+          </w:rPr>
+          <w:delText xml:space="preserve"> W</w:delText>
+        </w:r>
+      </w:del>
+      <w:ins w:id="249" w:author="Paul" w:date="2010-01-08T16:49:00Z">
+        <w:r>
+          <w:rPr>
+            <w:color w:val="000000"/>
+          </w:rPr>
+          <w:t>w</w:t>
+        </w:r>
+      </w:ins>
       <w:r>
         <w:rPr>
           <w:color w:val="000000"/>
         </w:rPr>
-        <w:t xml:space="preserve"> While the management of complexity in the software is a role for all members of the team, it should be a success metric for the architect. By assuming the mantle of strategic designer, the architect ensures that her architecture enables the right kind of complexity, while walling-off the wrong kind. She also enables that architecture to evolve and mature as the domain and software mature.</w:t>
-      </w:r>
+        <w:t xml:space="preserve">hile the management of complexity in the software is </w:t>
+      </w:r>
+      <w:del w:id="250" w:author="Paul" w:date="2010-01-08T16:49:00Z">
+        <w:r>
+          <w:rPr>
+            <w:color w:val="000000"/>
+          </w:rPr>
+          <w:delText xml:space="preserve">a role for </w:delText>
+        </w:r>
+      </w:del>
+      <w:ins w:id="251" w:author="Paul" w:date="2010-01-08T16:49:00Z">
+        <w:r>
+          <w:rPr>
+            <w:color w:val="000000"/>
+          </w:rPr>
+          <w:t xml:space="preserve">the </w:t>
+        </w:r>
+        <w:r>
+          <w:rPr>
+            <w:color w:val="000000"/>
+          </w:rPr>
+          <w:t>responsibility</w:t>
+        </w:r>
+        <w:r>
+          <w:rPr>
+            <w:color w:val="000000"/>
+          </w:rPr>
+          <w:t xml:space="preserve"> of </w:t>
+        </w:r>
+      </w:ins>
+      <w:r>
+        <w:rPr>
+          <w:color w:val="000000"/>
+        </w:rPr>
+        <w:t xml:space="preserve">all </w:t>
+      </w:r>
+      <w:ins w:id="252" w:author="Paul" w:date="2010-01-08T16:50:00Z">
+        <w:r>
+          <w:rPr>
+            <w:color w:val="000000"/>
+          </w:rPr>
+          <w:t xml:space="preserve">team </w:t>
+        </w:r>
+      </w:ins>
+      <w:r>
+        <w:rPr>
+          <w:color w:val="000000"/>
+        </w:rPr>
+        <w:t>members</w:t>
+      </w:r>
+      <w:del w:id="253" w:author="Paul" w:date="2010-01-08T16:50:00Z">
+        <w:r>
+          <w:rPr>
+            <w:color w:val="000000"/>
+          </w:rPr>
+          <w:delText xml:space="preserve"> of the team</w:delText>
+        </w:r>
+      </w:del>
+      <w:r>
+        <w:rPr>
+          <w:color w:val="000000"/>
+        </w:rPr>
+        <w:t>, it should be a success metric for the architect. By assuming the mantle of strategic designer, the architect ensures that her architecture enables the right kind of complexity, while walling-off the wrong kind. She also enables that architecture to evolve and mature as the domain and software mature.</w:t>
+      </w:r>
+    </w:p>
+    <w:p>
+      <w:pPr>
+        <w:pStyle w:val="ListParagraph"/>
+        <w:ind w:left="0" w:firstLine="720"/>
+        <w:rPr>
+          <w:color w:val="000000"/>
+        </w:rPr>
+        <w:pPrChange w:id="254" w:author="Paul" w:date="2010-01-08T16:49:00Z">
+          <w:pPr/>
+        </w:pPrChange>
+      </w:pPr>
     </w:p>
     <w:p>
       <w:pPr>
@@ -1865,6 +2819,7 @@
         <w:rPr>
           <w:b/>
         </w:rPr>
+        <w:lastRenderedPageBreak/>
         <w:t>Encapsulate, Don’t Coddle</w:t>
       </w:r>
     </w:p>
@@ -1873,249 +2828,340 @@
         <w:ind w:firstLine="720"/>
       </w:pPr>
       <w:r>
-        <w:t xml:space="preserve">Too much of architecture and design seems to focus on specifying as much as possible up front before the development team is fully engaged on a project. While we understand that the intentions for </w:t>
+        <w:t>Too much of architecture and design seems to focus on specifying as much as possible up front before the development team is fully engaged on a project. While we understand that the intentions for such a motivation are pure—the powers that be typically want to reduce uncertainty and trashing before too many expensive resources are involved—</w:t>
+      </w:r>
+      <w:r>
+        <w:t>this action</w:t>
+      </w:r>
+      <w:r>
+        <w:t xml:space="preserve"> often tends to be seen by the development team as an attempt to reduce their role on a project to that of an automaton churning out predefined modules with little to no creative thought.</w:t>
+      </w:r>
+    </w:p>
+    <w:p>
+      <w:pPr>
+        <w:ind w:firstLine="720"/>
+      </w:pPr>
+      <w:r>
+        <w:t>We believe that over-specifying</w:t>
+      </w:r>
+      <w:r>
+        <w:t xml:space="preserve"> your expectations to a developer</w:t>
+      </w:r>
+      <w:r>
+        <w:t xml:space="preserve"> is a form of coddling</w:t>
+      </w:r>
+      <w:r>
+        <w:t xml:space="preserve">. </w:t>
+      </w:r>
+      <w:r>
+        <w:t>Over</w:t>
+      </w:r>
+      <w:r>
+        <w:t>-</w:t>
+      </w:r>
+      <w:r>
+        <w:t xml:space="preserve">specification creates </w:t>
+      </w:r>
+      <w:r>
+        <w:t>inflexibl</w:t>
+      </w:r>
+      <w:r>
+        <w:t>e</w:t>
+      </w:r>
+      <w:r>
+        <w:t xml:space="preserve"> boundaries </w:t>
+      </w:r>
+      <w:r>
+        <w:t xml:space="preserve">and results in brittle software, something you’re likely tasked with preventing as an architect. </w:t>
+      </w:r>
+      <w:r>
+        <w:t>In the end y</w:t>
+      </w:r>
+      <w:r>
+        <w:t xml:space="preserve">our development team </w:t>
+      </w:r>
+      <w:r>
+        <w:t xml:space="preserve">will </w:t>
+      </w:r>
+      <w:r>
+        <w:t>feel both constrained and insulted by your effort.</w:t>
+      </w:r>
+    </w:p>
+    <w:p>
+      <w:pPr>
+        <w:ind w:firstLine="720"/>
+      </w:pPr>
+      <w:r>
+        <w:t xml:space="preserve">On the other hand, a blank slate is no better. </w:t>
+      </w:r>
+      <w:r>
+        <w:t>It’s dangerous to underspecify as system as well, and one with no boundaries and no architecture to speak of is destined to suffer from the implementation of sub-optimal</w:t>
+      </w:r>
+      <w:r>
+        <w:t xml:space="preserve"> and localized</w:t>
+      </w:r>
+      <w:r>
+        <w:t xml:space="preserve"> decisions by domain experts and developers.</w:t>
+      </w:r>
+      <w:r>
+        <w:t xml:space="preserve"> </w:t>
+      </w:r>
+    </w:p>
+    <w:p>
+      <w:pPr>
+        <w:ind w:firstLine="720"/>
+      </w:pPr>
+      <w:r>
+        <w:t>Balance between over and under specification can be</w:t>
+      </w:r>
+      <w:r>
+        <w:t xml:space="preserve"> achieved through engagement and encapsulation. First, we believe that, in nearly all cases, architects should be active members of a development team, not only creating architecture models, diagrams and deliverables, but also writing code. In </w:t>
+      </w:r>
+      <w:r>
+        <w:rPr>
+          <w:i/>
+        </w:rPr>
+        <w:t>Domain Driven Design</w:t>
+      </w:r>
+      <w:r>
+        <w:t xml:space="preserve">, Eric Evans postulates that working code is the best representation of a domain model that is relevant to both the domain and the development team, and we agree. An architect should be driving the development of the model through documentation </w:t>
+      </w:r>
+      <w:r>
+        <w:t>and</w:t>
+      </w:r>
+      <w:r>
+        <w:t xml:space="preserve"> through code.</w:t>
+      </w:r>
+    </w:p>
+    <w:p>
+      <w:pPr>
+        <w:ind w:firstLine="720"/>
+      </w:pPr>
+      <w:r>
+        <w:t xml:space="preserve">By being engaged with </w:t>
+      </w:r>
+      <w:r>
+        <w:t xml:space="preserve">a </w:t>
+      </w:r>
+      <w:r>
+        <w:t xml:space="preserve">development team, an architect is less likely to make decisions that would be </w:t>
+      </w:r>
+      <w:r>
+        <w:t>perceived</w:t>
+      </w:r>
+      <w:r>
+        <w:t xml:space="preserve"> as coddling. Not only will the architect learn to accurately value the contributions of the rest of the development team, but he will be forced to live with his own dictates, and will thus be less-likely to over</w:t>
+      </w:r>
+      <w:r>
+        <w:t>-</w:t>
+      </w:r>
+      <w:r>
+        <w:t>constrain himself, an</w:t>
+      </w:r>
+      <w:r>
+        <w:t>d</w:t>
+      </w:r>
+      <w:r>
+        <w:t xml:space="preserve"> thus, the team.</w:t>
+      </w:r>
+    </w:p>
+    <w:p>
+      <w:pPr>
+        <w:ind w:firstLine="720"/>
+      </w:pPr>
+      <w:r>
+        <w:t xml:space="preserve">Where constrains are needed, </w:t>
+      </w:r>
+      <w:r>
+        <w:t>architects</w:t>
+      </w:r>
+      <w:r>
+        <w:t xml:space="preserve"> should use encapsulation as a guide for specification. Simply put, architects should focus their efforts in the domain by clearly defining what a given capability provides and not how that capability should be implemented down to the precise details. Gartner uses the term Emergent Architecture to describe this practice, and </w:t>
+      </w:r>
+      <w:r>
+        <w:t xml:space="preserve">summarizes </w:t>
+      </w:r>
+      <w:r>
+        <w:t>the term</w:t>
+      </w:r>
+      <w:r>
+        <w:t xml:space="preserve"> with the phrase “Architect the lines and not the boxes.” Assuming that lines are interactions between software components and the boxes are the components, we believe that this statement is </w:t>
+      </w:r>
+      <w:r>
+        <w:t xml:space="preserve">inaccurate, </w:t>
+      </w:r>
+      <w:r>
+        <w:t>albeit</w:t>
+      </w:r>
+      <w:r>
+        <w:t xml:space="preserve"> moving in the right direction</w:t>
+      </w:r>
+      <w:r>
+        <w:t xml:space="preserve">. We see emergent architecture as </w:t>
+      </w:r>
+      <w:r>
+        <w:t>more than just defining the lines; it is also about defining</w:t>
+      </w:r>
+      <w:r>
+        <w:t xml:space="preserve"> the shape and boundaries of the boxes, and then iterating with the development team to fill—and possibly redefine—the boxes.</w:t>
+      </w:r>
+    </w:p>
+    <w:p>
+      <w:pPr>
+        <w:ind w:firstLine="720"/>
+      </w:pPr>
+      <w:r>
+        <w:t xml:space="preserve">When you use </w:t>
+      </w:r>
+      <w:r>
+        <w:t xml:space="preserve">architecture </w:t>
+      </w:r>
+      <w:r>
+        <w:t xml:space="preserve">specifications and </w:t>
+      </w:r>
+      <w:r>
+        <w:t>models</w:t>
+      </w:r>
+      <w:r>
+        <w:t xml:space="preserve"> as a replacement for engagement with a development team, </w:t>
+      </w:r>
+      <w:r>
+        <w:t>you’re coddling. On the other hand, when you’re focused on creating a loose boundary that is tightly coupled to the domain model, you’re encapsulating</w:t>
+      </w:r>
+      <w:r>
+        <w:t>;</w:t>
+      </w:r>
+      <w:r>
+        <w:t xml:space="preserve"> allowing the system to </w:t>
       </w:r>
       <w:r>
         <w:lastRenderedPageBreak/>
-        <w:t>such a motivation are pure—the powers that be typically want to reduce uncertainty and trashing before too many expensive resources are involved—</w:t>
-      </w:r>
-      <w:r>
-        <w:t>this action</w:t>
-      </w:r>
-      <w:r>
-        <w:t xml:space="preserve"> often tends to be seen by the development team as an attempt to reduce their role on a project to that of an automaton churning out predefined modules with little to no creative thought.</w:t>
+        <w:t>emerge and evolve and, most importantly to the architect, remain relevant to both the domain and the development team.</w:t>
       </w:r>
     </w:p>
     <w:p>
       <w:pPr>
         <w:ind w:firstLine="720"/>
-      </w:pPr>
-      <w:r>
-        <w:t>We believe that over-specifying</w:t>
-      </w:r>
-      <w:r>
-        <w:t xml:space="preserve"> your expectations to a developer</w:t>
-      </w:r>
-      <w:r>
-        <w:t xml:space="preserve"> is a form of coddling</w:t>
+        <w:rPr>
+          <w:b/>
+        </w:rPr>
+      </w:pPr>
+      <w:r>
+        <w:rPr>
+          <w:b/>
+        </w:rPr>
+        <w:t>Design with Evolution in Mind</w:t>
+      </w:r>
+    </w:p>
+    <w:p>
+      <w:pPr>
+        <w:ind w:firstLine="360"/>
+      </w:pPr>
+      <w:r>
+        <w:t xml:space="preserve"> </w:t>
+      </w:r>
+      <w:r>
+        <w:t>“Design for change” is a mantra we’ve often heard as architects and developers, but what does it mean? Does it mean that we should assume that every line of code in our system is subject to change and, as such, should be written to enable someone else to come along later and make that change easily? If it does, a team can quickly find itself in a death spiral of over engineering based on speculative requirements instead of actual ones.</w:t>
+      </w:r>
+    </w:p>
+    <w:p>
+      <w:pPr>
+        <w:ind w:firstLine="360"/>
+      </w:pPr>
+      <w:r>
+        <w:t xml:space="preserve">To us, “Design for change” means understanding which coarse-grained aspects of a system are likely to change and </w:t>
+      </w:r>
+      <w:r>
+        <w:t>then isolating those which are likely to change from those that aren’t. It also means understanding which aspects of the system change at different rates and keeping those aspects separate from one another.</w:t>
+      </w:r>
+    </w:p>
+    <w:p>
+      <w:pPr>
+        <w:ind w:firstLine="360"/>
+        <w:rPr>
+          <w:b/>
+          <w:i/>
+        </w:rPr>
+      </w:pPr>
+      <w:r>
+        <w:rPr>
+          <w:b/>
+          <w:i/>
+        </w:rPr>
+        <w:t>TODO: Graphic Here?  – Rates of Change</w:t>
+      </w:r>
+    </w:p>
+    <w:p>
+      <w:pPr>
+        <w:ind w:firstLine="360"/>
+      </w:pPr>
+      <w:r>
+        <w:t>For the architect, Designing for change implies selecting an architecture or design that complements this ordering and isolation. Layered Architectures are typically leveraged to achieve the kind of ordering and isolation described here, but they tend to enable, if not encourage, the kind of accidental coupling that works against original purpose.</w:t>
+      </w:r>
+      <w:r>
+        <w:t xml:space="preserve"> As an alternative, consider the Onion Architecture approach. Originally described by Jeffrey Palermo, the Onion Architecture approach focuses on isolating layers</w:t>
+      </w:r>
+      <w:r>
+        <w:t xml:space="preserve"> through interfaces</w:t>
+      </w:r>
+      <w:r>
+        <w:t>, leveraging IoC to minimize coupling and</w:t>
+      </w:r>
+      <w:r>
+        <w:t>,</w:t>
+      </w:r>
+      <w:r>
+        <w:t xml:space="preserve"> </w:t>
+      </w:r>
+      <w:r>
+        <w:t>most important</w:t>
+      </w:r>
+      <w:r>
+        <w:t>, making the Domain Model the star of the show.</w:t>
+      </w:r>
+    </w:p>
+    <w:p>
+      <w:pPr>
+        <w:ind w:firstLine="360"/>
+        <w:rPr>
+          <w:b/>
+          <w:i/>
+        </w:rPr>
+      </w:pPr>
+      <w:r>
+        <w:rPr>
+          <w:b/>
+          <w:i/>
+        </w:rPr>
+        <w:t>TODO: Graphic Here? – Layered and Onion</w:t>
+      </w:r>
+    </w:p>
+    <w:p>
+      <w:pPr>
+        <w:ind w:firstLine="360"/>
+      </w:pPr>
+      <w:r>
+        <w:t>For Domain-Driven Design to truly be effective, the Domain Model should be both core to the application and isolated from all concerns not relevant to the business domain. In practical terms, this means that orthogonal concerns like logging, security and Data Access should be implemented elsewhere, leaving the domain free to do what it does best: express the fundamental value of a business application through clean models that are accessible to developers and domain experts</w:t>
+      </w:r>
+      <w:r>
+        <w:t xml:space="preserve"> alike</w:t>
       </w:r>
       <w:r>
         <w:t xml:space="preserve">. </w:t>
       </w:r>
-      <w:r>
-        <w:t>Over</w:t>
-      </w:r>
-      <w:r>
-        <w:t>-</w:t>
-      </w:r>
-      <w:r>
-        <w:t xml:space="preserve">specification creates </w:t>
-      </w:r>
-      <w:r>
-        <w:t>inflexibl</w:t>
-      </w:r>
-      <w:r>
-        <w:t>e</w:t>
-      </w:r>
-      <w:r>
-        <w:t xml:space="preserve"> boundaries </w:t>
-      </w:r>
-      <w:r>
-        <w:t xml:space="preserve">and results in brittle software, something you’re likely tasked with preventing as an architect. </w:t>
-      </w:r>
-      <w:r>
-        <w:t>In the end y</w:t>
-      </w:r>
-      <w:r>
-        <w:t xml:space="preserve">our development team </w:t>
-      </w:r>
-      <w:r>
-        <w:t xml:space="preserve">will </w:t>
-      </w:r>
-      <w:r>
-        <w:t>feel both constrained and insulted by your effort.</w:t>
-      </w:r>
-    </w:p>
-    <w:p>
-      <w:pPr>
-        <w:ind w:firstLine="720"/>
-      </w:pPr>
-      <w:r>
-        <w:t xml:space="preserve">On the other hand, a blank slate is no better. </w:t>
-      </w:r>
-      <w:r>
-        <w:t xml:space="preserve">It’s dangerous to </w:t>
-      </w:r>
-      <w:proofErr w:type="spellStart"/>
-      <w:r>
-        <w:t>underspecify</w:t>
-      </w:r>
-      <w:proofErr w:type="spellEnd"/>
-      <w:r>
-        <w:t xml:space="preserve"> as system as well, and one with no boundaries and no architecture to speak of is destined to suffer from the implementation of sub-optimal</w:t>
-      </w:r>
-      <w:r>
-        <w:t xml:space="preserve"> and localized</w:t>
-      </w:r>
-      <w:r>
-        <w:t xml:space="preserve"> decisions by domain experts and developers.</w:t>
-      </w:r>
-      <w:r>
-        <w:t xml:space="preserve"> </w:t>
-      </w:r>
-    </w:p>
-    <w:p>
-      <w:pPr>
-        <w:ind w:firstLine="720"/>
-      </w:pPr>
-      <w:r>
-        <w:t>Balance between over and under specification can be</w:t>
-      </w:r>
-      <w:r>
-        <w:t xml:space="preserve"> achieved through engagement and encapsulation. First, we believe that, in nearly all cases, architects should be active members of a development team, not only creating architecture models, diagrams and deliverables, but also writing code. In </w:t>
-      </w:r>
-      <w:r>
-        <w:rPr>
-          <w:i/>
-        </w:rPr>
-        <w:t>Domain Driven Design</w:t>
-      </w:r>
-      <w:r>
-        <w:t xml:space="preserve">, Eric Evans postulates that working code is the best representation of a domain model that is relevant to both the domain and the development team, and we agree. An architect should be driving the development of the model through documentation </w:t>
-      </w:r>
-      <w:r>
-        <w:t>and</w:t>
-      </w:r>
-      <w:r>
-        <w:t xml:space="preserve"> through code.</w:t>
-      </w:r>
-    </w:p>
-    <w:p>
-      <w:pPr>
-        <w:ind w:firstLine="720"/>
-      </w:pPr>
-      <w:r>
-        <w:t xml:space="preserve">By being engaged with </w:t>
-      </w:r>
-      <w:r>
-        <w:t xml:space="preserve">a </w:t>
-      </w:r>
-      <w:r>
-        <w:t xml:space="preserve">development team, an architect is less likely to make decisions that would be </w:t>
-      </w:r>
-      <w:r>
-        <w:t>perceived</w:t>
-      </w:r>
-      <w:r>
-        <w:t xml:space="preserve"> as coddling. Not only will the architect learn to accurately value the contributions of the rest of the development team, but he will be forced to live with his own dictates, and will thus be less-likely to over</w:t>
-      </w:r>
-      <w:r>
-        <w:t>-</w:t>
-      </w:r>
-      <w:r>
-        <w:t>constrain himself, an</w:t>
-      </w:r>
-      <w:r>
-        <w:t>d</w:t>
-      </w:r>
-      <w:r>
-        <w:t xml:space="preserve"> thus, the team.</w:t>
-      </w:r>
-    </w:p>
-    <w:p>
-      <w:pPr>
-        <w:ind w:firstLine="720"/>
-      </w:pPr>
-      <w:r>
-        <w:t xml:space="preserve">Where constrains are needed, </w:t>
-      </w:r>
-      <w:r>
-        <w:t>architects</w:t>
-      </w:r>
-      <w:r>
-        <w:t xml:space="preserve"> should use encapsulation as a guide for specification. Simply put, architects should focus their efforts in the domain by clearly defining what a given capability provides and not how that capability should be implemented down to the precise details. Gartner uses the term Emergent Architecture to describe this practice, and </w:t>
-      </w:r>
-      <w:r>
-        <w:t xml:space="preserve">summarizes </w:t>
-      </w:r>
-      <w:r>
-        <w:t>the term</w:t>
-      </w:r>
-      <w:r>
-        <w:t xml:space="preserve"> with the phrase “Architect the lines and not the boxes.” Assuming that lines are interactions between software components and the boxes are the components, we believe that this statement is </w:t>
-      </w:r>
-      <w:r>
-        <w:t xml:space="preserve">inaccurate, </w:t>
-      </w:r>
-      <w:r>
-        <w:t>albeit</w:t>
-      </w:r>
-      <w:r>
-        <w:t xml:space="preserve"> moving in the right direction</w:t>
-      </w:r>
-      <w:r>
-        <w:t xml:space="preserve">. We see emergent architecture as </w:t>
-      </w:r>
-      <w:r>
-        <w:t>more than just defining the lines; it is also about defining</w:t>
-      </w:r>
-      <w:r>
-        <w:t xml:space="preserve"> the shape and boundaries of the boxes, and then iterating with the development team to fill—and possibly redefine—the boxes.</w:t>
-      </w:r>
-    </w:p>
-    <w:p>
-      <w:pPr>
-        <w:ind w:firstLine="720"/>
-      </w:pPr>
-      <w:r>
-        <w:t xml:space="preserve">When you use </w:t>
-      </w:r>
-      <w:r>
-        <w:t xml:space="preserve">architecture </w:t>
-      </w:r>
-      <w:r>
-        <w:t xml:space="preserve">specifications and </w:t>
-      </w:r>
-      <w:r>
-        <w:t>models</w:t>
-      </w:r>
-      <w:r>
-        <w:t xml:space="preserve"> as a replacement for engagement with a development team, </w:t>
-      </w:r>
-      <w:r>
-        <w:t>you’re coddling. On the other hand, when you’re focused on creating a loose boundary that is tightly coupled to the domain model, you’re encapsulating</w:t>
-      </w:r>
-      <w:r>
-        <w:t>;</w:t>
-      </w:r>
-      <w:r>
-        <w:t xml:space="preserve"> allowing the system to emerge and evolve and, most importantly to the architect, remain relevant to both the domain and the development team.</w:t>
-      </w:r>
-    </w:p>
-    <w:p>
-      <w:pPr>
-        <w:ind w:firstLine="720"/>
-        <w:rPr>
-          <w:b/>
-        </w:rPr>
-      </w:pPr>
-      <w:r>
-        <w:rPr>
-          <w:b/>
-        </w:rPr>
-        <w:t>Design with Evolution in Mind</w:t>
-      </w:r>
     </w:p>
     <w:p>
       <w:pPr>
         <w:ind w:firstLine="360"/>
       </w:pPr>
       <w:r>
-        <w:lastRenderedPageBreak/>
-        <w:t xml:space="preserve"> </w:t>
-      </w:r>
-      <w:r>
-        <w:t>“Design for change” is a mantra we’ve often heard as architects and developers, but what does it mean? Does it mean that we should assume that every line of code in our system is subject to change and, as such, should be written to enable someone else to come along later and make that change easily? If it does, a team can quickly find itself in a death spiral of over engineering based on speculative requirements instead of actual ones.</w:t>
+        <w:t xml:space="preserve">Once you’ve achieved the kind of isolation that patterns like the Onion Architecture provide, you have a structure that enables independent layers to evolve and change at different rates with little friction between and internal to those layers. Your Domain Model, which you should expect to change </w:t>
+      </w:r>
+      <w:r>
+        <w:t>at a faster rate</w:t>
+      </w:r>
+      <w:r>
+        <w:t xml:space="preserve"> than any other part of the system, can evolve even as infrastructure concerns like Data Access are implemented and tested.</w:t>
       </w:r>
     </w:p>
     <w:p>
@@ -2123,133 +3169,13 @@
         <w:ind w:firstLine="360"/>
       </w:pPr>
       <w:r>
-        <w:t xml:space="preserve">To us, “Design for change” means understanding which coarse-grained aspects of a system are likely to change and </w:t>
-      </w:r>
-      <w:r>
-        <w:t>then isolating those which are likely to change from those that aren’t. It also means understanding which aspects of the system change at different rates and keeping those aspects separate from one another.</w:t>
-      </w:r>
-    </w:p>
-    <w:p>
-      <w:pPr>
-        <w:ind w:firstLine="360"/>
-        <w:rPr>
-          <w:b/>
-          <w:i/>
-        </w:rPr>
-      </w:pPr>
-      <w:r>
-        <w:rPr>
-          <w:b/>
-          <w:i/>
-        </w:rPr>
-        <w:t>TODO: Graphic Here?  – Rates of Change</w:t>
-      </w:r>
-    </w:p>
-    <w:p>
-      <w:pPr>
-        <w:ind w:firstLine="360"/>
-      </w:pPr>
-      <w:r>
-        <w:t>For the architect, Designing for change implies selecting an architecture or design that complements this ordering and isolation. Layered Architectures are typically leveraged to achieve the kind of ordering and isolation described here, but they tend to enable, if not encourage, the kind of accidental coupling that works against original purpose.</w:t>
-      </w:r>
-      <w:r>
-        <w:t xml:space="preserve"> As an alternative, consider the Onion Architecture approach. Originally described by Jeffrey Palermo, the Onion Architecture approach focuses on isolating layers</w:t>
-      </w:r>
-      <w:r>
-        <w:t xml:space="preserve"> through interfaces</w:t>
-      </w:r>
-      <w:r>
-        <w:t xml:space="preserve">, leveraging </w:t>
-      </w:r>
-      <w:proofErr w:type="spellStart"/>
-      <w:proofErr w:type="gramStart"/>
-      <w:r>
-        <w:t>IoC</w:t>
-      </w:r>
-      <w:proofErr w:type="spellEnd"/>
-      <w:proofErr w:type="gramEnd"/>
-      <w:r>
-        <w:t xml:space="preserve"> to minimize coupling and</w:t>
-      </w:r>
-      <w:r>
-        <w:t>,</w:t>
-      </w:r>
-      <w:r>
-        <w:t xml:space="preserve"> </w:t>
-      </w:r>
-      <w:r>
-        <w:t>most important</w:t>
-      </w:r>
-      <w:r>
-        <w:t>, making the Domain Model the star of the show.</w:t>
-      </w:r>
-    </w:p>
-    <w:p>
-      <w:pPr>
-        <w:ind w:firstLine="360"/>
-        <w:rPr>
-          <w:b/>
-          <w:i/>
-        </w:rPr>
-      </w:pPr>
-      <w:r>
-        <w:rPr>
-          <w:b/>
-          <w:i/>
-        </w:rPr>
-        <w:t>TODO: Graphic Here? – Layered and Onion</w:t>
-      </w:r>
-    </w:p>
-    <w:p>
-      <w:pPr>
-        <w:ind w:firstLine="360"/>
-      </w:pPr>
-      <w:r>
-        <w:t>For Domain-Driven Design to truly be effective, the Domain Model should be both core to the application and isolated from all concerns not relevant to the business domain. In practical terms, this means that orthogonal concerns like logging, security and Data Access should be implemented elsewhere, leaving the domain free to do what it does best: express the fundamental value of a business application through clean models that are accessible to developers and domain experts</w:t>
-      </w:r>
-      <w:r>
-        <w:t xml:space="preserve"> alike</w:t>
-      </w:r>
-      <w:r>
-        <w:t xml:space="preserve">. </w:t>
-      </w:r>
-    </w:p>
-    <w:p>
-      <w:pPr>
-        <w:ind w:firstLine="360"/>
-      </w:pPr>
-      <w:r>
-        <w:t xml:space="preserve">Once you’ve achieved the kind of isolation that patterns like the Onion Architecture provide, you have a structure that enables independent layers to evolve and change at different rates with little friction between and internal to those layers. Your Domain Model, which you should expect to change </w:t>
-      </w:r>
-      <w:r>
-        <w:t>at a faster rate</w:t>
-      </w:r>
-      <w:r>
-        <w:t xml:space="preserve"> than any other part of the system, can evolve even as infrastructure concerns like Data Access are implemented and tested.</w:t>
-      </w:r>
-    </w:p>
-    <w:p>
-      <w:pPr>
-        <w:ind w:firstLine="360"/>
-      </w:pPr>
-      <w:r>
         <w:t>In some ways, the kind of independence described here is exactly what we take the phrase “Architect the</w:t>
       </w:r>
       <w:r>
         <w:t xml:space="preserve"> lines,</w:t>
       </w:r>
       <w:r>
-        <w:t xml:space="preserve"> not the boxes” to intend. By leveraging clean interfaces, </w:t>
-      </w:r>
-      <w:proofErr w:type="spellStart"/>
-      <w:proofErr w:type="gramStart"/>
-      <w:r>
-        <w:t>IoC</w:t>
-      </w:r>
-      <w:proofErr w:type="spellEnd"/>
-      <w:proofErr w:type="gramEnd"/>
-      <w:r>
-        <w:t xml:space="preserve"> and a rich domain model, the architect can maximize his or her value to the domain and development teams by delivering an architecture that is well-bounded, flexible and change-absorbent without being too prescriptive.</w:t>
+        <w:t xml:space="preserve"> not the boxes” to intend. By leveraging clean interfaces, IoC and a rich domain model, the architect can maximize his or her value to the domain and development teams by delivering an architecture that is well-bounded, flexible and change-absorbent without being too prescriptive.</w:t>
       </w:r>
     </w:p>
     <w:p>
@@ -2267,6 +3193,7 @@
         <w:rPr>
           <w:b/>
         </w:rPr>
+        <w:lastRenderedPageBreak/>
         <w:t>Conclusion</w:t>
       </w:r>
     </w:p>
@@ -2287,14 +3214,7 @@
         <w:rPr>
           <w:color w:val="000000"/>
         </w:rPr>
-        <w:t xml:space="preserve">—connected to both the domain and the development team. An architect can establish relevance through the stewardship of a Ubiquitous Language, which eliminates the need for translation and fosters collaboration between </w:t>
-      </w:r>
-      <w:r>
-        <w:rPr>
-          <w:color w:val="000000"/>
-        </w:rPr>
-        <w:lastRenderedPageBreak/>
-        <w:t>domain experts and developers. That relevance grows as the domain model is established as the core of the software effort and the architect insures that the model both expresses the domain and remains free from orthogonal concerns. Finally, the architect solidifies relevance by creating an architecture that emerges and evolves with the deeper understanding of domain experts and developers. All of these steps require an architect who is deeply engaged with a team, and fully invested in its success. The result, we believe, is the simplest yet most powerful result of all: software that solves a core problem and delights users.</w:t>
+        <w:t>—connected to both the domain and the development team. An architect can establish relevance through the stewardship of a Ubiquitous Language, which eliminates the need for translation and fosters collaboration between domain experts and developers. That relevance grows as the domain model is established as the core of the software effort and the architect insures that the model both expresses the domain and remains free from orthogonal concerns. Finally, the architect solidifies relevance by creating an architecture that emerges and evolves with the deeper understanding of domain experts and developers. All of these steps require an architect who is deeply engaged with a team, and fully invested in its success. The result, we believe, is the simplest yet most powerful result of all: software that solves a core problem and delights users.</w:t>
       </w:r>
     </w:p>
     <w:p>
@@ -2314,41 +3234,27 @@
         <w:rPr>
           <w:i/>
         </w:rPr>
-        <w:t xml:space="preserve">Brandon </w:t>
-      </w:r>
-      <w:proofErr w:type="spellStart"/>
+        <w:t>Brandon Satrom is the Chief Architect with Thought Ascent</w:t>
+      </w:r>
       <w:r>
         <w:rPr>
           <w:i/>
         </w:rPr>
-        <w:t>Satrom</w:t>
-      </w:r>
-      <w:proofErr w:type="spellEnd"/>
+        <w:t>, Inc.</w:t>
+      </w:r>
       <w:r>
         <w:rPr>
           <w:i/>
         </w:rPr>
-        <w:t xml:space="preserve"> is the Chief Architect with Thought Ascent</w:t>
+        <w:t>, a Microsoft Gold Partner</w:t>
       </w:r>
       <w:r>
         <w:rPr>
           <w:i/>
         </w:rPr>
-        <w:t>, Inc.</w:t>
-      </w:r>
-      <w:r>
-        <w:rPr>
-          <w:i/>
-        </w:rPr>
-        <w:t>, a Microsoft Gold Partner</w:t>
-      </w:r>
-      <w:r>
-        <w:rPr>
-          <w:i/>
-        </w:rPr>
         <w:t xml:space="preserve">. He blogs at </w:t>
       </w:r>
-      <w:hyperlink r:id="rId5" w:history="1">
+      <w:hyperlink r:id="rId8" w:history="1">
         <w:r>
           <w:rPr>
             <w:rStyle w:val="Hyperlink"/>
@@ -2367,72 +3273,58 @@
         <w:rPr>
           <w:i/>
         </w:rPr>
+        <w:t xml:space="preserve">. Paul Rayner </w:t>
+      </w:r>
+      <w:r>
+        <w:rPr>
+          <w:i/>
+        </w:rPr>
+        <w:t>is an Architect and Principal for Virtual Genius, LLC</w:t>
+      </w:r>
+      <w:r>
+        <w:rPr>
+          <w:i/>
+        </w:rPr>
+        <w:t>. He blogs with an Australian accent at</w:t>
+      </w:r>
+      <w:r>
+        <w:rPr>
+          <w:i/>
+        </w:rPr>
+        <w:t xml:space="preserve"> </w:t>
+      </w:r>
+      <w:r>
+        <w:rPr>
+          <w:i/>
+        </w:rPr>
+        <w:t>www.virtual-genius.com</w:t>
+      </w:r>
+      <w:r>
+        <w:rPr>
+          <w:i/>
+        </w:rPr>
+        <w:t xml:space="preserve"> </w:t>
+      </w:r>
+      <w:r>
+        <w:rPr>
+          <w:i/>
+        </w:rPr>
+        <w:t>and can be reached at paul@virtual-genius.com</w:t>
+      </w:r>
+      <w:r>
+        <w:rPr>
+          <w:i/>
+        </w:rPr>
         <w:t xml:space="preserve">. </w:t>
       </w:r>
-      <w:proofErr w:type="gramStart"/>
       <w:r>
         <w:rPr>
           <w:i/>
         </w:rPr>
-        <w:t xml:space="preserve">Paul Rayner </w:t>
-      </w:r>
-      <w:r>
-        <w:rPr>
-          <w:i/>
-        </w:rPr>
-        <w:t>is an Architect and Principal for Virtual Genius, LLC</w:t>
-      </w:r>
-      <w:r>
-        <w:rPr>
-          <w:i/>
-        </w:rPr>
-        <w:t>.</w:t>
-      </w:r>
-      <w:proofErr w:type="gramEnd"/>
-      <w:r>
-        <w:rPr>
-          <w:i/>
-        </w:rPr>
-        <w:t xml:space="preserve"> He blogs with an Australian accent at</w:t>
-      </w:r>
-      <w:r>
-        <w:rPr>
-          <w:i/>
-        </w:rPr>
-        <w:t xml:space="preserve"> </w:t>
-      </w:r>
-      <w:r>
-        <w:rPr>
-          <w:i/>
-        </w:rPr>
-        <w:t>www.virtual-genius.com</w:t>
-      </w:r>
-      <w:r>
-        <w:rPr>
-          <w:i/>
-        </w:rPr>
-        <w:t xml:space="preserve"> </w:t>
-      </w:r>
-      <w:r>
-        <w:rPr>
-          <w:i/>
-        </w:rPr>
-        <w:t>and can be reached at paul@virtual-genius.com</w:t>
-      </w:r>
-      <w:r>
-        <w:rPr>
-          <w:i/>
-        </w:rPr>
-        <w:t xml:space="preserve">. </w:t>
-      </w:r>
-      <w:r>
-        <w:rPr>
-          <w:i/>
-        </w:rPr>
         <w:t>Both have extensive experience with Agile and Architecture and find that the two play quite nicely together.</w:t>
       </w:r>
-      <w:bookmarkStart w:id="112" w:name="_GoBack"/>
-      <w:bookmarkEnd w:id="112"/>
+      <w:bookmarkStart w:id="255" w:name="_GoBack"/>
+      <w:bookmarkEnd w:id="255"/>
     </w:p>
     <w:sectPr>
       <w:pgSz w:w="12240" w:h="15840"/>
@@ -2442,6 +3334,119 @@
     </w:sectPr>
   </w:body>
 </w:document>
+</file>
+
+<file path=word/endnotes.xml><?xml version="1.0" encoding="utf-8"?>
+<w:endnotes xmlns:ve="http://schemas.openxmlformats.org/markup-compatibility/2006" xmlns:o="urn:schemas-microsoft-com:office:office" xmlns:r="http://schemas.openxmlformats.org/officeDocument/2006/relationships" xmlns:m="http://schemas.openxmlformats.org/officeDocument/2006/math" xmlns:v="urn:schemas-microsoft-com:vml" xmlns:wp="http://schemas.openxmlformats.org/drawingml/2006/wordprocessingDrawing" xmlns:w10="urn:schemas-microsoft-com:office:word" xmlns:w="http://schemas.openxmlformats.org/wordprocessingml/2006/main" xmlns:wne="http://schemas.microsoft.com/office/word/2006/wordml">
+  <w:endnote w:type="separator" w:id="-1">
+    <w:p>
+      <w:pPr>
+        <w:spacing w:after="0" w:line="240" w:lineRule="auto"/>
+      </w:pPr>
+      <w:r>
+        <w:separator/>
+      </w:r>
+    </w:p>
+  </w:endnote>
+  <w:endnote w:type="continuationSeparator" w:id="0">
+    <w:p>
+      <w:pPr>
+        <w:spacing w:after="0" w:line="240" w:lineRule="auto"/>
+      </w:pPr>
+      <w:r>
+        <w:continuationSeparator/>
+      </w:r>
+    </w:p>
+  </w:endnote>
+</w:endnotes>
+</file>
+
+<file path=word/footnotes.xml><?xml version="1.0" encoding="utf-8"?>
+<w:footnotes xmlns:ve="http://schemas.openxmlformats.org/markup-compatibility/2006" xmlns:o="urn:schemas-microsoft-com:office:office" xmlns:r="http://schemas.openxmlformats.org/officeDocument/2006/relationships" xmlns:m="http://schemas.openxmlformats.org/officeDocument/2006/math" xmlns:v="urn:schemas-microsoft-com:vml" xmlns:wp="http://schemas.openxmlformats.org/drawingml/2006/wordprocessingDrawing" xmlns:w10="urn:schemas-microsoft-com:office:word" xmlns:w="http://schemas.openxmlformats.org/wordprocessingml/2006/main" xmlns:wne="http://schemas.microsoft.com/office/word/2006/wordml">
+  <w:footnote w:type="separator" w:id="-1">
+    <w:p>
+      <w:pPr>
+        <w:spacing w:after="0" w:line="240" w:lineRule="auto"/>
+      </w:pPr>
+      <w:r>
+        <w:separator/>
+      </w:r>
+    </w:p>
+  </w:footnote>
+  <w:footnote w:type="continuationSeparator" w:id="0">
+    <w:p>
+      <w:pPr>
+        <w:spacing w:after="0" w:line="240" w:lineRule="auto"/>
+      </w:pPr>
+      <w:r>
+        <w:continuationSeparator/>
+      </w:r>
+    </w:p>
+  </w:footnote>
+  <w:footnote w:id="1">
+    <w:p>
+      <w:pPr>
+        <w:pStyle w:val="FootnoteText"/>
+      </w:pPr>
+      <w:ins w:id="195" w:author="Paul" w:date="2010-01-08T16:47:00Z">
+        <w:r>
+          <w:rPr>
+            <w:rStyle w:val="FootnoteReference"/>
+          </w:rPr>
+          <w:footnoteRef/>
+        </w:r>
+        <w:r>
+          <w:t xml:space="preserve"> </w:t>
+        </w:r>
+      </w:ins>
+      <w:ins w:id="196" w:author="Paul" w:date="2010-01-08T16:52:00Z">
+        <w:r>
+          <w:t xml:space="preserve">For more information on StoryTesting, see </w:t>
+        </w:r>
+      </w:ins>
+      <w:ins w:id="197" w:author="Paul" w:date="2010-01-08T16:47:00Z">
+        <w:r>
+          <w:t>http://www.industriallogic.com/papers/storytest.pdf</w:t>
+        </w:r>
+      </w:ins>
+      <w:ins w:id="198" w:author="Paul" w:date="2010-01-08T16:52:00Z">
+        <w:r>
+          <w:t>.</w:t>
+        </w:r>
+      </w:ins>
+    </w:p>
+  </w:footnote>
+  <w:footnote w:id="2">
+    <w:p>
+      <w:pPr>
+        <w:pStyle w:val="FootnoteText"/>
+      </w:pPr>
+      <w:ins w:id="222" w:author="Paul" w:date="2010-01-08T16:52:00Z">
+        <w:r>
+          <w:rPr>
+            <w:rStyle w:val="FootnoteReference"/>
+          </w:rPr>
+          <w:footnoteRef/>
+        </w:r>
+        <w:r>
+          <w:t xml:space="preserve"> Adapted from </w:t>
+        </w:r>
+        <w:r>
+          <w:rPr>
+            <w:i/>
+            <w:rPrChange w:id="223" w:author="Paul" w:date="2010-01-08T16:53:00Z">
+              <w:rPr/>
+            </w:rPrChange>
+          </w:rPr>
+          <w:t>No Silver Bullet</w:t>
+        </w:r>
+        <w:r>
+          <w:t xml:space="preserve"> by Fred Brooks (need citation)</w:t>
+        </w:r>
+      </w:ins>
+    </w:p>
+  </w:footnote>
+</w:footnotes>
 </file>
 
 <file path=word/numbering.xml><?xml version="1.0" encoding="utf-8"?>
@@ -3026,6 +4031,75 @@
     <w:rPr>
       <w:color w:val="0000FF" w:themeColor="hyperlink"/>
       <w:u w:val="single"/>
+    </w:rPr>
+  </w:style>
+  <w:style w:type="paragraph" w:styleId="BalloonText">
+    <w:name w:val="Balloon Text"/>
+    <w:basedOn w:val="Normal"/>
+    <w:link w:val="BalloonTextChar"/>
+    <w:uiPriority w:val="99"/>
+    <w:semiHidden/>
+    <w:unhideWhenUsed/>
+    <w:rsid w:val="000E2CC0"/>
+    <w:pPr>
+      <w:spacing w:after="0" w:line="240" w:lineRule="auto"/>
+    </w:pPr>
+    <w:rPr>
+      <w:rFonts w:ascii="Tahoma" w:hAnsi="Tahoma" w:cs="Tahoma"/>
+      <w:sz w:val="16"/>
+      <w:szCs w:val="16"/>
+    </w:rPr>
+  </w:style>
+  <w:style w:type="character" w:customStyle="1" w:styleId="BalloonTextChar">
+    <w:name w:val="Balloon Text Char"/>
+    <w:basedOn w:val="DefaultParagraphFont"/>
+    <w:link w:val="BalloonText"/>
+    <w:uiPriority w:val="99"/>
+    <w:semiHidden/>
+    <w:rsid w:val="000E2CC0"/>
+    <w:rPr>
+      <w:rFonts w:ascii="Tahoma" w:hAnsi="Tahoma" w:cs="Tahoma"/>
+      <w:sz w:val="16"/>
+      <w:szCs w:val="16"/>
+    </w:rPr>
+  </w:style>
+  <w:style w:type="paragraph" w:styleId="FootnoteText">
+    <w:name w:val="footnote text"/>
+    <w:basedOn w:val="Normal"/>
+    <w:link w:val="FootnoteTextChar"/>
+    <w:uiPriority w:val="99"/>
+    <w:semiHidden/>
+    <w:unhideWhenUsed/>
+    <w:rsid w:val="0075335A"/>
+    <w:pPr>
+      <w:spacing w:after="0" w:line="240" w:lineRule="auto"/>
+    </w:pPr>
+    <w:rPr>
+      <w:sz w:val="20"/>
+      <w:szCs w:val="20"/>
+    </w:rPr>
+  </w:style>
+  <w:style w:type="character" w:customStyle="1" w:styleId="FootnoteTextChar">
+    <w:name w:val="Footnote Text Char"/>
+    <w:basedOn w:val="DefaultParagraphFont"/>
+    <w:link w:val="FootnoteText"/>
+    <w:uiPriority w:val="99"/>
+    <w:semiHidden/>
+    <w:rsid w:val="0075335A"/>
+    <w:rPr>
+      <w:sz w:val="20"/>
+      <w:szCs w:val="20"/>
+    </w:rPr>
+  </w:style>
+  <w:style w:type="character" w:styleId="FootnoteReference">
+    <w:name w:val="footnote reference"/>
+    <w:basedOn w:val="DefaultParagraphFont"/>
+    <w:uiPriority w:val="99"/>
+    <w:semiHidden/>
+    <w:unhideWhenUsed/>
+    <w:rsid w:val="0075335A"/>
+    <w:rPr>
+      <w:vertAlign w:val="superscript"/>
     </w:rPr>
   </w:style>
 </w:styles>
@@ -3526,4 +4600,16 @@
   <a:objectDefaults/>
   <a:extraClrSchemeLst/>
 </a:theme>
+</file>
+
+<file path=customXml/item1.xml><?xml version="1.0" encoding="utf-8"?>
+<b:Sources xmlns:b="http://schemas.openxmlformats.org/officeDocument/2006/bibliography" xmlns="http://schemas.openxmlformats.org/officeDocument/2006/bibliography" SelectedStyle="\APA.XSL" StyleName="APA"/>
+</file>
+
+<file path=customXml/itemProps1.xml><?xml version="1.0" encoding="utf-8"?>
+<ds:datastoreItem xmlns:ds="http://schemas.openxmlformats.org/officeDocument/2006/customXml" ds:itemID="{093036EC-0979-4A84-975F-45922E7EF12B}">
+  <ds:schemaRefs>
+    <ds:schemaRef ds:uri="http://schemas.openxmlformats.org/officeDocument/2006/bibliography"/>
+  </ds:schemaRefs>
+</ds:datastoreItem>
 </file>
</xml_diff>

<commit_message>
Minor changes. Some of the formatting that got carried across is a little weird
</commit_message>
<xml_diff>
--- a/Keeping Architectures Relevant - Draft.docx
+++ b/Keeping Architectures Relevant - Draft.docx
@@ -2161,62 +2161,18 @@
           <w:szCs w:val="20"/>
           <w:shd w:val="clear" w:color="auto" w:fill="FFC6C6"/>
         </w:rPr>
-        <w:t>take time to acquire and</w:t>
-      </w:r>
-      <w:r>
-        <w:rPr>
-          <w:rStyle w:val="apple-converted-space"/>
-          <w:rFonts w:ascii="Arial" w:hAnsi="Arial" w:cs="Arial"/>
-          <w:color w:val="000000"/>
-          <w:sz w:val="20"/>
-          <w:szCs w:val="20"/>
-          <w:shd w:val="clear" w:color="auto" w:fill="FFC6C6"/>
-        </w:rPr>
-        <w:t> </w:t>
-      </w:r>
-      <w:r>
-        <w:rPr>
-          <w:rStyle w:val="author-p-5012"/>
-          <w:rFonts w:ascii="Arial" w:hAnsi="Arial" w:cs="Arial"/>
-          <w:color w:val="000000"/>
-          <w:sz w:val="20"/>
-          <w:szCs w:val="20"/>
-          <w:shd w:val="clear" w:color="auto" w:fill="E5FFD9"/>
-        </w:rPr>
-        <w:t>require</w:t>
-      </w:r>
-      <w:r>
-        <w:rPr>
-          <w:rStyle w:val="apple-converted-space"/>
-          <w:rFonts w:ascii="Arial" w:hAnsi="Arial" w:cs="Arial"/>
-          <w:color w:val="000000"/>
-          <w:sz w:val="20"/>
-          <w:szCs w:val="20"/>
-          <w:shd w:val="clear" w:color="auto" w:fill="FFC6C6"/>
-        </w:rPr>
-        <w:t> </w:t>
-      </w:r>
-      <w:r>
-        <w:rPr>
-          <w:rStyle w:val="author-g-nqsz122zw47nqfhmy724"/>
-          <w:rFonts w:ascii="Arial" w:hAnsi="Arial" w:cs="Arial"/>
-          <w:color w:val="000000"/>
-          <w:sz w:val="20"/>
-          <w:szCs w:val="20"/>
-          <w:shd w:val="clear" w:color="auto" w:fill="FFC6C6"/>
-        </w:rPr>
-        <w:t>collaborative</w:t>
-      </w:r>
-      <w:r>
-        <w:rPr>
-          <w:rStyle w:val="apple-converted-space"/>
-          <w:rFonts w:ascii="Arial" w:hAnsi="Arial" w:cs="Arial"/>
-          <w:color w:val="000000"/>
-          <w:sz w:val="20"/>
-          <w:szCs w:val="20"/>
-          <w:shd w:val="clear" w:color="auto" w:fill="E5FFD9"/>
-        </w:rPr>
-        <w:t> </w:t>
+        <w:t>take time to acquire</w:t>
+      </w:r>
+      <w:r>
+        <w:rPr>
+          <w:rStyle w:val="author-g-nqsz122zw47nqfhmy724"/>
+          <w:rFonts w:ascii="Arial" w:hAnsi="Arial" w:cs="Arial"/>
+          <w:color w:val="000000"/>
+          <w:sz w:val="20"/>
+          <w:szCs w:val="20"/>
+          <w:shd w:val="clear" w:color="auto" w:fill="FFC6C6"/>
+        </w:rPr>
+        <w:t xml:space="preserve"> and require collaborative </w:t>
       </w:r>
       <w:r>
         <w:rPr>
@@ -2493,18 +2449,18 @@
           <w:szCs w:val="20"/>
           <w:shd w:val="clear" w:color="auto" w:fill="E5FFD9"/>
         </w:rPr>
-        <w:t>of a</w:t>
-      </w:r>
-      <w:r>
-        <w:rPr>
-          <w:rStyle w:val="apple-converted-space"/>
-          <w:rFonts w:ascii="Arial" w:hAnsi="Arial" w:cs="Arial"/>
-          <w:color w:val="000000"/>
-          <w:sz w:val="20"/>
-          <w:szCs w:val="20"/>
-          <w:shd w:val="clear" w:color="auto" w:fill="E5FFD9"/>
-        </w:rPr>
-        <w:t> </w:t>
+        <w:t xml:space="preserve">of </w:t>
+      </w:r>
+      <w:r>
+        <w:rPr>
+          <w:rStyle w:val="author-g-5r8nqkr0pumu8j65"/>
+          <w:rFonts w:ascii="Arial" w:hAnsi="Arial" w:cs="Arial"/>
+          <w:color w:val="000000"/>
+          <w:sz w:val="20"/>
+          <w:szCs w:val="20"/>
+          <w:shd w:val="clear" w:color="auto" w:fill="E5FFD9"/>
+        </w:rPr>
+        <w:t xml:space="preserve">a </w:t>
       </w:r>
       <w:r>
         <w:rPr>
@@ -3888,41 +3844,30 @@
           <w:szCs w:val="20"/>
           <w:shd w:val="clear" w:color="auto" w:fill="FFC6C6"/>
         </w:rPr>
-        <w:t xml:space="preserve">Incorporating Storytesting into the development process is one particularly effective means for saturating feature discussions and executable documentation with the Ubiquitous Language, which naturally leads into incorporating it into the subsequent automated tests and the production code.[2b] "Writing concrete </w:t>
-      </w:r>
-      <w:r>
-        <w:rPr>
-          <w:rStyle w:val="author-g-nqsz122zw47nqfhmy724"/>
-          <w:rFonts w:ascii="Arial" w:hAnsi="Arial" w:cs="Arial"/>
-          <w:color w:val="000000"/>
-          <w:sz w:val="20"/>
-          <w:szCs w:val="20"/>
-          <w:shd w:val="clear" w:color="auto" w:fill="FFC6C6"/>
+        <w:t>Incorporating Storytesting into the development process is one particularly effective means for saturating feature discussions and executable documentation with the Ubiquitous Language, which naturally leads into incorporating it into the subsequent automated tests and the production code.[2b] "Writing concrete examples as tests explores ways in which to use and evolve the Ubiquitous Language for expressing business objects, constraints and rules."[2c]</w:t>
+      </w:r>
+    </w:p>
+    <w:p>
+      <w:pPr>
+        <w:spacing w:line="240" w:lineRule="auto"/>
+        <w:contextualSpacing/>
+        <w:rPr>
+          <w:rFonts w:ascii="Arial" w:hAnsi="Arial" w:cs="Arial"/>
+          <w:color w:val="000000"/>
+          <w:sz w:val="20"/>
+          <w:szCs w:val="20"/>
+        </w:rPr>
+      </w:pPr>
+      <w:r>
+        <w:rPr>
+          <w:rStyle w:val="author-p-5012"/>
+          <w:rFonts w:ascii="Arial" w:hAnsi="Arial" w:cs="Arial"/>
+          <w:color w:val="000000"/>
+          <w:sz w:val="20"/>
+          <w:szCs w:val="20"/>
+          <w:shd w:val="clear" w:color="auto" w:fill="E5FFD9"/>
         </w:rPr>
         <w:lastRenderedPageBreak/>
-        <w:t>examples as tests explores ways in which to use and evolve the Ubiquitous Language for expressing business objects, constraints and rules."[2c]</w:t>
-      </w:r>
-    </w:p>
-    <w:p>
-      <w:pPr>
-        <w:spacing w:line="240" w:lineRule="auto"/>
-        <w:contextualSpacing/>
-        <w:rPr>
-          <w:rFonts w:ascii="Arial" w:hAnsi="Arial" w:cs="Arial"/>
-          <w:color w:val="000000"/>
-          <w:sz w:val="20"/>
-          <w:szCs w:val="20"/>
-        </w:rPr>
-      </w:pPr>
-      <w:r>
-        <w:rPr>
-          <w:rStyle w:val="author-p-5012"/>
-          <w:rFonts w:ascii="Arial" w:hAnsi="Arial" w:cs="Arial"/>
-          <w:color w:val="000000"/>
-          <w:sz w:val="20"/>
-          <w:szCs w:val="20"/>
-          <w:shd w:val="clear" w:color="auto" w:fill="E5FFD9"/>
-        </w:rPr>
         <w:t> </w:t>
       </w:r>
     </w:p>
@@ -5122,7 +5067,18 @@
           <w:szCs w:val="20"/>
           <w:shd w:val="clear" w:color="auto" w:fill="E5FFD9"/>
         </w:rPr>
-        <w:t>specification can be achieved through</w:t>
+        <w:t xml:space="preserve">specification can be achieved </w:t>
+      </w:r>
+      <w:r>
+        <w:rPr>
+          <w:rStyle w:val="author-p-5012"/>
+          <w:rFonts w:ascii="Arial" w:hAnsi="Arial" w:cs="Arial"/>
+          <w:color w:val="000000"/>
+          <w:sz w:val="20"/>
+          <w:szCs w:val="20"/>
+          <w:shd w:val="clear" w:color="auto" w:fill="E5FFD9"/>
+        </w:rPr>
+        <w:t>through</w:t>
       </w:r>
       <w:r>
         <w:rPr>
@@ -5205,19 +5161,7 @@
           <w:szCs w:val="20"/>
           <w:shd w:val="clear" w:color="auto" w:fill="E5FFD9"/>
         </w:rPr>
-        <w:t xml:space="preserve">. First, architects should be, at least part of the time, active </w:t>
-      </w:r>
-      <w:r>
-        <w:rPr>
-          <w:rStyle w:val="author-p-5012"/>
-          <w:rFonts w:ascii="Arial" w:hAnsi="Arial" w:cs="Arial"/>
-          <w:color w:val="000000"/>
-          <w:sz w:val="20"/>
-          <w:szCs w:val="20"/>
-          <w:shd w:val="clear" w:color="auto" w:fill="E5FFD9"/>
-        </w:rPr>
-        <w:lastRenderedPageBreak/>
-        <w:t>members of a development team, not only creating architecture models, diagrams and deliverables but also writing code</w:t>
+        <w:t>. First, architects should be, at least part of the time, active members of a development team, not only creating architecture models, diagrams and deliverables but also writing code</w:t>
       </w:r>
       <w:r>
         <w:rPr>
@@ -5340,7 +5284,19 @@
           <w:szCs w:val="20"/>
           <w:shd w:val="clear" w:color="auto" w:fill="E5FFD9"/>
         </w:rPr>
-        <w:t>the development of the model through</w:t>
+        <w:t xml:space="preserve">the development of </w:t>
+      </w:r>
+      <w:r>
+        <w:rPr>
+          <w:rStyle w:val="author-p-5012"/>
+          <w:rFonts w:ascii="Arial" w:hAnsi="Arial" w:cs="Arial"/>
+          <w:color w:val="000000"/>
+          <w:sz w:val="20"/>
+          <w:szCs w:val="20"/>
+          <w:shd w:val="clear" w:color="auto" w:fill="E5FFD9"/>
+        </w:rPr>
+        <w:lastRenderedPageBreak/>
+        <w:t>the model through</w:t>
       </w:r>
       <w:r>
         <w:rPr>
@@ -6860,19 +6816,7 @@
           <w:szCs w:val="20"/>
           <w:shd w:val="clear" w:color="auto" w:fill="E5FFD9"/>
         </w:rPr>
-        <w:t xml:space="preserve">In some ways, the kind of independence described here is exactly what the phrase “architect the lines, not the boxes” is intended to convey. By leveraging clean interfaces, Inversion of Control and a rich </w:t>
-      </w:r>
-      <w:r>
-        <w:rPr>
-          <w:rStyle w:val="author-p-5012"/>
-          <w:rFonts w:ascii="Arial" w:hAnsi="Arial" w:cs="Arial"/>
-          <w:color w:val="000000"/>
-          <w:sz w:val="20"/>
-          <w:szCs w:val="20"/>
-          <w:shd w:val="clear" w:color="auto" w:fill="E5FFD9"/>
-        </w:rPr>
-        <w:lastRenderedPageBreak/>
-        <w:t>domain model, the architect can maximize his or her value to the domain and development teams by delivering an architecture that is flexible and change-absorbent without being too prescriptive.</w:t>
+        <w:t>In some ways, the kind of independence described here is exactly what the phrase “architect the lines, not the boxes” is intended to convey. By leveraging clean interfaces, Inversion of Control and a rich domain model, the architect can maximize his or her value to the domain and development teams by delivering an architecture that is flexible and change-absorbent without being too prescriptive.</w:t>
       </w:r>
     </w:p>
     <w:p>
@@ -6909,6 +6853,7 @@
           <w:szCs w:val="20"/>
           <w:shd w:val="clear" w:color="auto" w:fill="E5FFD9"/>
         </w:rPr>
+        <w:lastRenderedPageBreak/>
         <w:t>VI.                Conclusion</w:t>
       </w:r>
     </w:p>
@@ -9655,7 +9600,7 @@
 </file>
 
 <file path=customXml/itemProps1.xml><?xml version="1.0" encoding="utf-8"?>
-<ds:datastoreItem xmlns:ds="http://schemas.openxmlformats.org/officeDocument/2006/customXml" ds:itemID="{D05AAA3D-9356-49F7-AAFD-A5A165A3D34C}">
+<ds:datastoreItem xmlns:ds="http://schemas.openxmlformats.org/officeDocument/2006/customXml" ds:itemID="{A8E95368-3A64-4CF1-A51E-DC7C60E0356F}">
   <ds:schemaRefs>
     <ds:schemaRef ds:uri="http://schemas.openxmlformats.org/officeDocument/2006/bibliography"/>
   </ds:schemaRefs>

</xml_diff>

<commit_message>
Add DDD resources to footnote and some other comments and revisions
</commit_message>
<xml_diff>
--- a/Keeping Architectures Relevant - Draft.docx
+++ b/Keeping Architectures Relevant - Draft.docx
@@ -1,6 +1,6 @@
 
 <file path=word/document.xml><?xml version="1.0" encoding="utf-8"?>
-<w:document xmlns:wpc="http://schemas.microsoft.com/office/word/2010/wordprocessingCanvas" xmlns:mc="http://schemas.openxmlformats.org/markup-compatibility/2006" xmlns:o="urn:schemas-microsoft-com:office:office" xmlns:r="http://schemas.openxmlformats.org/officeDocument/2006/relationships" xmlns:m="http://schemas.openxmlformats.org/officeDocument/2006/math" xmlns:v="urn:schemas-microsoft-com:vml" xmlns:wp14="http://schemas.microsoft.com/office/word/2010/wordprocessingDrawing" xmlns:wp="http://schemas.openxmlformats.org/drawingml/2006/wordprocessingDrawing" xmlns:w10="urn:schemas-microsoft-com:office:word" xmlns:w="http://schemas.openxmlformats.org/wordprocessingml/2006/main" xmlns:w14="http://schemas.microsoft.com/office/word/2010/wordml" xmlns:wpg="http://schemas.microsoft.com/office/word/2010/wordprocessingGroup" xmlns:wpi="http://schemas.microsoft.com/office/word/2010/wordprocessingInk" xmlns:wne="http://schemas.microsoft.com/office/word/2006/wordml" xmlns:wps="http://schemas.microsoft.com/office/word/2010/wordprocessingShape" mc:Ignorable="w14 wp14">
+<w:document xmlns:ve="http://schemas.openxmlformats.org/markup-compatibility/2006" xmlns:o="urn:schemas-microsoft-com:office:office" xmlns:r="http://schemas.openxmlformats.org/officeDocument/2006/relationships" xmlns:m="http://schemas.openxmlformats.org/officeDocument/2006/math" xmlns:v="urn:schemas-microsoft-com:vml" xmlns:wp="http://schemas.openxmlformats.org/drawingml/2006/wordprocessingDrawing" xmlns:w10="urn:schemas-microsoft-com:office:word" xmlns:w="http://schemas.openxmlformats.org/wordprocessingml/2006/main" xmlns:wne="http://schemas.microsoft.com/office/word/2006/wordml">
   <w:body>
     <w:p>
       <w:pPr>
@@ -483,7 +483,7 @@
         </w:rPr>
         <w:footnoteReference w:id="1"/>
       </w:r>
-      <w:ins w:id="2" w:author="bsatrom" w:date="2010-01-22T07:29:00Z">
+      <w:ins w:id="15" w:author="bsatrom" w:date="2010-01-22T07:29:00Z">
         <w:r>
           <w:rPr>
             <w:rFonts w:ascii="Arial" w:hAnsi="Arial" w:cs="Arial"/>
@@ -642,7 +642,7 @@
         </w:rPr>
         <w:t xml:space="preserve">: </w:t>
       </w:r>
-      <w:del w:id="3" w:author="bsatrom" w:date="2010-01-22T07:30:00Z">
+      <w:del w:id="16" w:author="bsatrom" w:date="2010-01-22T07:30:00Z">
         <w:r>
           <w:rPr>
             <w:rFonts w:ascii="Arial" w:hAnsi="Arial" w:cs="Arial"/>
@@ -653,7 +653,7 @@
           <w:delText>Yeah, t</w:delText>
         </w:r>
       </w:del>
-      <w:ins w:id="4" w:author="bsatrom" w:date="2010-01-22T07:30:00Z">
+      <w:ins w:id="17" w:author="bsatrom" w:date="2010-01-22T07:30:00Z">
         <w:r>
           <w:rPr>
             <w:rFonts w:ascii="Arial" w:hAnsi="Arial" w:cs="Arial"/>
@@ -737,7 +737,7 @@
         </w:rPr>
         <w:t xml:space="preserve">: Sure, they’ll </w:t>
       </w:r>
-      <w:del w:id="5" w:author="bsatrom" w:date="2010-01-22T07:30:00Z">
+      <w:del w:id="18" w:author="bsatrom" w:date="2010-01-22T07:30:00Z">
         <w:r>
           <w:rPr>
             <w:rFonts w:ascii="Arial" w:hAnsi="Arial" w:cs="Arial"/>
@@ -980,6 +980,7 @@
           <w:sz w:val="20"/>
           <w:szCs w:val="20"/>
         </w:rPr>
+        <w:lastRenderedPageBreak/>
         <w:t>Expert</w:t>
       </w:r>
       <w:r>
@@ -1012,7 +1013,6 @@
           <w:sz w:val="20"/>
           <w:szCs w:val="20"/>
         </w:rPr>
-        <w:lastRenderedPageBreak/>
         <w:t>Architect</w:t>
       </w:r>
       <w:r>
@@ -1024,7 +1024,7 @@
         </w:rPr>
         <w:t>: Can we agree to globally replace Policy Wizard with POLICY BUILDER in all of our discussions and usage</w:t>
       </w:r>
-      <w:del w:id="6" w:author="bsatrom" w:date="2010-01-22T07:31:00Z">
+      <w:del w:id="19" w:author="bsatrom" w:date="2010-01-22T07:31:00Z">
         <w:r>
           <w:rPr>
             <w:rFonts w:ascii="Arial" w:hAnsi="Arial" w:cs="Arial"/>
@@ -1044,7 +1044,7 @@
         </w:rPr>
         <w:t xml:space="preserve">? We want to make sure that everyone understands these terms and uses them </w:t>
       </w:r>
-      <w:del w:id="7" w:author="bsatrom" w:date="2010-01-22T07:31:00Z">
+      <w:del w:id="20" w:author="bsatrom" w:date="2010-01-22T07:31:00Z">
         <w:r>
           <w:rPr>
             <w:rFonts w:ascii="Arial" w:hAnsi="Arial" w:cs="Arial"/>
@@ -1055,7 +1055,7 @@
           <w:delText>properly</w:delText>
         </w:r>
       </w:del>
-      <w:ins w:id="8" w:author="bsatrom" w:date="2010-01-22T07:31:00Z">
+      <w:ins w:id="21" w:author="bsatrom" w:date="2010-01-22T07:31:00Z">
         <w:r>
           <w:rPr>
             <w:rFonts w:ascii="Arial" w:hAnsi="Arial" w:cs="Arial"/>
@@ -1139,7 +1139,7 @@
         </w:rPr>
         <w:t xml:space="preserve">: </w:t>
       </w:r>
-      <w:del w:id="9" w:author="bsatrom" w:date="2010-01-22T07:31:00Z">
+      <w:del w:id="22" w:author="bsatrom" w:date="2010-01-22T07:31:00Z">
         <w:r>
           <w:rPr>
             <w:rFonts w:ascii="Arial" w:hAnsi="Arial" w:cs="Arial"/>
@@ -1191,7 +1191,7 @@
         </w:rPr>
         <w:t>: Effective dates, amount limits, minor details</w:t>
       </w:r>
-      <w:ins w:id="10" w:author="bsatrom" w:date="2010-01-22T07:31:00Z">
+      <w:ins w:id="23" w:author="bsatrom" w:date="2010-01-22T07:31:00Z">
         <w:r>
           <w:rPr>
             <w:rFonts w:ascii="Arial" w:hAnsi="Arial" w:cs="Arial"/>
@@ -1307,7 +1307,7 @@
         </w:rPr>
         <w:t xml:space="preserve">: Okay, so POLICY RULE changes performed by a POLICY ANALYST will be minor, otherwise we’ll need to perform system </w:t>
       </w:r>
-      <w:del w:id="11" w:author="bsatrom" w:date="2010-01-22T07:32:00Z">
+      <w:del w:id="24" w:author="bsatrom" w:date="2010-01-22T07:32:00Z">
         <w:r>
           <w:rPr>
             <w:rFonts w:ascii="Arial" w:hAnsi="Arial" w:cs="Arial"/>
@@ -1318,24 +1318,15 @@
           <w:delText xml:space="preserve">modifications </w:delText>
         </w:r>
       </w:del>
-      <w:ins w:id="12" w:author="bsatrom" w:date="2010-01-22T07:32:00Z">
-        <w:r>
-          <w:rPr>
-            <w:rFonts w:ascii="Arial" w:hAnsi="Arial" w:cs="Arial"/>
-            <w:color w:val="000000"/>
-            <w:sz w:val="20"/>
-            <w:szCs w:val="20"/>
-          </w:rPr>
-          <w:t>changes</w:t>
-        </w:r>
-        <w:r>
-          <w:rPr>
-            <w:rFonts w:ascii="Arial" w:hAnsi="Arial" w:cs="Arial"/>
-            <w:color w:val="000000"/>
-            <w:sz w:val="20"/>
-            <w:szCs w:val="20"/>
-          </w:rPr>
-          <w:t xml:space="preserve"> </w:t>
+      <w:ins w:id="25" w:author="bsatrom" w:date="2010-01-22T07:32:00Z">
+        <w:r>
+          <w:rPr>
+            <w:rFonts w:ascii="Arial" w:hAnsi="Arial" w:cs="Arial"/>
+            <w:color w:val="000000"/>
+            <w:sz w:val="20"/>
+            <w:szCs w:val="20"/>
+          </w:rPr>
+          <w:t xml:space="preserve">changes </w:t>
         </w:r>
       </w:ins>
       <w:r>
@@ -1347,7 +1338,7 @@
         </w:rPr>
         <w:t xml:space="preserve">as a part of </w:t>
       </w:r>
-      <w:del w:id="13" w:author="bsatrom" w:date="2010-01-22T07:32:00Z">
+      <w:del w:id="26" w:author="bsatrom" w:date="2010-01-22T07:32:00Z">
         <w:r>
           <w:rPr>
             <w:rFonts w:ascii="Arial" w:hAnsi="Arial" w:cs="Arial"/>
@@ -1358,24 +1349,15 @@
           <w:delText xml:space="preserve">the </w:delText>
         </w:r>
       </w:del>
-      <w:ins w:id="14" w:author="bsatrom" w:date="2010-01-22T07:32:00Z">
-        <w:r>
-          <w:rPr>
-            <w:rFonts w:ascii="Arial" w:hAnsi="Arial" w:cs="Arial"/>
-            <w:color w:val="000000"/>
-            <w:sz w:val="20"/>
-            <w:szCs w:val="20"/>
-          </w:rPr>
-          <w:t>those</w:t>
-        </w:r>
-        <w:r>
-          <w:rPr>
-            <w:rFonts w:ascii="Arial" w:hAnsi="Arial" w:cs="Arial"/>
-            <w:color w:val="000000"/>
-            <w:sz w:val="20"/>
-            <w:szCs w:val="20"/>
-          </w:rPr>
-          <w:t xml:space="preserve"> </w:t>
+      <w:ins w:id="27" w:author="bsatrom" w:date="2010-01-22T07:32:00Z">
+        <w:r>
+          <w:rPr>
+            <w:rFonts w:ascii="Arial" w:hAnsi="Arial" w:cs="Arial"/>
+            <w:color w:val="000000"/>
+            <w:sz w:val="20"/>
+            <w:szCs w:val="20"/>
+          </w:rPr>
+          <w:t xml:space="preserve">those </w:t>
         </w:r>
       </w:ins>
       <w:r>
@@ -1450,7 +1432,7 @@
         </w:rPr>
         <w:t xml:space="preserve">In the first conversation, the architect and developer muddled the conversation with their domain expert by introducing technical detail that was essentially irrelevant to the problem domain. If a strategy pattern is to be used to solve a business problem, it’s important to discuss how such a pattern should be implemented in one’s framework of choice. But it’s not useful to do so in a conversation that is designed to scope the domain and </w:t>
       </w:r>
-      <w:del w:id="15" w:author="bsatrom" w:date="2010-01-22T07:38:00Z">
+      <w:del w:id="28" w:author="bsatrom" w:date="2010-01-22T07:38:00Z">
         <w:r>
           <w:rPr>
             <w:rFonts w:ascii="Arial" w:hAnsi="Arial" w:cs="Arial"/>
@@ -1470,7 +1452,7 @@
         </w:rPr>
         <w:t xml:space="preserve">software </w:t>
       </w:r>
-      <w:del w:id="16" w:author="bsatrom" w:date="2010-01-22T07:38:00Z">
+      <w:del w:id="29" w:author="bsatrom" w:date="2010-01-22T07:38:00Z">
         <w:r>
           <w:rPr>
             <w:rFonts w:ascii="Arial" w:hAnsi="Arial" w:cs="Arial"/>
@@ -1481,7 +1463,7 @@
           <w:delText>that will be</w:delText>
         </w:r>
       </w:del>
-      <w:ins w:id="17" w:author="bsatrom" w:date="2010-01-22T07:38:00Z">
+      <w:ins w:id="30" w:author="bsatrom" w:date="2010-01-22T07:38:00Z">
         <w:r>
           <w:rPr>
             <w:rFonts w:ascii="Arial" w:hAnsi="Arial" w:cs="Arial"/>
@@ -1640,7 +1622,7 @@
       <w:pPr>
         <w:spacing w:line="255" w:lineRule="atLeast"/>
         <w:rPr>
-          <w:ins w:id="18" w:author="bsatrom" w:date="2010-01-22T07:33:00Z"/>
+          <w:ins w:id="31" w:author="bsatrom" w:date="2010-01-22T07:33:00Z"/>
           <w:rStyle w:val="b"/>
           <w:rFonts w:ascii="Arial" w:hAnsi="Arial" w:cs="Arial"/>
           <w:b/>
@@ -1683,7 +1665,7 @@
           <w:szCs w:val="20"/>
         </w:rPr>
         <w:drawing>
-          <wp:inline distT="0" distB="0" distL="0" distR="0" wp14:editId="11D8AFF3">
+          <wp:inline distT="0" distB="0" distL="0" distR="0">
             <wp:extent cx="2398889" cy="2685803"/>
             <wp:effectExtent l="0" t="0" r="0" b="0"/>
             <wp:docPr id="15" name="Picture 15"/>
@@ -1700,10 +1682,10 @@
                     </pic:cNvPicPr>
                   </pic:nvPicPr>
                   <pic:blipFill>
-                    <a:blip r:embed="rId10" cstate="print">
+                    <a:blip r:embed="rId9" cstate="print">
                       <a:extLst>
                         <a:ext uri="{28A0092B-C50C-407E-A947-70E740481C1C}">
-                          <a14:useLocalDpi xmlns:a14="http://schemas.microsoft.com/office/drawing/2010/main" val="0"/>
+                          <a14:useLocalDpi xmlns:a14="http://schemas.microsoft.com/office/drawing/2010/main" xmlns:wps="http://schemas.microsoft.com/office/word/2010/wordprocessingShape" xmlns:wpi="http://schemas.microsoft.com/office/word/2010/wordprocessingInk" xmlns:wpg="http://schemas.microsoft.com/office/word/2010/wordprocessingGroup" xmlns:w14="http://schemas.microsoft.com/office/word/2010/wordml" xmlns:w="http://schemas.openxmlformats.org/wordprocessingml/2006/main" xmlns:w10="urn:schemas-microsoft-com:office:word" xmlns:wp14="http://schemas.microsoft.com/office/word/2010/wordprocessingDrawing" xmlns:v="urn:schemas-microsoft-com:vml" xmlns:o="urn:schemas-microsoft-com:office:office" xmlns:mc="http://schemas.openxmlformats.org/markup-compatibility/2006" xmlns:wpc="http://schemas.microsoft.com/office/word/2010/wordprocessingCanvas" xmlns="" val="0"/>
                         </a:ext>
                       </a:extLst>
                     </a:blip>
@@ -1723,7 +1705,7 @@
                     <a:noFill/>
                     <a:extLst>
                       <a:ext uri="{909E8E84-426E-40DD-AFC4-6F175D3DCCD1}">
-                        <a14:hiddenFill xmlns:a14="http://schemas.microsoft.com/office/drawing/2010/main">
+                        <a14:hiddenFill xmlns:a14="http://schemas.microsoft.com/office/drawing/2010/main" xmlns:wps="http://schemas.microsoft.com/office/word/2010/wordprocessingShape" xmlns:wpi="http://schemas.microsoft.com/office/word/2010/wordprocessingInk" xmlns:wpg="http://schemas.microsoft.com/office/word/2010/wordprocessingGroup" xmlns:w14="http://schemas.microsoft.com/office/word/2010/wordml" xmlns:w="http://schemas.openxmlformats.org/wordprocessingml/2006/main" xmlns:w10="urn:schemas-microsoft-com:office:word" xmlns:wp14="http://schemas.microsoft.com/office/word/2010/wordprocessingDrawing" xmlns:v="urn:schemas-microsoft-com:vml" xmlns:o="urn:schemas-microsoft-com:office:office" xmlns:mc="http://schemas.openxmlformats.org/markup-compatibility/2006" xmlns:wpc="http://schemas.microsoft.com/office/word/2010/wordprocessingCanvas" xmlns="">
                           <a:solidFill>
                             <a:srgbClr val="FFFFFF" mc:Ignorable=""/>
                           </a:solidFill>
@@ -1753,7 +1735,7 @@
       <w:pPr>
         <w:spacing w:line="255" w:lineRule="atLeast"/>
         <w:rPr>
-          <w:ins w:id="19" w:author="bsatrom" w:date="2010-01-22T07:34:00Z"/>
+          <w:ins w:id="32" w:author="bsatrom" w:date="2010-01-22T07:34:00Z"/>
           <w:rStyle w:val="b"/>
           <w:rFonts w:ascii="Arial" w:hAnsi="Arial" w:cs="Arial"/>
           <w:b/>
@@ -1795,7 +1777,7 @@
           <w:szCs w:val="20"/>
         </w:rPr>
         <w:drawing>
-          <wp:inline distT="0" distB="0" distL="0" distR="0" wp14:editId="68BB08C5">
+          <wp:inline distT="0" distB="0" distL="0" distR="0">
             <wp:extent cx="2799644" cy="1869756"/>
             <wp:effectExtent l="0" t="0" r="0" b="0"/>
             <wp:docPr id="17" name="Picture 17"/>
@@ -1812,10 +1794,10 @@
                     </pic:cNvPicPr>
                   </pic:nvPicPr>
                   <pic:blipFill>
-                    <a:blip r:embed="rId11" cstate="print">
+                    <a:blip r:embed="rId10" cstate="print">
                       <a:extLst>
                         <a:ext uri="{28A0092B-C50C-407E-A947-70E740481C1C}">
-                          <a14:useLocalDpi xmlns:a14="http://schemas.microsoft.com/office/drawing/2010/main" val="0"/>
+                          <a14:useLocalDpi xmlns:a14="http://schemas.microsoft.com/office/drawing/2010/main" xmlns:wps="http://schemas.microsoft.com/office/word/2010/wordprocessingShape" xmlns:wpi="http://schemas.microsoft.com/office/word/2010/wordprocessingInk" xmlns:wpg="http://schemas.microsoft.com/office/word/2010/wordprocessingGroup" xmlns:w14="http://schemas.microsoft.com/office/word/2010/wordml" xmlns:w="http://schemas.openxmlformats.org/wordprocessingml/2006/main" xmlns:w10="urn:schemas-microsoft-com:office:word" xmlns:wp14="http://schemas.microsoft.com/office/word/2010/wordprocessingDrawing" xmlns:v="urn:schemas-microsoft-com:vml" xmlns:o="urn:schemas-microsoft-com:office:office" xmlns:mc="http://schemas.openxmlformats.org/markup-compatibility/2006" xmlns:wpc="http://schemas.microsoft.com/office/word/2010/wordprocessingCanvas" xmlns="" val="0"/>
                         </a:ext>
                       </a:extLst>
                     </a:blip>
@@ -1835,7 +1817,7 @@
                     <a:noFill/>
                     <a:extLst>
                       <a:ext uri="{909E8E84-426E-40DD-AFC4-6F175D3DCCD1}">
-                        <a14:hiddenFill xmlns:a14="http://schemas.microsoft.com/office/drawing/2010/main">
+                        <a14:hiddenFill xmlns:a14="http://schemas.microsoft.com/office/drawing/2010/main" xmlns:wps="http://schemas.microsoft.com/office/word/2010/wordprocessingShape" xmlns:wpi="http://schemas.microsoft.com/office/word/2010/wordprocessingInk" xmlns:wpg="http://schemas.microsoft.com/office/word/2010/wordprocessingGroup" xmlns:w14="http://schemas.microsoft.com/office/word/2010/wordml" xmlns:w="http://schemas.openxmlformats.org/wordprocessingml/2006/main" xmlns:w10="urn:schemas-microsoft-com:office:word" xmlns:wp14="http://schemas.microsoft.com/office/word/2010/wordprocessingDrawing" xmlns:v="urn:schemas-microsoft-com:vml" xmlns:o="urn:schemas-microsoft-com:office:office" xmlns:mc="http://schemas.openxmlformats.org/markup-compatibility/2006" xmlns:wpc="http://schemas.microsoft.com/office/word/2010/wordprocessingCanvas" xmlns="">
                           <a:solidFill>
                             <a:srgbClr val="FFFFFF" mc:Ignorable=""/>
                           </a:solidFill>
@@ -1912,7 +1894,7 @@
         <w:lastRenderedPageBreak/>
         <w:t>Architects typically work across a variety of business contexts in a company, acquiring significant domain knowledge in the process, and are responsible for understanding both domain and technology concerns. Translation between domain experts and development team</w:t>
       </w:r>
-      <w:ins w:id="20" w:author="bsatrom" w:date="2010-01-22T07:44:00Z">
+      <w:ins w:id="33" w:author="bsatrom" w:date="2010-01-22T07:44:00Z">
         <w:r>
           <w:rPr>
             <w:rFonts w:ascii="Arial" w:hAnsi="Arial" w:cs="Arial"/>
@@ -2138,7 +2120,7 @@
         </w:rPr>
         <w:t>Beyond being a simplified representation of a thing, a model must have a purpose, that of “solving problems or making predictions.</w:t>
       </w:r>
-      <w:ins w:id="21" w:author="bsatrom" w:date="2010-01-22T07:46:00Z">
+      <w:ins w:id="34" w:author="bsatrom" w:date="2010-01-22T07:46:00Z">
         <w:r>
           <w:rPr>
             <w:rStyle w:val="FootnoteReference"/>
@@ -2199,7 +2181,7 @@
         </w:rPr>
         <w:t>A domain model is no different. It’s a widely accepted fact in software that domain models are intended to represent a business domain. What seems to be less accepted is the idea that these models must</w:t>
       </w:r>
-      <w:del w:id="23" w:author="bsatrom" w:date="2010-01-22T07:47:00Z">
+      <w:del w:id="36" w:author="bsatrom" w:date="2010-01-22T07:47:00Z">
         <w:r>
           <w:rPr>
             <w:rFonts w:ascii="Arial" w:hAnsi="Arial" w:cs="Arial"/>
@@ -2260,7 +2242,7 @@
         <w:lastRenderedPageBreak/>
         <w:t xml:space="preserve">business or technology side of the domain with varying levels of abstraction. But for such </w:t>
       </w:r>
-      <w:ins w:id="24" w:author="bsatrom" w:date="2010-01-22T07:48:00Z">
+      <w:ins w:id="37" w:author="bsatrom" w:date="2010-01-22T07:48:00Z">
         <w:r>
           <w:rPr>
             <w:rFonts w:ascii="Arial" w:hAnsi="Arial" w:cs="Arial"/>
@@ -2280,7 +2262,7 @@
         </w:rPr>
         <w:t xml:space="preserve">domain model to be valuable, it must be relevant both to </w:t>
       </w:r>
-      <w:del w:id="25" w:author="bsatrom" w:date="2010-01-22T07:48:00Z">
+      <w:del w:id="38" w:author="bsatrom" w:date="2010-01-22T07:48:00Z">
         <w:r>
           <w:rPr>
             <w:rFonts w:ascii="Arial" w:hAnsi="Arial" w:cs="Arial"/>
@@ -2300,7 +2282,7 @@
         </w:rPr>
         <w:t>domain</w:t>
       </w:r>
-      <w:ins w:id="26" w:author="bsatrom" w:date="2010-01-22T07:48:00Z">
+      <w:ins w:id="39" w:author="bsatrom" w:date="2010-01-22T07:48:00Z">
         <w:r>
           <w:rPr>
             <w:rFonts w:ascii="Arial" w:hAnsi="Arial" w:cs="Arial"/>
@@ -2449,7 +2431,7 @@
           <w:szCs w:val="20"/>
         </w:rPr>
         <w:drawing>
-          <wp:inline distT="0" distB="0" distL="0" distR="0" wp14:editId="10996925">
+          <wp:inline distT="0" distB="0" distL="0" distR="0">
             <wp:extent cx="2269067" cy="2259990"/>
             <wp:effectExtent l="0" t="0" r="0" b="0"/>
             <wp:docPr id="18" name="Picture 18"/>
@@ -2466,10 +2448,10 @@
                     </pic:cNvPicPr>
                   </pic:nvPicPr>
                   <pic:blipFill>
-                    <a:blip r:embed="rId12" cstate="print">
+                    <a:blip r:embed="rId11" cstate="print">
                       <a:extLst>
                         <a:ext uri="{28A0092B-C50C-407E-A947-70E740481C1C}">
-                          <a14:useLocalDpi xmlns:a14="http://schemas.microsoft.com/office/drawing/2010/main" val="0"/>
+                          <a14:useLocalDpi xmlns:a14="http://schemas.microsoft.com/office/drawing/2010/main" xmlns:wps="http://schemas.microsoft.com/office/word/2010/wordprocessingShape" xmlns:wpi="http://schemas.microsoft.com/office/word/2010/wordprocessingInk" xmlns:wpg="http://schemas.microsoft.com/office/word/2010/wordprocessingGroup" xmlns:w14="http://schemas.microsoft.com/office/word/2010/wordml" xmlns:w="http://schemas.openxmlformats.org/wordprocessingml/2006/main" xmlns:w10="urn:schemas-microsoft-com:office:word" xmlns:wp14="http://schemas.microsoft.com/office/word/2010/wordprocessingDrawing" xmlns:v="urn:schemas-microsoft-com:vml" xmlns:o="urn:schemas-microsoft-com:office:office" xmlns:mc="http://schemas.openxmlformats.org/markup-compatibility/2006" xmlns:wpc="http://schemas.microsoft.com/office/word/2010/wordprocessingCanvas" xmlns="" val="0"/>
                         </a:ext>
                       </a:extLst>
                     </a:blip>
@@ -2489,7 +2471,7 @@
                     <a:noFill/>
                     <a:extLst>
                       <a:ext uri="{909E8E84-426E-40DD-AFC4-6F175D3DCCD1}">
-                        <a14:hiddenFill xmlns:a14="http://schemas.microsoft.com/office/drawing/2010/main">
+                        <a14:hiddenFill xmlns:a14="http://schemas.microsoft.com/office/drawing/2010/main" xmlns:wps="http://schemas.microsoft.com/office/word/2010/wordprocessingShape" xmlns:wpi="http://schemas.microsoft.com/office/word/2010/wordprocessingInk" xmlns:wpg="http://schemas.microsoft.com/office/word/2010/wordprocessingGroup" xmlns:w14="http://schemas.microsoft.com/office/word/2010/wordml" xmlns:w="http://schemas.openxmlformats.org/wordprocessingml/2006/main" xmlns:w10="urn:schemas-microsoft-com:office:word" xmlns:wp14="http://schemas.microsoft.com/office/word/2010/wordprocessingDrawing" xmlns:v="urn:schemas-microsoft-com:vml" xmlns:o="urn:schemas-microsoft-com:office:office" xmlns:mc="http://schemas.openxmlformats.org/markup-compatibility/2006" xmlns:wpc="http://schemas.microsoft.com/office/word/2010/wordprocessingCanvas" xmlns="">
                           <a:solidFill>
                             <a:srgbClr val="FFFFFF" mc:Ignorable=""/>
                           </a:solidFill>
@@ -2652,7 +2634,7 @@
         <w:lastRenderedPageBreak/>
         <w:t>1)      Essential Complexity – This is core to the success of the business domain—a strategic advantage</w:t>
       </w:r>
-      <w:ins w:id="27" w:author="bsatrom" w:date="2010-01-22T08:00:00Z">
+      <w:ins w:id="42" w:author="bsatrom" w:date="2010-01-22T08:00:00Z">
         <w:r>
           <w:rPr>
             <w:rFonts w:ascii="Arial" w:hAnsi="Arial" w:cs="Arial"/>
@@ -2712,7 +2694,7 @@
         </w:rPr>
         <w:t>3)      Accidental Complexity –</w:t>
       </w:r>
-      <w:del w:id="28" w:author="bsatrom" w:date="2010-01-22T08:00:00Z">
+      <w:del w:id="43" w:author="bsatrom" w:date="2010-01-22T08:00:00Z">
         <w:r>
           <w:rPr>
             <w:rFonts w:ascii="Arial" w:hAnsi="Arial" w:cs="Arial"/>
@@ -2723,7 +2705,7 @@
           <w:delText xml:space="preserve"> non-essential c</w:delText>
         </w:r>
       </w:del>
-      <w:ins w:id="29" w:author="bsatrom" w:date="2010-01-22T08:00:00Z">
+      <w:ins w:id="44" w:author="bsatrom" w:date="2010-01-22T08:00:00Z">
         <w:r>
           <w:rPr>
             <w:rFonts w:ascii="Arial" w:hAnsi="Arial" w:cs="Arial"/>
@@ -2743,7 +2725,7 @@
         </w:rPr>
         <w:t>omplexity introduced by designs, frameworks and code that bleed into the domain model and create coupling between concerns. This bleeding should be prevented through isolation</w:t>
       </w:r>
-      <w:del w:id="30" w:author="bsatrom" w:date="2010-01-22T08:01:00Z">
+      <w:del w:id="45" w:author="bsatrom" w:date="2010-01-22T08:01:00Z">
         <w:r>
           <w:rPr>
             <w:rFonts w:ascii="Arial" w:hAnsi="Arial" w:cs="Arial"/>
@@ -2754,7 +2736,7 @@
           <w:delText xml:space="preserve">, as much as possible, </w:delText>
         </w:r>
       </w:del>
-      <w:ins w:id="31" w:author="bsatrom" w:date="2010-01-22T08:01:00Z">
+      <w:ins w:id="46" w:author="bsatrom" w:date="2010-01-22T08:01:00Z">
         <w:r>
           <w:rPr>
             <w:rFonts w:ascii="Arial" w:hAnsi="Arial" w:cs="Arial"/>
@@ -3027,7 +3009,7 @@
         </w:rPr>
         <w:t xml:space="preserve">Many architects prefer to detail </w:t>
       </w:r>
-      <w:del w:id="32" w:author="bsatrom" w:date="2010-01-22T08:02:00Z">
+      <w:del w:id="47" w:author="bsatrom" w:date="2010-01-22T08:02:00Z">
         <w:r>
           <w:rPr>
             <w:rFonts w:ascii="Arial" w:hAnsi="Arial" w:cs="Arial"/>
@@ -3038,7 +3020,7 @@
           <w:delText xml:space="preserve">as much of </w:delText>
         </w:r>
       </w:del>
-      <w:del w:id="33" w:author="bsatrom" w:date="2010-01-22T08:05:00Z">
+      <w:del w:id="48" w:author="bsatrom" w:date="2010-01-22T08:05:00Z">
         <w:r>
           <w:rPr>
             <w:rFonts w:ascii="Arial" w:hAnsi="Arial" w:cs="Arial"/>
@@ -3047,270 +3029,6 @@
             <w:szCs w:val="20"/>
           </w:rPr>
           <w:delText>an architecture</w:delText>
-        </w:r>
-      </w:del>
-      <w:ins w:id="34" w:author="bsatrom" w:date="2010-01-22T08:05:00Z">
-        <w:r>
-          <w:rPr>
-            <w:rFonts w:ascii="Arial" w:hAnsi="Arial" w:cs="Arial"/>
-            <w:color w:val="000000"/>
-            <w:sz w:val="20"/>
-            <w:szCs w:val="20"/>
-          </w:rPr>
-          <w:t>architecture</w:t>
-        </w:r>
-      </w:ins>
-      <w:r>
-        <w:rPr>
-          <w:rFonts w:ascii="Arial" w:hAnsi="Arial" w:cs="Arial"/>
-          <w:color w:val="000000"/>
-          <w:sz w:val="20"/>
-          <w:szCs w:val="20"/>
-        </w:rPr>
-        <w:t xml:space="preserve"> </w:t>
-      </w:r>
-      <w:del w:id="35" w:author="bsatrom" w:date="2010-01-22T08:02:00Z">
-        <w:r>
-          <w:rPr>
-            <w:rFonts w:ascii="Arial" w:hAnsi="Arial" w:cs="Arial"/>
-            <w:color w:val="000000"/>
-            <w:sz w:val="20"/>
-            <w:szCs w:val="20"/>
-          </w:rPr>
-          <w:delText xml:space="preserve">as possible </w:delText>
-        </w:r>
-      </w:del>
-      <w:r>
-        <w:rPr>
-          <w:rFonts w:ascii="Arial" w:hAnsi="Arial" w:cs="Arial"/>
-          <w:color w:val="000000"/>
-          <w:sz w:val="20"/>
-          <w:szCs w:val="20"/>
-        </w:rPr>
-        <w:t xml:space="preserve">up front, before the development team is fully engaged on a project. </w:t>
-      </w:r>
-      <w:ins w:id="36" w:author="bsatrom" w:date="2010-01-22T08:04:00Z">
-        <w:r>
-          <w:rPr>
-            <w:rFonts w:ascii="Arial" w:hAnsi="Arial" w:cs="Arial"/>
-            <w:color w:val="000000"/>
-            <w:sz w:val="20"/>
-            <w:szCs w:val="20"/>
-          </w:rPr>
-          <w:t xml:space="preserve">While </w:t>
-        </w:r>
-      </w:ins>
-      <w:del w:id="37" w:author="bsatrom" w:date="2010-01-22T08:04:00Z">
-        <w:r>
-          <w:rPr>
-            <w:rFonts w:ascii="Arial" w:hAnsi="Arial" w:cs="Arial"/>
-            <w:color w:val="000000"/>
-            <w:sz w:val="20"/>
-            <w:szCs w:val="20"/>
-          </w:rPr>
-          <w:delText>The</w:delText>
-        </w:r>
-      </w:del>
-      <w:ins w:id="38" w:author="bsatrom" w:date="2010-01-22T08:04:00Z">
-        <w:r>
-          <w:rPr>
-            <w:rFonts w:ascii="Arial" w:hAnsi="Arial" w:cs="Arial"/>
-            <w:color w:val="000000"/>
-            <w:sz w:val="20"/>
-            <w:szCs w:val="20"/>
-          </w:rPr>
-          <w:t>the typical</w:t>
-        </w:r>
-      </w:ins>
-      <w:r>
-        <w:rPr>
-          <w:rFonts w:ascii="Arial" w:hAnsi="Arial" w:cs="Arial"/>
-          <w:color w:val="000000"/>
-          <w:sz w:val="20"/>
-          <w:szCs w:val="20"/>
-        </w:rPr>
-        <w:t xml:space="preserve"> </w:t>
-      </w:r>
-      <w:del w:id="39" w:author="bsatrom" w:date="2010-01-22T08:03:00Z">
-        <w:r>
-          <w:rPr>
-            <w:rFonts w:ascii="Arial" w:hAnsi="Arial" w:cs="Arial"/>
-            <w:color w:val="000000"/>
-            <w:sz w:val="20"/>
-            <w:szCs w:val="20"/>
-          </w:rPr>
-          <w:delText>intentions for such a motivation are</w:delText>
-        </w:r>
-      </w:del>
-      <w:ins w:id="40" w:author="bsatrom" w:date="2010-01-22T08:03:00Z">
-        <w:r>
-          <w:rPr>
-            <w:rFonts w:ascii="Arial" w:hAnsi="Arial" w:cs="Arial"/>
-            <w:color w:val="000000"/>
-            <w:sz w:val="20"/>
-            <w:szCs w:val="20"/>
-          </w:rPr>
-          <w:t>intent is</w:t>
-        </w:r>
-      </w:ins>
-      <w:r>
-        <w:rPr>
-          <w:rFonts w:ascii="Arial" w:hAnsi="Arial" w:cs="Arial"/>
-          <w:color w:val="000000"/>
-          <w:sz w:val="20"/>
-          <w:szCs w:val="20"/>
-        </w:rPr>
-        <w:t xml:space="preserve"> </w:t>
-      </w:r>
-      <w:del w:id="41" w:author="bsatrom" w:date="2010-01-22T08:04:00Z">
-        <w:r>
-          <w:rPr>
-            <w:rFonts w:ascii="Arial" w:hAnsi="Arial" w:cs="Arial"/>
-            <w:color w:val="000000"/>
-            <w:sz w:val="20"/>
-            <w:szCs w:val="20"/>
-          </w:rPr>
-          <w:delText xml:space="preserve">typically </w:delText>
-        </w:r>
-      </w:del>
-      <w:r>
-        <w:rPr>
-          <w:rFonts w:ascii="Arial" w:hAnsi="Arial" w:cs="Arial"/>
-          <w:color w:val="000000"/>
-          <w:sz w:val="20"/>
-          <w:szCs w:val="20"/>
-        </w:rPr>
-        <w:t xml:space="preserve">to reduce uncertainty and thrashing before </w:t>
-      </w:r>
-      <w:ins w:id="42" w:author="bsatrom" w:date="2010-01-22T08:03:00Z">
-        <w:r>
-          <w:rPr>
-            <w:rFonts w:ascii="Arial" w:hAnsi="Arial" w:cs="Arial"/>
-            <w:color w:val="000000"/>
-            <w:sz w:val="20"/>
-            <w:szCs w:val="20"/>
-          </w:rPr>
-          <w:t xml:space="preserve">too </w:t>
-        </w:r>
-      </w:ins>
-      <w:r>
-        <w:rPr>
-          <w:rFonts w:ascii="Arial" w:hAnsi="Arial" w:cs="Arial"/>
-          <w:color w:val="000000"/>
-          <w:sz w:val="20"/>
-          <w:szCs w:val="20"/>
-        </w:rPr>
-        <w:t xml:space="preserve">many </w:t>
-      </w:r>
-      <w:del w:id="43" w:author="bsatrom" w:date="2010-01-22T08:03:00Z">
-        <w:r>
-          <w:rPr>
-            <w:rFonts w:ascii="Arial" w:hAnsi="Arial" w:cs="Arial"/>
-            <w:color w:val="000000"/>
-            <w:sz w:val="20"/>
-            <w:szCs w:val="20"/>
-          </w:rPr>
-          <w:delText xml:space="preserve">expensive </w:delText>
-        </w:r>
-      </w:del>
-      <w:ins w:id="44" w:author="bsatrom" w:date="2010-01-22T08:03:00Z">
-        <w:r>
-          <w:rPr>
-            <w:rFonts w:ascii="Arial" w:hAnsi="Arial" w:cs="Arial"/>
-            <w:color w:val="000000"/>
-            <w:sz w:val="20"/>
-            <w:szCs w:val="20"/>
-          </w:rPr>
-          <w:t>costly</w:t>
-        </w:r>
-        <w:r>
-          <w:rPr>
-            <w:rFonts w:ascii="Arial" w:hAnsi="Arial" w:cs="Arial"/>
-            <w:color w:val="000000"/>
-            <w:sz w:val="20"/>
-            <w:szCs w:val="20"/>
-          </w:rPr>
-          <w:t xml:space="preserve"> </w:t>
-        </w:r>
-      </w:ins>
-      <w:r>
-        <w:rPr>
-          <w:rFonts w:ascii="Arial" w:hAnsi="Arial" w:cs="Arial"/>
-          <w:color w:val="000000"/>
-          <w:sz w:val="20"/>
-          <w:szCs w:val="20"/>
-        </w:rPr>
-        <w:t xml:space="preserve">resources are involved, </w:t>
-      </w:r>
-      <w:del w:id="45" w:author="bsatrom" w:date="2010-01-22T08:04:00Z">
-        <w:r>
-          <w:rPr>
-            <w:rFonts w:ascii="Arial" w:hAnsi="Arial" w:cs="Arial"/>
-            <w:color w:val="000000"/>
-            <w:sz w:val="20"/>
-            <w:szCs w:val="20"/>
-          </w:rPr>
-          <w:delText xml:space="preserve">but </w:delText>
-        </w:r>
-      </w:del>
-      <w:r>
-        <w:rPr>
-          <w:rFonts w:ascii="Arial" w:hAnsi="Arial" w:cs="Arial"/>
-          <w:color w:val="000000"/>
-          <w:sz w:val="20"/>
-          <w:szCs w:val="20"/>
-        </w:rPr>
-        <w:t xml:space="preserve">this action </w:t>
-      </w:r>
-      <w:ins w:id="46" w:author="bsatrom" w:date="2010-01-22T08:05:00Z">
-        <w:r>
-          <w:rPr>
-            <w:rFonts w:ascii="Arial" w:hAnsi="Arial" w:cs="Arial"/>
-            <w:color w:val="000000"/>
-            <w:sz w:val="20"/>
-            <w:szCs w:val="20"/>
-          </w:rPr>
-          <w:t xml:space="preserve">is </w:t>
-        </w:r>
-      </w:ins>
-      <w:r>
-        <w:rPr>
-          <w:rFonts w:ascii="Arial" w:hAnsi="Arial" w:cs="Arial"/>
-          <w:color w:val="000000"/>
-          <w:sz w:val="20"/>
-          <w:szCs w:val="20"/>
-        </w:rPr>
-        <w:t xml:space="preserve">often </w:t>
-      </w:r>
-      <w:del w:id="47" w:author="bsatrom" w:date="2010-01-22T08:05:00Z">
-        <w:r>
-          <w:rPr>
-            <w:rFonts w:ascii="Arial" w:hAnsi="Arial" w:cs="Arial"/>
-            <w:color w:val="000000"/>
-            <w:sz w:val="20"/>
-            <w:szCs w:val="20"/>
-          </w:rPr>
-          <w:delText xml:space="preserve">tends to be </w:delText>
-        </w:r>
-      </w:del>
-      <w:r>
-        <w:rPr>
-          <w:rFonts w:ascii="Arial" w:hAnsi="Arial" w:cs="Arial"/>
-          <w:color w:val="000000"/>
-          <w:sz w:val="20"/>
-          <w:szCs w:val="20"/>
-        </w:rPr>
-        <w:t xml:space="preserve">seen by the development team as an attempt to reduce their role on a project to that of an automaton churning out predefined modules with little-to-no creative thought. </w:t>
-      </w:r>
-      <w:del w:id="48" w:author="bsatrom" w:date="2010-01-22T08:05:00Z">
-        <w:r>
-          <w:rPr>
-            <w:rFonts w:ascii="Arial" w:hAnsi="Arial" w:cs="Arial"/>
-            <w:color w:val="000000"/>
-            <w:sz w:val="20"/>
-            <w:szCs w:val="20"/>
-          </w:rPr>
-          <w:delText xml:space="preserve">But </w:delText>
         </w:r>
       </w:del>
       <w:ins w:id="49" w:author="bsatrom" w:date="2010-01-22T08:05:00Z">
@@ -3321,21 +3039,320 @@
             <w:sz w:val="20"/>
             <w:szCs w:val="20"/>
           </w:rPr>
-          <w:t xml:space="preserve">We belive that too much </w:t>
+          <w:t>architecture</w:t>
         </w:r>
       </w:ins>
-      <w:ins w:id="50" w:author="bsatrom" w:date="2010-01-22T08:06:00Z">
-        <w:r>
-          <w:rPr>
-            <w:rFonts w:ascii="Arial" w:hAnsi="Arial" w:cs="Arial"/>
-            <w:color w:val="000000"/>
-            <w:sz w:val="20"/>
-            <w:szCs w:val="20"/>
-          </w:rPr>
-          <w:t>up-front architecture is a form of over-spefication, and that</w:t>
+      <w:r>
+        <w:rPr>
+          <w:rFonts w:ascii="Arial" w:hAnsi="Arial" w:cs="Arial"/>
+          <w:color w:val="000000"/>
+          <w:sz w:val="20"/>
+          <w:szCs w:val="20"/>
+        </w:rPr>
+        <w:t xml:space="preserve"> </w:t>
+      </w:r>
+      <w:del w:id="50" w:author="bsatrom" w:date="2010-01-22T08:02:00Z">
+        <w:r>
+          <w:rPr>
+            <w:rFonts w:ascii="Arial" w:hAnsi="Arial" w:cs="Arial"/>
+            <w:color w:val="000000"/>
+            <w:sz w:val="20"/>
+            <w:szCs w:val="20"/>
+          </w:rPr>
+          <w:delText xml:space="preserve">as possible </w:delText>
+        </w:r>
+      </w:del>
+      <w:r>
+        <w:rPr>
+          <w:rFonts w:ascii="Arial" w:hAnsi="Arial" w:cs="Arial"/>
+          <w:color w:val="000000"/>
+          <w:sz w:val="20"/>
+          <w:szCs w:val="20"/>
+        </w:rPr>
+        <w:t xml:space="preserve">up front, before the development team is fully engaged on a project. </w:t>
+      </w:r>
+      <w:ins w:id="51" w:author="bsatrom" w:date="2010-01-22T08:04:00Z">
+        <w:r>
+          <w:rPr>
+            <w:rFonts w:ascii="Arial" w:hAnsi="Arial" w:cs="Arial"/>
+            <w:color w:val="000000"/>
+            <w:sz w:val="20"/>
+            <w:szCs w:val="20"/>
+          </w:rPr>
+          <w:t xml:space="preserve">While </w:t>
         </w:r>
       </w:ins>
-      <w:ins w:id="51" w:author="bsatrom" w:date="2010-01-22T08:05:00Z">
+      <w:del w:id="52" w:author="bsatrom" w:date="2010-01-22T08:04:00Z">
+        <w:r>
+          <w:rPr>
+            <w:rFonts w:ascii="Arial" w:hAnsi="Arial" w:cs="Arial"/>
+            <w:color w:val="000000"/>
+            <w:sz w:val="20"/>
+            <w:szCs w:val="20"/>
+          </w:rPr>
+          <w:delText>The</w:delText>
+        </w:r>
+      </w:del>
+      <w:ins w:id="53" w:author="bsatrom" w:date="2010-01-22T08:04:00Z">
+        <w:r>
+          <w:rPr>
+            <w:rFonts w:ascii="Arial" w:hAnsi="Arial" w:cs="Arial"/>
+            <w:color w:val="000000"/>
+            <w:sz w:val="20"/>
+            <w:szCs w:val="20"/>
+          </w:rPr>
+          <w:t>the typical</w:t>
+        </w:r>
+      </w:ins>
+      <w:r>
+        <w:rPr>
+          <w:rFonts w:ascii="Arial" w:hAnsi="Arial" w:cs="Arial"/>
+          <w:color w:val="000000"/>
+          <w:sz w:val="20"/>
+          <w:szCs w:val="20"/>
+        </w:rPr>
+        <w:t xml:space="preserve"> </w:t>
+      </w:r>
+      <w:del w:id="54" w:author="bsatrom" w:date="2010-01-22T08:03:00Z">
+        <w:r>
+          <w:rPr>
+            <w:rFonts w:ascii="Arial" w:hAnsi="Arial" w:cs="Arial"/>
+            <w:color w:val="000000"/>
+            <w:sz w:val="20"/>
+            <w:szCs w:val="20"/>
+          </w:rPr>
+          <w:delText>intentions for such a motivation are</w:delText>
+        </w:r>
+      </w:del>
+      <w:ins w:id="55" w:author="bsatrom" w:date="2010-01-22T08:03:00Z">
+        <w:r>
+          <w:rPr>
+            <w:rFonts w:ascii="Arial" w:hAnsi="Arial" w:cs="Arial"/>
+            <w:color w:val="000000"/>
+            <w:sz w:val="20"/>
+            <w:szCs w:val="20"/>
+          </w:rPr>
+          <w:t>intent is</w:t>
+        </w:r>
+      </w:ins>
+      <w:r>
+        <w:rPr>
+          <w:rFonts w:ascii="Arial" w:hAnsi="Arial" w:cs="Arial"/>
+          <w:color w:val="000000"/>
+          <w:sz w:val="20"/>
+          <w:szCs w:val="20"/>
+        </w:rPr>
+        <w:t xml:space="preserve"> </w:t>
+      </w:r>
+      <w:del w:id="56" w:author="bsatrom" w:date="2010-01-22T08:04:00Z">
+        <w:r>
+          <w:rPr>
+            <w:rFonts w:ascii="Arial" w:hAnsi="Arial" w:cs="Arial"/>
+            <w:color w:val="000000"/>
+            <w:sz w:val="20"/>
+            <w:szCs w:val="20"/>
+          </w:rPr>
+          <w:delText xml:space="preserve">typically </w:delText>
+        </w:r>
+      </w:del>
+      <w:r>
+        <w:rPr>
+          <w:rFonts w:ascii="Arial" w:hAnsi="Arial" w:cs="Arial"/>
+          <w:color w:val="000000"/>
+          <w:sz w:val="20"/>
+          <w:szCs w:val="20"/>
+        </w:rPr>
+        <w:t xml:space="preserve">to reduce uncertainty and thrashing before </w:t>
+      </w:r>
+      <w:ins w:id="57" w:author="bsatrom" w:date="2010-01-22T08:03:00Z">
+        <w:r>
+          <w:rPr>
+            <w:rFonts w:ascii="Arial" w:hAnsi="Arial" w:cs="Arial"/>
+            <w:color w:val="000000"/>
+            <w:sz w:val="20"/>
+            <w:szCs w:val="20"/>
+          </w:rPr>
+          <w:t xml:space="preserve">too </w:t>
+        </w:r>
+      </w:ins>
+      <w:r>
+        <w:rPr>
+          <w:rFonts w:ascii="Arial" w:hAnsi="Arial" w:cs="Arial"/>
+          <w:color w:val="000000"/>
+          <w:sz w:val="20"/>
+          <w:szCs w:val="20"/>
+        </w:rPr>
+        <w:t xml:space="preserve">many </w:t>
+      </w:r>
+      <w:del w:id="58" w:author="bsatrom" w:date="2010-01-22T08:03:00Z">
+        <w:r>
+          <w:rPr>
+            <w:rFonts w:ascii="Arial" w:hAnsi="Arial" w:cs="Arial"/>
+            <w:color w:val="000000"/>
+            <w:sz w:val="20"/>
+            <w:szCs w:val="20"/>
+          </w:rPr>
+          <w:delText xml:space="preserve">expensive </w:delText>
+        </w:r>
+      </w:del>
+      <w:ins w:id="59" w:author="bsatrom" w:date="2010-01-22T08:03:00Z">
+        <w:r>
+          <w:rPr>
+            <w:rFonts w:ascii="Arial" w:hAnsi="Arial" w:cs="Arial"/>
+            <w:color w:val="000000"/>
+            <w:sz w:val="20"/>
+            <w:szCs w:val="20"/>
+          </w:rPr>
+          <w:t xml:space="preserve">costly </w:t>
+        </w:r>
+      </w:ins>
+      <w:r>
+        <w:rPr>
+          <w:rFonts w:ascii="Arial" w:hAnsi="Arial" w:cs="Arial"/>
+          <w:color w:val="000000"/>
+          <w:sz w:val="20"/>
+          <w:szCs w:val="20"/>
+        </w:rPr>
+        <w:t xml:space="preserve">resources are involved, </w:t>
+      </w:r>
+      <w:del w:id="60" w:author="bsatrom" w:date="2010-01-22T08:04:00Z">
+        <w:r>
+          <w:rPr>
+            <w:rFonts w:ascii="Arial" w:hAnsi="Arial" w:cs="Arial"/>
+            <w:color w:val="000000"/>
+            <w:sz w:val="20"/>
+            <w:szCs w:val="20"/>
+          </w:rPr>
+          <w:delText xml:space="preserve">but </w:delText>
+        </w:r>
+      </w:del>
+      <w:r>
+        <w:rPr>
+          <w:rFonts w:ascii="Arial" w:hAnsi="Arial" w:cs="Arial"/>
+          <w:color w:val="000000"/>
+          <w:sz w:val="20"/>
+          <w:szCs w:val="20"/>
+        </w:rPr>
+        <w:t xml:space="preserve">this action </w:t>
+      </w:r>
+      <w:ins w:id="61" w:author="bsatrom" w:date="2010-01-22T08:05:00Z">
+        <w:r>
+          <w:rPr>
+            <w:rFonts w:ascii="Arial" w:hAnsi="Arial" w:cs="Arial"/>
+            <w:color w:val="000000"/>
+            <w:sz w:val="20"/>
+            <w:szCs w:val="20"/>
+          </w:rPr>
+          <w:t xml:space="preserve">is </w:t>
+        </w:r>
+      </w:ins>
+      <w:r>
+        <w:rPr>
+          <w:rFonts w:ascii="Arial" w:hAnsi="Arial" w:cs="Arial"/>
+          <w:color w:val="000000"/>
+          <w:sz w:val="20"/>
+          <w:szCs w:val="20"/>
+        </w:rPr>
+        <w:t xml:space="preserve">often </w:t>
+      </w:r>
+      <w:del w:id="62" w:author="bsatrom" w:date="2010-01-22T08:05:00Z">
+        <w:r>
+          <w:rPr>
+            <w:rFonts w:ascii="Arial" w:hAnsi="Arial" w:cs="Arial"/>
+            <w:color w:val="000000"/>
+            <w:sz w:val="20"/>
+            <w:szCs w:val="20"/>
+          </w:rPr>
+          <w:delText xml:space="preserve">tends to be </w:delText>
+        </w:r>
+      </w:del>
+      <w:r>
+        <w:rPr>
+          <w:rFonts w:ascii="Arial" w:hAnsi="Arial" w:cs="Arial"/>
+          <w:color w:val="000000"/>
+          <w:sz w:val="20"/>
+          <w:szCs w:val="20"/>
+        </w:rPr>
+        <w:t xml:space="preserve">seen by the development team as an attempt to reduce their role on a project to that of an automaton churning out predefined modules with little-to-no creative thought. </w:t>
+      </w:r>
+      <w:del w:id="63" w:author="bsatrom" w:date="2010-01-22T08:05:00Z">
+        <w:r>
+          <w:rPr>
+            <w:rFonts w:ascii="Arial" w:hAnsi="Arial" w:cs="Arial"/>
+            <w:color w:val="000000"/>
+            <w:sz w:val="20"/>
+            <w:szCs w:val="20"/>
+          </w:rPr>
+          <w:delText xml:space="preserve">But </w:delText>
+        </w:r>
+      </w:del>
+      <w:ins w:id="64" w:author="bsatrom" w:date="2010-01-22T08:05:00Z">
+        <w:r>
+          <w:rPr>
+            <w:rFonts w:ascii="Arial" w:hAnsi="Arial" w:cs="Arial"/>
+            <w:color w:val="000000"/>
+            <w:sz w:val="20"/>
+            <w:szCs w:val="20"/>
+          </w:rPr>
+          <w:t>We beli</w:t>
+        </w:r>
+      </w:ins>
+      <w:ins w:id="65" w:author="Paul" w:date="2010-01-22T08:27:00Z">
+        <w:r>
+          <w:rPr>
+            <w:rFonts w:ascii="Arial" w:hAnsi="Arial" w:cs="Arial"/>
+            <w:color w:val="000000"/>
+            <w:sz w:val="20"/>
+            <w:szCs w:val="20"/>
+          </w:rPr>
+          <w:t>e</w:t>
+        </w:r>
+      </w:ins>
+      <w:ins w:id="66" w:author="bsatrom" w:date="2010-01-22T08:05:00Z">
+        <w:r>
+          <w:rPr>
+            <w:rFonts w:ascii="Arial" w:hAnsi="Arial" w:cs="Arial"/>
+            <w:color w:val="000000"/>
+            <w:sz w:val="20"/>
+            <w:szCs w:val="20"/>
+          </w:rPr>
+          <w:t xml:space="preserve">ve that too much </w:t>
+        </w:r>
+      </w:ins>
+      <w:ins w:id="67" w:author="bsatrom" w:date="2010-01-22T08:06:00Z">
+        <w:r>
+          <w:rPr>
+            <w:rFonts w:ascii="Arial" w:hAnsi="Arial" w:cs="Arial"/>
+            <w:color w:val="000000"/>
+            <w:sz w:val="20"/>
+            <w:szCs w:val="20"/>
+          </w:rPr>
+          <w:t>up-front architecture is a form of over-spe</w:t>
+        </w:r>
+      </w:ins>
+      <w:ins w:id="68" w:author="Paul" w:date="2010-01-22T08:27:00Z">
+        <w:r>
+          <w:rPr>
+            <w:rFonts w:ascii="Arial" w:hAnsi="Arial" w:cs="Arial"/>
+            <w:color w:val="000000"/>
+            <w:sz w:val="20"/>
+            <w:szCs w:val="20"/>
+          </w:rPr>
+          <w:t>ci</w:t>
+        </w:r>
+      </w:ins>
+      <w:ins w:id="69" w:author="bsatrom" w:date="2010-01-22T08:06:00Z">
+        <w:r>
+          <w:rPr>
+            <w:rFonts w:ascii="Arial" w:hAnsi="Arial" w:cs="Arial"/>
+            <w:color w:val="000000"/>
+            <w:sz w:val="20"/>
+            <w:szCs w:val="20"/>
+          </w:rPr>
+          <w:t>fication, and that</w:t>
+        </w:r>
+      </w:ins>
+      <w:ins w:id="70" w:author="bsatrom" w:date="2010-01-22T08:05:00Z">
         <w:r>
           <w:rPr>
             <w:rFonts w:ascii="Arial" w:hAnsi="Arial" w:cs="Arial"/>
@@ -3355,7 +3372,7 @@
         </w:rPr>
         <w:t xml:space="preserve">over-specifying expectations and designs to developers </w:t>
       </w:r>
-      <w:del w:id="52" w:author="bsatrom" w:date="2010-01-22T08:06:00Z">
+      <w:del w:id="71" w:author="bsatrom" w:date="2010-01-22T08:06:00Z">
         <w:r>
           <w:rPr>
             <w:rFonts w:ascii="Arial" w:hAnsi="Arial" w:cs="Arial"/>
@@ -3366,7 +3383,8 @@
           <w:delText>is</w:delText>
         </w:r>
       </w:del>
-      <w:ins w:id="53" w:author="bsatrom" w:date="2010-01-22T08:06:00Z">
+      <w:commentRangeStart w:id="72"/>
+      <w:ins w:id="73" w:author="bsatrom" w:date="2010-01-22T08:06:00Z">
         <w:r>
           <w:rPr>
             <w:rFonts w:ascii="Arial" w:hAnsi="Arial" w:cs="Arial"/>
@@ -3377,6 +3395,13 @@
           <w:t>are</w:t>
         </w:r>
       </w:ins>
+      <w:commentRangeEnd w:id="72"/>
+      <w:r>
+        <w:rPr>
+          <w:rStyle w:val="CommentReference"/>
+        </w:rPr>
+        <w:commentReference w:id="72"/>
+      </w:r>
       <w:r>
         <w:rPr>
           <w:rFonts w:ascii="Arial" w:hAnsi="Arial" w:cs="Arial"/>
@@ -3386,7 +3411,7 @@
         </w:rPr>
         <w:t xml:space="preserve"> </w:t>
       </w:r>
-      <w:del w:id="54" w:author="bsatrom" w:date="2010-01-22T08:06:00Z">
+      <w:del w:id="74" w:author="bsatrom" w:date="2010-01-22T08:06:00Z">
         <w:r>
           <w:rPr>
             <w:rFonts w:ascii="Arial" w:hAnsi="Arial" w:cs="Arial"/>
@@ -3406,7 +3431,7 @@
         </w:rPr>
         <w:t>form</w:t>
       </w:r>
-      <w:ins w:id="55" w:author="bsatrom" w:date="2010-01-22T08:06:00Z">
+      <w:ins w:id="75" w:author="bsatrom" w:date="2010-01-22T08:06:00Z">
         <w:r>
           <w:rPr>
             <w:rFonts w:ascii="Arial" w:hAnsi="Arial" w:cs="Arial"/>
@@ -3457,7 +3482,7 @@
         </w:rPr>
         <w:t xml:space="preserve">A blank slate is no better, though. It’s also dangerous to under-specify a system. With no boundaries and no intentional architecture, a design is destined to suffer from the implementation of sub-optimal and localized decisions by both domain experts and developers. Keeping the development team all moving in the same direction as they seek to distill the model and code itself is not easy. One way to connect the domain model to </w:t>
       </w:r>
-      <w:del w:id="56" w:author="bsatrom" w:date="2010-01-22T08:09:00Z">
+      <w:del w:id="76" w:author="bsatrom" w:date="2010-01-22T08:09:00Z">
         <w:r>
           <w:rPr>
             <w:rFonts w:ascii="Arial" w:hAnsi="Arial" w:cs="Arial"/>
@@ -3477,7 +3502,7 @@
         </w:rPr>
         <w:t xml:space="preserve">business drivers and ensure </w:t>
       </w:r>
-      <w:del w:id="57" w:author="bsatrom" w:date="2010-01-22T08:09:00Z">
+      <w:del w:id="77" w:author="bsatrom" w:date="2010-01-22T08:09:00Z">
         <w:r>
           <w:rPr>
             <w:rFonts w:ascii="Arial" w:hAnsi="Arial" w:cs="Arial"/>
@@ -3497,7 +3522,7 @@
         </w:rPr>
         <w:t xml:space="preserve">the team is aware of the </w:t>
       </w:r>
-      <w:del w:id="58" w:author="bsatrom" w:date="2010-01-22T08:09:00Z">
+      <w:del w:id="78" w:author="bsatrom" w:date="2010-01-22T08:09:00Z">
         <w:r>
           <w:rPr>
             <w:rFonts w:ascii="Arial" w:hAnsi="Arial" w:cs="Arial"/>
@@ -3515,7 +3540,7 @@
           <w:sz w:val="20"/>
           <w:szCs w:val="20"/>
         </w:rPr>
-        <w:t xml:space="preserve">value </w:t>
+        <w:t xml:space="preserve">value of what they are delivering is </w:t>
       </w:r>
       <w:r>
         <w:rPr>
@@ -3525,9 +3550,9 @@
           <w:szCs w:val="20"/>
         </w:rPr>
         <w:lastRenderedPageBreak/>
-        <w:t>of what they are delivering is for the architect</w:t>
-      </w:r>
-      <w:del w:id="59" w:author="bsatrom" w:date="2010-01-22T08:10:00Z">
+        <w:t>for the architect</w:t>
+      </w:r>
+      <w:del w:id="79" w:author="bsatrom" w:date="2010-01-22T08:10:00Z">
         <w:r>
           <w:rPr>
             <w:rFonts w:ascii="Arial" w:hAnsi="Arial" w:cs="Arial"/>
@@ -3547,17 +3572,45 @@
         </w:rPr>
         <w:t xml:space="preserve"> to</w:t>
       </w:r>
-      <w:ins w:id="60" w:author="bsatrom" w:date="2010-01-22T08:10:00Z">
-        <w:r>
-          <w:rPr>
-            <w:rFonts w:ascii="Arial" w:hAnsi="Arial" w:cs="Arial"/>
-            <w:color w:val="000000"/>
-            <w:sz w:val="20"/>
-            <w:szCs w:val="20"/>
-          </w:rPr>
-          <w:t xml:space="preserve"> lead in the</w:t>
+      <w:ins w:id="80" w:author="bsatrom" w:date="2010-01-22T08:10:00Z">
+        <w:r>
+          <w:rPr>
+            <w:rFonts w:ascii="Arial" w:hAnsi="Arial" w:cs="Arial"/>
+            <w:color w:val="000000"/>
+            <w:sz w:val="20"/>
+            <w:szCs w:val="20"/>
+          </w:rPr>
+          <w:t xml:space="preserve"> </w:t>
+        </w:r>
+        <w:commentRangeStart w:id="81"/>
+        <w:r>
+          <w:rPr>
+            <w:rFonts w:ascii="Arial" w:hAnsi="Arial" w:cs="Arial"/>
+            <w:color w:val="000000"/>
+            <w:sz w:val="20"/>
+            <w:szCs w:val="20"/>
+          </w:rPr>
+          <w:t>lead</w:t>
         </w:r>
       </w:ins>
+      <w:commentRangeEnd w:id="81"/>
+      <w:r>
+        <w:rPr>
+          <w:rStyle w:val="CommentReference"/>
+        </w:rPr>
+        <w:commentReference w:id="81"/>
+      </w:r>
+      <w:ins w:id="82" w:author="bsatrom" w:date="2010-01-22T08:10:00Z">
+        <w:r>
+          <w:rPr>
+            <w:rFonts w:ascii="Arial" w:hAnsi="Arial" w:cs="Arial"/>
+            <w:color w:val="000000"/>
+            <w:sz w:val="20"/>
+            <w:szCs w:val="20"/>
+          </w:rPr>
+          <w:t xml:space="preserve"> in the</w:t>
+        </w:r>
+      </w:ins>
       <w:r>
         <w:rPr>
           <w:rFonts w:ascii="Arial" w:hAnsi="Arial" w:cs="Arial"/>
@@ -3567,7 +3620,7 @@
         </w:rPr>
         <w:t xml:space="preserve"> creat</w:t>
       </w:r>
-      <w:del w:id="61" w:author="bsatrom" w:date="2010-01-22T08:10:00Z">
+      <w:del w:id="83" w:author="bsatrom" w:date="2010-01-22T08:10:00Z">
         <w:r>
           <w:rPr>
             <w:rFonts w:ascii="Arial" w:hAnsi="Arial" w:cs="Arial"/>
@@ -3578,7 +3631,7 @@
           <w:delText>e</w:delText>
         </w:r>
       </w:del>
-      <w:ins w:id="62" w:author="bsatrom" w:date="2010-01-22T08:10:00Z">
+      <w:ins w:id="84" w:author="bsatrom" w:date="2010-01-22T08:10:00Z">
         <w:r>
           <w:rPr>
             <w:rFonts w:ascii="Arial" w:hAnsi="Arial" w:cs="Arial"/>
@@ -3598,7 +3651,7 @@
         </w:rPr>
         <w:t xml:space="preserve"> a </w:t>
       </w:r>
-      <w:del w:id="63" w:author="bsatrom" w:date="2010-01-22T08:10:00Z">
+      <w:del w:id="85" w:author="bsatrom" w:date="2010-01-22T08:10:00Z">
         <w:r>
           <w:rPr>
             <w:rFonts w:ascii="Arial" w:hAnsi="Arial" w:cs="Arial"/>
@@ -3618,15 +3671,25 @@
         </w:rPr>
         <w:t>domain vision statement which elucidates the</w:t>
       </w:r>
-      <w:ins w:id="64" w:author="bsatrom" w:date="2010-01-22T08:13:00Z">
-        <w:r>
-          <w:rPr>
-            <w:rFonts w:ascii="Arial" w:hAnsi="Arial" w:cs="Arial"/>
-            <w:color w:val="000000"/>
-            <w:sz w:val="20"/>
-            <w:szCs w:val="20"/>
-          </w:rPr>
-          <w:t xml:space="preserve"> value proposition of the</w:t>
+      <w:ins w:id="86" w:author="bsatrom" w:date="2010-01-22T08:13:00Z">
+        <w:r>
+          <w:rPr>
+            <w:rFonts w:ascii="Arial" w:hAnsi="Arial" w:cs="Arial"/>
+            <w:color w:val="000000"/>
+            <w:sz w:val="20"/>
+            <w:szCs w:val="20"/>
+          </w:rPr>
+          <w:t xml:space="preserve"> </w:t>
+        </w:r>
+        <w:commentRangeStart w:id="87"/>
+        <w:r>
+          <w:rPr>
+            <w:rFonts w:ascii="Arial" w:hAnsi="Arial" w:cs="Arial"/>
+            <w:color w:val="000000"/>
+            <w:sz w:val="20"/>
+            <w:szCs w:val="20"/>
+          </w:rPr>
+          <w:t>value proposition of the</w:t>
         </w:r>
       </w:ins>
       <w:r>
@@ -3638,7 +3701,7 @@
         </w:rPr>
         <w:t xml:space="preserve"> core domain</w:t>
       </w:r>
-      <w:del w:id="65" w:author="bsatrom" w:date="2010-01-22T08:13:00Z">
+      <w:del w:id="88" w:author="bsatrom" w:date="2010-01-22T08:13:00Z">
         <w:r>
           <w:rPr>
             <w:rFonts w:ascii="Arial" w:hAnsi="Arial" w:cs="Arial"/>
@@ -3667,6 +3730,13 @@
           <w:szCs w:val="20"/>
         </w:rPr>
         <w:t>.</w:t>
+      </w:r>
+      <w:commentRangeEnd w:id="87"/>
+      <w:r>
+        <w:rPr>
+          <w:rStyle w:val="CommentReference"/>
+        </w:rPr>
+        <w:commentReference w:id="87"/>
       </w:r>
     </w:p>
     <w:p>
@@ -3773,7 +3843,7 @@
         </w:rPr>
         <w:t xml:space="preserve">. </w:t>
       </w:r>
-      <w:del w:id="66" w:author="bsatrom" w:date="2010-01-22T08:14:00Z">
+      <w:del w:id="89" w:author="bsatrom" w:date="2010-01-22T08:14:00Z">
         <w:r>
           <w:rPr>
             <w:rFonts w:ascii="Arial" w:hAnsi="Arial" w:cs="Arial"/>
@@ -3784,7 +3854,7 @@
           <w:delText>First, a</w:delText>
         </w:r>
       </w:del>
-      <w:ins w:id="67" w:author="bsatrom" w:date="2010-01-22T08:14:00Z">
+      <w:ins w:id="90" w:author="bsatrom" w:date="2010-01-22T08:14:00Z">
         <w:r>
           <w:rPr>
             <w:rFonts w:ascii="Arial" w:hAnsi="Arial" w:cs="Arial"/>
@@ -3804,7 +3874,7 @@
         </w:rPr>
         <w:t xml:space="preserve">rchitects should </w:t>
       </w:r>
-      <w:del w:id="68" w:author="bsatrom" w:date="2010-01-22T08:14:00Z">
+      <w:del w:id="91" w:author="bsatrom" w:date="2010-01-22T08:14:00Z">
         <w:r>
           <w:rPr>
             <w:rFonts w:ascii="Arial" w:hAnsi="Arial" w:cs="Arial"/>
@@ -3815,7 +3885,7 @@
           <w:delText>be,</w:delText>
         </w:r>
       </w:del>
-      <w:ins w:id="69" w:author="bsatrom" w:date="2010-01-22T08:14:00Z">
+      <w:ins w:id="92" w:author="bsatrom" w:date="2010-01-22T08:14:00Z">
         <w:r>
           <w:rPr>
             <w:rFonts w:ascii="Arial" w:hAnsi="Arial" w:cs="Arial"/>
@@ -3826,7 +3896,7 @@
           <w:t>spen</w:t>
         </w:r>
       </w:ins>
-      <w:ins w:id="70" w:author="bsatrom" w:date="2010-01-22T08:15:00Z">
+      <w:ins w:id="93" w:author="bsatrom" w:date="2010-01-22T08:15:00Z">
         <w:r>
           <w:rPr>
             <w:rFonts w:ascii="Arial" w:hAnsi="Arial" w:cs="Arial"/>
@@ -3846,7 +3916,7 @@
         </w:rPr>
         <w:t xml:space="preserve"> at least part of the</w:t>
       </w:r>
-      <w:ins w:id="71" w:author="bsatrom" w:date="2010-01-22T08:14:00Z">
+      <w:ins w:id="94" w:author="bsatrom" w:date="2010-01-22T08:14:00Z">
         <w:r>
           <w:rPr>
             <w:rFonts w:ascii="Arial" w:hAnsi="Arial" w:cs="Arial"/>
@@ -3866,7 +3936,7 @@
         </w:rPr>
         <w:t xml:space="preserve"> time</w:t>
       </w:r>
-      <w:del w:id="72" w:author="bsatrom" w:date="2010-01-22T08:15:00Z">
+      <w:del w:id="95" w:author="bsatrom" w:date="2010-01-22T08:15:00Z">
         <w:r>
           <w:rPr>
             <w:rFonts w:ascii="Arial" w:hAnsi="Arial" w:cs="Arial"/>
@@ -3877,7 +3947,7 @@
           <w:delText>,</w:delText>
         </w:r>
       </w:del>
-      <w:ins w:id="73" w:author="bsatrom" w:date="2010-01-22T08:15:00Z">
+      <w:ins w:id="96" w:author="bsatrom" w:date="2010-01-22T08:15:00Z">
         <w:r>
           <w:rPr>
             <w:rFonts w:ascii="Arial" w:hAnsi="Arial" w:cs="Arial"/>
@@ -4100,7 +4170,7 @@
         </w:rPr>
         <w:t xml:space="preserve">When you use architecture specifications and models as a replacement for engagement with a development team, you’re coddling. On the other hand, when you’re focused on creating a loose boundary that exposes domain knowledge, you’re encapsulating. </w:t>
       </w:r>
-      <w:del w:id="74" w:author="bsatrom" w:date="2010-01-22T08:17:00Z">
+      <w:del w:id="99" w:author="bsatrom" w:date="2010-01-22T08:17:00Z">
         <w:r>
           <w:rPr>
             <w:rFonts w:ascii="Arial" w:hAnsi="Arial" w:cs="Arial"/>
@@ -4111,24 +4181,15 @@
           <w:delText xml:space="preserve">Doing </w:delText>
         </w:r>
       </w:del>
-      <w:ins w:id="75" w:author="bsatrom" w:date="2010-01-22T08:17:00Z">
-        <w:r>
-          <w:rPr>
-            <w:rFonts w:ascii="Arial" w:hAnsi="Arial" w:cs="Arial"/>
-            <w:color w:val="000000"/>
-            <w:sz w:val="20"/>
-            <w:szCs w:val="20"/>
-          </w:rPr>
-          <w:t>Focusing on</w:t>
-        </w:r>
-        <w:r>
-          <w:rPr>
-            <w:rFonts w:ascii="Arial" w:hAnsi="Arial" w:cs="Arial"/>
-            <w:color w:val="000000"/>
-            <w:sz w:val="20"/>
-            <w:szCs w:val="20"/>
-          </w:rPr>
-          <w:t xml:space="preserve"> </w:t>
+      <w:ins w:id="100" w:author="bsatrom" w:date="2010-01-22T08:17:00Z">
+        <w:r>
+          <w:rPr>
+            <w:rFonts w:ascii="Arial" w:hAnsi="Arial" w:cs="Arial"/>
+            <w:color w:val="000000"/>
+            <w:sz w:val="20"/>
+            <w:szCs w:val="20"/>
+          </w:rPr>
+          <w:t xml:space="preserve">Focusing on </w:t>
         </w:r>
       </w:ins>
       <w:r>
@@ -4140,7 +4201,7 @@
         </w:rPr>
         <w:t xml:space="preserve">the latter </w:t>
       </w:r>
-      <w:del w:id="76" w:author="bsatrom" w:date="2010-01-22T08:17:00Z">
+      <w:del w:id="101" w:author="bsatrom" w:date="2010-01-22T08:17:00Z">
         <w:r>
           <w:rPr>
             <w:rFonts w:ascii="Arial" w:hAnsi="Arial" w:cs="Arial"/>
@@ -4160,7 +4221,7 @@
         </w:rPr>
         <w:t>allow</w:t>
       </w:r>
-      <w:ins w:id="77" w:author="bsatrom" w:date="2010-01-22T08:17:00Z">
+      <w:ins w:id="102" w:author="bsatrom" w:date="2010-01-22T08:17:00Z">
         <w:r>
           <w:rPr>
             <w:rFonts w:ascii="Arial" w:hAnsi="Arial" w:cs="Arial"/>
@@ -4180,7 +4241,7 @@
         </w:rPr>
         <w:t xml:space="preserve"> the architecture to emerge</w:t>
       </w:r>
-      <w:ins w:id="78" w:author="bsatrom" w:date="2010-01-22T08:17:00Z">
+      <w:ins w:id="103" w:author="bsatrom" w:date="2010-01-22T08:17:00Z">
         <w:r>
           <w:rPr>
             <w:rFonts w:ascii="Arial" w:hAnsi="Arial" w:cs="Arial"/>
@@ -4191,7 +4252,7 @@
           <w:t>,</w:t>
         </w:r>
       </w:ins>
-      <w:del w:id="79" w:author="bsatrom" w:date="2010-01-22T08:17:00Z">
+      <w:del w:id="104" w:author="bsatrom" w:date="2010-01-22T08:17:00Z">
         <w:r>
           <w:rPr>
             <w:rFonts w:ascii="Arial" w:hAnsi="Arial" w:cs="Arial"/>
@@ -4276,7 +4337,7 @@
         </w:rPr>
         <w:t xml:space="preserve">“Design for change” is a mantra we’ve often heard as architects and developers, but what does it mean? </w:t>
       </w:r>
-      <w:ins w:id="80" w:author="bsatrom" w:date="2010-01-22T08:18:00Z">
+      <w:ins w:id="105" w:author="bsatrom" w:date="2010-01-22T08:18:00Z">
         <w:r>
           <w:rPr>
             <w:rFonts w:ascii="Arial" w:hAnsi="Arial" w:cs="Arial"/>
@@ -4287,7 +4348,7 @@
           <w:t xml:space="preserve">When </w:t>
         </w:r>
       </w:ins>
-      <w:del w:id="81" w:author="bsatrom" w:date="2010-01-22T08:18:00Z">
+      <w:del w:id="106" w:author="bsatrom" w:date="2010-01-22T08:18:00Z">
         <w:r>
           <w:rPr>
             <w:rFonts w:ascii="Arial" w:hAnsi="Arial" w:cs="Arial"/>
@@ -4298,7 +4359,7 @@
           <w:delText>A</w:delText>
         </w:r>
       </w:del>
-      <w:ins w:id="82" w:author="bsatrom" w:date="2010-01-22T08:18:00Z">
+      <w:ins w:id="107" w:author="bsatrom" w:date="2010-01-22T08:18:00Z">
         <w:r>
           <w:rPr>
             <w:rFonts w:ascii="Arial" w:hAnsi="Arial" w:cs="Arial"/>
@@ -4318,7 +4379,7 @@
         </w:rPr>
         <w:t xml:space="preserve"> team</w:t>
       </w:r>
-      <w:ins w:id="83" w:author="bsatrom" w:date="2010-01-22T08:18:00Z">
+      <w:ins w:id="108" w:author="bsatrom" w:date="2010-01-22T08:18:00Z">
         <w:r>
           <w:rPr>
             <w:rFonts w:ascii="Arial" w:hAnsi="Arial" w:cs="Arial"/>
@@ -4329,7 +4390,7 @@
           <w:t xml:space="preserve"> assumes that it must desi</w:t>
         </w:r>
       </w:ins>
-      <w:ins w:id="84" w:author="bsatrom" w:date="2010-01-22T08:19:00Z">
+      <w:ins w:id="109" w:author="bsatrom" w:date="2010-01-22T08:19:00Z">
         <w:r>
           <w:rPr>
             <w:rFonts w:ascii="Arial" w:hAnsi="Arial" w:cs="Arial"/>
@@ -4340,7 +4401,7 @@
           <w:t>g</w:t>
         </w:r>
       </w:ins>
-      <w:ins w:id="85" w:author="bsatrom" w:date="2010-01-22T08:18:00Z">
+      <w:ins w:id="110" w:author="bsatrom" w:date="2010-01-22T08:18:00Z">
         <w:r>
           <w:rPr>
             <w:rFonts w:ascii="Arial" w:hAnsi="Arial" w:cs="Arial"/>
@@ -4357,7 +4418,7 @@
             <w:color w:val="000000"/>
             <w:sz w:val="20"/>
             <w:szCs w:val="20"/>
-            <w:rPrChange w:id="86" w:author="bsatrom" w:date="2010-01-22T08:18:00Z">
+            <w:rPrChange w:id="111" w:author="bsatrom" w:date="2010-01-22T08:18:00Z">
               <w:rPr>
                 <w:rFonts w:ascii="Arial" w:hAnsi="Arial" w:cs="Arial"/>
                 <w:color w:val="000000"/>
@@ -4387,7 +4448,7 @@
         </w:rPr>
         <w:t xml:space="preserve"> </w:t>
       </w:r>
-      <w:del w:id="87" w:author="bsatrom" w:date="2010-01-22T08:19:00Z">
+      <w:del w:id="112" w:author="bsatrom" w:date="2010-01-22T08:19:00Z">
         <w:r>
           <w:rPr>
             <w:rFonts w:ascii="Arial" w:hAnsi="Arial" w:cs="Arial"/>
@@ -4407,7 +4468,7 @@
         </w:rPr>
         <w:t>quickly find</w:t>
       </w:r>
-      <w:ins w:id="88" w:author="bsatrom" w:date="2010-01-22T08:19:00Z">
+      <w:ins w:id="113" w:author="bsatrom" w:date="2010-01-22T08:19:00Z">
         <w:r>
           <w:rPr>
             <w:rFonts w:ascii="Arial" w:hAnsi="Arial" w:cs="Arial"/>
@@ -4425,7 +4486,100 @@
           <w:sz w:val="20"/>
           <w:szCs w:val="20"/>
         </w:rPr>
-        <w:t xml:space="preserve"> itself in a death </w:t>
+        <w:t xml:space="preserve"> itself in a death spiral of over engineering based on speculative requirements </w:t>
+      </w:r>
+      <w:del w:id="114" w:author="bsatrom" w:date="2010-01-22T08:19:00Z">
+        <w:r>
+          <w:rPr>
+            <w:rFonts w:ascii="Arial" w:hAnsi="Arial" w:cs="Arial"/>
+            <w:color w:val="000000"/>
+            <w:sz w:val="20"/>
+            <w:szCs w:val="20"/>
+          </w:rPr>
+          <w:delText>instead of</w:delText>
+        </w:r>
+      </w:del>
+      <w:ins w:id="115" w:author="bsatrom" w:date="2010-01-22T08:19:00Z">
+        <w:r>
+          <w:rPr>
+            <w:rFonts w:ascii="Arial" w:hAnsi="Arial" w:cs="Arial"/>
+            <w:color w:val="000000"/>
+            <w:sz w:val="20"/>
+            <w:szCs w:val="20"/>
+          </w:rPr>
+          <w:t>rather than</w:t>
+        </w:r>
+      </w:ins>
+      <w:r>
+        <w:rPr>
+          <w:rFonts w:ascii="Arial" w:hAnsi="Arial" w:cs="Arial"/>
+          <w:color w:val="000000"/>
+          <w:sz w:val="20"/>
+          <w:szCs w:val="20"/>
+        </w:rPr>
+        <w:t xml:space="preserve"> actual ones. </w:t>
+      </w:r>
+      <w:ins w:id="116" w:author="bsatrom" w:date="2010-01-22T08:19:00Z">
+        <w:r>
+          <w:rPr>
+            <w:rFonts w:ascii="Arial" w:hAnsi="Arial" w:cs="Arial"/>
+            <w:color w:val="000000"/>
+            <w:sz w:val="20"/>
+            <w:szCs w:val="20"/>
+          </w:rPr>
+          <w:t xml:space="preserve">In reality, </w:t>
+        </w:r>
+      </w:ins>
+      <w:del w:id="117" w:author="bsatrom" w:date="2010-01-22T08:19:00Z">
+        <w:r>
+          <w:rPr>
+            <w:rFonts w:ascii="Arial" w:hAnsi="Arial" w:cs="Arial"/>
+            <w:color w:val="000000"/>
+            <w:sz w:val="20"/>
+            <w:szCs w:val="20"/>
+          </w:rPr>
+          <w:delText>D</w:delText>
+        </w:r>
+      </w:del>
+      <w:ins w:id="118" w:author="bsatrom" w:date="2010-01-22T08:19:00Z">
+        <w:r>
+          <w:rPr>
+            <w:rFonts w:ascii="Arial" w:hAnsi="Arial" w:cs="Arial"/>
+            <w:color w:val="000000"/>
+            <w:sz w:val="20"/>
+            <w:szCs w:val="20"/>
+          </w:rPr>
+          <w:t>d</w:t>
+        </w:r>
+      </w:ins>
+      <w:r>
+        <w:rPr>
+          <w:rFonts w:ascii="Arial" w:hAnsi="Arial" w:cs="Arial"/>
+          <w:color w:val="000000"/>
+          <w:sz w:val="20"/>
+          <w:szCs w:val="20"/>
+        </w:rPr>
+        <w:t xml:space="preserve">esign for change </w:t>
+      </w:r>
+      <w:del w:id="119" w:author="bsatrom" w:date="2010-01-22T08:19:00Z">
+        <w:r>
+          <w:rPr>
+            <w:rFonts w:ascii="Arial" w:hAnsi="Arial" w:cs="Arial"/>
+            <w:color w:val="000000"/>
+            <w:sz w:val="20"/>
+            <w:szCs w:val="20"/>
+          </w:rPr>
+          <w:delText xml:space="preserve">really </w:delText>
+        </w:r>
+      </w:del>
+      <w:r>
+        <w:rPr>
+          <w:rFonts w:ascii="Arial" w:hAnsi="Arial" w:cs="Arial"/>
+          <w:color w:val="000000"/>
+          <w:sz w:val="20"/>
+          <w:szCs w:val="20"/>
+        </w:rPr>
+        <w:t xml:space="preserve">requires managing dependencies carefully by ordering and isolating cohesive areas of the system </w:t>
       </w:r>
       <w:r>
         <w:rPr>
@@ -4435,100 +4589,7 @@
           <w:szCs w:val="20"/>
         </w:rPr>
         <w:lastRenderedPageBreak/>
-        <w:t xml:space="preserve">spiral of over engineering based on speculative requirements </w:t>
-      </w:r>
-      <w:del w:id="89" w:author="bsatrom" w:date="2010-01-22T08:19:00Z">
-        <w:r>
-          <w:rPr>
-            <w:rFonts w:ascii="Arial" w:hAnsi="Arial" w:cs="Arial"/>
-            <w:color w:val="000000"/>
-            <w:sz w:val="20"/>
-            <w:szCs w:val="20"/>
-          </w:rPr>
-          <w:delText>instead of</w:delText>
-        </w:r>
-      </w:del>
-      <w:ins w:id="90" w:author="bsatrom" w:date="2010-01-22T08:19:00Z">
-        <w:r>
-          <w:rPr>
-            <w:rFonts w:ascii="Arial" w:hAnsi="Arial" w:cs="Arial"/>
-            <w:color w:val="000000"/>
-            <w:sz w:val="20"/>
-            <w:szCs w:val="20"/>
-          </w:rPr>
-          <w:t>rather than</w:t>
-        </w:r>
-      </w:ins>
-      <w:r>
-        <w:rPr>
-          <w:rFonts w:ascii="Arial" w:hAnsi="Arial" w:cs="Arial"/>
-          <w:color w:val="000000"/>
-          <w:sz w:val="20"/>
-          <w:szCs w:val="20"/>
-        </w:rPr>
-        <w:t xml:space="preserve"> actual ones. </w:t>
-      </w:r>
-      <w:ins w:id="91" w:author="bsatrom" w:date="2010-01-22T08:19:00Z">
-        <w:r>
-          <w:rPr>
-            <w:rFonts w:ascii="Arial" w:hAnsi="Arial" w:cs="Arial"/>
-            <w:color w:val="000000"/>
-            <w:sz w:val="20"/>
-            <w:szCs w:val="20"/>
-          </w:rPr>
-          <w:t xml:space="preserve">In reality, </w:t>
-        </w:r>
-      </w:ins>
-      <w:del w:id="92" w:author="bsatrom" w:date="2010-01-22T08:19:00Z">
-        <w:r>
-          <w:rPr>
-            <w:rFonts w:ascii="Arial" w:hAnsi="Arial" w:cs="Arial"/>
-            <w:color w:val="000000"/>
-            <w:sz w:val="20"/>
-            <w:szCs w:val="20"/>
-          </w:rPr>
-          <w:delText>D</w:delText>
-        </w:r>
-      </w:del>
-      <w:ins w:id="93" w:author="bsatrom" w:date="2010-01-22T08:19:00Z">
-        <w:r>
-          <w:rPr>
-            <w:rFonts w:ascii="Arial" w:hAnsi="Arial" w:cs="Arial"/>
-            <w:color w:val="000000"/>
-            <w:sz w:val="20"/>
-            <w:szCs w:val="20"/>
-          </w:rPr>
-          <w:t>d</w:t>
-        </w:r>
-      </w:ins>
-      <w:r>
-        <w:rPr>
-          <w:rFonts w:ascii="Arial" w:hAnsi="Arial" w:cs="Arial"/>
-          <w:color w:val="000000"/>
-          <w:sz w:val="20"/>
-          <w:szCs w:val="20"/>
-        </w:rPr>
-        <w:t xml:space="preserve">esign for change </w:t>
-      </w:r>
-      <w:del w:id="94" w:author="bsatrom" w:date="2010-01-22T08:19:00Z">
-        <w:r>
-          <w:rPr>
-            <w:rFonts w:ascii="Arial" w:hAnsi="Arial" w:cs="Arial"/>
-            <w:color w:val="000000"/>
-            <w:sz w:val="20"/>
-            <w:szCs w:val="20"/>
-          </w:rPr>
-          <w:delText xml:space="preserve">really </w:delText>
-        </w:r>
-      </w:del>
-      <w:r>
-        <w:rPr>
-          <w:rFonts w:ascii="Arial" w:hAnsi="Arial" w:cs="Arial"/>
-          <w:color w:val="000000"/>
-          <w:sz w:val="20"/>
-          <w:szCs w:val="20"/>
-        </w:rPr>
-        <w:t>requires managing dependencies carefully by ordering and isolating cohesive areas of the system from each other. For the architect, designing for change implies selecting an architecture or design that complements this ordering and isolation.</w:t>
+        <w:t>from each other. For the architect, designing for change implies selecting an architecture or design that complements this ordering and isolation.</w:t>
       </w:r>
     </w:p>
     <w:p>
@@ -4692,7 +4753,7 @@
         </w:rPr>
         <w:t xml:space="preserve">Once you’ve achieved this kind of isolation, you have a structure that enables independent layers to evolve and change at different rates with little friction between and internal to those layers. The Domain Model </w:t>
       </w:r>
-      <w:del w:id="95" w:author="bsatrom" w:date="2010-01-22T08:21:00Z">
+      <w:del w:id="120" w:author="bsatrom" w:date="2010-01-22T08:21:00Z">
         <w:r>
           <w:rPr>
             <w:rFonts w:ascii="Arial" w:hAnsi="Arial" w:cs="Arial"/>
@@ -4703,7 +4764,8 @@
           <w:delText xml:space="preserve">should </w:delText>
         </w:r>
       </w:del>
-      <w:ins w:id="96" w:author="bsatrom" w:date="2010-01-22T08:21:00Z">
+      <w:commentRangeStart w:id="121"/>
+      <w:ins w:id="122" w:author="bsatrom" w:date="2010-01-22T08:21:00Z">
         <w:r>
           <w:rPr>
             <w:rFonts w:ascii="Arial" w:hAnsi="Arial" w:cs="Arial"/>
@@ -4713,6 +4775,15 @@
           </w:rPr>
           <w:t>will</w:t>
         </w:r>
+      </w:ins>
+      <w:commentRangeEnd w:id="121"/>
+      <w:r>
+        <w:rPr>
+          <w:rStyle w:val="CommentReference"/>
+        </w:rPr>
+        <w:commentReference w:id="121"/>
+      </w:r>
+      <w:ins w:id="123" w:author="bsatrom" w:date="2010-01-22T08:21:00Z">
         <w:r>
           <w:rPr>
             <w:rFonts w:ascii="Arial" w:hAnsi="Arial" w:cs="Arial"/>
@@ -4732,7 +4803,7 @@
         </w:rPr>
         <w:t xml:space="preserve">be distilled as deeper insights into the domain become apparent, and thus can evolve even as infrastructure concerns like data access are implemented and tested. This applies </w:t>
       </w:r>
-      <w:del w:id="97" w:author="bsatrom" w:date="2010-01-22T08:22:00Z">
+      <w:del w:id="124" w:author="bsatrom" w:date="2010-01-22T08:22:00Z">
         <w:r>
           <w:rPr>
             <w:rFonts w:ascii="Arial" w:hAnsi="Arial" w:cs="Arial"/>
@@ -4752,7 +4823,7 @@
         </w:rPr>
         <w:t>to</w:t>
       </w:r>
-      <w:ins w:id="98" w:author="bsatrom" w:date="2010-01-22T08:22:00Z">
+      <w:ins w:id="125" w:author="bsatrom" w:date="2010-01-22T08:22:00Z">
         <w:r>
           <w:rPr>
             <w:rFonts w:ascii="Arial" w:hAnsi="Arial" w:cs="Arial"/>
@@ -4772,7 +4843,7 @@
         </w:rPr>
         <w:t xml:space="preserve"> vertical layering, </w:t>
       </w:r>
-      <w:del w:id="99" w:author="bsatrom" w:date="2010-01-22T08:22:00Z">
+      <w:del w:id="126" w:author="bsatrom" w:date="2010-01-22T08:22:00Z">
         <w:r>
           <w:rPr>
             <w:rFonts w:ascii="Arial" w:hAnsi="Arial" w:cs="Arial"/>
@@ -4783,7 +4854,7 @@
           <w:delText xml:space="preserve">since </w:delText>
         </w:r>
       </w:del>
-      <w:ins w:id="100" w:author="bsatrom" w:date="2010-01-22T08:22:00Z">
+      <w:ins w:id="127" w:author="bsatrom" w:date="2010-01-22T08:22:00Z">
         <w:r>
           <w:rPr>
             <w:rFonts w:ascii="Arial" w:hAnsi="Arial" w:cs="Arial"/>
@@ -4821,7 +4892,7 @@
         </w:rPr>
         <w:t xml:space="preserve"> defining a context for each model and </w:t>
       </w:r>
-      <w:del w:id="101" w:author="bsatrom" w:date="2010-01-22T08:24:00Z">
+      <w:del w:id="128" w:author="bsatrom" w:date="2010-01-22T08:24:00Z">
         <w:r>
           <w:rPr>
             <w:rFonts w:ascii="Arial" w:hAnsi="Arial" w:cs="Arial"/>
@@ -4832,7 +4903,7 @@
           <w:delText>keep each</w:delText>
         </w:r>
       </w:del>
-      <w:ins w:id="102" w:author="bsatrom" w:date="2010-01-22T08:24:00Z">
+      <w:ins w:id="129" w:author="bsatrom" w:date="2010-01-22T08:24:00Z">
         <w:r>
           <w:rPr>
             <w:rFonts w:ascii="Arial" w:hAnsi="Arial" w:cs="Arial"/>
@@ -4852,7 +4923,7 @@
         </w:rPr>
         <w:t xml:space="preserve"> model </w:t>
       </w:r>
-      <w:del w:id="103" w:author="bsatrom" w:date="2010-01-22T08:24:00Z">
+      <w:del w:id="130" w:author="bsatrom" w:date="2010-01-22T08:24:00Z">
         <w:r>
           <w:rPr>
             <w:rFonts w:ascii="Arial" w:hAnsi="Arial" w:cs="Arial"/>
@@ -4863,24 +4934,15 @@
           <w:delText xml:space="preserve">consistent </w:delText>
         </w:r>
       </w:del>
-      <w:ins w:id="104" w:author="bsatrom" w:date="2010-01-22T08:24:00Z">
-        <w:r>
-          <w:rPr>
-            <w:rFonts w:ascii="Arial" w:hAnsi="Arial" w:cs="Arial"/>
-            <w:color w:val="000000"/>
-            <w:sz w:val="20"/>
-            <w:szCs w:val="20"/>
-          </w:rPr>
-          <w:t>integrity</w:t>
-        </w:r>
-        <w:r>
-          <w:rPr>
-            <w:rFonts w:ascii="Arial" w:hAnsi="Arial" w:cs="Arial"/>
-            <w:color w:val="000000"/>
-            <w:sz w:val="20"/>
-            <w:szCs w:val="20"/>
-          </w:rPr>
-          <w:t xml:space="preserve"> </w:t>
+      <w:ins w:id="131" w:author="bsatrom" w:date="2010-01-22T08:24:00Z">
+        <w:r>
+          <w:rPr>
+            <w:rFonts w:ascii="Arial" w:hAnsi="Arial" w:cs="Arial"/>
+            <w:color w:val="000000"/>
+            <w:sz w:val="20"/>
+            <w:szCs w:val="20"/>
+          </w:rPr>
+          <w:t xml:space="preserve">integrity </w:t>
         </w:r>
       </w:ins>
       <w:r>
@@ -4892,7 +4954,7 @@
         </w:rPr>
         <w:t xml:space="preserve">within </w:t>
       </w:r>
-      <w:del w:id="105" w:author="bsatrom" w:date="2010-01-22T08:24:00Z">
+      <w:del w:id="132" w:author="bsatrom" w:date="2010-01-22T08:24:00Z">
         <w:r>
           <w:rPr>
             <w:rFonts w:ascii="Arial" w:hAnsi="Arial" w:cs="Arial"/>
@@ -4903,24 +4965,15 @@
           <w:delText xml:space="preserve">its </w:delText>
         </w:r>
       </w:del>
-      <w:ins w:id="106" w:author="bsatrom" w:date="2010-01-22T08:24:00Z">
-        <w:r>
-          <w:rPr>
-            <w:rFonts w:ascii="Arial" w:hAnsi="Arial" w:cs="Arial"/>
-            <w:color w:val="000000"/>
-            <w:sz w:val="20"/>
-            <w:szCs w:val="20"/>
-          </w:rPr>
-          <w:t>and across</w:t>
-        </w:r>
-        <w:r>
-          <w:rPr>
-            <w:rFonts w:ascii="Arial" w:hAnsi="Arial" w:cs="Arial"/>
-            <w:color w:val="000000"/>
-            <w:sz w:val="20"/>
-            <w:szCs w:val="20"/>
-          </w:rPr>
-          <w:t xml:space="preserve"> </w:t>
+      <w:ins w:id="133" w:author="bsatrom" w:date="2010-01-22T08:24:00Z">
+        <w:r>
+          <w:rPr>
+            <w:rFonts w:ascii="Arial" w:hAnsi="Arial" w:cs="Arial"/>
+            <w:color w:val="000000"/>
+            <w:sz w:val="20"/>
+            <w:szCs w:val="20"/>
+          </w:rPr>
+          <w:t xml:space="preserve">and across </w:t>
         </w:r>
       </w:ins>
       <w:r>
@@ -4932,7 +4985,7 @@
         </w:rPr>
         <w:t>bounded context</w:t>
       </w:r>
-      <w:ins w:id="107" w:author="bsatrom" w:date="2010-01-22T08:24:00Z">
+      <w:ins w:id="134" w:author="bsatrom" w:date="2010-01-22T08:24:00Z">
         <w:r>
           <w:rPr>
             <w:rFonts w:ascii="Arial" w:hAnsi="Arial" w:cs="Arial"/>
@@ -4943,9 +4996,9 @@
           <w:t>s</w:t>
         </w:r>
       </w:ins>
-      <w:bookmarkStart w:id="108" w:name="_GoBack"/>
-      <w:bookmarkEnd w:id="108"/>
-      <w:ins w:id="109" w:author="bsatrom" w:date="2010-01-22T08:22:00Z">
+      <w:bookmarkStart w:id="135" w:name="_GoBack"/>
+      <w:bookmarkEnd w:id="135"/>
+      <w:ins w:id="136" w:author="bsatrom" w:date="2010-01-22T08:22:00Z">
         <w:r>
           <w:rPr>
             <w:rStyle w:val="FootnoteReference"/>
@@ -5060,7 +5113,7 @@
           <w:sz w:val="20"/>
           <w:szCs w:val="20"/>
         </w:rPr>
-        <w:t xml:space="preserve">To remain valued and valuable, the architecture of a system must be relevant: intimately connected to both the core business domain and development team. An architect can establish this relevance by advocating the development of a Ubiquitous Language, eliminating the need for translation and fostering </w:t>
+        <w:t xml:space="preserve">To remain valued and valuable, the architecture of a system must be relevant: intimately connected to both the core business domain and development team. An architect can establish this relevance by advocating the development of a Ubiquitous Language, eliminating the need for translation and fostering collaboration between domain experts and developers. That relevance will grow as the domain model is established as core to the software effort, is refined over time to deeply express the core business domain and remains free from orthogonal concerns. Finally, the architect solidifies relevance by creating </w:t>
       </w:r>
       <w:r>
         <w:rPr>
@@ -5070,7 +5123,7 @@
           <w:szCs w:val="20"/>
         </w:rPr>
         <w:lastRenderedPageBreak/>
-        <w:t>collaboration between domain experts and developers. That relevance will grow as the domain model is established as core to the software effort, is refined over time to deeply express the core business domain and remains free from orthogonal concerns. Finally, the architect solidifies relevance by creating an architecture that emerges and evolves with the deeper understanding of domain experts and developers. All of these steps require an architect who is deeply engaged with the development team, and fully invested in the success of the software solution.  A commitment to the principles, patterns and practices of Domain-Driven Design and emergent architecture can provide the simplest yet most powerful result of all: software that solves a core business problem, adapts to new business needs, and continues to delight users for years to come.</w:t>
+        <w:t>an architecture that emerges and evolves with the deeper understanding of domain experts and developers. All of these steps require an architect who is deeply engaged with the development team, and fully invested in the success of the software solution.  A commitment to the principles, patterns and practices of Domain-Driven Design and emergent architecture can provide the simplest yet most powerful result of all: software that solves a core business problem, adapts to new business needs, and continues to delight users for years to come.</w:t>
       </w:r>
     </w:p>
     <w:p>
@@ -5107,8 +5160,8 @@
 </file>
 
 <file path=word/comments.xml><?xml version="1.0" encoding="utf-8"?>
-<w:comments xmlns:wpc="http://schemas.microsoft.com/office/word/2010/wordprocessingCanvas" xmlns:mc="http://schemas.openxmlformats.org/markup-compatibility/2006" xmlns:o="urn:schemas-microsoft-com:office:office" xmlns:r="http://schemas.openxmlformats.org/officeDocument/2006/relationships" xmlns:m="http://schemas.openxmlformats.org/officeDocument/2006/math" xmlns:v="urn:schemas-microsoft-com:vml" xmlns:wp14="http://schemas.microsoft.com/office/word/2010/wordprocessingDrawing" xmlns:wp="http://schemas.openxmlformats.org/drawingml/2006/wordprocessingDrawing" xmlns:w10="urn:schemas-microsoft-com:office:word" xmlns:w="http://schemas.openxmlformats.org/wordprocessingml/2006/main" xmlns:w14="http://schemas.microsoft.com/office/word/2010/wordml" xmlns:wpg="http://schemas.microsoft.com/office/word/2010/wordprocessingGroup" xmlns:wpi="http://schemas.microsoft.com/office/word/2010/wordprocessingInk" xmlns:wne="http://schemas.microsoft.com/office/word/2006/wordml" xmlns:wps="http://schemas.microsoft.com/office/word/2010/wordprocessingShape" mc:Ignorable="w14 wp14">
-  <w:comment w:id="0" w:author="bsatrom" w:date="2010-01-22T07:28:00Z" w:initials="b">
+<w:comments xmlns:ve="http://schemas.openxmlformats.org/markup-compatibility/2006" xmlns:o="urn:schemas-microsoft-com:office:office" xmlns:r="http://schemas.openxmlformats.org/officeDocument/2006/relationships" xmlns:m="http://schemas.openxmlformats.org/officeDocument/2006/math" xmlns:v="urn:schemas-microsoft-com:vml" xmlns:wp="http://schemas.openxmlformats.org/drawingml/2006/wordprocessingDrawing" xmlns:w10="urn:schemas-microsoft-com:office:word" xmlns:w="http://schemas.openxmlformats.org/wordprocessingml/2006/main" xmlns:wne="http://schemas.microsoft.com/office/word/2006/wordml">
+  <w:comment w:id="0" w:author="bsatrom" w:date="2010-01-22T08:31:00Z" w:initials="b">
     <w:p>
       <w:pPr>
         <w:pStyle w:val="CommentText"/>
@@ -5121,6 +5174,121 @@
       </w:r>
       <w:r>
         <w:t>Is this necessary?</w:t>
+      </w:r>
+    </w:p>
+  </w:comment>
+  <w:comment w:id="72" w:author="Paul" w:date="2010-01-22T08:28:00Z" w:initials="P">
+    <w:p>
+      <w:pPr>
+        <w:pStyle w:val="CommentText"/>
+      </w:pPr>
+      <w:r>
+        <w:rPr>
+          <w:rStyle w:val="CommentReference"/>
+        </w:rPr>
+        <w:annotationRef/>
+      </w:r>
+      <w:r>
+        <w:t>Check subject-verb agreement</w:t>
+      </w:r>
+    </w:p>
+  </w:comment>
+  <w:comment w:id="81" w:author="Paul" w:date="2010-01-22T08:34:00Z" w:initials="P">
+    <w:p>
+      <w:pPr>
+        <w:pStyle w:val="CommentText"/>
+      </w:pPr>
+      <w:r>
+        <w:rPr>
+          <w:rStyle w:val="CommentReference"/>
+        </w:rPr>
+        <w:annotationRef/>
+      </w:r>
+      <w:r>
+        <w:t xml:space="preserve">“…to lead </w:t>
+      </w:r>
+      <w:r>
+        <w:rPr>
+          <w:b/>
+        </w:rPr>
+        <w:t>the team</w:t>
+      </w:r>
+      <w:r>
+        <w:t>…” ?? I just don’t want to imply that the architect does this solo, which is how this audience is likely to take it.</w:t>
+      </w:r>
+    </w:p>
+  </w:comment>
+  <w:comment w:id="87" w:author="Paul" w:date="2010-01-22T08:29:00Z" w:initials="P">
+    <w:p>
+      <w:pPr>
+        <w:pStyle w:val="CommentText"/>
+      </w:pPr>
+      <w:r>
+        <w:rPr>
+          <w:rStyle w:val="CommentReference"/>
+        </w:rPr>
+        <w:annotationRef/>
+      </w:r>
+      <w:r>
+        <w:t>It’s not just the value proposition – it also succinctly describes the core domain</w:t>
+      </w:r>
+    </w:p>
+  </w:comment>
+  <w:comment w:id="121" w:author="Paul" w:date="2010-01-22T08:36:00Z" w:initials="P">
+    <w:p>
+      <w:pPr>
+        <w:pStyle w:val="CommentText"/>
+      </w:pPr>
+      <w:r>
+        <w:rPr>
+          <w:rStyle w:val="CommentReference"/>
+        </w:rPr>
+        <w:annotationRef/>
+      </w:r>
+      <w:r>
+        <w:t xml:space="preserve">I think we need something else here </w:t>
+      </w:r>
+      <w:r>
+        <w:t xml:space="preserve">– </w:t>
+      </w:r>
+      <w:r>
+        <w:t>“</w:t>
+      </w:r>
+      <w:r>
+        <w:t>will</w:t>
+      </w:r>
+      <w:r>
+        <w:t>”</w:t>
+      </w:r>
+      <w:r>
+        <w:t xml:space="preserve"> implies certainty, </w:t>
+      </w:r>
+      <w:r>
+        <w:t xml:space="preserve">but distilling only </w:t>
+      </w:r>
+      <w:r>
+        <w:t>happen</w:t>
+      </w:r>
+      <w:r>
+        <w:t>s</w:t>
+      </w:r>
+      <w:r>
+        <w:t xml:space="preserve"> if the team makes the effort and the business </w:t>
+      </w:r>
+      <w:r>
+        <w:t xml:space="preserve">sees the value in it and </w:t>
+      </w:r>
+      <w:r>
+        <w:t xml:space="preserve">supports </w:t>
+      </w:r>
+      <w:r>
+        <w:t xml:space="preserve">the </w:t>
+      </w:r>
+      <w:r>
+        <w:t>effort</w:t>
+      </w:r>
+      <w:r>
+        <w:t xml:space="preserve"> (which is not always the case). The architect should help articulate the value of core domain distillation to the stakeholders.</w:t>
       </w:r>
     </w:p>
   </w:comment>
@@ -5128,7 +5296,7 @@
 </file>
 
 <file path=word/endnotes.xml><?xml version="1.0" encoding="utf-8"?>
-<w:endnotes xmlns:wpc="http://schemas.microsoft.com/office/word/2010/wordprocessingCanvas" xmlns:mc="http://schemas.openxmlformats.org/markup-compatibility/2006" xmlns:o="urn:schemas-microsoft-com:office:office" xmlns:r="http://schemas.openxmlformats.org/officeDocument/2006/relationships" xmlns:m="http://schemas.openxmlformats.org/officeDocument/2006/math" xmlns:v="urn:schemas-microsoft-com:vml" xmlns:wp14="http://schemas.microsoft.com/office/word/2010/wordprocessingDrawing" xmlns:wp="http://schemas.openxmlformats.org/drawingml/2006/wordprocessingDrawing" xmlns:w10="urn:schemas-microsoft-com:office:word" xmlns:w="http://schemas.openxmlformats.org/wordprocessingml/2006/main" xmlns:w14="http://schemas.microsoft.com/office/word/2010/wordml" xmlns:wpg="http://schemas.microsoft.com/office/word/2010/wordprocessingGroup" xmlns:wpi="http://schemas.microsoft.com/office/word/2010/wordprocessingInk" xmlns:wne="http://schemas.microsoft.com/office/word/2006/wordml" xmlns:wps="http://schemas.microsoft.com/office/word/2010/wordprocessingShape" mc:Ignorable="w14 wp14">
+<w:endnotes xmlns:ve="http://schemas.openxmlformats.org/markup-compatibility/2006" xmlns:o="urn:schemas-microsoft-com:office:office" xmlns:r="http://schemas.openxmlformats.org/officeDocument/2006/relationships" xmlns:m="http://schemas.openxmlformats.org/officeDocument/2006/math" xmlns:v="urn:schemas-microsoft-com:vml" xmlns:wp="http://schemas.openxmlformats.org/drawingml/2006/wordprocessingDrawing" xmlns:w10="urn:schemas-microsoft-com:office:word" xmlns:w="http://schemas.openxmlformats.org/wordprocessingml/2006/main" xmlns:wne="http://schemas.microsoft.com/office/word/2006/wordml">
   <w:endnote w:type="separator" w:id="-1">
     <w:p>
       <w:pPr>
@@ -5153,7 +5321,7 @@
 </file>
 
 <file path=word/footnotes.xml><?xml version="1.0" encoding="utf-8"?>
-<w:footnotes xmlns:wpc="http://schemas.microsoft.com/office/word/2010/wordprocessingCanvas" xmlns:mc="http://schemas.openxmlformats.org/markup-compatibility/2006" xmlns:o="urn:schemas-microsoft-com:office:office" xmlns:r="http://schemas.openxmlformats.org/officeDocument/2006/relationships" xmlns:m="http://schemas.openxmlformats.org/officeDocument/2006/math" xmlns:v="urn:schemas-microsoft-com:vml" xmlns:wp14="http://schemas.microsoft.com/office/word/2010/wordprocessingDrawing" xmlns:wp="http://schemas.openxmlformats.org/drawingml/2006/wordprocessingDrawing" xmlns:w10="urn:schemas-microsoft-com:office:word" xmlns:w="http://schemas.openxmlformats.org/wordprocessingml/2006/main" xmlns:w14="http://schemas.microsoft.com/office/word/2010/wordml" xmlns:wpg="http://schemas.microsoft.com/office/word/2010/wordprocessingGroup" xmlns:wpi="http://schemas.microsoft.com/office/word/2010/wordprocessingInk" xmlns:wne="http://schemas.microsoft.com/office/word/2006/wordml" xmlns:wps="http://schemas.microsoft.com/office/word/2010/wordprocessingShape" mc:Ignorable="w14 wp14">
+<w:footnotes xmlns:ve="http://schemas.openxmlformats.org/markup-compatibility/2006" xmlns:o="urn:schemas-microsoft-com:office:office" xmlns:r="http://schemas.openxmlformats.org/officeDocument/2006/relationships" xmlns:m="http://schemas.openxmlformats.org/officeDocument/2006/math" xmlns:v="urn:schemas-microsoft-com:vml" xmlns:wp="http://schemas.openxmlformats.org/drawingml/2006/wordprocessingDrawing" xmlns:w10="urn:schemas-microsoft-com:office:word" xmlns:w="http://schemas.openxmlformats.org/wordprocessingml/2006/main" xmlns:wne="http://schemas.microsoft.com/office/word/2006/wordml">
   <w:footnote w:type="separator" w:id="-1">
     <w:p>
       <w:pPr>
@@ -5201,6 +5369,108 @@
       <w:r>
         <w:t>(Boston: Addison Wesley, 2004). </w:t>
       </w:r>
+      <w:ins w:id="2" w:author="Paul" w:date="2010-01-22T09:02:00Z">
+        <w:r>
+          <w:t xml:space="preserve"> For </w:t>
+        </w:r>
+      </w:ins>
+      <w:ins w:id="3" w:author="Paul" w:date="2010-01-22T09:03:00Z">
+        <w:r>
+          <w:t>D</w:t>
+        </w:r>
+      </w:ins>
+      <w:ins w:id="4" w:author="Paul" w:date="2010-01-22T09:10:00Z">
+        <w:r>
+          <w:t>omain-</w:t>
+        </w:r>
+      </w:ins>
+      <w:ins w:id="5" w:author="Paul" w:date="2010-01-22T09:03:00Z">
+        <w:r>
+          <w:t>D</w:t>
+        </w:r>
+      </w:ins>
+      <w:ins w:id="6" w:author="Paul" w:date="2010-01-22T09:10:00Z">
+        <w:r>
+          <w:t xml:space="preserve">riven </w:t>
+        </w:r>
+      </w:ins>
+      <w:ins w:id="7" w:author="Paul" w:date="2010-01-22T09:03:00Z">
+        <w:r>
+          <w:t>D</w:t>
+        </w:r>
+      </w:ins>
+      <w:ins w:id="8" w:author="Paul" w:date="2010-01-22T09:10:00Z">
+        <w:r>
+          <w:t>esign</w:t>
+        </w:r>
+      </w:ins>
+      <w:ins w:id="9" w:author="Paul" w:date="2010-01-22T09:03:00Z">
+        <w:r>
+          <w:t xml:space="preserve"> resources see </w:t>
+        </w:r>
+      </w:ins>
+      <w:ins w:id="10" w:author="Paul" w:date="2010-01-22T09:14:00Z">
+        <w:r>
+          <w:fldChar w:fldCharType="begin"/>
+        </w:r>
+        <w:r>
+          <w:instrText xml:space="preserve"> HYPERLINK "</w:instrText>
+        </w:r>
+        <w:r>
+          <w:rPr>
+            <w:rPrChange w:id="11" w:author="Paul" w:date="2010-01-22T09:14:00Z">
+              <w:rPr>
+                <w:rStyle w:val="Hyperlink"/>
+              </w:rPr>
+            </w:rPrChange>
+          </w:rPr>
+          <w:instrText>http://bit.ly/</w:instrText>
+        </w:r>
+        <w:r>
+          <w:rPr>
+            <w:rPrChange w:id="12" w:author="Paul" w:date="2010-01-22T09:14:00Z">
+              <w:rPr>
+                <w:rStyle w:val="Hyperlink"/>
+              </w:rPr>
+            </w:rPrChange>
+          </w:rPr>
+          <w:instrText>ddd_resources</w:instrText>
+        </w:r>
+        <w:r>
+          <w:instrText xml:space="preserve">" </w:instrText>
+        </w:r>
+        <w:r>
+          <w:fldChar w:fldCharType="separate"/>
+        </w:r>
+        <w:r>
+          <w:rPr>
+            <w:rStyle w:val="Hyperlink"/>
+            <w:rPrChange w:id="13" w:author="Paul" w:date="2010-01-22T09:14:00Z">
+              <w:rPr>
+                <w:rStyle w:val="Hyperlink"/>
+              </w:rPr>
+            </w:rPrChange>
+          </w:rPr>
+          <w:t>http://bit.ly/</w:t>
+        </w:r>
+        <w:r>
+          <w:rPr>
+            <w:rStyle w:val="Hyperlink"/>
+            <w:rPrChange w:id="14" w:author="Paul" w:date="2010-01-22T09:14:00Z">
+              <w:rPr>
+                <w:rStyle w:val="Hyperlink"/>
+              </w:rPr>
+            </w:rPrChange>
+          </w:rPr>
+          <w:t>ddd_resources</w:t>
+        </w:r>
+        <w:r>
+          <w:fldChar w:fldCharType="end"/>
+        </w:r>
+        <w:r>
+          <w:t>.</w:t>
+        </w:r>
+      </w:ins>
     </w:p>
   </w:footnote>
   <w:footnote w:id="2">
@@ -5235,7 +5505,7 @@
       <w:pPr>
         <w:pStyle w:val="FootnoteText"/>
       </w:pPr>
-      <w:ins w:id="22" w:author="bsatrom" w:date="2010-01-22T07:46:00Z">
+      <w:ins w:id="35" w:author="bsatrom" w:date="2010-01-22T07:46:00Z">
         <w:r>
           <w:rPr>
             <w:rStyle w:val="FootnoteReference"/>
@@ -5263,26 +5533,27 @@
         <w:t xml:space="preserve"> </w:t>
       </w:r>
       <w:r>
-        <w:t>For more on StoryTesting see </w:t>
+        <w:t>For more on StoryTest</w:t>
+      </w:r>
+      <w:ins w:id="40" w:author="Paul" w:date="2010-01-22T09:13:00Z">
+        <w:r>
+          <w:t>s</w:t>
+        </w:r>
+      </w:ins>
+      <w:del w:id="41" w:author="Paul" w:date="2010-01-22T09:13:00Z">
+        <w:r>
+          <w:delText>ing</w:delText>
+        </w:r>
+      </w:del>
+      <w:r>
+        <w:t xml:space="preserve"> see </w:t>
       </w:r>
       <w:hyperlink r:id="rId2" w:history="1">
         <w:r>
           <w:rPr>
             <w:rStyle w:val="Hyperlink"/>
           </w:rPr>
-          <w:t>http://bit.ly/s</w:t>
-        </w:r>
-        <w:r>
-          <w:rPr>
-            <w:rStyle w:val="Hyperlink"/>
-          </w:rPr>
-          <w:t>t</w:t>
-        </w:r>
-        <w:r>
-          <w:rPr>
-            <w:rStyle w:val="Hyperlink"/>
-          </w:rPr>
-          <w:t>orytesting</w:t>
+          <w:t>http://bit.ly/storytesting</w:t>
         </w:r>
       </w:hyperlink>
       <w:r>
@@ -5412,6 +5683,9 @@
     <w:p>
       <w:pPr>
         <w:pStyle w:val="FootnoteText"/>
+        <w:rPr>
+          <w:del w:id="97" w:author="Paul" w:date="2010-01-22T08:36:00Z"/>
+        </w:rPr>
       </w:pPr>
       <w:r>
         <w:rPr>
@@ -5444,6 +5718,9 @@
     <w:p>
       <w:pPr>
         <w:pStyle w:val="FootnoteText"/>
+        <w:rPr>
+          <w:del w:id="98" w:author="Paul" w:date="2010-01-22T08:36:00Z"/>
+        </w:rPr>
       </w:pPr>
       <w:r>
         <w:rPr>
@@ -5531,19 +5808,7 @@
           <w:rPr>
             <w:rStyle w:val="Hyperlink"/>
           </w:rPr>
-          <w:t>http://alistair.cockburn.us/Hexagonal+arc</w:t>
-        </w:r>
-        <w:r>
-          <w:rPr>
-            <w:rStyle w:val="Hyperlink"/>
-          </w:rPr>
-          <w:t>h</w:t>
-        </w:r>
-        <w:r>
-          <w:rPr>
-            <w:rStyle w:val="Hyperlink"/>
-          </w:rPr>
-          <w:t>itecture</w:t>
+          <w:t>http://alistair.cockburn.us/Hexagonal+architecture</w:t>
         </w:r>
       </w:hyperlink>
       <w:r>
@@ -5556,7 +5821,7 @@
       <w:pPr>
         <w:pStyle w:val="FootnoteText"/>
       </w:pPr>
-      <w:ins w:id="110" w:author="bsatrom" w:date="2010-01-22T08:22:00Z">
+      <w:ins w:id="137" w:author="bsatrom" w:date="2010-01-22T08:22:00Z">
         <w:r>
           <w:rPr>
             <w:rStyle w:val="FootnoteReference"/>
@@ -5573,7 +5838,7 @@
 </file>
 
 <file path=word/numbering.xml><?xml version="1.0" encoding="utf-8"?>
-<w:numbering xmlns:wpc="http://schemas.microsoft.com/office/word/2010/wordprocessingCanvas" xmlns:mc="http://schemas.openxmlformats.org/markup-compatibility/2006" xmlns:o="urn:schemas-microsoft-com:office:office" xmlns:r="http://schemas.openxmlformats.org/officeDocument/2006/relationships" xmlns:m="http://schemas.openxmlformats.org/officeDocument/2006/math" xmlns:v="urn:schemas-microsoft-com:vml" xmlns:wp14="http://schemas.microsoft.com/office/word/2010/wordprocessingDrawing" xmlns:wp="http://schemas.openxmlformats.org/drawingml/2006/wordprocessingDrawing" xmlns:w10="urn:schemas-microsoft-com:office:word" xmlns:w="http://schemas.openxmlformats.org/wordprocessingml/2006/main" xmlns:w14="http://schemas.microsoft.com/office/word/2010/wordml" xmlns:wpg="http://schemas.microsoft.com/office/word/2010/wordprocessingGroup" xmlns:wpi="http://schemas.microsoft.com/office/word/2010/wordprocessingInk" xmlns:wne="http://schemas.microsoft.com/office/word/2006/wordml" xmlns:wps="http://schemas.microsoft.com/office/word/2010/wordprocessingShape" mc:Ignorable="w14 wp14">
+<w:numbering xmlns:ve="http://schemas.openxmlformats.org/markup-compatibility/2006" xmlns:o="urn:schemas-microsoft-com:office:office" xmlns:r="http://schemas.openxmlformats.org/officeDocument/2006/relationships" xmlns:m="http://schemas.openxmlformats.org/officeDocument/2006/math" xmlns:v="urn:schemas-microsoft-com:vml" xmlns:wp="http://schemas.openxmlformats.org/drawingml/2006/wordprocessingDrawing" xmlns:w10="urn:schemas-microsoft-com:office:word" xmlns:w="http://schemas.openxmlformats.org/wordprocessingml/2006/main" xmlns:wne="http://schemas.microsoft.com/office/word/2006/wordml">
   <w:abstractNum w:abstractNumId="0">
     <w:nsid w:val="1FC50BF6"/>
     <w:multiLevelType w:val="hybridMultilevel"/>
@@ -5946,7 +6211,7 @@
 </file>
 
 <file path=word/styles.xml><?xml version="1.0" encoding="utf-8"?>
-<w:styles xmlns:mc="http://schemas.openxmlformats.org/markup-compatibility/2006" xmlns:r="http://schemas.openxmlformats.org/officeDocument/2006/relationships" xmlns:w="http://schemas.openxmlformats.org/wordprocessingml/2006/main" xmlns:w14="http://schemas.microsoft.com/office/word/2010/wordml" mc:Ignorable="w14">
+<w:styles xmlns:r="http://schemas.openxmlformats.org/officeDocument/2006/relationships" xmlns:w="http://schemas.openxmlformats.org/wordprocessingml/2006/main">
   <w:docDefaults>
     <w:rPrDefault>
       <w:rPr>
@@ -6109,6 +6374,7 @@
   <w:style w:type="character" w:default="1" w:styleId="DefaultParagraphFont">
     <w:name w:val="Default Paragraph Font"/>
     <w:uiPriority w:val="1"/>
+    <w:semiHidden/>
     <w:unhideWhenUsed/>
   </w:style>
   <w:style w:type="table" w:default="1" w:styleId="TableNormal">
@@ -6116,6 +6382,7 @@
     <w:uiPriority w:val="99"/>
     <w:semiHidden/>
     <w:unhideWhenUsed/>
+    <w:qFormat/>
     <w:tblPr>
       <w:tblInd w:w="0" w:type="dxa"/>
       <w:tblCellMar>
@@ -6608,34 +6875,34 @@
         <a:sysClr val="window" lastClr="FFFFFF"/>
       </a:lt1>
       <a:dk2>
-        <a:srgbClr xmlns:mc="http://schemas.openxmlformats.org/markup-compatibility/2006" xmlns:a14="http://schemas.microsoft.com/office/drawing/2010/main" val="1F497D" mc:Ignorable=""/>
+        <a:srgbClr val="1F497D"/>
       </a:dk2>
       <a:lt2>
-        <a:srgbClr xmlns:mc="http://schemas.openxmlformats.org/markup-compatibility/2006" xmlns:a14="http://schemas.microsoft.com/office/drawing/2010/main" val="EEECE1" mc:Ignorable=""/>
+        <a:srgbClr val="EEECE1"/>
       </a:lt2>
       <a:accent1>
-        <a:srgbClr xmlns:mc="http://schemas.openxmlformats.org/markup-compatibility/2006" xmlns:a14="http://schemas.microsoft.com/office/drawing/2010/main" val="4F81BD" mc:Ignorable=""/>
+        <a:srgbClr val="4F81BD"/>
       </a:accent1>
       <a:accent2>
-        <a:srgbClr xmlns:mc="http://schemas.openxmlformats.org/markup-compatibility/2006" xmlns:a14="http://schemas.microsoft.com/office/drawing/2010/main" val="C0504D" mc:Ignorable=""/>
+        <a:srgbClr val="C0504D"/>
       </a:accent2>
       <a:accent3>
-        <a:srgbClr xmlns:mc="http://schemas.openxmlformats.org/markup-compatibility/2006" xmlns:a14="http://schemas.microsoft.com/office/drawing/2010/main" val="9BBB59" mc:Ignorable=""/>
+        <a:srgbClr val="9BBB59"/>
       </a:accent3>
       <a:accent4>
-        <a:srgbClr xmlns:mc="http://schemas.openxmlformats.org/markup-compatibility/2006" xmlns:a14="http://schemas.microsoft.com/office/drawing/2010/main" val="8064A2" mc:Ignorable=""/>
+        <a:srgbClr val="8064A2"/>
       </a:accent4>
       <a:accent5>
-        <a:srgbClr xmlns:mc="http://schemas.openxmlformats.org/markup-compatibility/2006" xmlns:a14="http://schemas.microsoft.com/office/drawing/2010/main" val="4BACC6" mc:Ignorable=""/>
+        <a:srgbClr val="4BACC6"/>
       </a:accent5>
       <a:accent6>
-        <a:srgbClr xmlns:mc="http://schemas.openxmlformats.org/markup-compatibility/2006" xmlns:a14="http://schemas.microsoft.com/office/drawing/2010/main" val="F79646" mc:Ignorable=""/>
+        <a:srgbClr val="F79646"/>
       </a:accent6>
       <a:hlink>
-        <a:srgbClr xmlns:mc="http://schemas.openxmlformats.org/markup-compatibility/2006" xmlns:a14="http://schemas.microsoft.com/office/drawing/2010/main" val="0000FF" mc:Ignorable=""/>
+        <a:srgbClr val="0000FF"/>
       </a:hlink>
       <a:folHlink>
-        <a:srgbClr xmlns:mc="http://schemas.openxmlformats.org/markup-compatibility/2006" xmlns:a14="http://schemas.microsoft.com/office/drawing/2010/main" val="800080" mc:Ignorable=""/>
+        <a:srgbClr val="800080"/>
       </a:folHlink>
     </a:clrScheme>
     <a:fontScheme name="Office">
@@ -6789,7 +7056,7 @@
         <a:effectStyle>
           <a:effectLst>
             <a:outerShdw blurRad="40000" dist="20000" dir="5400000" rotWithShape="0">
-              <a:srgbClr xmlns:mc="http://schemas.openxmlformats.org/markup-compatibility/2006" xmlns:a14="http://schemas.microsoft.com/office/drawing/2010/main" val="000000" mc:Ignorable="">
+              <a:srgbClr val="000000">
                 <a:alpha val="38000"/>
               </a:srgbClr>
             </a:outerShdw>
@@ -6798,7 +7065,7 @@
         <a:effectStyle>
           <a:effectLst>
             <a:outerShdw blurRad="40000" dist="23000" dir="5400000" rotWithShape="0">
-              <a:srgbClr xmlns:mc="http://schemas.openxmlformats.org/markup-compatibility/2006" xmlns:a14="http://schemas.microsoft.com/office/drawing/2010/main" val="000000" mc:Ignorable="">
+              <a:srgbClr val="000000">
                 <a:alpha val="35000"/>
               </a:srgbClr>
             </a:outerShdw>
@@ -6807,7 +7074,7 @@
         <a:effectStyle>
           <a:effectLst>
             <a:outerShdw blurRad="40000" dist="23000" dir="5400000" rotWithShape="0">
-              <a:srgbClr xmlns:mc="http://schemas.openxmlformats.org/markup-compatibility/2006" xmlns:a14="http://schemas.microsoft.com/office/drawing/2010/main" val="000000" mc:Ignorable="">
+              <a:srgbClr val="000000">
                 <a:alpha val="35000"/>
               </a:srgbClr>
             </a:outerShdw>
@@ -6887,7 +7154,7 @@
 </file>
 
 <file path=customXml/itemProps1.xml><?xml version="1.0" encoding="utf-8"?>
-<ds:datastoreItem xmlns:ds="http://schemas.openxmlformats.org/officeDocument/2006/customXml" ds:itemID="{5629408E-D79C-49F5-869A-68064D2DECEA}">
+<ds:datastoreItem xmlns:ds="http://schemas.openxmlformats.org/officeDocument/2006/customXml" ds:itemID="{9BBC0967-0F95-4961-8461-301FA5B73945}">
   <ds:schemaRefs>
     <ds:schemaRef ds:uri="http://schemas.openxmlformats.org/officeDocument/2006/bibliography"/>
   </ds:schemaRefs>

</xml_diff>

<commit_message>
Updated presentation outline map and added PPT
</commit_message>
<xml_diff>
--- a/Keeping Architectures Relevant - Draft.docx
+++ b/Keeping Architectures Relevant - Draft.docx
@@ -56,30 +56,8 @@
           <w:sz w:val="20"/>
           <w:szCs w:val="20"/>
         </w:rPr>
-        <w:t>Paul Rayner and Brandon Satrom</w:t>
-      </w:r>
-    </w:p>
-    <w:p>
-      <w:pPr>
-        <w:spacing w:line="255" w:lineRule="atLeast"/>
-        <w:rPr>
-          <w:rFonts w:ascii="Arial" w:hAnsi="Arial" w:cs="Arial"/>
-          <w:color w:val="000000"/>
-          <w:sz w:val="20"/>
-          <w:szCs w:val="20"/>
-        </w:rPr>
-      </w:pPr>
-    </w:p>
-    <w:p>
-      <w:pPr>
-        <w:spacing w:line="255" w:lineRule="atLeast"/>
-        <w:rPr>
-          <w:rFonts w:ascii="Arial" w:hAnsi="Arial" w:cs="Arial"/>
-          <w:color w:val="000000"/>
-          <w:sz w:val="20"/>
-          <w:szCs w:val="20"/>
-        </w:rPr>
-      </w:pPr>
+        <w:t>Brandon Satrom</w:t>
+      </w:r>
       <w:r>
         <w:rPr>
           <w:rStyle w:val="b"/>
@@ -90,8 +68,30 @@
           <w:sz w:val="20"/>
           <w:szCs w:val="20"/>
         </w:rPr>
-        <w:t xml:space="preserve">I. </w:t>
-      </w:r>
+        <w:t xml:space="preserve"> and Paul Rayner</w:t>
+      </w:r>
+    </w:p>
+    <w:p>
+      <w:pPr>
+        <w:spacing w:line="255" w:lineRule="atLeast"/>
+        <w:rPr>
+          <w:rFonts w:ascii="Arial" w:hAnsi="Arial" w:cs="Arial"/>
+          <w:color w:val="000000"/>
+          <w:sz w:val="20"/>
+          <w:szCs w:val="20"/>
+        </w:rPr>
+      </w:pPr>
+    </w:p>
+    <w:p>
+      <w:pPr>
+        <w:spacing w:line="255" w:lineRule="atLeast"/>
+        <w:rPr>
+          <w:rFonts w:ascii="Arial" w:hAnsi="Arial" w:cs="Arial"/>
+          <w:color w:val="000000"/>
+          <w:sz w:val="20"/>
+          <w:szCs w:val="20"/>
+        </w:rPr>
+      </w:pPr>
       <w:r>
         <w:rPr>
           <w:rStyle w:val="b"/>
@@ -102,21 +102,33 @@
           <w:sz w:val="20"/>
           <w:szCs w:val="20"/>
         </w:rPr>
+        <w:t xml:space="preserve">I. </w:t>
+      </w:r>
+      <w:r>
+        <w:rPr>
+          <w:rStyle w:val="b"/>
+          <w:rFonts w:ascii="Arial" w:hAnsi="Arial" w:cs="Arial"/>
+          <w:b/>
+          <w:bCs/>
+          <w:color w:val="000000"/>
+          <w:sz w:val="20"/>
+          <w:szCs w:val="20"/>
+        </w:rPr>
         <w:t>Summary</w:t>
       </w:r>
+    </w:p>
+    <w:p>
+      <w:pPr>
+        <w:spacing w:line="255" w:lineRule="atLeast"/>
+        <w:rPr>
+          <w:rFonts w:ascii="Arial" w:hAnsi="Arial" w:cs="Arial"/>
+          <w:color w:val="000000"/>
+          <w:sz w:val="20"/>
+          <w:szCs w:val="20"/>
+        </w:rPr>
+      </w:pPr>
       <w:bookmarkStart w:id="0" w:name="_GoBack"/>
       <w:bookmarkEnd w:id="0"/>
-    </w:p>
-    <w:p>
-      <w:pPr>
-        <w:spacing w:line="255" w:lineRule="atLeast"/>
-        <w:rPr>
-          <w:rFonts w:ascii="Arial" w:hAnsi="Arial" w:cs="Arial"/>
-          <w:color w:val="000000"/>
-          <w:sz w:val="20"/>
-          <w:szCs w:val="20"/>
-        </w:rPr>
-      </w:pPr>
     </w:p>
     <w:p>
       <w:pPr>
@@ -4305,7 +4317,56 @@
           <w:sz w:val="20"/>
           <w:szCs w:val="20"/>
         </w:rPr>
-        <w:t>Paul Rayner is Solutions Architect and Principal for Virtual Genius, LLC. He blogs at www.virtual-genius.com/blog and can be reached at paul@virtual-genius.com. Brandon Satrom is the Chief Architect with Thought Ascent, Inc., a Microsoft Gold Partner. He blogs at www.userinexperience.com and can be reached at bsatrom@gmail.com.</w:t>
+        <w:t xml:space="preserve">Brandon Satrom is the Chief Architect with Thought Ascent, Inc., a Microsoft Gold Partner. He blogs at www.userinexperience.com and can be reached at </w:t>
+      </w:r>
+      <w:hyperlink r:id="rId12" w:history="1">
+        <w:r>
+          <w:rPr>
+            <w:rStyle w:val="Hyperlink"/>
+            <w:rFonts w:ascii="Arial" w:hAnsi="Arial" w:cs="Arial"/>
+            <w:i/>
+            <w:iCs/>
+            <w:sz w:val="20"/>
+            <w:szCs w:val="20"/>
+          </w:rPr>
+          <w:t>bsatrom@gmail.com</w:t>
+        </w:r>
+      </w:hyperlink>
+      <w:r>
+        <w:rPr>
+          <w:rStyle w:val="i"/>
+          <w:rFonts w:ascii="Arial" w:hAnsi="Arial" w:cs="Arial"/>
+          <w:i/>
+          <w:iCs/>
+          <w:color w:val="000000"/>
+          <w:sz w:val="20"/>
+          <w:szCs w:val="20"/>
+        </w:rPr>
+        <w:t>.</w:t>
+      </w:r>
+      <w:r>
+        <w:rPr>
+          <w:rStyle w:val="i"/>
+          <w:rFonts w:ascii="Arial" w:hAnsi="Arial" w:cs="Arial"/>
+          <w:i/>
+          <w:iCs/>
+          <w:color w:val="000000"/>
+          <w:sz w:val="20"/>
+          <w:szCs w:val="20"/>
+        </w:rPr>
+        <w:t xml:space="preserve"> </w:t>
+      </w:r>
+      <w:r>
+        <w:rPr>
+          <w:rStyle w:val="i"/>
+          <w:rFonts w:ascii="Arial" w:hAnsi="Arial" w:cs="Arial"/>
+          <w:i/>
+          <w:iCs/>
+          <w:color w:val="000000"/>
+          <w:sz w:val="20"/>
+          <w:szCs w:val="20"/>
+        </w:rPr>
+        <w:t xml:space="preserve">Paul Rayner is Solutions Architect and Principal for Virtual Genius, LLC. He blogs at www.virtual-genius.com/blog and can be reached at paul@virtual-genius.com. </w:t>
       </w:r>
     </w:p>
     <w:sectPr>
@@ -4400,19 +4461,7 @@
           <w:rPr>
             <w:rStyle w:val="Hyperlink"/>
           </w:rPr>
-          <w:t>http://bit.ly/dd</w:t>
-        </w:r>
-        <w:r>
-          <w:rPr>
-            <w:rStyle w:val="Hyperlink"/>
-          </w:rPr>
-          <w:t>d</w:t>
-        </w:r>
-        <w:r>
-          <w:rPr>
-            <w:rStyle w:val="Hyperlink"/>
-          </w:rPr>
-          <w:t>_resources</w:t>
+          <w:t>http://bit.ly/ddd_resources</w:t>
         </w:r>
       </w:hyperlink>
       <w:r>
@@ -6109,7 +6158,7 @@
 </file>
 
 <file path=customXml/itemProps1.xml><?xml version="1.0" encoding="utf-8"?>
-<ds:datastoreItem xmlns:ds="http://schemas.openxmlformats.org/officeDocument/2006/customXml" ds:itemID="{0201E691-39D1-4EEE-B33C-79D5C4D1CEE6}">
+<ds:datastoreItem xmlns:ds="http://schemas.openxmlformats.org/officeDocument/2006/customXml" ds:itemID="{0DF09D6E-5009-4B10-B5A2-45996390BD03}">
   <ds:schemaRefs>
     <ds:schemaRef ds:uri="http://schemas.openxmlformats.org/officeDocument/2006/bibliography"/>
   </ds:schemaRefs>

</xml_diff>